<commit_message>
change code to use getName
</commit_message>
<xml_diff>
--- a/VMCS.docx
+++ b/VMCS.docx
@@ -159,7 +159,7 @@
               <w:lang w:val="en-SG" w:eastAsia="en-SG"/>
             </w:rPr>
             <w:pict>
-              <v:shape id="Text Box 37" o:spid="_x0000_s1027" type="#_x0000_t202" alt="Title and subtitle" style="position:absolute;left:0;text-align:left;margin-left:1546pt;margin-top:360.45pt;width:434.9pt;height:41.4pt;z-index:251638784;visibility:visible;mso-height-percent:363;mso-position-horizontal:right;mso-position-horizontal-relative:margin;mso-position-vertical-relative:page;mso-height-percent:363;v-text-anchor:bottom" o:gfxdata="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" filled="f" stroked="f" strokeweight=".5pt">
+              <v:shape id="Text Box 37" o:spid="_x0000_s1027" type="#_x0000_t202" alt="Title and subtitle" style="position:absolute;left:0;text-align:left;margin-left:2313.4pt;margin-top:360.45pt;width:434.9pt;height:41.4pt;z-index:251638784;visibility:visible;mso-height-percent:363;mso-position-horizontal:right;mso-position-horizontal-relative:margin;mso-position-vertical-relative:page;mso-height-percent:363;v-text-anchor:bottom" o:gfxdata="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" filled="f" stroked="f" strokeweight=".5pt">
                 <v:textbox inset="0,0,0,0">
                   <w:txbxContent>
                     <w:sdt>
@@ -232,7 +232,7 @@
               <w:lang w:val="en-SG" w:eastAsia="en-SG"/>
             </w:rPr>
             <w:pict>
-              <v:shape id="Text Box 33" o:spid="_x0000_s1028" type="#_x0000_t202" alt="Version number and date" style="position:absolute;left:0;text-align:left;margin-left:959.4pt;margin-top:0;width:288.25pt;height:46.7pt;z-index:251639808;visibility:visible;mso-width-percent:471;mso-height-percent:363;mso-top-percent:91;mso-position-horizontal:right;mso-position-horizontal-relative:margin;mso-position-vertical-relative:page;mso-width-percent:471;mso-height-percent:363;mso-top-percent:91;v-text-anchor:bottom" o:gfxdata="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" filled="f" stroked="f" strokeweight=".5pt">
+              <v:shape id="Text Box 33" o:spid="_x0000_s1028" type="#_x0000_t202" alt="Version number and date" style="position:absolute;left:0;text-align:left;margin-left:1433.5pt;margin-top:0;width:288.25pt;height:46.7pt;z-index:251639808;visibility:visible;mso-width-percent:471;mso-height-percent:363;mso-top-percent:91;mso-position-horizontal:right;mso-position-horizontal-relative:margin;mso-position-vertical-relative:page;mso-width-percent:471;mso-height-percent:363;mso-top-percent:91;v-text-anchor:bottom" o:gfxdata="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" filled="f" stroked="f" strokeweight=".5pt">
                 <v:textbox style="mso-fit-shape-to-text:t" inset="0,0,0,0">
                   <w:txbxContent>
                     <w:p>
@@ -11784,16 +11784,11 @@
               </w:rPr>
             </w:pPr>
             <w:r>
-              <w:rPr>
-                <w:rFonts w:ascii="Times New Roman" w:hAnsi="Times New Roman" w:cs="Times New Roman"/>
-                <w:sz w:val="24"/>
-                <w:szCs w:val="24"/>
-              </w:rPr>
-              <w:object w:dxaOrig="9510" w:dyaOrig="7080">
-                <v:shape id="_x0000_i1029" type="#_x0000_t75" style="width:368.25pt;height:252.75pt" o:ole="">
+              <w:object w:dxaOrig="8850" w:dyaOrig="6720">
+                <v:shape id="_x0000_i1027" type="#_x0000_t75" style="width:360.75pt;height:273.75pt" o:ole="">
                   <v:imagedata r:id="rId25" o:title=""/>
                 </v:shape>
-                <o:OLEObject Type="Embed" ProgID="PBrush" ShapeID="_x0000_i1029" DrawAspect="Content" ObjectID="_1538843901" r:id="rId26"/>
+                <o:OLEObject Type="Embed" ProgID="PBrush" ShapeID="_x0000_i1027" DrawAspect="Content" ObjectID="_1538845043" r:id="rId26"/>
               </w:object>
             </w:r>
           </w:p>
@@ -11827,6 +11822,7 @@
             </w:r>
           </w:p>
         </w:tc>
+        <w:bookmarkStart w:id="0" w:name="_GoBack"/>
         <w:tc>
           <w:tcPr>
             <w:tcW w:w="7433" w:type="dxa"/>
@@ -11842,18 +11838,14 @@
               </w:rPr>
             </w:pPr>
             <w:r>
-              <w:rPr>
-                <w:rFonts w:ascii="Times New Roman" w:hAnsi="Times New Roman" w:cs="Times New Roman"/>
-                <w:sz w:val="24"/>
-                <w:szCs w:val="24"/>
-              </w:rPr>
-              <w:object w:dxaOrig="6780" w:dyaOrig="7110">
-                <v:shape id="_x0000_i1027" type="#_x0000_t75" style="width:369pt;height:230.25pt" o:ole="">
+              <w:object w:dxaOrig="6825" w:dyaOrig="7185">
+                <v:shape id="_x0000_i1028" type="#_x0000_t75" style="width:341.25pt;height:231pt" o:ole="">
                   <v:imagedata r:id="rId27" o:title=""/>
                 </v:shape>
-                <o:OLEObject Type="Embed" ProgID="PBrush" ShapeID="_x0000_i1027" DrawAspect="Content" ObjectID="_1538843902" r:id="rId28"/>
+                <o:OLEObject Type="Embed" ProgID="PBrush" ShapeID="_x0000_i1028" DrawAspect="Content" ObjectID="_1538845044" r:id="rId28"/>
               </w:object>
             </w:r>
+            <w:bookmarkEnd w:id="0"/>
           </w:p>
         </w:tc>
       </w:tr>
@@ -11900,16 +11892,11 @@
               </w:rPr>
             </w:pPr>
             <w:r>
-              <w:rPr>
-                <w:rFonts w:ascii="Times New Roman" w:hAnsi="Times New Roman" w:cs="Times New Roman"/>
-                <w:sz w:val="24"/>
-                <w:szCs w:val="24"/>
-              </w:rPr>
-              <w:object w:dxaOrig="8490" w:dyaOrig="6600">
-                <v:shape id="_x0000_i1028" type="#_x0000_t75" style="width:369pt;height:206.25pt" o:ole="">
+              <w:object w:dxaOrig="8565" w:dyaOrig="6585">
+                <v:shape id="_x0000_i1029" type="#_x0000_t75" style="width:360.75pt;height:219pt" o:ole="">
                   <v:imagedata r:id="rId29" o:title=""/>
                 </v:shape>
-                <o:OLEObject Type="Embed" ProgID="PBrush" ShapeID="_x0000_i1028" DrawAspect="Content" ObjectID="_1538843903" r:id="rId30"/>
+                <o:OLEObject Type="Embed" ProgID="PBrush" ShapeID="_x0000_i1029" DrawAspect="Content" ObjectID="_1538845045" r:id="rId30"/>
               </w:object>
             </w:r>
           </w:p>
@@ -12093,6 +12080,27 @@
         </w:tc>
       </w:tr>
     </w:tbl>
+    <w:p>
+      <w:pPr>
+        <w:pStyle w:val="Heading2"/>
+      </w:pPr>
+    </w:p>
+    <w:p>
+      <w:pPr>
+        <w:spacing w:after="240" w:line="252" w:lineRule="auto"/>
+        <w:ind w:left="0" w:right="0"/>
+        <w:rPr>
+          <w:rFonts w:asciiTheme="majorHAnsi" w:eastAsiaTheme="majorEastAsia" w:hAnsiTheme="majorHAnsi" w:cstheme="majorBidi"/>
+          <w:caps/>
+          <w:color w:val="DD8047" w:themeColor="accent2"/>
+          <w:sz w:val="24"/>
+          <w:szCs w:val="24"/>
+        </w:rPr>
+      </w:pPr>
+      <w:r>
+        <w:br w:type="page"/>
+      </w:r>
+    </w:p>
     <w:p>
       <w:pPr>
         <w:pStyle w:val="Heading2"/>
@@ -12817,9 +12825,9 @@
         </w:rPr>
         <w:drawing>
           <wp:inline distT="0" distB="0" distL="0" distR="0">
-            <wp:extent cx="5638800" cy="4219575"/>
+            <wp:extent cx="5610225" cy="4286250"/>
             <wp:effectExtent l="0" t="0" r="0" b="0"/>
-            <wp:docPr id="6" name="Picture 6"/>
+            <wp:docPr id="5" name="Picture 5"/>
             <wp:cNvGraphicFramePr>
               <a:graphicFrameLocks xmlns:a="http://schemas.openxmlformats.org/drawingml/2006/main" noChangeAspect="1"/>
             </wp:cNvGraphicFramePr>
@@ -12827,7 +12835,7 @@
               <a:graphicData uri="http://schemas.openxmlformats.org/drawingml/2006/picture">
                 <pic:pic xmlns:pic="http://schemas.openxmlformats.org/drawingml/2006/picture">
                   <pic:nvPicPr>
-                    <pic:cNvPr id="0" name="Picture 12"/>
+                    <pic:cNvPr id="0" name="Picture 6"/>
                     <pic:cNvPicPr>
                       <a:picLocks noChangeAspect="1" noChangeArrowheads="1"/>
                     </pic:cNvPicPr>
@@ -12848,7 +12856,7 @@
                   <pic:spPr bwMode="auto">
                     <a:xfrm>
                       <a:off x="0" y="0"/>
-                      <a:ext cx="5638800" cy="4219575"/>
+                      <a:ext cx="5610225" cy="4286250"/>
                     </a:xfrm>
                     <a:prstGeom prst="rect">
                       <a:avLst/>
@@ -12864,8 +12872,6 @@
           </wp:inline>
         </w:drawing>
       </w:r>
-      <w:bookmarkStart w:id="0" w:name="_GoBack"/>
-      <w:bookmarkEnd w:id="0"/>
       <w:r>
         <w:br w:type="page"/>
       </w:r>
@@ -13167,9 +13173,9 @@
         </w:rPr>
         <w:drawing>
           <wp:inline distT="0" distB="0" distL="0" distR="0">
-            <wp:extent cx="5883965" cy="2504661"/>
-            <wp:effectExtent l="0" t="0" r="2540" b="0"/>
-            <wp:docPr id="1" name="Picture 1"/>
+            <wp:extent cx="5943600" cy="2314575"/>
+            <wp:effectExtent l="0" t="0" r="0" b="0"/>
+            <wp:docPr id="7" name="Picture 7"/>
             <wp:cNvGraphicFramePr>
               <a:graphicFrameLocks xmlns:a="http://schemas.openxmlformats.org/drawingml/2006/main" noChangeAspect="1"/>
             </wp:cNvGraphicFramePr>
@@ -13177,30 +13183,36 @@
               <a:graphicData uri="http://schemas.openxmlformats.org/drawingml/2006/picture">
                 <pic:pic xmlns:pic="http://schemas.openxmlformats.org/drawingml/2006/picture">
                   <pic:nvPicPr>
-                    <pic:cNvPr id="0" name=""/>
-                    <pic:cNvPicPr/>
+                    <pic:cNvPr id="0" name="Picture 9"/>
+                    <pic:cNvPicPr>
+                      <a:picLocks noChangeAspect="1" noChangeArrowheads="1"/>
+                    </pic:cNvPicPr>
                   </pic:nvPicPr>
-                  <pic:blipFill rotWithShape="1">
-                    <a:blip r:embed="rId34"/>
-                    <a:srcRect l="25695" t="12599" r="4164" b="25185"/>
-                    <a:stretch/>
+                  <pic:blipFill>
+                    <a:blip r:embed="rId34">
+                      <a:extLst>
+                        <a:ext uri="{28A0092B-C50C-407E-A947-70E740481C1C}">
+                          <a14:useLocalDpi xmlns:a14="http://schemas.microsoft.com/office/drawing/2010/main" val="0"/>
+                        </a:ext>
+                      </a:extLst>
+                    </a:blip>
+                    <a:srcRect/>
+                    <a:stretch>
+                      <a:fillRect/>
+                    </a:stretch>
                   </pic:blipFill>
                   <pic:spPr bwMode="auto">
                     <a:xfrm>
                       <a:off x="0" y="0"/>
-                      <a:ext cx="5890719" cy="2507536"/>
+                      <a:ext cx="5943600" cy="2314575"/>
                     </a:xfrm>
                     <a:prstGeom prst="rect">
                       <a:avLst/>
                     </a:prstGeom>
+                    <a:noFill/>
                     <a:ln>
                       <a:noFill/>
                     </a:ln>
-                    <a:extLst>
-                      <a:ext uri="{53640926-AAD7-44D8-BBD7-CCE9431645EC}">
-                        <a14:shadowObscured xmlns:a14="http://schemas.microsoft.com/office/drawing/2010/main"/>
-                      </a:ext>
-                    </a:extLst>
                   </pic:spPr>
                 </pic:pic>
               </a:graphicData>
@@ -13812,56 +13824,6 @@
           </w:p>
         </w:tc>
       </w:tr>
-      <w:tr>
-        <w:tc>
-          <w:tcPr>
-            <w:cnfStyle w:val="001000000000" w:firstRow="0" w:lastRow="0" w:firstColumn="1" w:lastColumn="0" w:oddVBand="0" w:evenVBand="0" w:oddHBand="0" w:evenHBand="0" w:firstRowFirstColumn="0" w:firstRowLastColumn="0" w:lastRowFirstColumn="0" w:lastRowLastColumn="0"/>
-            <w:tcW w:w="4621" w:type="dxa"/>
-          </w:tcPr>
-          <w:p>
-            <w:pPr>
-              <w:rPr>
-                <w:rFonts w:ascii="Times New Roman" w:hAnsi="Times New Roman" w:cs="Times New Roman"/>
-                <w:iCs/>
-                <w:sz w:val="24"/>
-                <w:szCs w:val="24"/>
-              </w:rPr>
-            </w:pPr>
-            <w:r>
-              <w:rPr>
-                <w:rFonts w:ascii="Times New Roman" w:hAnsi="Times New Roman" w:cs="Times New Roman"/>
-                <w:iCs/>
-                <w:sz w:val="24"/>
-                <w:szCs w:val="24"/>
-              </w:rPr>
-              <w:t>Drink that does not need decorator (or add-on functionality)</w:t>
-            </w:r>
-          </w:p>
-        </w:tc>
-        <w:tc>
-          <w:tcPr>
-            <w:tcW w:w="4621" w:type="dxa"/>
-          </w:tcPr>
-          <w:p>
-            <w:pPr>
-              <w:cnfStyle w:val="000000000000" w:firstRow="0" w:lastRow="0" w:firstColumn="0" w:lastColumn="0" w:oddVBand="0" w:evenVBand="0" w:oddHBand="0" w:evenHBand="0" w:firstRowFirstColumn="0" w:firstRowLastColumn="0" w:lastRowFirstColumn="0" w:lastRowLastColumn="0"/>
-              <w:rPr>
-                <w:rFonts w:ascii="Times New Roman" w:hAnsi="Times New Roman" w:cs="Times New Roman"/>
-                <w:sz w:val="24"/>
-                <w:szCs w:val="24"/>
-              </w:rPr>
-            </w:pPr>
-            <w:r>
-              <w:rPr>
-                <w:rFonts w:ascii="Times New Roman" w:hAnsi="Times New Roman" w:cs="Times New Roman"/>
-                <w:sz w:val="24"/>
-                <w:szCs w:val="24"/>
-              </w:rPr>
-              <w:t>Drink like soft drink, milk does not need to have any add-on and using Decorator pattern might accidentally make the “Milk with less coffee”.  To prevent this scenario to happen, it is decide to add more validation on the GUI to prevent it from happening.</w:t>
-            </w:r>
-          </w:p>
-        </w:tc>
-      </w:tr>
     </w:tbl>
     <w:p/>
     <w:p>
@@ -14524,6 +14486,319 @@
                 <w:szCs w:val="24"/>
               </w:rPr>
               <w:t xml:space="preserve"> but for now, the design will remain as it is.</w:t>
+            </w:r>
+          </w:p>
+        </w:tc>
+      </w:tr>
+      <w:tr>
+        <w:trPr>
+          <w:trHeight w:val="529"/>
+        </w:trPr>
+        <w:tc>
+          <w:tcPr>
+            <w:cnfStyle w:val="001000000000" w:firstRow="0" w:lastRow="0" w:firstColumn="1" w:lastColumn="0" w:oddVBand="0" w:evenVBand="0" w:oddHBand="0" w:evenHBand="0" w:firstRowFirstColumn="0" w:firstRowLastColumn="0" w:lastRowFirstColumn="0" w:lastRowLastColumn="0"/>
+            <w:tcW w:w="2943" w:type="dxa"/>
+          </w:tcPr>
+          <w:p>
+            <w:pPr>
+              <w:rPr>
+                <w:rFonts w:ascii="Times New Roman" w:hAnsi="Times New Roman" w:cs="Times New Roman"/>
+                <w:sz w:val="24"/>
+                <w:szCs w:val="24"/>
+              </w:rPr>
+            </w:pPr>
+            <w:r>
+              <w:rPr>
+                <w:rFonts w:ascii="Times New Roman" w:hAnsi="Times New Roman" w:cs="Times New Roman"/>
+                <w:sz w:val="24"/>
+                <w:szCs w:val="24"/>
+              </w:rPr>
+              <w:t xml:space="preserve">Create </w:t>
+            </w:r>
+            <w:proofErr w:type="spellStart"/>
+            <w:r>
+              <w:rPr>
+                <w:rFonts w:ascii="Times New Roman" w:hAnsi="Times New Roman" w:cs="Times New Roman"/>
+                <w:sz w:val="24"/>
+                <w:szCs w:val="24"/>
+              </w:rPr>
+              <w:t>DrinksDecorator</w:t>
+            </w:r>
+            <w:proofErr w:type="spellEnd"/>
+            <w:r>
+              <w:rPr>
+                <w:rFonts w:ascii="Times New Roman" w:hAnsi="Times New Roman" w:cs="Times New Roman"/>
+                <w:sz w:val="24"/>
+                <w:szCs w:val="24"/>
+              </w:rPr>
+              <w:t xml:space="preserve"> (or add-on) immediately</w:t>
+            </w:r>
+            <w:r>
+              <w:rPr>
+                <w:rFonts w:ascii="Times New Roman" w:hAnsi="Times New Roman" w:cs="Times New Roman"/>
+                <w:sz w:val="24"/>
+                <w:szCs w:val="24"/>
+              </w:rPr>
+              <w:t xml:space="preserve"> (runtime)</w:t>
+            </w:r>
+            <w:r>
+              <w:rPr>
+                <w:rFonts w:ascii="Times New Roman" w:hAnsi="Times New Roman" w:cs="Times New Roman"/>
+                <w:sz w:val="24"/>
+                <w:szCs w:val="24"/>
+              </w:rPr>
+              <w:t xml:space="preserve"> post-effect</w:t>
+            </w:r>
+          </w:p>
+        </w:tc>
+        <w:tc>
+          <w:tcPr>
+            <w:tcW w:w="6299" w:type="dxa"/>
+          </w:tcPr>
+          <w:p>
+            <w:pPr>
+              <w:cnfStyle w:val="000000000000" w:firstRow="0" w:lastRow="0" w:firstColumn="0" w:lastColumn="0" w:oddVBand="0" w:evenVBand="0" w:oddHBand="0" w:evenHBand="0" w:firstRowFirstColumn="0" w:firstRowLastColumn="0" w:lastRowFirstColumn="0" w:lastRowLastColumn="0"/>
+              <w:rPr>
+                <w:rFonts w:ascii="Times New Roman" w:hAnsi="Times New Roman" w:cs="Times New Roman"/>
+                <w:sz w:val="24"/>
+                <w:szCs w:val="24"/>
+              </w:rPr>
+            </w:pPr>
+            <w:r>
+              <w:rPr>
+                <w:rFonts w:ascii="Times New Roman" w:hAnsi="Times New Roman" w:cs="Times New Roman"/>
+                <w:sz w:val="24"/>
+                <w:szCs w:val="24"/>
+              </w:rPr>
+              <w:t xml:space="preserve">Each time a customer select an add-on, the system should create a new </w:t>
+            </w:r>
+            <w:proofErr w:type="spellStart"/>
+            <w:r>
+              <w:rPr>
+                <w:rFonts w:ascii="Times New Roman" w:hAnsi="Times New Roman" w:cs="Times New Roman"/>
+                <w:sz w:val="24"/>
+                <w:szCs w:val="24"/>
+              </w:rPr>
+              <w:t>DrinksDecorator's</w:t>
+            </w:r>
+            <w:proofErr w:type="spellEnd"/>
+            <w:r>
+              <w:rPr>
+                <w:rFonts w:ascii="Times New Roman" w:hAnsi="Times New Roman" w:cs="Times New Roman"/>
+                <w:sz w:val="24"/>
+                <w:szCs w:val="24"/>
+              </w:rPr>
+              <w:t xml:space="preserve"> implementation </w:t>
+            </w:r>
+            <w:r>
+              <w:rPr>
+                <w:rFonts w:ascii="Times New Roman" w:hAnsi="Times New Roman" w:cs="Times New Roman"/>
+                <w:sz w:val="24"/>
+                <w:szCs w:val="24"/>
+              </w:rPr>
+              <w:t xml:space="preserve">(based on the selected add-on) </w:t>
+            </w:r>
+            <w:r>
+              <w:rPr>
+                <w:rFonts w:ascii="Times New Roman" w:hAnsi="Times New Roman" w:cs="Times New Roman"/>
+                <w:sz w:val="24"/>
+                <w:szCs w:val="24"/>
+              </w:rPr>
+              <w:t xml:space="preserve">for dynamic/run-time reduced price and its content (lesser milk, </w:t>
+            </w:r>
+            <w:proofErr w:type="spellStart"/>
+            <w:r>
+              <w:rPr>
+                <w:rFonts w:ascii="Times New Roman" w:hAnsi="Times New Roman" w:cs="Times New Roman"/>
+                <w:sz w:val="24"/>
+                <w:szCs w:val="24"/>
+              </w:rPr>
+              <w:t>suger</w:t>
+            </w:r>
+            <w:proofErr w:type="spellEnd"/>
+            <w:r>
+              <w:rPr>
+                <w:rFonts w:ascii="Times New Roman" w:hAnsi="Times New Roman" w:cs="Times New Roman"/>
+                <w:sz w:val="24"/>
+                <w:szCs w:val="24"/>
+              </w:rPr>
+              <w:t xml:space="preserve"> and </w:t>
+            </w:r>
+            <w:proofErr w:type="spellStart"/>
+            <w:r>
+              <w:rPr>
+                <w:rFonts w:ascii="Times New Roman" w:hAnsi="Times New Roman" w:cs="Times New Roman"/>
+                <w:sz w:val="24"/>
+                <w:szCs w:val="24"/>
+              </w:rPr>
+              <w:t>etc</w:t>
+            </w:r>
+            <w:proofErr w:type="spellEnd"/>
+            <w:r>
+              <w:rPr>
+                <w:rFonts w:ascii="Times New Roman" w:hAnsi="Times New Roman" w:cs="Times New Roman"/>
+                <w:sz w:val="24"/>
+                <w:szCs w:val="24"/>
+              </w:rPr>
+              <w:t xml:space="preserve">) but this can lead to issue about </w:t>
+            </w:r>
+            <w:proofErr w:type="spellStart"/>
+            <w:r>
+              <w:rPr>
+                <w:rFonts w:ascii="Times New Roman" w:hAnsi="Times New Roman" w:cs="Times New Roman"/>
+                <w:sz w:val="24"/>
+                <w:szCs w:val="24"/>
+              </w:rPr>
+              <w:t>desselect</w:t>
+            </w:r>
+            <w:proofErr w:type="spellEnd"/>
+            <w:r>
+              <w:rPr>
+                <w:rFonts w:ascii="Times New Roman" w:hAnsi="Times New Roman" w:cs="Times New Roman"/>
+                <w:sz w:val="24"/>
+                <w:szCs w:val="24"/>
+              </w:rPr>
+              <w:t xml:space="preserve"> the add-on before paying.</w:t>
+            </w:r>
+          </w:p>
+          <w:p>
+            <w:pPr>
+              <w:cnfStyle w:val="000000000000" w:firstRow="0" w:lastRow="0" w:firstColumn="0" w:lastColumn="0" w:oddVBand="0" w:evenVBand="0" w:oddHBand="0" w:evenHBand="0" w:firstRowFirstColumn="0" w:firstRowLastColumn="0" w:lastRowFirstColumn="0" w:lastRowLastColumn="0"/>
+              <w:rPr>
+                <w:rFonts w:ascii="Times New Roman" w:hAnsi="Times New Roman" w:cs="Times New Roman"/>
+                <w:sz w:val="24"/>
+                <w:szCs w:val="24"/>
+              </w:rPr>
+            </w:pPr>
+          </w:p>
+          <w:p>
+            <w:pPr>
+              <w:cnfStyle w:val="000000000000" w:firstRow="0" w:lastRow="0" w:firstColumn="0" w:lastColumn="0" w:oddVBand="0" w:evenVBand="0" w:oddHBand="0" w:evenHBand="0" w:firstRowFirstColumn="0" w:firstRowLastColumn="0" w:lastRowFirstColumn="0" w:lastRowLastColumn="0"/>
+              <w:rPr>
+                <w:rFonts w:ascii="Times New Roman" w:hAnsi="Times New Roman" w:cs="Times New Roman"/>
+                <w:sz w:val="24"/>
+                <w:szCs w:val="24"/>
+              </w:rPr>
+            </w:pPr>
+            <w:r>
+              <w:rPr>
+                <w:rFonts w:ascii="Times New Roman" w:hAnsi="Times New Roman" w:cs="Times New Roman"/>
+                <w:sz w:val="24"/>
+                <w:szCs w:val="24"/>
+              </w:rPr>
+              <w:t xml:space="preserve">One way to overcome this issue could be by using memento pattern and on the UI in order to deselect the add-on, the </w:t>
+            </w:r>
+            <w:r>
+              <w:rPr>
+                <w:rFonts w:ascii="Times New Roman" w:hAnsi="Times New Roman" w:cs="Times New Roman"/>
+                <w:sz w:val="24"/>
+                <w:szCs w:val="24"/>
+              </w:rPr>
+              <w:t xml:space="preserve">customer can only choose "undo" </w:t>
+            </w:r>
+            <w:r>
+              <w:rPr>
+                <w:rFonts w:ascii="Times New Roman" w:hAnsi="Times New Roman" w:cs="Times New Roman"/>
+                <w:sz w:val="24"/>
+                <w:szCs w:val="24"/>
+              </w:rPr>
+              <w:t>that the system will know how to deselect the previous add-on. However this design is not friendly as a custome</w:t>
+            </w:r>
+            <w:r>
+              <w:rPr>
+                <w:rFonts w:ascii="Times New Roman" w:hAnsi="Times New Roman" w:cs="Times New Roman"/>
+                <w:sz w:val="24"/>
+                <w:szCs w:val="24"/>
+              </w:rPr>
+              <w:t xml:space="preserve">r can first select "Less Sugar" </w:t>
+            </w:r>
+            <w:r>
+              <w:rPr>
+                <w:rFonts w:ascii="Times New Roman" w:hAnsi="Times New Roman" w:cs="Times New Roman"/>
+                <w:sz w:val="24"/>
+                <w:szCs w:val="24"/>
+              </w:rPr>
+              <w:t xml:space="preserve">then "Less Milk" but decided to deselect "Less Sugar" and the proposed design (memento) can only undo/deselect the last </w:t>
+            </w:r>
+            <w:r>
+              <w:rPr>
+                <w:rFonts w:ascii="Times New Roman" w:hAnsi="Times New Roman" w:cs="Times New Roman"/>
+                <w:sz w:val="24"/>
+                <w:szCs w:val="24"/>
+              </w:rPr>
+              <w:t xml:space="preserve">add-on ("Less Milk") </w:t>
+            </w:r>
+            <w:r>
+              <w:rPr>
+                <w:rFonts w:ascii="Times New Roman" w:hAnsi="Times New Roman" w:cs="Times New Roman"/>
+                <w:sz w:val="24"/>
+                <w:szCs w:val="24"/>
+              </w:rPr>
+              <w:t xml:space="preserve">then undo/deselect to desire add-on </w:t>
+            </w:r>
+            <w:r>
+              <w:rPr>
+                <w:rFonts w:ascii="Times New Roman" w:hAnsi="Times New Roman" w:cs="Times New Roman"/>
+                <w:sz w:val="24"/>
+                <w:szCs w:val="24"/>
+              </w:rPr>
+              <w:lastRenderedPageBreak/>
+              <w:t>("Less Sugar").</w:t>
+            </w:r>
+          </w:p>
+        </w:tc>
+      </w:tr>
+      <w:tr>
+        <w:trPr>
+          <w:cnfStyle w:val="000000100000" w:firstRow="0" w:lastRow="0" w:firstColumn="0" w:lastColumn="0" w:oddVBand="0" w:evenVBand="0" w:oddHBand="1" w:evenHBand="0" w:firstRowFirstColumn="0" w:firstRowLastColumn="0" w:lastRowFirstColumn="0" w:lastRowLastColumn="0"/>
+          <w:trHeight w:val="1898"/>
+        </w:trPr>
+        <w:tc>
+          <w:tcPr>
+            <w:cnfStyle w:val="001000000000" w:firstRow="0" w:lastRow="0" w:firstColumn="1" w:lastColumn="0" w:oddVBand="0" w:evenVBand="0" w:oddHBand="0" w:evenHBand="0" w:firstRowFirstColumn="0" w:firstRowLastColumn="0" w:lastRowFirstColumn="0" w:lastRowLastColumn="0"/>
+            <w:tcW w:w="2943" w:type="dxa"/>
+          </w:tcPr>
+          <w:p>
+            <w:pPr>
+              <w:rPr>
+                <w:rFonts w:ascii="Times New Roman" w:hAnsi="Times New Roman" w:cs="Times New Roman"/>
+                <w:iCs/>
+                <w:sz w:val="24"/>
+                <w:szCs w:val="24"/>
+              </w:rPr>
+            </w:pPr>
+            <w:r>
+              <w:rPr>
+                <w:rFonts w:ascii="Times New Roman" w:hAnsi="Times New Roman" w:cs="Times New Roman"/>
+                <w:iCs/>
+                <w:sz w:val="24"/>
+                <w:szCs w:val="24"/>
+              </w:rPr>
+              <w:lastRenderedPageBreak/>
+              <w:t>Drink that does not need decorator (or add-on functionality)</w:t>
+            </w:r>
+          </w:p>
+        </w:tc>
+        <w:tc>
+          <w:tcPr>
+            <w:tcW w:w="6299" w:type="dxa"/>
+          </w:tcPr>
+          <w:p>
+            <w:pPr>
+              <w:cnfStyle w:val="000000100000" w:firstRow="0" w:lastRow="0" w:firstColumn="0" w:lastColumn="0" w:oddVBand="0" w:evenVBand="0" w:oddHBand="1" w:evenHBand="0" w:firstRowFirstColumn="0" w:firstRowLastColumn="0" w:lastRowFirstColumn="0" w:lastRowLastColumn="0"/>
+              <w:rPr>
+                <w:rFonts w:ascii="Times New Roman" w:hAnsi="Times New Roman" w:cs="Times New Roman"/>
+                <w:sz w:val="24"/>
+                <w:szCs w:val="24"/>
+              </w:rPr>
+            </w:pPr>
+            <w:r>
+              <w:rPr>
+                <w:rFonts w:ascii="Times New Roman" w:hAnsi="Times New Roman" w:cs="Times New Roman"/>
+                <w:sz w:val="24"/>
+                <w:szCs w:val="24"/>
+              </w:rPr>
+              <w:t>Drink like soft drink, milk does not need to have any add-on and using Decorator pattern might accidentally make the “Milk with less coffee”.  To prevent this scenario to happen, it is decide to add more validation on the GUI to prevent it from happening.</w:t>
             </w:r>
           </w:p>
         </w:tc>
@@ -17420,7 +17695,7 @@
             <w:rPr>
               <w:noProof/>
             </w:rPr>
-            <w:t>36</w:t>
+            <w:t>33</w:t>
           </w:r>
           <w:r>
             <w:rPr>
@@ -23717,7 +23992,7 @@
 </file>
 
 <file path=customXml/itemProps3.xml><?xml version="1.0" encoding="utf-8"?>
-<ds:datastoreItem xmlns:ds="http://schemas.openxmlformats.org/officeDocument/2006/customXml" ds:itemID="{46E1F6A4-A31C-4B5F-B2C7-6675B000980E}">
+<ds:datastoreItem xmlns:ds="http://schemas.openxmlformats.org/officeDocument/2006/customXml" ds:itemID="{C763510E-2632-4B7E-B08F-4F565B865E26}">
   <ds:schemaRefs>
     <ds:schemaRef ds:uri="http://schemas.openxmlformats.org/officeDocument/2006/bibliography"/>
   </ds:schemaRefs>

</xml_diff>

<commit_message>
Added motivation for COR
</commit_message>
<xml_diff>
--- a/VMCS.docx
+++ b/VMCS.docx
@@ -1,6 +1,6 @@
 
 <file path=word/document.xml><?xml version="1.0" encoding="utf-8"?>
-<w:document xmlns:wpc="http://schemas.microsoft.com/office/word/2010/wordprocessingCanvas" xmlns:mc="http://schemas.openxmlformats.org/markup-compatibility/2006" xmlns:o="urn:schemas-microsoft-com:office:office" xmlns:r="http://schemas.openxmlformats.org/officeDocument/2006/relationships" xmlns:m="http://schemas.openxmlformats.org/officeDocument/2006/math" xmlns:v="urn:schemas-microsoft-com:vml" xmlns:wp14="http://schemas.microsoft.com/office/word/2010/wordprocessingDrawing" xmlns:wp="http://schemas.openxmlformats.org/drawingml/2006/wordprocessingDrawing" xmlns:w10="urn:schemas-microsoft-com:office:word" xmlns:w="http://schemas.openxmlformats.org/wordprocessingml/2006/main" xmlns:w14="http://schemas.microsoft.com/office/word/2010/wordml" xmlns:wpg="http://schemas.microsoft.com/office/word/2010/wordprocessingGroup" xmlns:wpi="http://schemas.microsoft.com/office/word/2010/wordprocessingInk" xmlns:wne="http://schemas.microsoft.com/office/word/2006/wordml" xmlns:wps="http://schemas.microsoft.com/office/word/2010/wordprocessingShape" mc:Ignorable="w14 wp14">
+<w:document xmlns:wpc="http://schemas.microsoft.com/office/word/2010/wordprocessingCanvas" xmlns:mo="http://schemas.microsoft.com/office/mac/office/2008/main" xmlns:mc="http://schemas.openxmlformats.org/markup-compatibility/2006" xmlns:mv="urn:schemas-microsoft-com:mac:vml" xmlns:o="urn:schemas-microsoft-com:office:office" xmlns:r="http://schemas.openxmlformats.org/officeDocument/2006/relationships" xmlns:m="http://schemas.openxmlformats.org/officeDocument/2006/math" xmlns:v="urn:schemas-microsoft-com:vml" xmlns:wp14="http://schemas.microsoft.com/office/word/2010/wordprocessingDrawing" xmlns:wp="http://schemas.openxmlformats.org/drawingml/2006/wordprocessingDrawing" xmlns:w10="urn:schemas-microsoft-com:office:word" xmlns:w="http://schemas.openxmlformats.org/wordprocessingml/2006/main" xmlns:w14="http://schemas.microsoft.com/office/word/2010/wordml" xmlns:w15="http://schemas.microsoft.com/office/word/2012/wordml" xmlns:wpg="http://schemas.microsoft.com/office/word/2010/wordprocessingGroup" xmlns:wpi="http://schemas.microsoft.com/office/word/2010/wordprocessingInk" xmlns:wne="http://schemas.microsoft.com/office/word/2006/wordml" xmlns:wps="http://schemas.microsoft.com/office/word/2010/wordprocessingShape" mc:Ignorable="w14 w15 wp14 mv">
   <w:body>
     <w:sdt>
       <w:sdtPr>
@@ -40,8 +40,8 @@
               <w:noProof/>
               <w:lang w:val="en-SG" w:eastAsia="en-SG"/>
             </w:rPr>
-            <w:pict>
-              <v:shapetype id="_x0000_t202" coordsize="21600,21600" o:spt="202" path="m,l,21600r21600,l21600,xe">
+            <w:pict w14:anchorId="1ED8054A">
+              <v:shapetype id="_x0000_t202" coordsize="21600,21600" o:spt="202" path="m0,0l0,21600,21600,21600,21600,0xe">
                 <v:stroke joinstyle="miter"/>
                 <v:path gradientshapeok="t" o:connecttype="rect"/>
               </v:shapetype>
@@ -158,8 +158,8 @@
               <w:noProof/>
               <w:lang w:val="en-SG" w:eastAsia="en-SG"/>
             </w:rPr>
-            <w:pict>
-              <v:shape id="Text Box 37" o:spid="_x0000_s1027" type="#_x0000_t202" alt="Title and subtitle" style="position:absolute;left:0;text-align:left;margin-left:2313.4pt;margin-top:360.45pt;width:434.9pt;height:41.4pt;z-index:251638784;visibility:visible;mso-height-percent:363;mso-position-horizontal:right;mso-position-horizontal-relative:margin;mso-position-vertical-relative:page;mso-height-percent:363;v-text-anchor:bottom" o:gfxdata="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" filled="f" stroked="f" strokeweight=".5pt">
+            <w:pict w14:anchorId="604F9FB4">
+              <v:shape id="Text Box 37" o:spid="_x0000_s1027" type="#_x0000_t202" alt="Title and subtitle" style="position:absolute;left:0;text-align:left;margin-left:2697.1pt;margin-top:360.45pt;width:434.9pt;height:41.4pt;z-index:251638784;visibility:visible;mso-height-percent:363;mso-position-horizontal:right;mso-position-horizontal-relative:margin;mso-position-vertical-relative:page;mso-height-percent:363;v-text-anchor:bottom" o:gfxdata="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" filled="f" stroked="f" strokeweight=".5pt">
                 <v:textbox inset="0,0,0,0">
                   <w:txbxContent>
                     <w:sdt>
@@ -170,7 +170,6 @@
                         <w:dataBinding w:prefixMappings="xmlns:ns0='http://purl.org/dc/elements/1.1/' xmlns:ns1='http://schemas.openxmlformats.org/package/2006/metadata/core-properties' " w:xpath="/ns1:coreProperties[1]/ns0:title[1]" w:storeItemID="{6C3C8BC8-F283-45AE-878A-BAB7291924A1}"/>
                         <w:text/>
                       </w:sdtPr>
-                      <w:sdtEndPr/>
                       <w:sdtContent>
                         <w:p>
                           <w:pPr>
@@ -190,7 +189,6 @@
                         <w:dataBinding w:prefixMappings="xmlns:ns0='http://purl.org/dc/elements/1.1/' xmlns:ns1='http://schemas.openxmlformats.org/package/2006/metadata/core-properties' " w:xpath="/ns1:coreProperties[1]/ns0:subject[1]" w:storeItemID="{6C3C8BC8-F283-45AE-878A-BAB7291924A1}"/>
                         <w:text/>
                       </w:sdtPr>
-                      <w:sdtEndPr/>
                       <w:sdtContent>
                         <w:p>
                           <w:pPr>
@@ -231,8 +229,8 @@
               <w:noProof/>
               <w:lang w:val="en-SG" w:eastAsia="en-SG"/>
             </w:rPr>
-            <w:pict>
-              <v:shape id="Text Box 33" o:spid="_x0000_s1028" type="#_x0000_t202" alt="Version number and date" style="position:absolute;left:0;text-align:left;margin-left:1433.5pt;margin-top:0;width:288.25pt;height:46.7pt;z-index:251639808;visibility:visible;mso-width-percent:471;mso-height-percent:363;mso-top-percent:91;mso-position-horizontal:right;mso-position-horizontal-relative:margin;mso-position-vertical-relative:page;mso-width-percent:471;mso-height-percent:363;mso-top-percent:91;v-text-anchor:bottom" o:gfxdata="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" filled="f" stroked="f" strokeweight=".5pt">
+            <w:pict w14:anchorId="69AEA297">
+              <v:shape id="Text Box 33" o:spid="_x0000_s1028" type="#_x0000_t202" alt="Version number and date" style="position:absolute;left:0;text-align:left;margin-left:1670.55pt;margin-top:0;width:288.25pt;height:46.7pt;z-index:251639808;visibility:visible;mso-width-percent:471;mso-height-percent:363;mso-top-percent:91;mso-position-horizontal:right;mso-position-horizontal-relative:margin;mso-position-vertical-relative:page;mso-width-percent:471;mso-height-percent:363;mso-top-percent:91;v-text-anchor:bottom" o:gfxdata="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" filled="f" stroked="f" strokeweight=".5pt">
                 <v:textbox style="mso-fit-shape-to-text:t" inset="0,0,0,0">
                   <w:txbxContent>
                     <w:p>
@@ -246,7 +244,6 @@
                         <w:sdtPr>
                           <w:id w:val="725191026"/>
                         </w:sdtPr>
-                        <w:sdtEndPr/>
                         <w:sdtContent>
                           <w:r>
                             <w:t>1.0</w:t>
@@ -267,7 +264,6 @@
                           <w:calendar w:val="gregorian"/>
                         </w:date>
                       </w:sdtPr>
-                      <w:sdtEndPr/>
                       <w:sdtContent>
                         <w:p>
                           <w:pPr>
@@ -292,7 +288,7 @@
               <w:noProof/>
               <w:lang w:val="en-SG" w:eastAsia="en-SG"/>
             </w:rPr>
-            <w:pict>
+            <w:pict w14:anchorId="6BA071C4">
               <v:group id="Group 38" o:spid="_x0000_s1078" alt="Title: Decorative sidebar" style="position:absolute;left:0;text-align:left;margin-left:0;margin-top:0;width:18pt;height:10in;z-index:251637760;mso-width-percent:29;mso-height-percent:909;mso-left-percent:45;mso-position-horizontal-relative:page;mso-position-vertical:center;mso-position-vertical-relative:page;mso-width-percent:29;mso-height-percent:909;mso-left-percent:45" coordsize="2286,91440" o:gfxdata="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">
                 <v:rect id="Rectangle 39" o:spid="_x0000_s1080" style="position:absolute;width:2286;height:87820;visibility:visible;v-text-anchor:middle" o:gfxdata="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" fillcolor="#dd8047 [3205]" stroked="f" strokeweight="1pt"/>
                 <v:rect id="Rectangle 40" o:spid="_x0000_s1079" style="position:absolute;top:89154;width:2286;height:2286;visibility:visible;v-text-anchor:middle" o:gfxdata="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" fillcolor="#94b6d2 [3204]" stroked="f" strokeweight="1pt">
@@ -752,7 +748,25 @@
           <w:sz w:val="24"/>
           <w:szCs w:val="24"/>
         </w:rPr>
-        <w:t>Candidate Design Pattern(s) considered</w:t>
+        <w:t>Candidate Design Pattern(</w:t>
+      </w:r>
+      <w:proofErr w:type="spellStart"/>
+      <w:r>
+        <w:rPr>
+          <w:rFonts w:ascii="Times New Roman" w:hAnsi="Times New Roman" w:cs="Times New Roman"/>
+          <w:sz w:val="24"/>
+          <w:szCs w:val="24"/>
+        </w:rPr>
+        <w:t>s</w:t>
+      </w:r>
+      <w:proofErr w:type="spellEnd"/>
+      <w:r>
+        <w:rPr>
+          <w:rFonts w:ascii="Times New Roman" w:hAnsi="Times New Roman" w:cs="Times New Roman"/>
+          <w:sz w:val="24"/>
+          <w:szCs w:val="24"/>
+        </w:rPr>
+        <w:t>) considered</w:t>
       </w:r>
     </w:p>
     <w:p>
@@ -978,7 +992,6 @@
         <w:t xml:space="preserve">They depend on the same data object (e.g.  </w:t>
       </w:r>
       <w:proofErr w:type="spellStart"/>
-      <w:proofErr w:type="gramStart"/>
       <w:r>
         <w:rPr>
           <w:color w:val="auto"/>
@@ -992,15 +1005,7 @@
           <w:color w:val="auto"/>
           <w:lang w:val="en-SG"/>
         </w:rPr>
-        <w:t>).</w:t>
-      </w:r>
-      <w:proofErr w:type="gramEnd"/>
-      <w:r>
-        <w:rPr>
-          <w:color w:val="auto"/>
-          <w:lang w:val="en-SG"/>
-        </w:rPr>
-        <w:t xml:space="preserve"> </w:t>
+        <w:t xml:space="preserve">). </w:t>
       </w:r>
     </w:p>
     <w:p>
@@ -1615,7 +1620,25 @@
                 <w:szCs w:val="24"/>
               </w:rPr>
               <w:lastRenderedPageBreak/>
-              <w:t>from referring  to each other explicitly, and</w:t>
+              <w:t xml:space="preserve">from </w:t>
+            </w:r>
+            <w:proofErr w:type="gramStart"/>
+            <w:r>
+              <w:rPr>
+                <w:rFonts w:ascii="Times New Roman" w:hAnsi="Times New Roman" w:cs="Times New Roman"/>
+                <w:sz w:val="24"/>
+                <w:szCs w:val="24"/>
+              </w:rPr>
+              <w:t>referring  to</w:t>
+            </w:r>
+            <w:proofErr w:type="gramEnd"/>
+            <w:r>
+              <w:rPr>
+                <w:rFonts w:ascii="Times New Roman" w:hAnsi="Times New Roman" w:cs="Times New Roman"/>
+                <w:sz w:val="24"/>
+                <w:szCs w:val="24"/>
+              </w:rPr>
+              <w:t xml:space="preserve"> each other explicitly, and</w:t>
             </w:r>
           </w:p>
           <w:p>
@@ -2732,7 +2755,7 @@
           <w:szCs w:val="24"/>
           <w:lang w:val="en-SG" w:eastAsia="en-SG"/>
         </w:rPr>
-        <w:pict>
+        <w:pict w14:anchorId="02C4F45D">
           <v:group id="Group 9" o:spid="_x0000_s1029" style="width:451.3pt;height:369.2pt;mso-position-horizontal-relative:char;mso-position-vertical-relative:line" coordsize="57315,50292">
             <v:rect id="Rectangle 5" o:spid="_x0000_s1030" style="position:absolute;left:3048;top:42767;width:18002;height:7525;visibility:visible;v-text-anchor:middle" o:gfxdata="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" filled="f" strokecolor="black [3213]" strokeweight="1pt">
               <v:path arrowok="t"/>
@@ -2832,10 +2855,10 @@
                 <o:lock v:ext="edit" aspectratio="t"/>
               </v:shapetype>
               <v:shape id="Picture 12" o:spid="_x0000_s1032" type="#_x0000_t75" style="position:absolute;width:57315;height:40957;visibility:visible" o:gfxdata="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">
-                <v:imagedata r:id="rId11" o:title=""/>
+                <v:imagedata r:id="rId10" o:title=""/>
                 <v:path arrowok="t"/>
               </v:shape>
-              <v:shapetype id="_x0000_t32" coordsize="21600,21600" o:spt="32" o:oned="t" path="m,l21600,21600e" filled="f">
+              <v:shapetype id="_x0000_t32" coordsize="21600,21600" o:spt="32" o:oned="t" path="m0,0l21600,21600e" filled="f">
                 <v:path arrowok="t" fillok="f" o:connecttype="none"/>
                 <o:lock v:ext="edit" shapetype="t"/>
               </v:shapetype>
@@ -3016,11 +3039,11 @@
           <w:noProof/>
           <w:lang w:val="en-SG" w:eastAsia="en-SG"/>
         </w:rPr>
-        <w:pict>
+        <w:pict w14:anchorId="07E050FA">
           <v:group id="Group 21" o:spid="_x0000_s1034" style="width:451.3pt;height:406.5pt;mso-position-horizontal-relative:char;mso-position-vertical-relative:line" coordsize="57315,51625">
             <v:group id="Group 22" o:spid="_x0000_s1035" style="position:absolute;width:57315;height:44196" coordsize="57315,44196" o:gfxdata="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">
               <v:shape id="Picture 23" o:spid="_x0000_s1036" type="#_x0000_t75" style="position:absolute;width:57315;height:39624;visibility:visible" o:gfxdata="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">
-                <v:imagedata r:id="rId12" o:title=""/>
+                <v:imagedata r:id="rId11" o:title=""/>
                 <v:path arrowok="t"/>
               </v:shape>
               <v:shape id="Straight Arrow Connector 24" o:spid="_x0000_s1037" type="#_x0000_t32" style="position:absolute;left:18573;top:24765;width:13145;height:19431;flip:y;visibility:visible" o:connectortype="straight" o:gfxdata="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" strokecolor="black [3213]">
@@ -3152,8 +3175,8 @@
           <w:noProof/>
           <w:lang w:val="en-SG" w:eastAsia="en-SG"/>
         </w:rPr>
-        <w:pict>
-          <v:shapetype id="_x0000_t61" coordsize="21600,21600" o:spt="61" adj="1350,25920" path="m,l0@8@12@24,0@9,,21600@6,21600@15@27@7,21600,21600,21600,21600@9@18@30,21600@8,21600,0@7,0@21@33@6,xe">
+        <w:pict w14:anchorId="438F34E7">
+          <v:shapetype id="_x0000_t61" coordsize="21600,21600" o:spt="61" adj="1350,25920" path="m0,0l0@8@12@24,0@9,,21600@6,21600@15@27@7,21600,21600,21600,21600@9@18@30,21600@8,21600,0@7,0@21@33@6,0xe">
             <v:stroke joinstyle="miter"/>
             <v:formulas>
               <v:f eqn="sum 10800 0 #0"/>
@@ -3229,7 +3252,7 @@
           <w:noProof/>
           <w:lang w:val="en-SG" w:eastAsia="en-SG"/>
         </w:rPr>
-        <w:pict>
+        <w:pict w14:anchorId="67ED5097">
           <v:shape id="Rectangular Callout 35" o:spid="_x0000_s1040" type="#_x0000_t61" style="position:absolute;left:0;text-align:left;margin-left:405.75pt;margin-top:65.1pt;width:92.95pt;height:20.95pt;z-index:251644928;visibility:visible" o:gfxdata="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" adj="13769,34230" fillcolor="#afcac4 [1944]" strokecolor="#afcac4 [1944]" strokeweight="1pt">
             <v:fill color2="#e4edeb [664]" angle="135" focus="50%" type="gradient"/>
             <v:shadow on="t" color="#39564f [1608]" opacity=".5" offset="1pt"/>
@@ -3261,7 +3284,7 @@
           <w:noProof/>
           <w:lang w:val="en-SG" w:eastAsia="en-SG"/>
         </w:rPr>
-        <w:pict>
+        <w:pict w14:anchorId="1639A66C">
           <v:shape id="Rectangular Callout 32" o:spid="_x0000_s1042" type="#_x0000_t61" style="position:absolute;left:0;text-align:left;margin-left:171.25pt;margin-top:62.4pt;width:86.5pt;height:23.65pt;z-index:251642880;visibility:visible" o:gfxdata="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" adj="2560,31692" fillcolor="#afcac4 [1944]" strokecolor="#afcac4 [1944]" strokeweight="1pt">
             <v:fill color2="#e4edeb [664]" angle="135" focus="50%" type="gradient"/>
             <v:shadow on="t" color="#39564f [1608]" opacity=".5" offset="1pt"/>
@@ -3300,7 +3323,7 @@
           <w:noProof/>
           <w:lang w:val="en-SG" w:eastAsia="en-SG"/>
         </w:rPr>
-        <w:pict>
+        <w:pict w14:anchorId="3CB2307C">
           <v:shape id="Rectangular Callout 36" o:spid="_x0000_s1039" type="#_x0000_t61" style="position:absolute;left:0;text-align:left;margin-left:405.75pt;margin-top:6.7pt;width:63.75pt;height:20.95pt;z-index:251645952;visibility:visible" o:gfxdata="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" adj="-4020,15878" fillcolor="#afcac4 [1944]" strokecolor="#afcac4 [1944]" strokeweight="1pt">
             <v:fill color2="#e4edeb [664]" angle="135" focus="50%" type="gradient"/>
             <v:shadow on="t" color="#39564f [1608]" opacity=".5" offset="1pt"/>
@@ -3332,7 +3355,7 @@
           <w:noProof/>
           <w:lang w:val="en-SG" w:eastAsia="en-SG"/>
         </w:rPr>
-        <w:pict>
+        <w:pict w14:anchorId="1AFAE82E">
           <v:shape id="Rectangular Callout 31" o:spid="_x0000_s1043" type="#_x0000_t61" style="position:absolute;left:0;text-align:left;margin-left:192.85pt;margin-top:1.95pt;width:51.75pt;height:20.95pt;z-index:251641856;visibility:visible" o:gfxdata="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" adj="-3715,14486" fillcolor="#afcac4 [1944]" strokecolor="#afcac4 [1944]" strokeweight="1pt">
             <v:fill color2="#e4edeb [664]" angle="135" focus="50%" type="gradient"/>
             <v:shadow on="t" color="#39564f [1608]" opacity=".5" offset="1pt"/>
@@ -3361,10 +3384,10 @@
       <w:r>
         <w:rPr>
           <w:noProof/>
-          <w:lang w:val="en-SG" w:eastAsia="en-SG"/>
+          <w:lang w:eastAsia="en-US" w:bidi="ta-IN"/>
         </w:rPr>
         <w:drawing>
-          <wp:inline distT="0" distB="0" distL="0" distR="0">
+          <wp:inline distT="0" distB="0" distL="0" distR="0" wp14:anchorId="26A9EC1A" wp14:editId="5FD36E8B">
             <wp:extent cx="5943600" cy="3556635"/>
             <wp:effectExtent l="19050" t="0" r="0" b="0"/>
             <wp:docPr id="4" name="Picture 3" descr="dpclass.png"/>
@@ -3379,7 +3402,7 @@
                     <pic:cNvPicPr/>
                   </pic:nvPicPr>
                   <pic:blipFill>
-                    <a:blip r:embed="rId13"/>
+                    <a:blip r:embed="rId12"/>
                     <a:stretch>
                       <a:fillRect/>
                     </a:stretch>
@@ -3492,10 +3515,10 @@
       <w:r>
         <w:rPr>
           <w:noProof/>
-          <w:lang w:val="en-SG" w:eastAsia="en-SG"/>
+          <w:lang w:eastAsia="en-US" w:bidi="ta-IN"/>
         </w:rPr>
         <w:drawing>
-          <wp:inline distT="0" distB="0" distL="0" distR="0">
+          <wp:inline distT="0" distB="0" distL="0" distR="0" wp14:anchorId="4D44C72D" wp14:editId="6299ECC7">
             <wp:extent cx="5943600" cy="4207510"/>
             <wp:effectExtent l="19050" t="0" r="0" b="0"/>
             <wp:docPr id="8" name="Picture 7" descr="store coins.png"/>
@@ -3510,7 +3533,7 @@
                     <pic:cNvPicPr/>
                   </pic:nvPicPr>
                   <pic:blipFill>
-                    <a:blip r:embed="rId14"/>
+                    <a:blip r:embed="rId13"/>
                     <a:stretch>
                       <a:fillRect/>
                     </a:stretch>
@@ -3559,10 +3582,10 @@
       <w:r>
         <w:rPr>
           <w:noProof/>
-          <w:lang w:val="en-SG" w:eastAsia="en-SG"/>
+          <w:lang w:eastAsia="en-US" w:bidi="ta-IN"/>
         </w:rPr>
         <w:drawing>
-          <wp:inline distT="0" distB="0" distL="0" distR="0">
+          <wp:inline distT="0" distB="0" distL="0" distR="0" wp14:anchorId="461D698E" wp14:editId="71674F90">
             <wp:extent cx="5943600" cy="3299460"/>
             <wp:effectExtent l="19050" t="0" r="0" b="0"/>
             <wp:docPr id="9" name="Picture 8" descr="dispense drink.png"/>
@@ -3577,7 +3600,7 @@
                     <pic:cNvPicPr/>
                   </pic:nvPicPr>
                   <pic:blipFill>
-                    <a:blip r:embed="rId15"/>
+                    <a:blip r:embed="rId14"/>
                     <a:stretch>
                       <a:fillRect/>
                     </a:stretch>
@@ -3832,7 +3855,25 @@
                 <w:sz w:val="24"/>
                 <w:szCs w:val="24"/>
               </w:rPr>
-              <w:t>Here we cannot afford missing few intermediate notifications, so the Subject call Notify after they change the subject's state.</w:t>
+              <w:t xml:space="preserve">Here we cannot afford missing few intermediate notifications, so the Subject </w:t>
+            </w:r>
+            <w:proofErr w:type="gramStart"/>
+            <w:r>
+              <w:rPr>
+                <w:rFonts w:ascii="Times New Roman" w:hAnsi="Times New Roman" w:cs="Times New Roman"/>
+                <w:sz w:val="24"/>
+                <w:szCs w:val="24"/>
+              </w:rPr>
+              <w:t>call</w:t>
+            </w:r>
+            <w:proofErr w:type="gramEnd"/>
+            <w:r>
+              <w:rPr>
+                <w:rFonts w:ascii="Times New Roman" w:hAnsi="Times New Roman" w:cs="Times New Roman"/>
+                <w:sz w:val="24"/>
+                <w:szCs w:val="24"/>
+              </w:rPr>
+              <w:t xml:space="preserve"> Notify after they change the subject's state.</w:t>
             </w:r>
           </w:p>
           <w:p>
@@ -4595,7 +4636,25 @@
                 <w:sz w:val="24"/>
                 <w:szCs w:val="24"/>
               </w:rPr>
-              <w:t xml:space="preserve"> class may want it's subclasses to specify the objects to be created.</w:t>
+              <w:t xml:space="preserve"> class may want </w:t>
+            </w:r>
+            <w:proofErr w:type="gramStart"/>
+            <w:r>
+              <w:rPr>
+                <w:rFonts w:ascii="Times New Roman" w:eastAsia="Calibri" w:hAnsi="Times New Roman" w:cs="Times New Roman"/>
+                <w:sz w:val="24"/>
+                <w:szCs w:val="24"/>
+              </w:rPr>
+              <w:t>it's</w:t>
+            </w:r>
+            <w:proofErr w:type="gramEnd"/>
+            <w:r>
+              <w:rPr>
+                <w:rFonts w:ascii="Times New Roman" w:eastAsia="Calibri" w:hAnsi="Times New Roman" w:cs="Times New Roman"/>
+                <w:sz w:val="24"/>
+                <w:szCs w:val="24"/>
+              </w:rPr>
+              <w:t xml:space="preserve"> subclasses to specify the objects to be created.</w:t>
             </w:r>
           </w:p>
           <w:p>
@@ -5396,7 +5455,6 @@
           <w:lang w:eastAsia="en-GB"/>
         </w:rPr>
       </w:pPr>
-      <w:proofErr w:type="spellStart"/>
       <w:r>
         <w:rPr>
           <w:rFonts w:ascii="Times New Roman" w:eastAsia="Times New Roman" w:hAnsi="Times New Roman" w:cs="Times New Roman"/>
@@ -5405,18 +5463,7 @@
           <w:szCs w:val="24"/>
           <w:lang w:eastAsia="en-GB"/>
         </w:rPr>
-        <w:t>TransactionController</w:t>
-      </w:r>
-      <w:proofErr w:type="spellEnd"/>
-      <w:r>
-        <w:rPr>
-          <w:rFonts w:ascii="Times New Roman" w:eastAsia="Times New Roman" w:hAnsi="Times New Roman" w:cs="Times New Roman"/>
-          <w:bCs/>
-          <w:sz w:val="24"/>
-          <w:szCs w:val="24"/>
-          <w:lang w:eastAsia="en-GB"/>
-        </w:rPr>
-        <w:t xml:space="preserve"> </w:t>
+        <w:t xml:space="preserve">TransactionController </w:t>
       </w:r>
       <w:r>
         <w:rPr>
@@ -5545,10 +5592,10 @@
         </w:rPr>
       </w:pPr>
       <w:r>
-        <w:pict>
+        <w:pict w14:anchorId="2364457E">
           <v:rect id="Rectangle 196" o:spid="_x0000_s1044" style="position:absolute;margin-left:0;margin-top:432.75pt;width:276pt;height:55.2pt;z-index:251649024;visibility:visible;mso-width-relative:margin;v-text-anchor:middle" o:gfxdata="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" filled="f" strokecolor="black [3213]" strokeweight="1pt">
             <v:path arrowok="t"/>
-            <v:textbox>
+            <v:textbox style="mso-next-textbox:#Rectangle 196">
               <w:txbxContent>
                 <w:p>
                   <w:pPr>
@@ -5599,18 +5646,8 @@
                       <w:sz w:val="20"/>
                       <w:szCs w:val="16"/>
                     </w:rPr>
-                    <w:t xml:space="preserve">Adding new Receiver class require the change in </w:t>
+                    <w:t>Adding new Receiver class require the change in TransactionController</w:t>
                   </w:r>
-                  <w:proofErr w:type="spellStart"/>
-                  <w:r>
-                    <w:rPr>
-                      <w:color w:val="000000" w:themeColor="text1"/>
-                      <w:sz w:val="20"/>
-                      <w:szCs w:val="16"/>
-                    </w:rPr>
-                    <w:t>TransactionController</w:t>
-                  </w:r>
-                  <w:proofErr w:type="spellEnd"/>
                 </w:p>
                 <w:p>
                   <w:pPr>
@@ -5627,7 +5664,7 @@
         </w:pict>
       </w:r>
       <w:r>
-        <w:pict>
+        <w:pict w14:anchorId="58CAC81E">
           <v:shape id="Straight Arrow Connector 197" o:spid="_x0000_s1077" type="#_x0000_t32" style="position:absolute;margin-left:141.75pt;margin-top:377.95pt;width:31.5pt;height:55.5pt;flip:y;z-index:251672576;visibility:visible;mso-width-relative:margin;mso-height-relative:margin" o:gfxdata="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" strokecolor="black [3213]" strokeweight=".5pt">
             <v:stroke endarrow="open" joinstyle="miter"/>
             <o:lock v:ext="edit" shapetype="f"/>
@@ -5639,17 +5676,17 @@
           <w:noProof/>
           <w:lang w:val="en-SG" w:eastAsia="en-SG"/>
         </w:rPr>
-        <w:pict>
+        <w:pict w14:anchorId="766BFC77">
           <v:rect id="Rectangle 63" o:spid="_x0000_s1076" style="position:absolute;margin-left:135.75pt;margin-top:332.25pt;width:177.75pt;height:37.5pt;z-index:251636736;visibility:visible;v-text-anchor:middle" o:gfxdata="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" filled="f" strokecolor="red" strokeweight="2.5pt"/>
         </w:pict>
       </w:r>
       <w:r>
         <w:rPr>
           <w:noProof/>
-          <w:lang w:val="en-SG" w:eastAsia="en-SG"/>
+          <w:lang w:eastAsia="en-US" w:bidi="ta-IN"/>
         </w:rPr>
         <w:drawing>
-          <wp:inline distT="0" distB="0" distL="0" distR="0">
+          <wp:inline distT="0" distB="0" distL="0" distR="0" wp14:anchorId="27C14BB5" wp14:editId="3D821693">
             <wp:extent cx="5896798" cy="4982270"/>
             <wp:effectExtent l="0" t="0" r="8890" b="8890"/>
             <wp:docPr id="59" name="Picture 59"/>
@@ -5664,7 +5701,7 @@
                     <pic:cNvPicPr/>
                   </pic:nvPicPr>
                   <pic:blipFill>
-                    <a:blip r:embed="rId16">
+                    <a:blip r:embed="rId15">
                       <a:extLst>
                         <a:ext uri="{28A0092B-C50C-407E-A947-70E740481C1C}">
                           <a14:useLocalDpi xmlns:a14="http://schemas.microsoft.com/office/drawing/2010/main" val="0"/>
@@ -5722,11 +5759,11 @@
           <w:noProof/>
           <w:lang w:val="en-SG" w:eastAsia="en-SG"/>
         </w:rPr>
-        <w:pict>
+        <w:pict w14:anchorId="42A8EB9B">
           <v:shape id="Rectangular Callout 202" o:spid="_x0000_s1045" type="#_x0000_t61" style="position:absolute;left:0;text-align:left;margin-left:129.75pt;margin-top:217.5pt;width:85.5pt;height:20.95pt;z-index:251676672;visibility:visible" o:gfxdata="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" adj="11016,35777" fillcolor="#afcac4 [1944]" strokecolor="#afcac4 [1944]" strokeweight="1pt">
             <v:fill color2="#e4edeb [664]" angle="135" focus="50%" type="gradient"/>
             <v:shadow on="t" color="#39564f [1608]" opacity=".5" offset="1pt"/>
-            <v:textbox>
+            <v:textbox style="mso-next-textbox:#Rectangular Callout 202">
               <w:txbxContent>
                 <w:p>
                   <w:pPr>
@@ -5758,11 +5795,11 @@
           <w:noProof/>
           <w:lang w:val="en-SG" w:eastAsia="en-SG"/>
         </w:rPr>
-        <w:pict>
+        <w:pict w14:anchorId="656369DB">
           <v:shape id="Rectangular Callout 201" o:spid="_x0000_s1046" type="#_x0000_t61" style="position:absolute;left:0;text-align:left;margin-left:161.25pt;margin-top:.75pt;width:57.75pt;height:20.95pt;z-index:251675648;visibility:visible" o:gfxdata="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" adj="11297,34230" fillcolor="#afcac4 [1944]" strokecolor="#afcac4 [1944]" strokeweight="1pt">
             <v:fill color2="#e4edeb [664]" angle="135" focus="50%" type="gradient"/>
             <v:shadow on="t" color="#39564f [1608]" opacity=".5" offset="1pt"/>
-            <v:textbox>
+            <v:textbox style="mso-next-textbox:#Rectangular Callout 201">
               <w:txbxContent>
                 <w:p>
                   <w:pPr>
@@ -5792,11 +5829,11 @@
           <w:noProof/>
           <w:lang w:val="en-SG" w:eastAsia="en-SG"/>
         </w:rPr>
-        <w:pict>
+        <w:pict w14:anchorId="31E0DA84">
           <v:shape id="Rectangular Callout 200" o:spid="_x0000_s1047" type="#_x0000_t61" style="position:absolute;left:0;text-align:left;margin-left:357.75pt;margin-top:196.5pt;width:84pt;height:20.95pt;z-index:251674624;visibility:visible" o:gfxdata="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" adj="13769,34230" fillcolor="#afcac4 [1944]" strokecolor="#afcac4 [1944]" strokeweight="1pt">
             <v:fill color2="#e4edeb [664]" angle="135" focus="50%" type="gradient"/>
             <v:shadow on="t" color="#39564f [1608]" opacity=".5" offset="1pt"/>
-            <v:textbox>
+            <v:textbox style="mso-next-textbox:#Rectangular Callout 200">
               <w:txbxContent>
                 <w:p>
                   <w:pPr>
@@ -5828,11 +5865,11 @@
           <w:noProof/>
           <w:lang w:val="en-SG" w:eastAsia="en-SG"/>
         </w:rPr>
-        <w:pict>
+        <w:pict w14:anchorId="1A2BB945">
           <v:shape id="Rectangular Callout 199" o:spid="_x0000_s1048" type="#_x0000_t61" style="position:absolute;left:0;text-align:left;margin-left:342pt;margin-top:74.25pt;width:48.75pt;height:20.95pt;z-index:251673600;visibility:visible" o:gfxdata="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" adj="13769,34230" fillcolor="#afcac4 [1944]" strokecolor="#afcac4 [1944]" strokeweight="1pt">
             <v:fill color2="#e4edeb [664]" angle="135" focus="50%" type="gradient"/>
             <v:shadow on="t" color="#39564f [1608]" opacity=".5" offset="1pt"/>
-            <v:textbox>
+            <v:textbox style="mso-next-textbox:#Rectangular Callout 199">
               <w:txbxContent>
                 <w:p>
                   <w:pPr>
@@ -5859,10 +5896,10 @@
       <w:r>
         <w:rPr>
           <w:noProof/>
-          <w:lang w:val="en-SG" w:eastAsia="en-SG"/>
+          <w:lang w:eastAsia="en-US" w:bidi="ta-IN"/>
         </w:rPr>
         <w:drawing>
-          <wp:inline distT="0" distB="0" distL="0" distR="0">
+          <wp:inline distT="0" distB="0" distL="0" distR="0" wp14:anchorId="1A6F5234" wp14:editId="3BB148F7">
             <wp:extent cx="5727700" cy="4398645"/>
             <wp:effectExtent l="0" t="0" r="12700" b="0"/>
             <wp:docPr id="26" name="Picture 26"/>
@@ -5877,7 +5914,7 @@
                     <pic:cNvPicPr/>
                   </pic:nvPicPr>
                   <pic:blipFill>
-                    <a:blip r:embed="rId17">
+                    <a:blip r:embed="rId16">
                       <a:extLst>
                         <a:ext uri="{28A0092B-C50C-407E-A947-70E740481C1C}">
                           <a14:useLocalDpi xmlns:a14="http://schemas.microsoft.com/office/drawing/2010/main" val="0"/>
@@ -5929,10 +5966,10 @@
       <w:r>
         <w:rPr>
           <w:noProof/>
-          <w:lang w:val="en-SG" w:eastAsia="en-SG"/>
+          <w:lang w:eastAsia="en-US" w:bidi="ta-IN"/>
         </w:rPr>
         <w:drawing>
-          <wp:inline distT="0" distB="0" distL="0" distR="0">
+          <wp:inline distT="0" distB="0" distL="0" distR="0" wp14:anchorId="1B490ECA" wp14:editId="5CC913CD">
             <wp:extent cx="5943600" cy="3314962"/>
             <wp:effectExtent l="0" t="0" r="0" b="0"/>
             <wp:docPr id="2" name="Picture 2"/>
@@ -5947,7 +5984,7 @@
                     <pic:cNvPicPr/>
                   </pic:nvPicPr>
                   <pic:blipFill>
-                    <a:blip r:embed="rId18">
+                    <a:blip r:embed="rId17">
                       <a:extLst>
                         <a:ext uri="{28A0092B-C50C-407E-A947-70E740481C1C}">
                           <a14:useLocalDpi xmlns:a14="http://schemas.microsoft.com/office/drawing/2010/main" val="0"/>
@@ -6279,25 +6316,7 @@
                 <w:sz w:val="24"/>
                 <w:szCs w:val="24"/>
               </w:rPr>
-              <w:t xml:space="preserve"> must ensure only 1 instance of the factory exists and only 1 instance of receiver is returned to the </w:t>
-            </w:r>
-            <w:proofErr w:type="spellStart"/>
-            <w:r>
-              <w:rPr>
-                <w:rFonts w:ascii="Times New Roman" w:hAnsi="Times New Roman" w:cs="Times New Roman"/>
-                <w:sz w:val="24"/>
-                <w:szCs w:val="24"/>
-              </w:rPr>
-              <w:t>TransactionController</w:t>
-            </w:r>
-            <w:proofErr w:type="spellEnd"/>
-            <w:r>
-              <w:rPr>
-                <w:rFonts w:ascii="Times New Roman" w:hAnsi="Times New Roman" w:cs="Times New Roman"/>
-                <w:sz w:val="24"/>
-                <w:szCs w:val="24"/>
-              </w:rPr>
-              <w:t>.</w:t>
+              <w:t xml:space="preserve"> must ensure only 1 instance of the factory exists and only 1 instance of receiver is returned to the TransactionController.</w:t>
             </w:r>
           </w:p>
           <w:p>
@@ -6538,43 +6557,7 @@
           <w:sz w:val="24"/>
           <w:szCs w:val="24"/>
         </w:rPr>
-        <w:t xml:space="preserve">The </w:t>
-      </w:r>
-      <w:proofErr w:type="spellStart"/>
-      <w:r>
-        <w:rPr>
-          <w:rFonts w:ascii="Times New Roman" w:hAnsi="Times New Roman" w:cs="Times New Roman"/>
-          <w:sz w:val="24"/>
-          <w:szCs w:val="24"/>
-        </w:rPr>
-        <w:t>ChangeGiver</w:t>
-      </w:r>
-      <w:proofErr w:type="spellEnd"/>
-      <w:r>
-        <w:rPr>
-          <w:rFonts w:ascii="Times New Roman" w:hAnsi="Times New Roman" w:cs="Times New Roman"/>
-          <w:sz w:val="24"/>
-          <w:szCs w:val="24"/>
-        </w:rPr>
-        <w:t xml:space="preserve"> class is implementing </w:t>
-      </w:r>
-      <w:proofErr w:type="spellStart"/>
-      <w:r>
-        <w:rPr>
-          <w:rFonts w:ascii="Times New Roman" w:hAnsi="Times New Roman" w:cs="Times New Roman"/>
-          <w:sz w:val="24"/>
-          <w:szCs w:val="24"/>
-        </w:rPr>
-        <w:t>giveChange</w:t>
-      </w:r>
-      <w:proofErr w:type="spellEnd"/>
-      <w:r>
-        <w:rPr>
-          <w:rFonts w:ascii="Times New Roman" w:hAnsi="Times New Roman" w:cs="Times New Roman"/>
-          <w:sz w:val="24"/>
-          <w:szCs w:val="24"/>
-        </w:rPr>
-        <w:t xml:space="preserve"> method.</w:t>
+        <w:t>The ChangeGiver class is implementing giveChange method.</w:t>
       </w:r>
     </w:p>
     <w:p>
@@ -6598,25 +6581,7 @@
           <w:sz w:val="24"/>
           <w:szCs w:val="24"/>
         </w:rPr>
-        <w:t xml:space="preserve">The method does an explicit for loop to go </w:t>
-      </w:r>
-      <w:proofErr w:type="gramStart"/>
-      <w:r>
-        <w:rPr>
-          <w:rFonts w:ascii="Times New Roman" w:hAnsi="Times New Roman" w:cs="Times New Roman"/>
-          <w:sz w:val="24"/>
-          <w:szCs w:val="24"/>
-        </w:rPr>
-        <w:t>over each domination</w:t>
-      </w:r>
-      <w:proofErr w:type="gramEnd"/>
-      <w:r>
-        <w:rPr>
-          <w:rFonts w:ascii="Times New Roman" w:hAnsi="Times New Roman" w:cs="Times New Roman"/>
-          <w:sz w:val="24"/>
-          <w:szCs w:val="24"/>
-        </w:rPr>
-        <w:t xml:space="preserve"> of coins. </w:t>
+        <w:t xml:space="preserve">The method does an explicit for loop to go over each domination of coins. </w:t>
       </w:r>
     </w:p>
     <w:p>
@@ -7069,47 +7034,7 @@
                 <w:sz w:val="24"/>
                 <w:szCs w:val="24"/>
               </w:rPr>
-              <w:t xml:space="preserve">, in this case </w:t>
-            </w:r>
-            <w:proofErr w:type="spellStart"/>
-            <w:r>
-              <w:rPr>
-                <w:rFonts w:ascii="Times New Roman" w:hAnsi="Times New Roman" w:cs="Times New Roman"/>
-                <w:b/>
-                <w:sz w:val="24"/>
-                <w:szCs w:val="24"/>
-              </w:rPr>
-              <w:t>ChangeGiver</w:t>
-            </w:r>
-            <w:proofErr w:type="spellEnd"/>
-            <w:r>
-              <w:rPr>
-                <w:rFonts w:ascii="Times New Roman" w:hAnsi="Times New Roman" w:cs="Times New Roman"/>
-                <w:b/>
-                <w:sz w:val="24"/>
-                <w:szCs w:val="24"/>
-              </w:rPr>
-              <w:t xml:space="preserve"> class, and the handlers processing the requests. </w:t>
-            </w:r>
-            <w:proofErr w:type="gramStart"/>
-            <w:r>
-              <w:rPr>
-                <w:rFonts w:ascii="Times New Roman" w:hAnsi="Times New Roman" w:cs="Times New Roman"/>
-                <w:b/>
-                <w:sz w:val="24"/>
-                <w:szCs w:val="24"/>
-              </w:rPr>
-              <w:t>Each domination</w:t>
-            </w:r>
-            <w:proofErr w:type="gramEnd"/>
-            <w:r>
-              <w:rPr>
-                <w:rFonts w:ascii="Times New Roman" w:hAnsi="Times New Roman" w:cs="Times New Roman"/>
-                <w:b/>
-                <w:sz w:val="24"/>
-                <w:szCs w:val="24"/>
-              </w:rPr>
-              <w:t xml:space="preserve"> of change will be handled by the respective class.</w:t>
+              <w:t>, in this case ChangeGiver class, and the handlers processing the requests. Each domination of change will be handled by the respective class.</w:t>
             </w:r>
           </w:p>
           <w:p>
@@ -7132,6 +7057,23 @@
       </w:tr>
     </w:tbl>
     <w:p/>
+    <w:p/>
+    <w:p>
+      <w:pPr>
+        <w:pStyle w:val="Heading2"/>
+      </w:pPr>
+      <w:r>
+        <w:t>Motivation</w:t>
+      </w:r>
+      <w:bookmarkStart w:id="0" w:name="_GoBack"/>
+      <w:bookmarkEnd w:id="0"/>
+    </w:p>
+    <w:p/>
+    <w:p>
+      <w:r>
+        <w:t>Using the selected design pattern will reduce the processing of dispensing of coins if the required change is zero. And the processing of giving the coins will be handled by the respective concrete handlers.</w:t>
+      </w:r>
+    </w:p>
     <w:p/>
     <w:p>
       <w:pPr>
@@ -7264,7 +7206,6 @@
           <w:lang w:eastAsia="en-GB"/>
         </w:rPr>
       </w:pPr>
-      <w:proofErr w:type="spellStart"/>
       <w:r>
         <w:rPr>
           <w:rFonts w:ascii="Times New Roman" w:eastAsia="Times New Roman" w:hAnsi="Times New Roman" w:cs="Times New Roman"/>
@@ -7275,7 +7216,6 @@
         </w:rPr>
         <w:t>ConcreteHandler</w:t>
       </w:r>
-      <w:proofErr w:type="spellEnd"/>
       <w:r>
         <w:rPr>
           <w:rFonts w:ascii="Times New Roman" w:eastAsia="Times New Roman" w:hAnsi="Times New Roman" w:cs="Times New Roman"/>
@@ -7609,10 +7549,10 @@
       <w:r>
         <w:rPr>
           <w:noProof/>
-          <w:lang w:val="en-SG" w:eastAsia="en-SG"/>
+          <w:lang w:eastAsia="en-US" w:bidi="ta-IN"/>
         </w:rPr>
         <w:drawing>
-          <wp:inline distT="0" distB="0" distL="0" distR="0">
+          <wp:inline distT="0" distB="0" distL="0" distR="0" wp14:anchorId="2909970F" wp14:editId="6FF4F064">
             <wp:extent cx="5727700" cy="3395980"/>
             <wp:effectExtent l="0" t="0" r="12700" b="7620"/>
             <wp:docPr id="28" name="Picture 28"/>
@@ -7627,7 +7567,7 @@
                     <pic:cNvPicPr/>
                   </pic:nvPicPr>
                   <pic:blipFill>
-                    <a:blip r:embed="rId19" cstate="print">
+                    <a:blip r:embed="rId18" cstate="print">
                       <a:extLst>
                         <a:ext uri="{28A0092B-C50C-407E-A947-70E740481C1C}">
                           <a14:useLocalDpi xmlns:a14="http://schemas.microsoft.com/office/drawing/2010/main" val="0"/>
@@ -7677,10 +7617,10 @@
         <w:rPr>
           <w:rFonts w:ascii="Helvetica" w:hAnsi="Helvetica" w:cs="Helvetica"/>
           <w:noProof/>
-          <w:lang w:val="en-SG" w:eastAsia="en-SG"/>
+          <w:lang w:eastAsia="en-US" w:bidi="ta-IN"/>
         </w:rPr>
         <w:drawing>
-          <wp:inline distT="0" distB="0" distL="0" distR="0">
+          <wp:inline distT="0" distB="0" distL="0" distR="0" wp14:anchorId="22B71348" wp14:editId="646B7ACF">
             <wp:extent cx="5309235" cy="3631580"/>
             <wp:effectExtent l="0" t="0" r="0" b="635"/>
             <wp:docPr id="29" name="Picture 29"/>
@@ -7697,7 +7637,7 @@
                     </pic:cNvPicPr>
                   </pic:nvPicPr>
                   <pic:blipFill>
-                    <a:blip r:embed="rId20">
+                    <a:blip r:embed="rId19">
                       <a:extLst>
                         <a:ext uri="{28A0092B-C50C-407E-A947-70E740481C1C}">
                           <a14:useLocalDpi xmlns:a14="http://schemas.microsoft.com/office/drawing/2010/main" val="0"/>
@@ -7744,10 +7684,10 @@
         <w:rPr>
           <w:rFonts w:ascii="Helvetica" w:hAnsi="Helvetica" w:cs="Helvetica"/>
           <w:noProof/>
-          <w:lang w:val="en-SG" w:eastAsia="en-SG"/>
+          <w:lang w:eastAsia="en-US" w:bidi="ta-IN"/>
         </w:rPr>
         <w:drawing>
-          <wp:inline distT="0" distB="0" distL="0" distR="0">
+          <wp:inline distT="0" distB="0" distL="0" distR="0" wp14:anchorId="0A53463F" wp14:editId="37BA99B5">
             <wp:extent cx="5727700" cy="1596808"/>
             <wp:effectExtent l="0" t="0" r="0" b="3810"/>
             <wp:docPr id="3" name="Picture 3"/>
@@ -7764,7 +7704,7 @@
                     </pic:cNvPicPr>
                   </pic:nvPicPr>
                   <pic:blipFill>
-                    <a:blip r:embed="rId21">
+                    <a:blip r:embed="rId20">
                       <a:extLst>
                         <a:ext uri="{28A0092B-C50C-407E-A947-70E740481C1C}">
                           <a14:useLocalDpi xmlns:a14="http://schemas.microsoft.com/office/drawing/2010/main" val="0"/>
@@ -7952,25 +7892,7 @@
                 <w:sz w:val="24"/>
                 <w:szCs w:val="24"/>
               </w:rPr>
-              <w:t xml:space="preserve">The new links can be defined either in the Handler or the </w:t>
-            </w:r>
-            <w:proofErr w:type="spellStart"/>
-            <w:r>
-              <w:rPr>
-                <w:rFonts w:ascii="Times New Roman" w:hAnsi="Times New Roman" w:cs="Times New Roman"/>
-                <w:sz w:val="24"/>
-                <w:szCs w:val="24"/>
-              </w:rPr>
-              <w:t>ConcreteHandler</w:t>
-            </w:r>
-            <w:proofErr w:type="spellEnd"/>
-            <w:r>
-              <w:rPr>
-                <w:rFonts w:ascii="Times New Roman" w:hAnsi="Times New Roman" w:cs="Times New Roman"/>
-                <w:sz w:val="24"/>
-                <w:szCs w:val="24"/>
-              </w:rPr>
-              <w:t>.</w:t>
+              <w:t>The new links can be defined either in the Handler or the ConcreteHandler.</w:t>
             </w:r>
           </w:p>
           <w:p>
@@ -8002,25 +7924,7 @@
                 <w:sz w:val="24"/>
                 <w:szCs w:val="24"/>
               </w:rPr>
-              <w:t xml:space="preserve">For our implementation, the new links are defined in the </w:t>
-            </w:r>
-            <w:proofErr w:type="spellStart"/>
-            <w:r>
-              <w:rPr>
-                <w:rFonts w:ascii="Times New Roman" w:hAnsi="Times New Roman" w:cs="Times New Roman"/>
-                <w:sz w:val="24"/>
-                <w:szCs w:val="24"/>
-              </w:rPr>
-              <w:t>ConcreteHandler</w:t>
-            </w:r>
-            <w:proofErr w:type="spellEnd"/>
-            <w:r>
-              <w:rPr>
-                <w:rFonts w:ascii="Times New Roman" w:hAnsi="Times New Roman" w:cs="Times New Roman"/>
-                <w:sz w:val="24"/>
-                <w:szCs w:val="24"/>
-              </w:rPr>
-              <w:t xml:space="preserve"> itself.</w:t>
+              <w:t>For our implementation, the new links are defined in the ConcreteHandler itself.</w:t>
             </w:r>
           </w:p>
           <w:p>
@@ -8482,7 +8386,6 @@
         </w:rPr>
         <w:t xml:space="preserve">ormation in Database instead of </w:t>
       </w:r>
-      <w:proofErr w:type="gramStart"/>
       <w:r>
         <w:rPr>
           <w:rFonts w:ascii="Times New Roman" w:hAnsi="Times New Roman" w:cs="Times New Roman"/>
@@ -8491,7 +8394,6 @@
         </w:rPr>
         <w:t>file.</w:t>
       </w:r>
-      <w:proofErr w:type="gramEnd"/>
     </w:p>
     <w:p>
       <w:pPr>
@@ -9803,10 +9705,10 @@
       <w:r>
         <w:rPr>
           <w:noProof/>
-          <w:lang w:val="en-SG" w:eastAsia="en-SG"/>
+          <w:lang w:eastAsia="en-US" w:bidi="ta-IN"/>
         </w:rPr>
         <w:drawing>
-          <wp:inline distT="0" distB="0" distL="0" distR="0">
+          <wp:inline distT="0" distB="0" distL="0" distR="0" wp14:anchorId="0CA77EC9" wp14:editId="10B7AA2E">
             <wp:extent cx="5731510" cy="4241165"/>
             <wp:effectExtent l="0" t="0" r="2540" b="6985"/>
             <wp:docPr id="13" name="Picture 13"/>
@@ -9821,7 +9723,7 @@
                     <pic:cNvPicPr/>
                   </pic:nvPicPr>
                   <pic:blipFill>
-                    <a:blip r:embed="rId22"/>
+                    <a:blip r:embed="rId21"/>
                     <a:stretch>
                       <a:fillRect/>
                     </a:stretch>
@@ -9932,12 +9834,12 @@
           <w:noProof/>
           <w:lang w:val="en-SG" w:eastAsia="en-SG"/>
         </w:rPr>
-        <w:pict>
+        <w:pict w14:anchorId="71087349">
           <v:shape id="Rectangular Callout 43" o:spid="_x0000_s1049" type="#_x0000_t61" style="position:absolute;left:0;text-align:left;margin-left:345.7pt;margin-top:348.25pt;width:109.55pt;height:16.8pt;z-index:251654144;visibility:visible;mso-width-relative:margin;v-text-anchor:middle" o:gfxdata="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" adj="6300,24300" fillcolor="#a7c4bd [2168]" strokecolor="#7ba79d [3208]" strokeweight=".5pt">
             <v:fill color2="#94b7af [2616]" rotate="t" colors="0 #bcd0cc;.5 #b0c8c2;1 #a4c1ba" focus="100%" type="gradient">
               <o:fill v:ext="view" type="gradientUnscaled"/>
             </v:fill>
-            <v:textbox>
+            <v:textbox style="mso-next-textbox:#Rectangular Callout 43">
               <w:txbxContent>
                 <w:p>
                   <w:pPr>
@@ -9973,12 +9875,12 @@
           <w:noProof/>
           <w:lang w:val="en-SG" w:eastAsia="en-SG"/>
         </w:rPr>
-        <w:pict>
+        <w:pict w14:anchorId="6C3BA9C8">
           <v:shape id="Rectangular Callout 42" o:spid="_x0000_s1050" type="#_x0000_t61" style="position:absolute;left:0;text-align:left;margin-left:153.75pt;margin-top:353.05pt;width:109.55pt;height:16.8pt;z-index:251653120;visibility:visible;mso-width-relative:margin;v-text-anchor:middle" o:gfxdata="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" adj="6300,24300" fillcolor="#a7c4bd [2168]" strokecolor="#7ba79d [3208]" strokeweight=".5pt">
             <v:fill color2="#94b7af [2616]" rotate="t" colors="0 #bcd0cc;.5 #b0c8c2;1 #a4c1ba" focus="100%" type="gradient">
               <o:fill v:ext="view" type="gradientUnscaled"/>
             </v:fill>
-            <v:textbox>
+            <v:textbox style="mso-next-textbox:#Rectangular Callout 42">
               <w:txbxContent>
                 <w:p>
                   <w:pPr>
@@ -10014,12 +9916,12 @@
           <w:noProof/>
           <w:lang w:val="en-SG" w:eastAsia="en-SG"/>
         </w:rPr>
-        <w:pict>
+        <w:pict w14:anchorId="47ED5E02">
           <v:shape id="Rectangular Callout 16" o:spid="_x0000_s1051" type="#_x0000_t61" style="position:absolute;left:0;text-align:left;margin-left:46.25pt;margin-top:294.85pt;width:87.35pt;height:16.8pt;z-index:251652096;visibility:visible;mso-width-relative:margin;v-text-anchor:middle" o:gfxdata="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" adj="6300,24300" fillcolor="#a7c4bd [2168]" strokecolor="#7ba79d [3208]" strokeweight=".5pt">
             <v:fill color2="#94b7af [2616]" rotate="t" colors="0 #bcd0cc;.5 #b0c8c2;1 #a4c1ba" focus="100%" type="gradient">
               <o:fill v:ext="view" type="gradientUnscaled"/>
             </v:fill>
-            <v:textbox>
+            <v:textbox style="mso-next-textbox:#Rectangular Callout 16">
               <w:txbxContent>
                 <w:p>
                   <w:pPr>
@@ -10047,12 +9949,12 @@
           <w:noProof/>
           <w:lang w:val="en-SG" w:eastAsia="en-SG"/>
         </w:rPr>
-        <w:pict>
+        <w:pict w14:anchorId="783C5268">
           <v:shape id="Rectangular Callout 15" o:spid="_x0000_s1052" type="#_x0000_t61" style="position:absolute;left:0;text-align:left;margin-left:197.55pt;margin-top:238.3pt;width:87.35pt;height:16.8pt;z-index:251651072;visibility:visible;mso-width-relative:margin;v-text-anchor:middle" o:gfxdata="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" adj="6300,24300" fillcolor="#a7c4bd [2168]" strokecolor="#7ba79d [3208]" strokeweight=".5pt">
             <v:fill color2="#94b7af [2616]" rotate="t" colors="0 #bcd0cc;.5 #b0c8c2;1 #a4c1ba" focus="100%" type="gradient">
               <o:fill v:ext="view" type="gradientUnscaled"/>
             </v:fill>
-            <v:textbox>
+            <v:textbox style="mso-next-textbox:#Rectangular Callout 15">
               <w:txbxContent>
                 <w:p>
                   <w:pPr>
@@ -10080,12 +9982,12 @@
           <w:noProof/>
           <w:lang w:val="en-SG" w:eastAsia="en-SG"/>
         </w:rPr>
-        <w:pict>
+        <w:pict w14:anchorId="3D325E43">
           <v:shape id="Rectangular Callout 11" o:spid="_x0000_s1053" type="#_x0000_t61" style="position:absolute;left:0;text-align:left;margin-left:336.8pt;margin-top:120.4pt;width:68.2pt;height:16.8pt;z-index:251650048;visibility:visible;mso-width-relative:margin;v-text-anchor:middle" o:gfxdata="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" adj="6300,24300" fillcolor="#a7c4bd [2168]" strokecolor="#7ba79d [3208]" strokeweight=".5pt">
             <v:fill color2="#94b7af [2616]" rotate="t" colors="0 #bcd0cc;.5 #b0c8c2;1 #a4c1ba" focus="100%" type="gradient">
               <o:fill v:ext="view" type="gradientUnscaled"/>
             </v:fill>
-            <v:textbox>
+            <v:textbox style="mso-next-textbox:#Rectangular Callout 11">
               <w:txbxContent>
                 <w:p>
                   <w:pPr>
@@ -10115,12 +10017,12 @@
           <w:noProof/>
           <w:lang w:val="en-SG" w:eastAsia="en-SG"/>
         </w:rPr>
-        <w:pict>
+        <w:pict w14:anchorId="5056FB31">
           <v:shape id="Rectangular Callout 41" o:spid="_x0000_s1054" type="#_x0000_t61" style="position:absolute;left:0;text-align:left;margin-left:72.05pt;margin-top:118.35pt;width:68.2pt;height:16.8pt;z-index:251648000;visibility:visible;mso-width-relative:margin;v-text-anchor:middle" o:gfxdata="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" adj="6300,24300" fillcolor="#a7c4bd [2168]" strokecolor="#7ba79d [3208]" strokeweight=".5pt">
             <v:fill color2="#94b7af [2616]" rotate="t" colors="0 #bcd0cc;.5 #b0c8c2;1 #a4c1ba" focus="100%" type="gradient">
               <o:fill v:ext="view" type="gradientUnscaled"/>
             </v:fill>
-            <v:textbox>
+            <v:textbox style="mso-next-textbox:#Rectangular Callout 41">
               <w:txbxContent>
                 <w:p>
                   <w:pPr>
@@ -10148,12 +10050,12 @@
           <w:noProof/>
           <w:lang w:val="en-SG" w:eastAsia="en-SG"/>
         </w:rPr>
-        <w:pict>
+        <w:pict w14:anchorId="33EF7240">
           <v:shape id="Rectangular Callout 10" o:spid="_x0000_s1055" type="#_x0000_t61" style="position:absolute;left:0;text-align:left;margin-left:13.15pt;margin-top:23.55pt;width:43.45pt;height:16.8pt;z-index:251646976;visibility:visible;v-text-anchor:middle" o:gfxdata="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" adj="6300,24300" fillcolor="#a7c4bd [2168]" strokecolor="#7ba79d [3208]" strokeweight=".5pt">
             <v:fill color2="#94b7af [2616]" rotate="t" colors="0 #bcd0cc;.5 #b0c8c2;1 #a4c1ba" focus="100%" type="gradient">
               <o:fill v:ext="view" type="gradientUnscaled"/>
             </v:fill>
-            <v:textbox>
+            <v:textbox style="mso-next-textbox:#Rectangular Callout 10">
               <w:txbxContent>
                 <w:p>
                   <w:pPr>
@@ -10179,13 +10081,90 @@
       <w:r>
         <w:rPr>
           <w:noProof/>
-          <w:lang w:val="en-SG" w:eastAsia="en-SG"/>
+          <w:lang w:eastAsia="en-US" w:bidi="ta-IN"/>
         </w:rPr>
         <w:drawing>
-          <wp:inline distT="0" distB="0" distL="0" distR="0">
+          <wp:inline distT="0" distB="0" distL="0" distR="0" wp14:anchorId="03FEC6DD" wp14:editId="601FB5F2">
             <wp:extent cx="5731510" cy="5553710"/>
             <wp:effectExtent l="0" t="0" r="2540" b="8890"/>
             <wp:docPr id="14" name="Picture 14"/>
+            <wp:cNvGraphicFramePr>
+              <a:graphicFrameLocks xmlns:a="http://schemas.openxmlformats.org/drawingml/2006/main" noChangeAspect="1"/>
+            </wp:cNvGraphicFramePr>
+            <a:graphic xmlns:a="http://schemas.openxmlformats.org/drawingml/2006/main">
+              <a:graphicData uri="http://schemas.openxmlformats.org/drawingml/2006/picture">
+                <pic:pic xmlns:pic="http://schemas.openxmlformats.org/drawingml/2006/picture">
+                  <pic:nvPicPr>
+                    <pic:cNvPr id="1" name=""/>
+                    <pic:cNvPicPr/>
+                  </pic:nvPicPr>
+                  <pic:blipFill>
+                    <a:blip r:embed="rId22"/>
+                    <a:stretch>
+                      <a:fillRect/>
+                    </a:stretch>
+                  </pic:blipFill>
+                  <pic:spPr>
+                    <a:xfrm>
+                      <a:off x="0" y="0"/>
+                      <a:ext cx="5731510" cy="5553710"/>
+                    </a:xfrm>
+                    <a:prstGeom prst="rect">
+                      <a:avLst/>
+                    </a:prstGeom>
+                  </pic:spPr>
+                </pic:pic>
+              </a:graphicData>
+            </a:graphic>
+          </wp:inline>
+        </w:drawing>
+      </w:r>
+    </w:p>
+    <w:p/>
+    <w:p>
+      <w:pPr>
+        <w:spacing w:after="240" w:line="252" w:lineRule="auto"/>
+        <w:ind w:left="0" w:right="0"/>
+        <w:rPr>
+          <w:rFonts w:asciiTheme="majorHAnsi" w:eastAsiaTheme="majorEastAsia" w:hAnsiTheme="majorHAnsi" w:cstheme="majorBidi"/>
+          <w:caps/>
+          <w:color w:val="80865A" w:themeColor="accent3" w:themeShade="BF"/>
+        </w:rPr>
+      </w:pPr>
+      <w:r>
+        <w:br w:type="page"/>
+      </w:r>
+    </w:p>
+    <w:p>
+      <w:pPr>
+        <w:pStyle w:val="Heading3"/>
+      </w:pPr>
+      <w:r>
+        <w:lastRenderedPageBreak/>
+        <w:t>Sequence Diagram</w:t>
+      </w:r>
+    </w:p>
+    <w:p>
+      <w:r>
+        <w:rPr>
+          <w:noProof/>
+          <w:color w:val="00B0F0"/>
+          <w:lang w:val="en-SG" w:eastAsia="en-SG"/>
+        </w:rPr>
+        <w:pict w14:anchorId="3B93DE74">
+          <v:rect id="Rectangle 6" o:spid="_x0000_s1075" style="position:absolute;left:0;text-align:left;margin-left:304.5pt;margin-top:184.85pt;width:150.05pt;height:84.6pt;z-index:251655168;visibility:visible;v-text-anchor:middle" o:gfxdata="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" filled="f" strokecolor="#00b0f0" strokeweight="1pt"/>
+        </w:pict>
+      </w:r>
+      <w:r>
+        <w:rPr>
+          <w:noProof/>
+          <w:lang w:eastAsia="en-US" w:bidi="ta-IN"/>
+        </w:rPr>
+        <w:drawing>
+          <wp:inline distT="0" distB="0" distL="0" distR="0" wp14:anchorId="32C9E44E" wp14:editId="064847DA">
+            <wp:extent cx="5731510" cy="3160395"/>
+            <wp:effectExtent l="0" t="0" r="2540" b="1905"/>
+            <wp:docPr id="44" name="Picture 44"/>
             <wp:cNvGraphicFramePr>
               <a:graphicFrameLocks xmlns:a="http://schemas.openxmlformats.org/drawingml/2006/main" noChangeAspect="1"/>
             </wp:cNvGraphicFramePr>
@@ -10205,83 +10184,6 @@
                   <pic:spPr>
                     <a:xfrm>
                       <a:off x="0" y="0"/>
-                      <a:ext cx="5731510" cy="5553710"/>
-                    </a:xfrm>
-                    <a:prstGeom prst="rect">
-                      <a:avLst/>
-                    </a:prstGeom>
-                  </pic:spPr>
-                </pic:pic>
-              </a:graphicData>
-            </a:graphic>
-          </wp:inline>
-        </w:drawing>
-      </w:r>
-    </w:p>
-    <w:p/>
-    <w:p>
-      <w:pPr>
-        <w:spacing w:after="240" w:line="252" w:lineRule="auto"/>
-        <w:ind w:left="0" w:right="0"/>
-        <w:rPr>
-          <w:rFonts w:asciiTheme="majorHAnsi" w:eastAsiaTheme="majorEastAsia" w:hAnsiTheme="majorHAnsi" w:cstheme="majorBidi"/>
-          <w:caps/>
-          <w:color w:val="80865A" w:themeColor="accent3" w:themeShade="BF"/>
-        </w:rPr>
-      </w:pPr>
-      <w:r>
-        <w:br w:type="page"/>
-      </w:r>
-    </w:p>
-    <w:p>
-      <w:pPr>
-        <w:pStyle w:val="Heading3"/>
-      </w:pPr>
-      <w:r>
-        <w:lastRenderedPageBreak/>
-        <w:t>Sequence Diagram</w:t>
-      </w:r>
-    </w:p>
-    <w:p>
-      <w:r>
-        <w:rPr>
-          <w:noProof/>
-          <w:color w:val="00B0F0"/>
-          <w:lang w:val="en-SG" w:eastAsia="en-SG"/>
-        </w:rPr>
-        <w:pict>
-          <v:rect id="Rectangle 6" o:spid="_x0000_s1075" style="position:absolute;left:0;text-align:left;margin-left:304.5pt;margin-top:184.85pt;width:150.05pt;height:84.6pt;z-index:251655168;visibility:visible;v-text-anchor:middle" o:gfxdata="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" filled="f" strokecolor="#00b0f0" strokeweight="1pt"/>
-        </w:pict>
-      </w:r>
-      <w:r>
-        <w:rPr>
-          <w:noProof/>
-          <w:lang w:val="en-SG" w:eastAsia="en-SG"/>
-        </w:rPr>
-        <w:drawing>
-          <wp:inline distT="0" distB="0" distL="0" distR="0">
-            <wp:extent cx="5731510" cy="3160395"/>
-            <wp:effectExtent l="0" t="0" r="2540" b="1905"/>
-            <wp:docPr id="44" name="Picture 44"/>
-            <wp:cNvGraphicFramePr>
-              <a:graphicFrameLocks xmlns:a="http://schemas.openxmlformats.org/drawingml/2006/main" noChangeAspect="1"/>
-            </wp:cNvGraphicFramePr>
-            <a:graphic xmlns:a="http://schemas.openxmlformats.org/drawingml/2006/main">
-              <a:graphicData uri="http://schemas.openxmlformats.org/drawingml/2006/picture">
-                <pic:pic xmlns:pic="http://schemas.openxmlformats.org/drawingml/2006/picture">
-                  <pic:nvPicPr>
-                    <pic:cNvPr id="1" name=""/>
-                    <pic:cNvPicPr/>
-                  </pic:nvPicPr>
-                  <pic:blipFill>
-                    <a:blip r:embed="rId24"/>
-                    <a:stretch>
-                      <a:fillRect/>
-                    </a:stretch>
-                  </pic:blipFill>
-                  <pic:spPr>
-                    <a:xfrm>
-                      <a:off x="0" y="0"/>
                       <a:ext cx="5731510" cy="3160395"/>
                     </a:xfrm>
                     <a:prstGeom prst="rect">
@@ -10745,25 +10647,7 @@
                 <w:sz w:val="24"/>
                 <w:szCs w:val="24"/>
               </w:rPr>
-              <w:t xml:space="preserve">At the same running time, vending machine system is storing data in to </w:t>
-            </w:r>
-            <w:proofErr w:type="gramStart"/>
-            <w:r>
-              <w:rPr>
-                <w:rFonts w:ascii="Times New Roman" w:hAnsi="Times New Roman" w:cs="Times New Roman"/>
-                <w:sz w:val="24"/>
-                <w:szCs w:val="24"/>
-              </w:rPr>
-              <w:t>either DB</w:t>
-            </w:r>
-            <w:proofErr w:type="gramEnd"/>
-            <w:r>
-              <w:rPr>
-                <w:rFonts w:ascii="Times New Roman" w:hAnsi="Times New Roman" w:cs="Times New Roman"/>
-                <w:sz w:val="24"/>
-                <w:szCs w:val="24"/>
-              </w:rPr>
-              <w:t xml:space="preserve">, File or other storage. Switching the </w:t>
+              <w:t xml:space="preserve">At the same running time, vending machine system is storing data in to either DB, File or other storage. Switching the </w:t>
             </w:r>
             <w:proofErr w:type="spellStart"/>
             <w:r>
@@ -10922,25 +10806,7 @@
                 <w:sz w:val="24"/>
                 <w:szCs w:val="24"/>
               </w:rPr>
-              <w:t xml:space="preserve"> are provided, each vending machine system only </w:t>
-            </w:r>
-            <w:proofErr w:type="gramStart"/>
-            <w:r>
-              <w:rPr>
-                <w:rFonts w:ascii="Times New Roman" w:hAnsi="Times New Roman" w:cs="Times New Roman"/>
-                <w:sz w:val="24"/>
-                <w:szCs w:val="24"/>
-              </w:rPr>
-              <w:t>need</w:t>
-            </w:r>
-            <w:proofErr w:type="gramEnd"/>
-            <w:r>
-              <w:rPr>
-                <w:rFonts w:ascii="Times New Roman" w:hAnsi="Times New Roman" w:cs="Times New Roman"/>
-                <w:sz w:val="24"/>
-                <w:szCs w:val="24"/>
-              </w:rPr>
-              <w:t xml:space="preserve"> to instantiate one specific </w:t>
+              <w:t xml:space="preserve"> are provided, each vending machine system only need to instantiate one specific </w:t>
             </w:r>
             <w:proofErr w:type="spellStart"/>
             <w:r>
@@ -11081,7 +10947,25 @@
           <w:sz w:val="24"/>
           <w:szCs w:val="24"/>
         </w:rPr>
-        <w:t>Able to add one or more add-on after selecting a Drink before paying yet. Some add-on may have own functionality like deduct 5 cent for total price.</w:t>
+        <w:t xml:space="preserve">Able to add one or more add-on after selecting a Drink before paying yet. Some add-on may have own functionality like deduct 5 </w:t>
+      </w:r>
+      <w:proofErr w:type="gramStart"/>
+      <w:r>
+        <w:rPr>
+          <w:rFonts w:ascii="Times New Roman" w:hAnsi="Times New Roman" w:cs="Times New Roman"/>
+          <w:sz w:val="24"/>
+          <w:szCs w:val="24"/>
+        </w:rPr>
+        <w:t>cent</w:t>
+      </w:r>
+      <w:proofErr w:type="gramEnd"/>
+      <w:r>
+        <w:rPr>
+          <w:rFonts w:ascii="Times New Roman" w:hAnsi="Times New Roman" w:cs="Times New Roman"/>
+          <w:sz w:val="24"/>
+          <w:szCs w:val="24"/>
+        </w:rPr>
+        <w:t xml:space="preserve"> for total price.</w:t>
       </w:r>
     </w:p>
     <w:p/>
@@ -11784,11 +11668,11 @@
               </w:rPr>
             </w:pPr>
             <w:r>
-              <w:object w:dxaOrig="8850" w:dyaOrig="6720">
+              <w:object w:dxaOrig="8850" w:dyaOrig="6720" w14:anchorId="1DF91C90">
                 <v:shape id="_x0000_i1027" type="#_x0000_t75" style="width:360.75pt;height:273.75pt" o:ole="">
-                  <v:imagedata r:id="rId25" o:title=""/>
+                  <v:imagedata r:id="rId24" o:title=""/>
                 </v:shape>
-                <o:OLEObject Type="Embed" ProgID="PBrush" ShapeID="_x0000_i1027" DrawAspect="Content" ObjectID="_1538845043" r:id="rId26"/>
+                <o:OLEObject Type="Embed" ProgID="PBrush" ShapeID="_x0000_i1027" DrawAspect="Content" ObjectID="_1538853488" r:id="rId25"/>
               </w:object>
             </w:r>
           </w:p>
@@ -11822,7 +11706,6 @@
             </w:r>
           </w:p>
         </w:tc>
-        <w:bookmarkStart w:id="0" w:name="_GoBack"/>
         <w:tc>
           <w:tcPr>
             <w:tcW w:w="7433" w:type="dxa"/>
@@ -11838,14 +11721,13 @@
               </w:rPr>
             </w:pPr>
             <w:r>
-              <w:object w:dxaOrig="6825" w:dyaOrig="7185">
+              <w:object w:dxaOrig="6825" w:dyaOrig="7185" w14:anchorId="78C973C9">
                 <v:shape id="_x0000_i1028" type="#_x0000_t75" style="width:341.25pt;height:231pt" o:ole="">
-                  <v:imagedata r:id="rId27" o:title=""/>
+                  <v:imagedata r:id="rId26" o:title=""/>
                 </v:shape>
-                <o:OLEObject Type="Embed" ProgID="PBrush" ShapeID="_x0000_i1028" DrawAspect="Content" ObjectID="_1538845044" r:id="rId28"/>
+                <o:OLEObject Type="Embed" ProgID="PBrush" ShapeID="_x0000_i1028" DrawAspect="Content" ObjectID="_1538853489" r:id="rId27"/>
               </w:object>
             </w:r>
-            <w:bookmarkEnd w:id="0"/>
           </w:p>
         </w:tc>
       </w:tr>
@@ -11892,11 +11774,11 @@
               </w:rPr>
             </w:pPr>
             <w:r>
-              <w:object w:dxaOrig="8565" w:dyaOrig="6585">
+              <w:object w:dxaOrig="8565" w:dyaOrig="6585" w14:anchorId="636BDE0E">
                 <v:shape id="_x0000_i1029" type="#_x0000_t75" style="width:360.75pt;height:219pt" o:ole="">
-                  <v:imagedata r:id="rId29" o:title=""/>
+                  <v:imagedata r:id="rId28" o:title=""/>
                 </v:shape>
-                <o:OLEObject Type="Embed" ProgID="PBrush" ShapeID="_x0000_i1029" DrawAspect="Content" ObjectID="_1538845045" r:id="rId30"/>
+                <o:OLEObject Type="Embed" ProgID="PBrush" ShapeID="_x0000_i1029" DrawAspect="Content" ObjectID="_1538853490" r:id="rId29"/>
               </w:object>
             </w:r>
           </w:p>
@@ -12505,9 +12387,9 @@
           <w:noProof/>
           <w:lang w:val="en-SG" w:eastAsia="en-SG"/>
         </w:rPr>
-        <w:pict>
+        <w:pict w14:anchorId="3C3298A0">
           <v:rect id="Rectangle 46" o:spid="_x0000_s1056" style="position:absolute;left:0;text-align:left;margin-left:356.55pt;margin-top:346.4pt;width:82.9pt;height:54.15pt;z-index:251656192;visibility:visible;mso-width-relative:margin;mso-height-relative:margin;v-text-anchor:middle" o:gfxdata="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" filled="f" strokecolor="black [3213]" strokeweight="1pt">
-            <v:textbox>
+            <v:textbox style="mso-next-textbox:#Rectangle 46">
               <w:txbxContent>
                 <w:p>
                   <w:pPr>
@@ -12536,7 +12418,7 @@
           <w:noProof/>
           <w:lang w:val="en-SG" w:eastAsia="en-SG"/>
         </w:rPr>
-        <w:pict>
+        <w:pict w14:anchorId="7C160E49">
           <v:shape id="Straight Arrow Connector 47" o:spid="_x0000_s1071" type="#_x0000_t32" style="position:absolute;left:0;text-align:left;margin-left:341.55pt;margin-top:224.85pt;width:62.2pt;height:118.05pt;flip:x y;z-index:251657216;visibility:visible;mso-width-relative:margin;mso-height-relative:margin" o:gfxdata="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" strokecolor="black [3213]" strokeweight=".5pt">
             <v:stroke endarrow="open" joinstyle="miter"/>
           </v:shape>
@@ -12545,10 +12427,10 @@
       <w:r>
         <w:rPr>
           <w:noProof/>
-          <w:lang w:val="en-SG" w:eastAsia="en-SG"/>
+          <w:lang w:eastAsia="en-US" w:bidi="ta-IN"/>
         </w:rPr>
         <w:drawing>
-          <wp:inline distT="0" distB="0" distL="0" distR="0">
+          <wp:inline distT="0" distB="0" distL="0" distR="0" wp14:anchorId="752EF064" wp14:editId="24C91F7F">
             <wp:extent cx="4802588" cy="5470498"/>
             <wp:effectExtent l="0" t="0" r="0" b="0"/>
             <wp:docPr id="45" name="Picture 45"/>
@@ -12565,7 +12447,7 @@
                     </pic:cNvPicPr>
                   </pic:nvPicPr>
                   <pic:blipFill rotWithShape="1">
-                    <a:blip r:embed="rId31">
+                    <a:blip r:embed="rId30">
                       <a:extLst>
                         <a:ext uri="{28A0092B-C50C-407E-A947-70E740481C1C}">
                           <a14:useLocalDpi xmlns:a14="http://schemas.microsoft.com/office/drawing/2010/main" val="0"/>
@@ -12627,7 +12509,7 @@
           <w:noProof/>
           <w:lang w:val="en-SG" w:eastAsia="en-SG"/>
         </w:rPr>
-        <w:pict>
+        <w:pict w14:anchorId="52CA05A8">
           <v:shape id="Straight Arrow Connector 51" o:spid="_x0000_s1070" type="#_x0000_t32" style="position:absolute;left:0;text-align:left;margin-left:120pt;margin-top:132.2pt;width:65.7pt;height:127.75pt;flip:y;z-index:251660288;visibility:visible" o:gfxdata="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" strokecolor="black [3213]" strokeweight=".5pt">
             <v:stroke endarrow="open" joinstyle="miter"/>
           </v:shape>
@@ -12638,9 +12520,9 @@
           <w:noProof/>
           <w:lang w:val="en-SG" w:eastAsia="en-SG"/>
         </w:rPr>
-        <w:pict>
+        <w:pict w14:anchorId="2B47D28D">
           <v:rect id="Rectangle 4" o:spid="_x0000_s1057" style="position:absolute;left:0;text-align:left;margin-left:28.5pt;margin-top:251.8pt;width:105.8pt;height:68.85pt;z-index:251659264;visibility:visible;mso-width-relative:margin;mso-height-relative:margin;v-text-anchor:middle" o:gfxdata="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" filled="f" strokecolor="black [3213]" strokeweight="1pt">
-            <v:textbox>
+            <v:textbox style="mso-next-textbox:#Rectangle 4">
               <w:txbxContent>
                 <w:p>
                   <w:pPr>
@@ -12656,25 +12538,7 @@
                       <w:sz w:val="16"/>
                       <w:szCs w:val="16"/>
                     </w:rPr>
-                    <w:t xml:space="preserve">The price is retrieved so that </w:t>
-                  </w:r>
-                  <w:proofErr w:type="spellStart"/>
-                  <w:r>
-                    <w:rPr>
-                      <w:color w:val="000000" w:themeColor="text1"/>
-                      <w:sz w:val="16"/>
-                      <w:szCs w:val="16"/>
-                    </w:rPr>
-                    <w:t>TransactionController</w:t>
-                  </w:r>
-                  <w:proofErr w:type="spellEnd"/>
-                  <w:r>
-                    <w:rPr>
-                      <w:color w:val="000000" w:themeColor="text1"/>
-                      <w:sz w:val="16"/>
-                      <w:szCs w:val="16"/>
-                    </w:rPr>
-                    <w:t xml:space="preserve"> knows when to stop. This prevent add-on that may reduce the price</w:t>
+                    <w:t>The price is retrieved so that TransactionController knows when to stop. This prevent add-on that may reduce the price</w:t>
                   </w:r>
                 </w:p>
               </w:txbxContent>
@@ -12687,17 +12551,17 @@
           <w:noProof/>
           <w:lang w:val="en-SG" w:eastAsia="en-SG"/>
         </w:rPr>
-        <w:pict>
+        <w:pict w14:anchorId="7D6540DD">
           <v:rect id="Rectangle 50" o:spid="_x0000_s1069" style="position:absolute;left:0;text-align:left;margin-left:189.5pt;margin-top:109.7pt;width:55.7pt;height:22.5pt;z-index:251658240;visibility:visible;mso-width-relative:margin;mso-height-relative:margin;v-text-anchor:middle" o:gfxdata="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" filled="f" strokecolor="red" strokeweight="1pt"/>
         </w:pict>
       </w:r>
       <w:r>
         <w:rPr>
           <w:noProof/>
-          <w:lang w:val="en-SG" w:eastAsia="en-SG"/>
+          <w:lang w:eastAsia="en-US" w:bidi="ta-IN"/>
         </w:rPr>
         <w:drawing>
-          <wp:inline distT="0" distB="0" distL="0" distR="0">
+          <wp:inline distT="0" distB="0" distL="0" distR="0" wp14:anchorId="30764FBA" wp14:editId="45DD6CB6">
             <wp:extent cx="5732780" cy="3077210"/>
             <wp:effectExtent l="0" t="0" r="1270" b="8890"/>
             <wp:docPr id="49" name="Picture 49"/>
@@ -12714,7 +12578,7 @@
                     </pic:cNvPicPr>
                   </pic:nvPicPr>
                   <pic:blipFill>
-                    <a:blip r:embed="rId32">
+                    <a:blip r:embed="rId31">
                       <a:extLst>
                         <a:ext uri="{28A0092B-C50C-407E-A947-70E740481C1C}">
                           <a14:useLocalDpi xmlns:a14="http://schemas.microsoft.com/office/drawing/2010/main" val="0"/>
@@ -12821,10 +12685,10 @@
       <w:r>
         <w:rPr>
           <w:noProof/>
-          <w:lang w:val="en-SG" w:eastAsia="en-SG"/>
+          <w:lang w:eastAsia="en-US" w:bidi="ta-IN"/>
         </w:rPr>
         <w:drawing>
-          <wp:inline distT="0" distB="0" distL="0" distR="0">
+          <wp:inline distT="0" distB="0" distL="0" distR="0" wp14:anchorId="5AA0494C" wp14:editId="5228D7E1">
             <wp:extent cx="5610225" cy="4286250"/>
             <wp:effectExtent l="0" t="0" r="0" b="0"/>
             <wp:docPr id="5" name="Picture 5"/>
@@ -12841,7 +12705,7 @@
                     </pic:cNvPicPr>
                   </pic:nvPicPr>
                   <pic:blipFill>
-                    <a:blip r:embed="rId33">
+                    <a:blip r:embed="rId32">
                       <a:extLst>
                         <a:ext uri="{28A0092B-C50C-407E-A947-70E740481C1C}">
                           <a14:useLocalDpi xmlns:a14="http://schemas.microsoft.com/office/drawing/2010/main" val="0"/>
@@ -12898,9 +12762,9 @@
           <w:noProof/>
           <w:lang w:val="en-SG" w:eastAsia="en-SG"/>
         </w:rPr>
-        <w:pict>
+        <w:pict w14:anchorId="03EEA277">
           <v:rect id="Rectangle 27" o:spid="_x0000_s1058" style="position:absolute;left:0;text-align:left;margin-left:301.8pt;margin-top:33.55pt;width:125pt;height:46.65pt;z-index:251662336;visibility:visible;mso-width-relative:margin;mso-height-relative:margin;v-text-anchor:middle" o:gfxdata="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" filled="f" strokecolor="black [3213]" strokeweight="1pt">
-            <v:textbox>
+            <v:textbox style="mso-next-textbox:#Rectangle 27">
               <w:txbxContent>
                 <w:p>
                   <w:pPr>
@@ -13011,7 +12875,7 @@
           <w:noProof/>
           <w:lang w:val="en-SG" w:eastAsia="en-SG"/>
         </w:rPr>
-        <w:pict>
+        <w:pict w14:anchorId="74DB6CE5">
           <v:shape id="Straight Arrow Connector 56" o:spid="_x0000_s1068" type="#_x0000_t32" style="position:absolute;left:0;text-align:left;margin-left:207.9pt;margin-top:7.85pt;width:93.8pt;height:120.3pt;flip:x;z-index:251665408;visibility:visible;mso-width-relative:margin;mso-height-relative:margin" o:gfxdata="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" strokecolor="black [3213]" strokeweight=".5pt">
             <v:stroke endarrow="open" joinstyle="miter"/>
           </v:shape>
@@ -13022,7 +12886,7 @@
           <w:noProof/>
           <w:lang w:val="en-SG" w:eastAsia="en-SG"/>
         </w:rPr>
-        <w:pict>
+        <w:pict w14:anchorId="20ED79D7">
           <v:shape id="Straight Arrow Connector 54" o:spid="_x0000_s1067" type="#_x0000_t32" style="position:absolute;left:0;text-align:left;margin-left:244.8pt;margin-top:7.85pt;width:57pt;height:17.85pt;flip:x;z-index:251663360;visibility:visible;mso-width-relative:margin;mso-height-relative:margin" o:gfxdata="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" strokecolor="black [3213]" strokeweight=".5pt">
             <v:stroke endarrow="open" joinstyle="miter"/>
           </v:shape>
@@ -13039,7 +12903,7 @@
           <w:noProof/>
           <w:lang w:val="en-SG" w:eastAsia="en-SG"/>
         </w:rPr>
-        <w:pict>
+        <w:pict w14:anchorId="5167EF44">
           <v:rect id="Rectangle 55" o:spid="_x0000_s1066" style="position:absolute;margin-left:189pt;margin-top:108.45pt;width:55.7pt;height:22.5pt;z-index:251664384;visibility:visible;mso-width-relative:margin;mso-height-relative:margin;v-text-anchor:middle" o:gfxdata="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" filled="f" strokecolor="red" strokeweight="1pt"/>
         </w:pict>
       </w:r>
@@ -13048,17 +12912,17 @@
           <w:noProof/>
           <w:lang w:val="en-SG" w:eastAsia="en-SG"/>
         </w:rPr>
-        <w:pict>
+        <w:pict w14:anchorId="1B52EC75">
           <v:rect id="Rectangle 20" o:spid="_x0000_s1065" style="position:absolute;margin-left:221.75pt;margin-top:2.9pt;width:36.3pt;height:34pt;z-index:251661312;visibility:visible;mso-width-relative:margin;mso-height-relative:margin;v-text-anchor:middle" o:gfxdata="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" filled="f" strokecolor="red" strokeweight="1pt"/>
         </w:pict>
       </w:r>
       <w:r>
         <w:rPr>
           <w:noProof/>
-          <w:lang w:val="en-SG" w:eastAsia="en-SG"/>
+          <w:lang w:eastAsia="en-US" w:bidi="ta-IN"/>
         </w:rPr>
         <w:drawing>
-          <wp:inline distT="0" distB="0" distL="0" distR="0">
+          <wp:inline distT="0" distB="0" distL="0" distR="0" wp14:anchorId="5745F56E" wp14:editId="31E56E41">
             <wp:extent cx="5732780" cy="3077210"/>
             <wp:effectExtent l="0" t="0" r="1270" b="8890"/>
             <wp:docPr id="18" name="Picture 18"/>
@@ -13075,7 +12939,7 @@
                     </pic:cNvPicPr>
                   </pic:nvPicPr>
                   <pic:blipFill>
-                    <a:blip r:embed="rId32">
+                    <a:blip r:embed="rId31">
                       <a:extLst>
                         <a:ext uri="{28A0092B-C50C-407E-A947-70E740481C1C}">
                           <a14:useLocalDpi xmlns:a14="http://schemas.microsoft.com/office/drawing/2010/main" val="0"/>
@@ -13169,10 +13033,10 @@
           <w:noProof/>
           <w:sz w:val="24"/>
           <w:szCs w:val="24"/>
-          <w:lang w:val="en-SG" w:eastAsia="en-SG"/>
+          <w:lang w:eastAsia="en-US" w:bidi="ta-IN"/>
         </w:rPr>
         <w:drawing>
-          <wp:inline distT="0" distB="0" distL="0" distR="0">
+          <wp:inline distT="0" distB="0" distL="0" distR="0" wp14:anchorId="49C37FAA" wp14:editId="6C05849B">
             <wp:extent cx="5943600" cy="2314575"/>
             <wp:effectExtent l="0" t="0" r="0" b="0"/>
             <wp:docPr id="7" name="Picture 7"/>
@@ -13189,7 +13053,7 @@
                     </pic:cNvPicPr>
                   </pic:nvPicPr>
                   <pic:blipFill>
-                    <a:blip r:embed="rId34">
+                    <a:blip r:embed="rId33">
                       <a:extLst>
                         <a:ext uri="{28A0092B-C50C-407E-A947-70E740481C1C}">
                           <a14:useLocalDpi xmlns:a14="http://schemas.microsoft.com/office/drawing/2010/main" val="0"/>
@@ -13261,10 +13125,10 @@
           <w:noProof/>
           <w:sz w:val="24"/>
           <w:szCs w:val="24"/>
-          <w:lang w:val="en-SG" w:eastAsia="en-SG"/>
+          <w:lang w:eastAsia="en-US" w:bidi="ta-IN"/>
         </w:rPr>
         <w:drawing>
-          <wp:inline distT="0" distB="0" distL="0" distR="0">
+          <wp:inline distT="0" distB="0" distL="0" distR="0" wp14:anchorId="2ABD2512" wp14:editId="3543F9A2">
             <wp:extent cx="3599079" cy="1770278"/>
             <wp:effectExtent l="0" t="0" r="1905" b="1905"/>
             <wp:docPr id="52" name="Picture 52"/>
@@ -13279,7 +13143,7 @@
                     <pic:cNvPicPr/>
                   </pic:nvPicPr>
                   <pic:blipFill rotWithShape="1">
-                    <a:blip r:embed="rId35"/>
+                    <a:blip r:embed="rId34"/>
                     <a:srcRect l="26374" t="12592" r="36009" b="43951"/>
                     <a:stretch/>
                   </pic:blipFill>
@@ -13337,10 +13201,10 @@
       <w:r>
         <w:rPr>
           <w:noProof/>
-          <w:lang w:val="en-SG" w:eastAsia="en-SG"/>
+          <w:lang w:eastAsia="en-US" w:bidi="ta-IN"/>
         </w:rPr>
         <w:drawing>
-          <wp:inline distT="0" distB="0" distL="0" distR="0">
+          <wp:inline distT="0" distB="0" distL="0" distR="0" wp14:anchorId="0BCC8A61" wp14:editId="40E56C80">
             <wp:extent cx="3479547" cy="1880007"/>
             <wp:effectExtent l="0" t="0" r="6985" b="6350"/>
             <wp:docPr id="53" name="Picture 53"/>
@@ -13355,7 +13219,7 @@
                     <pic:cNvPicPr/>
                   </pic:nvPicPr>
                   <pic:blipFill rotWithShape="1">
-                    <a:blip r:embed="rId36"/>
+                    <a:blip r:embed="rId35"/>
                     <a:srcRect l="26235" t="12345" r="35454" b="41235"/>
                     <a:stretch/>
                   </pic:blipFill>
@@ -13964,23 +13828,13 @@
               </w:rPr>
               <w:t xml:space="preserve">ew Interface to represent drink </w:t>
             </w:r>
-            <w:proofErr w:type="gramStart"/>
-            <w:r>
-              <w:rPr>
-                <w:rFonts w:ascii="Times New Roman" w:hAnsi="Times New Roman" w:cs="Times New Roman"/>
-                <w:sz w:val="24"/>
-                <w:szCs w:val="24"/>
-              </w:rPr>
-              <w:t>object</w:t>
-            </w:r>
-            <w:proofErr w:type="gramEnd"/>
-            <w:r>
-              <w:rPr>
-                <w:rFonts w:ascii="Times New Roman" w:hAnsi="Times New Roman" w:cs="Times New Roman"/>
-                <w:sz w:val="24"/>
-                <w:szCs w:val="24"/>
-              </w:rPr>
-              <w:t xml:space="preserve"> and extends by </w:t>
+            <w:r>
+              <w:rPr>
+                <w:rFonts w:ascii="Times New Roman" w:hAnsi="Times New Roman" w:cs="Times New Roman"/>
+                <w:sz w:val="24"/>
+                <w:szCs w:val="24"/>
+              </w:rPr>
+              <w:t xml:space="preserve">object and extends by </w:t>
             </w:r>
             <w:proofErr w:type="spellStart"/>
             <w:r>
@@ -14570,7 +14424,25 @@
                 <w:sz w:val="24"/>
                 <w:szCs w:val="24"/>
               </w:rPr>
-              <w:t xml:space="preserve">Each time a customer select an add-on, the system should create a new </w:t>
+              <w:t xml:space="preserve">Each time a customer </w:t>
+            </w:r>
+            <w:proofErr w:type="gramStart"/>
+            <w:r>
+              <w:rPr>
+                <w:rFonts w:ascii="Times New Roman" w:hAnsi="Times New Roman" w:cs="Times New Roman"/>
+                <w:sz w:val="24"/>
+                <w:szCs w:val="24"/>
+              </w:rPr>
+              <w:t>select</w:t>
+            </w:r>
+            <w:proofErr w:type="gramEnd"/>
+            <w:r>
+              <w:rPr>
+                <w:rFonts w:ascii="Times New Roman" w:hAnsi="Times New Roman" w:cs="Times New Roman"/>
+                <w:sz w:val="24"/>
+                <w:szCs w:val="24"/>
+              </w:rPr>
+              <w:t xml:space="preserve"> an add-on, the system should create a new </w:t>
             </w:r>
             <w:proofErr w:type="spellStart"/>
             <w:r>
@@ -14702,7 +14574,25 @@
                 <w:sz w:val="24"/>
                 <w:szCs w:val="24"/>
               </w:rPr>
-              <w:t>that the system will know how to deselect the previous add-on. However this design is not friendly as a custome</w:t>
+              <w:t xml:space="preserve">that the system will know how to deselect the previous add-on. </w:t>
+            </w:r>
+            <w:proofErr w:type="gramStart"/>
+            <w:r>
+              <w:rPr>
+                <w:rFonts w:ascii="Times New Roman" w:hAnsi="Times New Roman" w:cs="Times New Roman"/>
+                <w:sz w:val="24"/>
+                <w:szCs w:val="24"/>
+              </w:rPr>
+              <w:t>However</w:t>
+            </w:r>
+            <w:proofErr w:type="gramEnd"/>
+            <w:r>
+              <w:rPr>
+                <w:rFonts w:ascii="Times New Roman" w:hAnsi="Times New Roman" w:cs="Times New Roman"/>
+                <w:sz w:val="24"/>
+                <w:szCs w:val="24"/>
+              </w:rPr>
+              <w:t xml:space="preserve"> this design is not friendly as a custome</w:t>
             </w:r>
             <w:r>
               <w:rPr>
@@ -14798,7 +14688,25 @@
                 <w:sz w:val="24"/>
                 <w:szCs w:val="24"/>
               </w:rPr>
-              <w:t>Drink like soft drink, milk does not need to have any add-on and using Decorator pattern might accidentally make the “Milk with less coffee”.  To prevent this scenario to happen, it is decide to add more validation on the GUI to prevent it from happening.</w:t>
+              <w:t xml:space="preserve">Drink like soft drink, milk does not need to have any add-on and using Decorator pattern might accidentally make the “Milk with less coffee”.  To prevent this scenario to happen, it is </w:t>
+            </w:r>
+            <w:proofErr w:type="gramStart"/>
+            <w:r>
+              <w:rPr>
+                <w:rFonts w:ascii="Times New Roman" w:hAnsi="Times New Roman" w:cs="Times New Roman"/>
+                <w:sz w:val="24"/>
+                <w:szCs w:val="24"/>
+              </w:rPr>
+              <w:t>decide</w:t>
+            </w:r>
+            <w:proofErr w:type="gramEnd"/>
+            <w:r>
+              <w:rPr>
+                <w:rFonts w:ascii="Times New Roman" w:hAnsi="Times New Roman" w:cs="Times New Roman"/>
+                <w:sz w:val="24"/>
+                <w:szCs w:val="24"/>
+              </w:rPr>
+              <w:t xml:space="preserve"> to add more validation on the GUI to prevent it from happening.</w:t>
             </w:r>
           </w:p>
         </w:tc>
@@ -14901,6 +14809,7 @@
         <w:t xml:space="preserve">, </w:t>
       </w:r>
       <w:proofErr w:type="spellStart"/>
+      <w:proofErr w:type="gramStart"/>
       <w:r>
         <w:rPr>
           <w:rFonts w:ascii="Times New Roman" w:hAnsi="Times New Roman" w:cs="Times New Roman"/>
@@ -14910,6 +14819,7 @@
         <w:t>CashPropertyLoader,CashStore</w:t>
       </w:r>
       <w:proofErr w:type="spellEnd"/>
+      <w:proofErr w:type="gramEnd"/>
       <w:r>
         <w:rPr>
           <w:rFonts w:ascii="Times New Roman" w:hAnsi="Times New Roman" w:cs="Times New Roman"/>
@@ -15003,6 +14913,7 @@
         </w:rPr>
       </w:pPr>
       <w:proofErr w:type="spellStart"/>
+      <w:proofErr w:type="gramStart"/>
       <w:r>
         <w:rPr>
           <w:rFonts w:ascii="Times New Roman" w:hAnsi="Times New Roman" w:cs="Times New Roman"/>
@@ -15018,7 +14929,16 @@
           <w:sz w:val="24"/>
           <w:szCs w:val="24"/>
         </w:rPr>
-        <w:t xml:space="preserve">() </w:t>
+        <w:t>(</w:t>
+      </w:r>
+      <w:proofErr w:type="gramEnd"/>
+      <w:r>
+        <w:rPr>
+          <w:rFonts w:ascii="Times New Roman" w:hAnsi="Times New Roman" w:cs="Times New Roman"/>
+          <w:sz w:val="24"/>
+          <w:szCs w:val="24"/>
+        </w:rPr>
+        <w:t xml:space="preserve">) </w:t>
       </w:r>
     </w:p>
     <w:p>
@@ -15036,23 +14956,23 @@
           <w:szCs w:val="24"/>
         </w:rPr>
       </w:pPr>
-      <w:proofErr w:type="spellStart"/>
+      <w:proofErr w:type="gramStart"/>
       <w:r>
         <w:rPr>
           <w:rFonts w:ascii="Times New Roman" w:hAnsi="Times New Roman" w:cs="Times New Roman"/>
           <w:sz w:val="24"/>
           <w:szCs w:val="24"/>
         </w:rPr>
-        <w:t>giveChange</w:t>
-      </w:r>
-      <w:proofErr w:type="spellEnd"/>
+        <w:t>giveChange(</w:t>
+      </w:r>
+      <w:proofErr w:type="gramEnd"/>
       <w:r>
         <w:rPr>
           <w:rFonts w:ascii="Times New Roman" w:hAnsi="Times New Roman" w:cs="Times New Roman"/>
           <w:sz w:val="24"/>
           <w:szCs w:val="24"/>
         </w:rPr>
-        <w:t>()</w:t>
+        <w:t>)</w:t>
       </w:r>
     </w:p>
     <w:p>
@@ -15071,6 +14991,7 @@
         </w:rPr>
       </w:pPr>
       <w:proofErr w:type="spellStart"/>
+      <w:proofErr w:type="gramStart"/>
       <w:r>
         <w:rPr>
           <w:rFonts w:ascii="Times New Roman" w:hAnsi="Times New Roman" w:cs="Times New Roman"/>
@@ -15086,7 +15007,16 @@
           <w:sz w:val="24"/>
           <w:szCs w:val="24"/>
         </w:rPr>
-        <w:t>()</w:t>
+        <w:t>(</w:t>
+      </w:r>
+      <w:proofErr w:type="gramEnd"/>
+      <w:r>
+        <w:rPr>
+          <w:rFonts w:ascii="Times New Roman" w:hAnsi="Times New Roman" w:cs="Times New Roman"/>
+          <w:sz w:val="24"/>
+          <w:szCs w:val="24"/>
+        </w:rPr>
+        <w:t>)</w:t>
       </w:r>
     </w:p>
     <w:p>
@@ -15105,6 +15035,7 @@
         </w:rPr>
       </w:pPr>
       <w:proofErr w:type="spellStart"/>
+      <w:proofErr w:type="gramStart"/>
       <w:r>
         <w:rPr>
           <w:rFonts w:ascii="Times New Roman" w:hAnsi="Times New Roman" w:cs="Times New Roman"/>
@@ -15120,7 +15051,16 @@
           <w:sz w:val="24"/>
           <w:szCs w:val="24"/>
         </w:rPr>
-        <w:t>()</w:t>
+        <w:t>(</w:t>
+      </w:r>
+      <w:proofErr w:type="gramEnd"/>
+      <w:r>
+        <w:rPr>
+          <w:rFonts w:ascii="Times New Roman" w:hAnsi="Times New Roman" w:cs="Times New Roman"/>
+          <w:sz w:val="24"/>
+          <w:szCs w:val="24"/>
+        </w:rPr>
+        <w:t>)</w:t>
       </w:r>
     </w:p>
     <w:p>
@@ -15163,6 +15103,7 @@
         </w:rPr>
       </w:pPr>
       <w:proofErr w:type="spellStart"/>
+      <w:proofErr w:type="gramStart"/>
       <w:r>
         <w:rPr>
           <w:rFonts w:ascii="Times New Roman" w:hAnsi="Times New Roman" w:cs="Times New Roman"/>
@@ -15178,7 +15119,16 @@
           <w:sz w:val="24"/>
           <w:szCs w:val="24"/>
         </w:rPr>
-        <w:t>()</w:t>
+        <w:t>(</w:t>
+      </w:r>
+      <w:proofErr w:type="gramEnd"/>
+      <w:r>
+        <w:rPr>
+          <w:rFonts w:ascii="Times New Roman" w:hAnsi="Times New Roman" w:cs="Times New Roman"/>
+          <w:sz w:val="24"/>
+          <w:szCs w:val="24"/>
+        </w:rPr>
+        <w:t>)</w:t>
       </w:r>
     </w:p>
     <w:p>
@@ -15197,6 +15147,7 @@
         </w:rPr>
       </w:pPr>
       <w:proofErr w:type="spellStart"/>
+      <w:proofErr w:type="gramStart"/>
       <w:r>
         <w:rPr>
           <w:rFonts w:ascii="Times New Roman" w:hAnsi="Times New Roman" w:cs="Times New Roman"/>
@@ -15212,7 +15163,16 @@
           <w:sz w:val="24"/>
           <w:szCs w:val="24"/>
         </w:rPr>
-        <w:t>()</w:t>
+        <w:t>(</w:t>
+      </w:r>
+      <w:proofErr w:type="gramEnd"/>
+      <w:r>
+        <w:rPr>
+          <w:rFonts w:ascii="Times New Roman" w:hAnsi="Times New Roman" w:cs="Times New Roman"/>
+          <w:sz w:val="24"/>
+          <w:szCs w:val="24"/>
+        </w:rPr>
+        <w:t>)</w:t>
       </w:r>
     </w:p>
     <w:p>
@@ -15255,6 +15215,7 @@
         </w:rPr>
       </w:pPr>
       <w:proofErr w:type="spellStart"/>
+      <w:proofErr w:type="gramStart"/>
       <w:r>
         <w:rPr>
           <w:rFonts w:ascii="Times New Roman" w:hAnsi="Times New Roman" w:cs="Times New Roman"/>
@@ -15270,7 +15231,16 @@
           <w:sz w:val="24"/>
           <w:szCs w:val="24"/>
         </w:rPr>
-        <w:t>()</w:t>
+        <w:t>(</w:t>
+      </w:r>
+      <w:proofErr w:type="gramEnd"/>
+      <w:r>
+        <w:rPr>
+          <w:rFonts w:ascii="Times New Roman" w:hAnsi="Times New Roman" w:cs="Times New Roman"/>
+          <w:sz w:val="24"/>
+          <w:szCs w:val="24"/>
+        </w:rPr>
+        <w:t>)</w:t>
       </w:r>
     </w:p>
     <w:p>
@@ -15289,6 +15259,7 @@
         </w:rPr>
       </w:pPr>
       <w:proofErr w:type="spellStart"/>
+      <w:proofErr w:type="gramStart"/>
       <w:r>
         <w:rPr>
           <w:rFonts w:ascii="Times New Roman" w:hAnsi="Times New Roman" w:cs="Times New Roman"/>
@@ -15304,7 +15275,16 @@
           <w:sz w:val="24"/>
           <w:szCs w:val="24"/>
         </w:rPr>
-        <w:t>()</w:t>
+        <w:t>(</w:t>
+      </w:r>
+      <w:proofErr w:type="gramEnd"/>
+      <w:r>
+        <w:rPr>
+          <w:rFonts w:ascii="Times New Roman" w:hAnsi="Times New Roman" w:cs="Times New Roman"/>
+          <w:sz w:val="24"/>
+          <w:szCs w:val="24"/>
+        </w:rPr>
+        <w:t>)</w:t>
       </w:r>
     </w:p>
     <w:p>
@@ -15773,25 +15753,25 @@
                 <w:sz w:val="24"/>
                 <w:szCs w:val="24"/>
               </w:rPr>
-              <w:t xml:space="preserve"> control subclasses extensions. You </w:t>
-            </w:r>
-            <w:proofErr w:type="spellStart"/>
-            <w:r>
-              <w:rPr>
-                <w:rFonts w:ascii="Times New Roman" w:hAnsi="Times New Roman" w:cs="Times New Roman"/>
-                <w:sz w:val="24"/>
-                <w:szCs w:val="24"/>
-              </w:rPr>
-              <w:t>ca</w:t>
-            </w:r>
-            <w:proofErr w:type="spellEnd"/>
-            <w:r>
-              <w:rPr>
-                <w:rFonts w:ascii="Times New Roman" w:hAnsi="Times New Roman" w:cs="Times New Roman"/>
-                <w:sz w:val="24"/>
-                <w:szCs w:val="24"/>
-              </w:rPr>
-              <w:t xml:space="preserve"> n define a template method that calls</w:t>
+              <w:t xml:space="preserve"> control subclasses extensions. </w:t>
+            </w:r>
+            <w:proofErr w:type="gramStart"/>
+            <w:r>
+              <w:rPr>
+                <w:rFonts w:ascii="Times New Roman" w:hAnsi="Times New Roman" w:cs="Times New Roman"/>
+                <w:sz w:val="24"/>
+                <w:szCs w:val="24"/>
+              </w:rPr>
+              <w:t>You</w:t>
+            </w:r>
+            <w:proofErr w:type="gramEnd"/>
+            <w:r>
+              <w:rPr>
+                <w:rFonts w:ascii="Times New Roman" w:hAnsi="Times New Roman" w:cs="Times New Roman"/>
+                <w:sz w:val="24"/>
+                <w:szCs w:val="24"/>
+              </w:rPr>
+              <w:t xml:space="preserve"> ca n define a template method that calls</w:t>
             </w:r>
           </w:p>
           <w:p>
@@ -15811,25 +15791,7 @@
                 <w:sz w:val="24"/>
                 <w:szCs w:val="24"/>
               </w:rPr>
-              <w:t>"</w:t>
-            </w:r>
-            <w:proofErr w:type="gramStart"/>
-            <w:r>
-              <w:rPr>
-                <w:rFonts w:ascii="Times New Roman" w:hAnsi="Times New Roman" w:cs="Times New Roman"/>
-                <w:sz w:val="24"/>
-                <w:szCs w:val="24"/>
-              </w:rPr>
-              <w:t>hook</w:t>
-            </w:r>
-            <w:proofErr w:type="gramEnd"/>
-            <w:r>
-              <w:rPr>
-                <w:rFonts w:ascii="Times New Roman" w:hAnsi="Times New Roman" w:cs="Times New Roman"/>
-                <w:sz w:val="24"/>
-                <w:szCs w:val="24"/>
-              </w:rPr>
-              <w:t>" operations (see Consequences) at specific points, thereby permitting extensions only at those points.</w:t>
+              <w:t>"hook" operations (see Consequences) at specific points, thereby permitting extensions only at those points.</w:t>
             </w:r>
           </w:p>
         </w:tc>
@@ -16473,10 +16435,10 @@
         <w:rPr>
           <w:rFonts w:ascii="Helvetica" w:hAnsi="Helvetica" w:cs="Helvetica"/>
           <w:noProof/>
-          <w:lang w:val="en-SG" w:eastAsia="en-SG"/>
+          <w:lang w:eastAsia="en-US" w:bidi="ta-IN"/>
         </w:rPr>
         <w:drawing>
-          <wp:inline distT="0" distB="0" distL="0" distR="0">
+          <wp:inline distT="0" distB="0" distL="0" distR="0" wp14:anchorId="3C804C5B" wp14:editId="20FE2171">
             <wp:extent cx="5727700" cy="4112195"/>
             <wp:effectExtent l="0" t="0" r="6350" b="3175"/>
             <wp:docPr id="57" name="Picture 57"/>
@@ -16493,7 +16455,7 @@
                     </pic:cNvPicPr>
                   </pic:nvPicPr>
                   <pic:blipFill>
-                    <a:blip r:embed="rId37">
+                    <a:blip r:embed="rId36">
                       <a:extLst>
                         <a:ext uri="{28A0092B-C50C-407E-A947-70E740481C1C}">
                           <a14:useLocalDpi xmlns:a14="http://schemas.microsoft.com/office/drawing/2010/main" val="0"/>
@@ -16554,7 +16516,7 @@
           <w:noProof/>
           <w:lang w:val="en-SG" w:eastAsia="en-SG"/>
         </w:rPr>
-        <w:pict>
+        <w:pict w14:anchorId="5055B27C">
           <v:shape id="Straight Arrow Connector 61" o:spid="_x0000_s1064" type="#_x0000_t32" style="position:absolute;left:0;text-align:left;margin-left:233.25pt;margin-top:66.5pt;width:39pt;height:16.5pt;flip:x;z-index:251668480;visibility:visible;mso-position-horizontal-relative:text;mso-position-vertical-relative:text;mso-width-relative:margin;mso-height-relative:margin" o:gfxdata="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" strokecolor="#94b6d2 [3204]" strokeweight=".5pt">
             <v:stroke endarrow="block" joinstyle="miter"/>
           </v:shape>
@@ -16565,9 +16527,9 @@
           <w:noProof/>
           <w:lang w:val="en-SG" w:eastAsia="en-SG"/>
         </w:rPr>
-        <w:pict>
+        <w:pict w14:anchorId="02AD0F00">
           <v:shape id="Text Box 2" o:spid="_x0000_s1059" type="#_x0000_t202" style="position:absolute;left:0;text-align:left;margin-left:217.5pt;margin-top:13.1pt;width:185.9pt;height:110.6pt;z-index:251666432;visibility:visible;mso-width-percent:400;mso-height-percent:200;mso-wrap-distance-top:3.6pt;mso-wrap-distance-bottom:3.6pt;mso-position-horizontal-relative:text;mso-position-vertical-relative:text;mso-width-percent:400;mso-height-percent:200;mso-width-relative:margin;mso-height-relative:margin" o:gfxdata="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">
-            <v:textbox style="mso-fit-shape-to-text:t">
+            <v:textbox style="mso-next-textbox:#Text Box 2;mso-fit-shape-to-text:t">
               <w:txbxContent>
                 <w:p>
                   <w:proofErr w:type="spellStart"/>
@@ -16595,17 +16557,17 @@
           <w:noProof/>
           <w:lang w:val="en-SG" w:eastAsia="en-SG"/>
         </w:rPr>
-        <w:pict>
+        <w:pict w14:anchorId="44251F35">
           <v:rect id="Rectangle 60" o:spid="_x0000_s1063" style="position:absolute;left:0;text-align:left;margin-left:164.25pt;margin-top:13.95pt;width:141.75pt;height:50.25pt;z-index:251667456;visibility:visible;mso-width-relative:margin;mso-height-relative:margin;v-text-anchor:middle" o:gfxdata="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" filled="f" strokecolor="yellow" strokeweight="3pt"/>
         </w:pict>
       </w:r>
       <w:r>
         <w:rPr>
           <w:noProof/>
-          <w:lang w:val="en-SG" w:eastAsia="en-SG"/>
+          <w:lang w:eastAsia="en-US" w:bidi="ta-IN"/>
         </w:rPr>
         <w:drawing>
-          <wp:inline distT="0" distB="0" distL="0" distR="0">
+          <wp:inline distT="0" distB="0" distL="0" distR="0" wp14:anchorId="5F2B148A" wp14:editId="12BFCC46">
             <wp:extent cx="5727700" cy="5993281"/>
             <wp:effectExtent l="0" t="0" r="6350" b="7620"/>
             <wp:docPr id="58" name="Picture 58"/>
@@ -16622,7 +16584,7 @@
                     </pic:cNvPicPr>
                   </pic:nvPicPr>
                   <pic:blipFill>
-                    <a:blip r:embed="rId38">
+                    <a:blip r:embed="rId37">
                       <a:extLst>
                         <a:ext uri="{28A0092B-C50C-407E-A947-70E740481C1C}">
                           <a14:useLocalDpi xmlns:a14="http://schemas.microsoft.com/office/drawing/2010/main" val="0"/>
@@ -16682,10 +16644,10 @@
       <w:r>
         <w:rPr>
           <w:noProof/>
-          <w:lang w:val="en-SG" w:eastAsia="en-SG"/>
+          <w:lang w:eastAsia="en-US" w:bidi="ta-IN"/>
         </w:rPr>
         <w:drawing>
-          <wp:inline distT="0" distB="0" distL="0" distR="0">
+          <wp:inline distT="0" distB="0" distL="0" distR="0" wp14:anchorId="630C609C" wp14:editId="6CE32FF0">
             <wp:extent cx="5727700" cy="4629237"/>
             <wp:effectExtent l="0" t="0" r="6350" b="0"/>
             <wp:docPr id="62" name="Picture 62"/>
@@ -16702,7 +16664,7 @@
                     </pic:cNvPicPr>
                   </pic:nvPicPr>
                   <pic:blipFill>
-                    <a:blip r:embed="rId39">
+                    <a:blip r:embed="rId38">
                       <a:extLst>
                         <a:ext uri="{28A0092B-C50C-407E-A947-70E740481C1C}">
                           <a14:useLocalDpi xmlns:a14="http://schemas.microsoft.com/office/drawing/2010/main" val="0"/>
@@ -16758,9 +16720,9 @@
           <w:noProof/>
           <w:lang w:val="en-SG" w:eastAsia="en-SG"/>
         </w:rPr>
-        <w:pict>
+        <w:pict w14:anchorId="62B30046">
           <v:shape id="_x0000_s1060" type="#_x0000_t202" style="position:absolute;left:0;text-align:left;margin-left:213.75pt;margin-top:-6.9pt;width:185.9pt;height:110.6pt;z-index:251670528;visibility:visible;mso-width-percent:400;mso-height-percent:200;mso-wrap-distance-top:3.6pt;mso-wrap-distance-bottom:3.6pt;mso-width-percent:400;mso-height-percent:200;mso-width-relative:margin;mso-height-relative:margin" o:gfxdata="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">
-            <v:textbox style="mso-fit-shape-to-text:t">
+            <v:textbox style="mso-next-textbox:#_x0000_s1060;mso-fit-shape-to-text:t">
               <w:txbxContent>
                 <w:p>
                   <w:proofErr w:type="spellStart"/>
@@ -16783,7 +16745,7 @@
           <w:noProof/>
           <w:lang w:val="en-SG" w:eastAsia="en-SG"/>
         </w:rPr>
-        <w:pict>
+        <w:pict w14:anchorId="081E6176">
           <v:shape id="Straight Arrow Connector 195" o:spid="_x0000_s1062" type="#_x0000_t32" style="position:absolute;left:0;text-align:left;margin-left:211.45pt;margin-top:44.3pt;width:18.75pt;height:21.75pt;flip:x;z-index:251671552;visibility:visible;mso-width-relative:margin;mso-height-relative:margin" o:gfxdata="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" strokecolor="#94b6d2 [3204]" strokeweight=".5pt">
             <v:stroke endarrow="block" joinstyle="miter"/>
           </v:shape>
@@ -16799,17 +16761,17 @@
           <w:noProof/>
           <w:lang w:val="en-SG" w:eastAsia="en-SG"/>
         </w:rPr>
-        <w:pict>
+        <w:pict w14:anchorId="108DB227">
           <v:rect id="Rectangle 193" o:spid="_x0000_s1061" style="position:absolute;left:0;text-align:left;margin-left:152.25pt;margin-top:13pt;width:87.75pt;height:47.25pt;z-index:251669504;visibility:visible;mso-width-relative:margin;mso-height-relative:margin;v-text-anchor:middle" o:gfxdata="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" filled="f" strokecolor="yellow" strokeweight="3pt"/>
         </w:pict>
       </w:r>
       <w:r>
         <w:rPr>
           <w:noProof/>
-          <w:lang w:val="en-SG" w:eastAsia="en-SG"/>
+          <w:lang w:eastAsia="en-US" w:bidi="ta-IN"/>
         </w:rPr>
         <w:drawing>
-          <wp:inline distT="0" distB="0" distL="0" distR="0">
+          <wp:inline distT="0" distB="0" distL="0" distR="0" wp14:anchorId="26F8442F" wp14:editId="1D5C7387">
             <wp:extent cx="5727700" cy="6201128"/>
             <wp:effectExtent l="0" t="0" r="6350" b="9525"/>
             <wp:docPr id="192" name="Picture 192"/>
@@ -16826,7 +16788,7 @@
                     </pic:cNvPicPr>
                   </pic:nvPicPr>
                   <pic:blipFill>
-                    <a:blip r:embed="rId40">
+                    <a:blip r:embed="rId39">
                       <a:extLst>
                         <a:ext uri="{28A0092B-C50C-407E-A947-70E740481C1C}">
                           <a14:useLocalDpi xmlns:a14="http://schemas.microsoft.com/office/drawing/2010/main" val="0"/>
@@ -17321,15 +17283,7 @@
               <w:ind w:left="0"/>
             </w:pPr>
             <w:r>
-              <w:t xml:space="preserve">Ng </w:t>
-            </w:r>
-            <w:proofErr w:type="spellStart"/>
-            <w:r>
-              <w:t>Shen</w:t>
-            </w:r>
-            <w:proofErr w:type="spellEnd"/>
-            <w:r>
-              <w:t xml:space="preserve"> Soon Benjamin</w:t>
+              <w:t>Ng Shen Soon Benjamin</w:t>
             </w:r>
           </w:p>
         </w:tc>
@@ -17538,33 +17492,13 @@
           <w:szCs w:val="24"/>
           <w:lang w:bidi="ta-IN"/>
         </w:rPr>
-        <w:t xml:space="preserve">. </w:t>
-      </w:r>
-      <w:proofErr w:type="gramStart"/>
-      <w:r>
-        <w:rPr>
-          <w:rFonts w:ascii="Times New Roman" w:hAnsi="Times New Roman" w:cs="Times New Roman"/>
-          <w:sz w:val="24"/>
-          <w:szCs w:val="24"/>
-          <w:lang w:bidi="ta-IN"/>
-        </w:rPr>
-        <w:t>1 Edition.</w:t>
-      </w:r>
-      <w:proofErr w:type="gramEnd"/>
-      <w:r>
-        <w:rPr>
-          <w:rFonts w:ascii="Times New Roman" w:hAnsi="Times New Roman" w:cs="Times New Roman"/>
-          <w:sz w:val="24"/>
-          <w:szCs w:val="24"/>
-          <w:lang w:bidi="ta-IN"/>
-        </w:rPr>
-        <w:t xml:space="preserve"> Addison-Wesley Professional.</w:t>
+        <w:t>. 1 Edition. Addison-Wesley Professional.</w:t>
       </w:r>
     </w:p>
     <w:p/>
     <w:sectPr>
-      <w:headerReference w:type="default" r:id="rId41"/>
-      <w:footerReference w:type="default" r:id="rId42"/>
+      <w:headerReference w:type="default" r:id="rId40"/>
+      <w:footerReference w:type="default" r:id="rId41"/>
       <w:pgSz w:w="12240" w:h="15840"/>
       <w:pgMar w:top="1440" w:right="1440" w:bottom="1440" w:left="1440" w:header="720" w:footer="720" w:gutter="0"/>
       <w:pgNumType w:start="0"/>
@@ -17577,7 +17511,7 @@
 </file>
 
 <file path=word/endnotes.xml><?xml version="1.0" encoding="utf-8"?>
-<w:endnotes xmlns:wpc="http://schemas.microsoft.com/office/word/2010/wordprocessingCanvas" xmlns:mc="http://schemas.openxmlformats.org/markup-compatibility/2006" xmlns:o="urn:schemas-microsoft-com:office:office" xmlns:r="http://schemas.openxmlformats.org/officeDocument/2006/relationships" xmlns:m="http://schemas.openxmlformats.org/officeDocument/2006/math" xmlns:v="urn:schemas-microsoft-com:vml" xmlns:wp14="http://schemas.microsoft.com/office/word/2010/wordprocessingDrawing" xmlns:wp="http://schemas.openxmlformats.org/drawingml/2006/wordprocessingDrawing" xmlns:w10="urn:schemas-microsoft-com:office:word" xmlns:w="http://schemas.openxmlformats.org/wordprocessingml/2006/main" xmlns:w14="http://schemas.microsoft.com/office/word/2010/wordml" xmlns:wpg="http://schemas.microsoft.com/office/word/2010/wordprocessingGroup" xmlns:wpi="http://schemas.microsoft.com/office/word/2010/wordprocessingInk" xmlns:wne="http://schemas.microsoft.com/office/word/2006/wordml" xmlns:wps="http://schemas.microsoft.com/office/word/2010/wordprocessingShape" mc:Ignorable="w14 wp14">
+<w:endnotes xmlns:wpc="http://schemas.microsoft.com/office/word/2010/wordprocessingCanvas" xmlns:mo="http://schemas.microsoft.com/office/mac/office/2008/main" xmlns:mc="http://schemas.openxmlformats.org/markup-compatibility/2006" xmlns:mv="urn:schemas-microsoft-com:mac:vml" xmlns:o="urn:schemas-microsoft-com:office:office" xmlns:r="http://schemas.openxmlformats.org/officeDocument/2006/relationships" xmlns:m="http://schemas.openxmlformats.org/officeDocument/2006/math" xmlns:v="urn:schemas-microsoft-com:vml" xmlns:wp14="http://schemas.microsoft.com/office/word/2010/wordprocessingDrawing" xmlns:wp="http://schemas.openxmlformats.org/drawingml/2006/wordprocessingDrawing" xmlns:w10="urn:schemas-microsoft-com:office:word" xmlns:w="http://schemas.openxmlformats.org/wordprocessingml/2006/main" xmlns:w14="http://schemas.microsoft.com/office/word/2010/wordml" xmlns:w15="http://schemas.microsoft.com/office/word/2012/wordml" xmlns:wpg="http://schemas.microsoft.com/office/word/2010/wordprocessingGroup" xmlns:wpi="http://schemas.microsoft.com/office/word/2010/wordprocessingInk" xmlns:wne="http://schemas.microsoft.com/office/word/2006/wordml" xmlns:wps="http://schemas.microsoft.com/office/word/2010/wordprocessingShape" mc:Ignorable="w14 w15 wp14 mv">
   <w:endnote w:type="separator" w:id="-1">
     <w:p>
       <w:r>
@@ -17598,7 +17532,7 @@
 </file>
 
 <file path=word/footer1.xml><?xml version="1.0" encoding="utf-8"?>
-<w:ftr xmlns:wpc="http://schemas.microsoft.com/office/word/2010/wordprocessingCanvas" xmlns:mc="http://schemas.openxmlformats.org/markup-compatibility/2006" xmlns:o="urn:schemas-microsoft-com:office:office" xmlns:r="http://schemas.openxmlformats.org/officeDocument/2006/relationships" xmlns:m="http://schemas.openxmlformats.org/officeDocument/2006/math" xmlns:v="urn:schemas-microsoft-com:vml" xmlns:wp14="http://schemas.microsoft.com/office/word/2010/wordprocessingDrawing" xmlns:wp="http://schemas.openxmlformats.org/drawingml/2006/wordprocessingDrawing" xmlns:w10="urn:schemas-microsoft-com:office:word" xmlns:w="http://schemas.openxmlformats.org/wordprocessingml/2006/main" xmlns:w14="http://schemas.microsoft.com/office/word/2010/wordml" xmlns:wpg="http://schemas.microsoft.com/office/word/2010/wordprocessingGroup" xmlns:wpi="http://schemas.microsoft.com/office/word/2010/wordprocessingInk" xmlns:wne="http://schemas.microsoft.com/office/word/2006/wordml" xmlns:wps="http://schemas.microsoft.com/office/word/2010/wordprocessingShape" mc:Ignorable="w14 wp14">
+<w:ftr xmlns:wpc="http://schemas.microsoft.com/office/word/2010/wordprocessingCanvas" xmlns:mo="http://schemas.microsoft.com/office/mac/office/2008/main" xmlns:mc="http://schemas.openxmlformats.org/markup-compatibility/2006" xmlns:mv="urn:schemas-microsoft-com:mac:vml" xmlns:o="urn:schemas-microsoft-com:office:office" xmlns:r="http://schemas.openxmlformats.org/officeDocument/2006/relationships" xmlns:m="http://schemas.openxmlformats.org/officeDocument/2006/math" xmlns:v="urn:schemas-microsoft-com:vml" xmlns:wp14="http://schemas.microsoft.com/office/word/2010/wordprocessingDrawing" xmlns:wp="http://schemas.openxmlformats.org/drawingml/2006/wordprocessingDrawing" xmlns:w10="urn:schemas-microsoft-com:office:word" xmlns:w="http://schemas.openxmlformats.org/wordprocessingml/2006/main" xmlns:w14="http://schemas.microsoft.com/office/word/2010/wordml" xmlns:w15="http://schemas.microsoft.com/office/word/2012/wordml" xmlns:wpg="http://schemas.microsoft.com/office/word/2010/wordprocessingGroup" xmlns:wpi="http://schemas.microsoft.com/office/word/2010/wordprocessingInk" xmlns:wne="http://schemas.microsoft.com/office/word/2006/wordml" xmlns:wps="http://schemas.microsoft.com/office/word/2010/wordprocessingShape" mc:Ignorable="w14 w15 wp14">
   <w:tbl>
     <w:tblPr>
       <w:tblW w:w="5000" w:type="pct"/>
@@ -17627,7 +17561,6 @@
             <w:calendar w:val="gregorian"/>
           </w:date>
         </w:sdtPr>
-        <w:sdtEndPr/>
         <w:sdtContent>
           <w:tc>
             <w:tcPr>
@@ -17652,7 +17585,6 @@
           <w:dataBinding w:prefixMappings="xmlns:ns0='http://purl.org/dc/elements/1.1/' xmlns:ns1='http://schemas.openxmlformats.org/package/2006/metadata/core-properties' " w:xpath="/ns1:coreProperties[1]/ns0:title[1]" w:storeItemID="{6C3C8BC8-F283-45AE-878A-BAB7291924A1}"/>
           <w:text/>
         </w:sdtPr>
-        <w:sdtEndPr/>
         <w:sdtContent>
           <w:tc>
             <w:tcPr>
@@ -17695,7 +17627,7 @@
             <w:rPr>
               <w:noProof/>
             </w:rPr>
-            <w:t>33</w:t>
+            <w:t>17</w:t>
           </w:r>
           <w:r>
             <w:rPr>
@@ -17716,7 +17648,7 @@
 </file>
 
 <file path=word/footnotes.xml><?xml version="1.0" encoding="utf-8"?>
-<w:footnotes xmlns:wpc="http://schemas.microsoft.com/office/word/2010/wordprocessingCanvas" xmlns:mc="http://schemas.openxmlformats.org/markup-compatibility/2006" xmlns:o="urn:schemas-microsoft-com:office:office" xmlns:r="http://schemas.openxmlformats.org/officeDocument/2006/relationships" xmlns:m="http://schemas.openxmlformats.org/officeDocument/2006/math" xmlns:v="urn:schemas-microsoft-com:vml" xmlns:wp14="http://schemas.microsoft.com/office/word/2010/wordprocessingDrawing" xmlns:wp="http://schemas.openxmlformats.org/drawingml/2006/wordprocessingDrawing" xmlns:w10="urn:schemas-microsoft-com:office:word" xmlns:w="http://schemas.openxmlformats.org/wordprocessingml/2006/main" xmlns:w14="http://schemas.microsoft.com/office/word/2010/wordml" xmlns:wpg="http://schemas.microsoft.com/office/word/2010/wordprocessingGroup" xmlns:wpi="http://schemas.microsoft.com/office/word/2010/wordprocessingInk" xmlns:wne="http://schemas.microsoft.com/office/word/2006/wordml" xmlns:wps="http://schemas.microsoft.com/office/word/2010/wordprocessingShape" mc:Ignorable="w14 wp14">
+<w:footnotes xmlns:wpc="http://schemas.microsoft.com/office/word/2010/wordprocessingCanvas" xmlns:mo="http://schemas.microsoft.com/office/mac/office/2008/main" xmlns:mc="http://schemas.openxmlformats.org/markup-compatibility/2006" xmlns:mv="urn:schemas-microsoft-com:mac:vml" xmlns:o="urn:schemas-microsoft-com:office:office" xmlns:r="http://schemas.openxmlformats.org/officeDocument/2006/relationships" xmlns:m="http://schemas.openxmlformats.org/officeDocument/2006/math" xmlns:v="urn:schemas-microsoft-com:vml" xmlns:wp14="http://schemas.microsoft.com/office/word/2010/wordprocessingDrawing" xmlns:wp="http://schemas.openxmlformats.org/drawingml/2006/wordprocessingDrawing" xmlns:w10="urn:schemas-microsoft-com:office:word" xmlns:w="http://schemas.openxmlformats.org/wordprocessingml/2006/main" xmlns:w14="http://schemas.microsoft.com/office/word/2010/wordml" xmlns:w15="http://schemas.microsoft.com/office/word/2012/wordml" xmlns:wpg="http://schemas.microsoft.com/office/word/2010/wordprocessingGroup" xmlns:wpi="http://schemas.microsoft.com/office/word/2010/wordprocessingInk" xmlns:wne="http://schemas.microsoft.com/office/word/2006/wordml" xmlns:wps="http://schemas.microsoft.com/office/word/2010/wordprocessingShape" mc:Ignorable="w14 w15 wp14 mv">
   <w:footnote w:type="separator" w:id="-1">
     <w:p>
       <w:r>
@@ -17737,7 +17669,7 @@
 </file>
 
 <file path=word/header1.xml><?xml version="1.0" encoding="utf-8"?>
-<w:hdr xmlns:wpc="http://schemas.microsoft.com/office/word/2010/wordprocessingCanvas" xmlns:mc="http://schemas.openxmlformats.org/markup-compatibility/2006" xmlns:o="urn:schemas-microsoft-com:office:office" xmlns:r="http://schemas.openxmlformats.org/officeDocument/2006/relationships" xmlns:m="http://schemas.openxmlformats.org/officeDocument/2006/math" xmlns:v="urn:schemas-microsoft-com:vml" xmlns:wp14="http://schemas.microsoft.com/office/word/2010/wordprocessingDrawing" xmlns:wp="http://schemas.openxmlformats.org/drawingml/2006/wordprocessingDrawing" xmlns:w10="urn:schemas-microsoft-com:office:word" xmlns:w="http://schemas.openxmlformats.org/wordprocessingml/2006/main" xmlns:w14="http://schemas.microsoft.com/office/word/2010/wordml" xmlns:wpg="http://schemas.microsoft.com/office/word/2010/wordprocessingGroup" xmlns:wpi="http://schemas.microsoft.com/office/word/2010/wordprocessingInk" xmlns:wne="http://schemas.microsoft.com/office/word/2006/wordml" xmlns:wps="http://schemas.microsoft.com/office/word/2010/wordprocessingShape" mc:Ignorable="w14 wp14">
+<w:hdr xmlns:wpc="http://schemas.microsoft.com/office/word/2010/wordprocessingCanvas" xmlns:mo="http://schemas.microsoft.com/office/mac/office/2008/main" xmlns:mc="http://schemas.openxmlformats.org/markup-compatibility/2006" xmlns:mv="urn:schemas-microsoft-com:mac:vml" xmlns:o="urn:schemas-microsoft-com:office:office" xmlns:r="http://schemas.openxmlformats.org/officeDocument/2006/relationships" xmlns:m="http://schemas.openxmlformats.org/officeDocument/2006/math" xmlns:v="urn:schemas-microsoft-com:vml" xmlns:wp14="http://schemas.microsoft.com/office/word/2010/wordprocessingDrawing" xmlns:wp="http://schemas.openxmlformats.org/drawingml/2006/wordprocessingDrawing" xmlns:w10="urn:schemas-microsoft-com:office:word" xmlns:w="http://schemas.openxmlformats.org/wordprocessingml/2006/main" xmlns:w14="http://schemas.microsoft.com/office/word/2010/wordml" xmlns:w15="http://schemas.microsoft.com/office/word/2012/wordml" xmlns:wpg="http://schemas.microsoft.com/office/word/2010/wordprocessingGroup" xmlns:wpi="http://schemas.microsoft.com/office/word/2010/wordprocessingInk" xmlns:wne="http://schemas.microsoft.com/office/word/2006/wordml" xmlns:wps="http://schemas.microsoft.com/office/word/2010/wordprocessingShape" mc:Ignorable="w14 w15 wp14">
   <w:p>
     <w:pPr>
       <w:pStyle w:val="Header"/>
@@ -17750,7 +17682,7 @@
 </file>
 
 <file path=word/numbering.xml><?xml version="1.0" encoding="utf-8"?>
-<w:numbering xmlns:wpc="http://schemas.microsoft.com/office/word/2010/wordprocessingCanvas" xmlns:mc="http://schemas.openxmlformats.org/markup-compatibility/2006" xmlns:o="urn:schemas-microsoft-com:office:office" xmlns:r="http://schemas.openxmlformats.org/officeDocument/2006/relationships" xmlns:m="http://schemas.openxmlformats.org/officeDocument/2006/math" xmlns:v="urn:schemas-microsoft-com:vml" xmlns:wp14="http://schemas.microsoft.com/office/word/2010/wordprocessingDrawing" xmlns:wp="http://schemas.openxmlformats.org/drawingml/2006/wordprocessingDrawing" xmlns:w10="urn:schemas-microsoft-com:office:word" xmlns:w="http://schemas.openxmlformats.org/wordprocessingml/2006/main" xmlns:w14="http://schemas.microsoft.com/office/word/2010/wordml" xmlns:wpg="http://schemas.microsoft.com/office/word/2010/wordprocessingGroup" xmlns:wpi="http://schemas.microsoft.com/office/word/2010/wordprocessingInk" xmlns:wne="http://schemas.microsoft.com/office/word/2006/wordml" xmlns:wps="http://schemas.microsoft.com/office/word/2010/wordprocessingShape" mc:Ignorable="w14 wp14">
+<w:numbering xmlns:wpc="http://schemas.microsoft.com/office/word/2010/wordprocessingCanvas" xmlns:mo="http://schemas.microsoft.com/office/mac/office/2008/main" xmlns:mc="http://schemas.openxmlformats.org/markup-compatibility/2006" xmlns:mv="urn:schemas-microsoft-com:mac:vml" xmlns:o="urn:schemas-microsoft-com:office:office" xmlns:r="http://schemas.openxmlformats.org/officeDocument/2006/relationships" xmlns:m="http://schemas.openxmlformats.org/officeDocument/2006/math" xmlns:v="urn:schemas-microsoft-com:vml" xmlns:wp14="http://schemas.microsoft.com/office/word/2010/wordprocessingDrawing" xmlns:wp="http://schemas.openxmlformats.org/drawingml/2006/wordprocessingDrawing" xmlns:w10="urn:schemas-microsoft-com:office:word" xmlns:w="http://schemas.openxmlformats.org/wordprocessingml/2006/main" xmlns:w14="http://schemas.microsoft.com/office/word/2010/wordml" xmlns:w15="http://schemas.microsoft.com/office/word/2012/wordml" xmlns:wpg="http://schemas.microsoft.com/office/word/2010/wordprocessingGroup" xmlns:wpi="http://schemas.microsoft.com/office/word/2010/wordprocessingInk" xmlns:wne="http://schemas.microsoft.com/office/word/2006/wordml" xmlns:wps="http://schemas.microsoft.com/office/word/2010/wordprocessingShape" mc:Ignorable="w14 w15 wp14 mv">
   <w:abstractNum w:abstractNumId="0">
     <w:nsid w:val="FFFFFF89"/>
     <w:multiLevelType w:val="singleLevel"/>
@@ -20661,7 +20593,7 @@
 </file>
 
 <file path=word/styles.xml><?xml version="1.0" encoding="utf-8"?>
-<w:styles xmlns:mc="http://schemas.openxmlformats.org/markup-compatibility/2006" xmlns:r="http://schemas.openxmlformats.org/officeDocument/2006/relationships" xmlns:w="http://schemas.openxmlformats.org/wordprocessingml/2006/main" xmlns:w14="http://schemas.microsoft.com/office/word/2010/wordml" mc:Ignorable="w14">
+<w:styles xmlns:mc="http://schemas.openxmlformats.org/markup-compatibility/2006" xmlns:r="http://schemas.openxmlformats.org/officeDocument/2006/relationships" xmlns:w="http://schemas.openxmlformats.org/wordprocessingml/2006/main" xmlns:w14="http://schemas.microsoft.com/office/word/2010/wordml" xmlns:w15="http://schemas.microsoft.com/office/word/2012/wordml" mc:Ignorable="w14 w15">
   <w:docDefaults>
     <w:rPrDefault>
       <w:rPr>
@@ -20678,146 +20610,389 @@
       </w:pPr>
     </w:pPrDefault>
   </w:docDefaults>
-  <w:latentStyles w:defLockedState="0" w:defUIPriority="99" w:defSemiHidden="1" w:defUnhideWhenUsed="1" w:defQFormat="0" w:count="267">
-    <w:lsdException w:name="Normal" w:semiHidden="0" w:uiPriority="0" w:unhideWhenUsed="0" w:qFormat="1"/>
-    <w:lsdException w:name="heading 1" w:semiHidden="0" w:uiPriority="9" w:unhideWhenUsed="0" w:qFormat="1"/>
-    <w:lsdException w:name="heading 2" w:uiPriority="1" w:qFormat="1"/>
-    <w:lsdException w:name="heading 3" w:uiPriority="1" w:qFormat="1"/>
-    <w:lsdException w:name="heading 4" w:uiPriority="9"/>
-    <w:lsdException w:name="heading 5" w:uiPriority="9" w:qFormat="1"/>
-    <w:lsdException w:name="heading 6" w:uiPriority="9" w:qFormat="1"/>
-    <w:lsdException w:name="heading 7" w:uiPriority="9" w:qFormat="1"/>
-    <w:lsdException w:name="heading 8" w:uiPriority="9" w:qFormat="1"/>
-    <w:lsdException w:name="heading 9" w:uiPriority="9" w:qFormat="1"/>
-    <w:lsdException w:name="toc 1" w:uiPriority="39"/>
-    <w:lsdException w:name="toc 2" w:uiPriority="39"/>
-    <w:lsdException w:name="toc 3" w:uiPriority="39"/>
-    <w:lsdException w:name="toc 4" w:uiPriority="39"/>
-    <w:lsdException w:name="toc 5" w:uiPriority="39"/>
-    <w:lsdException w:name="toc 6" w:uiPriority="39"/>
-    <w:lsdException w:name="toc 7" w:uiPriority="39"/>
-    <w:lsdException w:name="toc 8" w:uiPriority="39"/>
-    <w:lsdException w:name="toc 9" w:uiPriority="39"/>
-    <w:lsdException w:name="caption" w:uiPriority="35" w:qFormat="1"/>
-    <w:lsdException w:name="List" w:uiPriority="0"/>
-    <w:lsdException w:name="List Bullet" w:uiPriority="0"/>
-    <w:lsdException w:name="Title" w:semiHidden="0" w:uiPriority="10" w:unhideWhenUsed="0" w:qFormat="1"/>
-    <w:lsdException w:name="Default Paragraph Font" w:uiPriority="1"/>
-    <w:lsdException w:name="Subtitle" w:semiHidden="0" w:uiPriority="11" w:unhideWhenUsed="0" w:qFormat="1"/>
-    <w:lsdException w:name="Strong" w:semiHidden="0" w:uiPriority="22" w:unhideWhenUsed="0" w:qFormat="1"/>
-    <w:lsdException w:name="Emphasis" w:semiHidden="0" w:uiPriority="20" w:unhideWhenUsed="0"/>
-    <w:lsdException w:name="Table Grid" w:semiHidden="0" w:uiPriority="59" w:unhideWhenUsed="0"/>
-    <w:lsdException w:name="Placeholder Text" w:unhideWhenUsed="0"/>
-    <w:lsdException w:name="No Spacing" w:uiPriority="1"/>
-    <w:lsdException w:name="Light Shading" w:semiHidden="0" w:uiPriority="60" w:unhideWhenUsed="0"/>
-    <w:lsdException w:name="Light List" w:semiHidden="0" w:uiPriority="61" w:unhideWhenUsed="0"/>
-    <w:lsdException w:name="Light Grid" w:semiHidden="0" w:uiPriority="62" w:unhideWhenUsed="0"/>
-    <w:lsdException w:name="Medium Shading 1" w:semiHidden="0" w:uiPriority="63" w:unhideWhenUsed="0"/>
-    <w:lsdException w:name="Medium Shading 2" w:semiHidden="0" w:uiPriority="64" w:unhideWhenUsed="0"/>
-    <w:lsdException w:name="Medium List 1" w:semiHidden="0" w:uiPriority="65" w:unhideWhenUsed="0"/>
-    <w:lsdException w:name="Medium List 2" w:semiHidden="0" w:uiPriority="66" w:unhideWhenUsed="0"/>
-    <w:lsdException w:name="Medium Grid 1" w:semiHidden="0" w:uiPriority="67" w:unhideWhenUsed="0"/>
-    <w:lsdException w:name="Medium Grid 2" w:semiHidden="0" w:uiPriority="68" w:unhideWhenUsed="0"/>
-    <w:lsdException w:name="Medium Grid 3" w:semiHidden="0" w:uiPriority="69" w:unhideWhenUsed="0"/>
-    <w:lsdException w:name="Dark List" w:semiHidden="0" w:uiPriority="70" w:unhideWhenUsed="0"/>
-    <w:lsdException w:name="Colorful Shading" w:semiHidden="0" w:uiPriority="71" w:unhideWhenUsed="0"/>
-    <w:lsdException w:name="Colorful List" w:semiHidden="0" w:uiPriority="72" w:unhideWhenUsed="0"/>
-    <w:lsdException w:name="Colorful Grid" w:semiHidden="0" w:uiPriority="73" w:unhideWhenUsed="0"/>
-    <w:lsdException w:name="Light Shading Accent 1" w:semiHidden="0" w:uiPriority="60" w:unhideWhenUsed="0"/>
-    <w:lsdException w:name="Light List Accent 1" w:semiHidden="0" w:uiPriority="61" w:unhideWhenUsed="0"/>
-    <w:lsdException w:name="Light Grid Accent 1" w:semiHidden="0" w:uiPriority="62" w:unhideWhenUsed="0"/>
-    <w:lsdException w:name="Medium Shading 1 Accent 1" w:semiHidden="0" w:uiPriority="63" w:unhideWhenUsed="0"/>
-    <w:lsdException w:name="Medium Shading 2 Accent 1" w:semiHidden="0" w:uiPriority="64" w:unhideWhenUsed="0"/>
-    <w:lsdException w:name="Medium List 1 Accent 1" w:semiHidden="0" w:uiPriority="65" w:unhideWhenUsed="0"/>
-    <w:lsdException w:name="Revision" w:unhideWhenUsed="0"/>
-    <w:lsdException w:name="List Paragraph" w:semiHidden="0" w:uiPriority="34" w:unhideWhenUsed="0" w:qFormat="1"/>
-    <w:lsdException w:name="Quote" w:semiHidden="0" w:uiPriority="29" w:unhideWhenUsed="0"/>
-    <w:lsdException w:name="Intense Quote" w:semiHidden="0" w:uiPriority="30" w:unhideWhenUsed="0"/>
-    <w:lsdException w:name="Medium List 2 Accent 1" w:semiHidden="0" w:uiPriority="66" w:unhideWhenUsed="0"/>
-    <w:lsdException w:name="Medium Grid 1 Accent 1" w:semiHidden="0" w:uiPriority="67" w:unhideWhenUsed="0"/>
-    <w:lsdException w:name="Medium Grid 2 Accent 1" w:semiHidden="0" w:uiPriority="68" w:unhideWhenUsed="0"/>
-    <w:lsdException w:name="Medium Grid 3 Accent 1" w:semiHidden="0" w:uiPriority="69" w:unhideWhenUsed="0"/>
-    <w:lsdException w:name="Dark List Accent 1" w:semiHidden="0" w:uiPriority="70" w:unhideWhenUsed="0"/>
-    <w:lsdException w:name="Colorful Shading Accent 1" w:semiHidden="0" w:uiPriority="71" w:unhideWhenUsed="0"/>
-    <w:lsdException w:name="Colorful List Accent 1" w:semiHidden="0" w:uiPriority="72" w:unhideWhenUsed="0"/>
-    <w:lsdException w:name="Colorful Grid Accent 1" w:semiHidden="0" w:uiPriority="73" w:unhideWhenUsed="0"/>
-    <w:lsdException w:name="Light Shading Accent 2" w:semiHidden="0" w:uiPriority="60" w:unhideWhenUsed="0"/>
-    <w:lsdException w:name="Light List Accent 2" w:semiHidden="0" w:uiPriority="61" w:unhideWhenUsed="0"/>
-    <w:lsdException w:name="Light Grid Accent 2" w:semiHidden="0" w:uiPriority="62" w:unhideWhenUsed="0"/>
-    <w:lsdException w:name="Medium Shading 1 Accent 2" w:semiHidden="0" w:uiPriority="63" w:unhideWhenUsed="0"/>
-    <w:lsdException w:name="Medium Shading 2 Accent 2" w:semiHidden="0" w:uiPriority="64" w:unhideWhenUsed="0"/>
-    <w:lsdException w:name="Medium List 1 Accent 2" w:semiHidden="0" w:uiPriority="65" w:unhideWhenUsed="0"/>
-    <w:lsdException w:name="Medium List 2 Accent 2" w:semiHidden="0" w:uiPriority="66" w:unhideWhenUsed="0"/>
-    <w:lsdException w:name="Medium Grid 1 Accent 2" w:semiHidden="0" w:uiPriority="67" w:unhideWhenUsed="0"/>
-    <w:lsdException w:name="Medium Grid 2 Accent 2" w:semiHidden="0" w:uiPriority="68" w:unhideWhenUsed="0"/>
-    <w:lsdException w:name="Medium Grid 3 Accent 2" w:semiHidden="0" w:uiPriority="69" w:unhideWhenUsed="0"/>
-    <w:lsdException w:name="Dark List Accent 2" w:semiHidden="0" w:uiPriority="70" w:unhideWhenUsed="0"/>
-    <w:lsdException w:name="Colorful Shading Accent 2" w:semiHidden="0" w:uiPriority="71" w:unhideWhenUsed="0"/>
-    <w:lsdException w:name="Colorful List Accent 2" w:semiHidden="0" w:uiPriority="72" w:unhideWhenUsed="0"/>
-    <w:lsdException w:name="Colorful Grid Accent 2" w:semiHidden="0" w:uiPriority="73" w:unhideWhenUsed="0"/>
-    <w:lsdException w:name="Light Shading Accent 3" w:semiHidden="0" w:uiPriority="60" w:unhideWhenUsed="0"/>
-    <w:lsdException w:name="Light List Accent 3" w:semiHidden="0" w:uiPriority="61" w:unhideWhenUsed="0"/>
-    <w:lsdException w:name="Light Grid Accent 3" w:semiHidden="0" w:uiPriority="62" w:unhideWhenUsed="0"/>
-    <w:lsdException w:name="Medium Shading 1 Accent 3" w:semiHidden="0" w:uiPriority="63" w:unhideWhenUsed="0"/>
-    <w:lsdException w:name="Medium Shading 2 Accent 3" w:semiHidden="0" w:uiPriority="64" w:unhideWhenUsed="0"/>
-    <w:lsdException w:name="Medium List 1 Accent 3" w:semiHidden="0" w:uiPriority="65" w:unhideWhenUsed="0"/>
-    <w:lsdException w:name="Medium List 2 Accent 3" w:semiHidden="0" w:uiPriority="66" w:unhideWhenUsed="0"/>
-    <w:lsdException w:name="Medium Grid 1 Accent 3" w:semiHidden="0" w:uiPriority="67" w:unhideWhenUsed="0"/>
-    <w:lsdException w:name="Medium Grid 2 Accent 3" w:semiHidden="0" w:uiPriority="68" w:unhideWhenUsed="0"/>
-    <w:lsdException w:name="Medium Grid 3 Accent 3" w:semiHidden="0" w:uiPriority="69" w:unhideWhenUsed="0"/>
-    <w:lsdException w:name="Dark List Accent 3" w:semiHidden="0" w:uiPriority="70" w:unhideWhenUsed="0"/>
-    <w:lsdException w:name="Colorful Shading Accent 3" w:semiHidden="0" w:uiPriority="71" w:unhideWhenUsed="0"/>
-    <w:lsdException w:name="Colorful List Accent 3" w:semiHidden="0" w:uiPriority="72" w:unhideWhenUsed="0"/>
-    <w:lsdException w:name="Colorful Grid Accent 3" w:semiHidden="0" w:uiPriority="73" w:unhideWhenUsed="0"/>
-    <w:lsdException w:name="Light Shading Accent 4" w:semiHidden="0" w:uiPriority="60" w:unhideWhenUsed="0"/>
-    <w:lsdException w:name="Light List Accent 4" w:semiHidden="0" w:uiPriority="61" w:unhideWhenUsed="0"/>
-    <w:lsdException w:name="Light Grid Accent 4" w:semiHidden="0" w:uiPriority="62" w:unhideWhenUsed="0"/>
-    <w:lsdException w:name="Medium Shading 1 Accent 4" w:semiHidden="0" w:uiPriority="63" w:unhideWhenUsed="0"/>
-    <w:lsdException w:name="Medium Shading 2 Accent 4" w:semiHidden="0" w:uiPriority="64" w:unhideWhenUsed="0"/>
-    <w:lsdException w:name="Medium List 1 Accent 4" w:semiHidden="0" w:uiPriority="65" w:unhideWhenUsed="0"/>
-    <w:lsdException w:name="Medium List 2 Accent 4" w:semiHidden="0" w:uiPriority="66" w:unhideWhenUsed="0"/>
-    <w:lsdException w:name="Medium Grid 1 Accent 4" w:semiHidden="0" w:uiPriority="67" w:unhideWhenUsed="0"/>
-    <w:lsdException w:name="Medium Grid 2 Accent 4" w:semiHidden="0" w:uiPriority="68" w:unhideWhenUsed="0"/>
-    <w:lsdException w:name="Medium Grid 3 Accent 4" w:semiHidden="0" w:uiPriority="69" w:unhideWhenUsed="0"/>
-    <w:lsdException w:name="Dark List Accent 4" w:semiHidden="0" w:uiPriority="70" w:unhideWhenUsed="0"/>
-    <w:lsdException w:name="Colorful Shading Accent 4" w:semiHidden="0" w:uiPriority="71" w:unhideWhenUsed="0"/>
-    <w:lsdException w:name="Colorful List Accent 4" w:semiHidden="0" w:uiPriority="72" w:unhideWhenUsed="0"/>
-    <w:lsdException w:name="Colorful Grid Accent 4" w:semiHidden="0" w:uiPriority="73" w:unhideWhenUsed="0"/>
-    <w:lsdException w:name="Light Shading Accent 5" w:semiHidden="0" w:uiPriority="60" w:unhideWhenUsed="0"/>
-    <w:lsdException w:name="Light List Accent 5" w:semiHidden="0" w:uiPriority="61" w:unhideWhenUsed="0"/>
-    <w:lsdException w:name="Light Grid Accent 5" w:semiHidden="0" w:uiPriority="62" w:unhideWhenUsed="0"/>
-    <w:lsdException w:name="Medium Shading 1 Accent 5" w:semiHidden="0" w:uiPriority="63" w:unhideWhenUsed="0"/>
-    <w:lsdException w:name="Medium Shading 2 Accent 5" w:semiHidden="0" w:uiPriority="64" w:unhideWhenUsed="0"/>
-    <w:lsdException w:name="Medium List 1 Accent 5" w:semiHidden="0" w:uiPriority="65" w:unhideWhenUsed="0"/>
-    <w:lsdException w:name="Medium List 2 Accent 5" w:semiHidden="0" w:uiPriority="66" w:unhideWhenUsed="0"/>
-    <w:lsdException w:name="Medium Grid 1 Accent 5" w:semiHidden="0" w:uiPriority="67" w:unhideWhenUsed="0"/>
-    <w:lsdException w:name="Medium Grid 2 Accent 5" w:semiHidden="0" w:uiPriority="68" w:unhideWhenUsed="0"/>
-    <w:lsdException w:name="Medium Grid 3 Accent 5" w:semiHidden="0" w:uiPriority="69" w:unhideWhenUsed="0"/>
-    <w:lsdException w:name="Dark List Accent 5" w:semiHidden="0" w:uiPriority="70" w:unhideWhenUsed="0"/>
-    <w:lsdException w:name="Colorful Shading Accent 5" w:semiHidden="0" w:uiPriority="71" w:unhideWhenUsed="0"/>
-    <w:lsdException w:name="Colorful List Accent 5" w:semiHidden="0" w:uiPriority="72" w:unhideWhenUsed="0"/>
-    <w:lsdException w:name="Colorful Grid Accent 5" w:semiHidden="0" w:uiPriority="73" w:unhideWhenUsed="0"/>
-    <w:lsdException w:name="Light Shading Accent 6" w:semiHidden="0" w:uiPriority="60" w:unhideWhenUsed="0"/>
-    <w:lsdException w:name="Light List Accent 6" w:semiHidden="0" w:uiPriority="61" w:unhideWhenUsed="0"/>
-    <w:lsdException w:name="Light Grid Accent 6" w:semiHidden="0" w:uiPriority="62" w:unhideWhenUsed="0"/>
-    <w:lsdException w:name="Medium Shading 1 Accent 6" w:semiHidden="0" w:uiPriority="63" w:unhideWhenUsed="0"/>
-    <w:lsdException w:name="Medium Shading 2 Accent 6" w:semiHidden="0" w:uiPriority="64" w:unhideWhenUsed="0"/>
-    <w:lsdException w:name="Medium List 1 Accent 6" w:semiHidden="0" w:uiPriority="65" w:unhideWhenUsed="0"/>
-    <w:lsdException w:name="Medium List 2 Accent 6" w:semiHidden="0" w:uiPriority="66" w:unhideWhenUsed="0"/>
-    <w:lsdException w:name="Medium Grid 1 Accent 6" w:semiHidden="0" w:uiPriority="67" w:unhideWhenUsed="0"/>
-    <w:lsdException w:name="Medium Grid 2 Accent 6" w:semiHidden="0" w:uiPriority="68" w:unhideWhenUsed="0"/>
-    <w:lsdException w:name="Medium Grid 3 Accent 6" w:semiHidden="0" w:uiPriority="69" w:unhideWhenUsed="0"/>
-    <w:lsdException w:name="Dark List Accent 6" w:semiHidden="0" w:uiPriority="70" w:unhideWhenUsed="0"/>
-    <w:lsdException w:name="Colorful Shading Accent 6" w:semiHidden="0" w:uiPriority="71" w:unhideWhenUsed="0"/>
-    <w:lsdException w:name="Colorful List Accent 6" w:semiHidden="0" w:uiPriority="72" w:unhideWhenUsed="0"/>
-    <w:lsdException w:name="Colorful Grid Accent 6" w:semiHidden="0" w:uiPriority="73" w:unhideWhenUsed="0"/>
-    <w:lsdException w:name="Subtle Emphasis" w:semiHidden="0" w:uiPriority="19" w:unhideWhenUsed="0"/>
-    <w:lsdException w:name="Intense Emphasis" w:semiHidden="0" w:uiPriority="21" w:unhideWhenUsed="0"/>
-    <w:lsdException w:name="Subtle Reference" w:semiHidden="0" w:uiPriority="31" w:unhideWhenUsed="0"/>
-    <w:lsdException w:name="Intense Reference" w:semiHidden="0" w:uiPriority="32" w:unhideWhenUsed="0"/>
-    <w:lsdException w:name="Book Title" w:semiHidden="0" w:uiPriority="33" w:unhideWhenUsed="0"/>
-    <w:lsdException w:name="Bibliography" w:uiPriority="37"/>
-    <w:lsdException w:name="TOC Heading" w:uiPriority="39" w:qFormat="1"/>
+  <w:latentStyles w:defLockedState="0" w:defUIPriority="99" w:defSemiHidden="0" w:defUnhideWhenUsed="0" w:defQFormat="0" w:count="382">
+    <w:lsdException w:name="Normal" w:uiPriority="0" w:qFormat="1"/>
+    <w:lsdException w:name="heading 1" w:uiPriority="9" w:qFormat="1"/>
+    <w:lsdException w:name="heading 2" w:semiHidden="1" w:uiPriority="1" w:unhideWhenUsed="1" w:qFormat="1"/>
+    <w:lsdException w:name="heading 3" w:semiHidden="1" w:uiPriority="1" w:unhideWhenUsed="1" w:qFormat="1"/>
+    <w:lsdException w:name="heading 4" w:semiHidden="1" w:uiPriority="9" w:unhideWhenUsed="1"/>
+    <w:lsdException w:name="heading 5" w:semiHidden="1" w:uiPriority="9" w:unhideWhenUsed="1" w:qFormat="1"/>
+    <w:lsdException w:name="heading 6" w:semiHidden="1" w:uiPriority="9" w:unhideWhenUsed="1" w:qFormat="1"/>
+    <w:lsdException w:name="heading 7" w:semiHidden="1" w:uiPriority="9" w:unhideWhenUsed="1" w:qFormat="1"/>
+    <w:lsdException w:name="heading 8" w:semiHidden="1" w:uiPriority="9" w:unhideWhenUsed="1" w:qFormat="1"/>
+    <w:lsdException w:name="heading 9" w:semiHidden="1" w:uiPriority="9" w:unhideWhenUsed="1" w:qFormat="1"/>
+    <w:lsdException w:name="index 1" w:semiHidden="1" w:unhideWhenUsed="1"/>
+    <w:lsdException w:name="index 2" w:semiHidden="1" w:unhideWhenUsed="1"/>
+    <w:lsdException w:name="index 3" w:semiHidden="1" w:unhideWhenUsed="1"/>
+    <w:lsdException w:name="index 4" w:semiHidden="1" w:unhideWhenUsed="1"/>
+    <w:lsdException w:name="index 5" w:semiHidden="1" w:unhideWhenUsed="1"/>
+    <w:lsdException w:name="index 6" w:semiHidden="1" w:unhideWhenUsed="1"/>
+    <w:lsdException w:name="index 7" w:semiHidden="1" w:unhideWhenUsed="1"/>
+    <w:lsdException w:name="index 8" w:semiHidden="1" w:unhideWhenUsed="1"/>
+    <w:lsdException w:name="index 9" w:semiHidden="1" w:unhideWhenUsed="1"/>
+    <w:lsdException w:name="toc 1" w:semiHidden="1" w:uiPriority="39" w:unhideWhenUsed="1"/>
+    <w:lsdException w:name="toc 2" w:semiHidden="1" w:uiPriority="39" w:unhideWhenUsed="1"/>
+    <w:lsdException w:name="toc 3" w:semiHidden="1" w:uiPriority="39" w:unhideWhenUsed="1"/>
+    <w:lsdException w:name="toc 4" w:semiHidden="1" w:uiPriority="39" w:unhideWhenUsed="1"/>
+    <w:lsdException w:name="toc 5" w:semiHidden="1" w:uiPriority="39" w:unhideWhenUsed="1"/>
+    <w:lsdException w:name="toc 6" w:semiHidden="1" w:uiPriority="39" w:unhideWhenUsed="1"/>
+    <w:lsdException w:name="toc 7" w:semiHidden="1" w:uiPriority="39" w:unhideWhenUsed="1"/>
+    <w:lsdException w:name="toc 8" w:semiHidden="1" w:uiPriority="39" w:unhideWhenUsed="1"/>
+    <w:lsdException w:name="toc 9" w:semiHidden="1" w:uiPriority="39" w:unhideWhenUsed="1"/>
+    <w:lsdException w:name="Normal Indent" w:semiHidden="1" w:unhideWhenUsed="1"/>
+    <w:lsdException w:name="footnote text" w:semiHidden="1" w:unhideWhenUsed="1"/>
+    <w:lsdException w:name="annotation text" w:semiHidden="1" w:unhideWhenUsed="1"/>
+    <w:lsdException w:name="header" w:semiHidden="1" w:unhideWhenUsed="1"/>
+    <w:lsdException w:name="footer" w:semiHidden="1" w:unhideWhenUsed="1"/>
+    <w:lsdException w:name="index heading" w:semiHidden="1" w:unhideWhenUsed="1"/>
+    <w:lsdException w:name="caption" w:semiHidden="1" w:uiPriority="35" w:unhideWhenUsed="1" w:qFormat="1"/>
+    <w:lsdException w:name="table of figures" w:semiHidden="1" w:unhideWhenUsed="1"/>
+    <w:lsdException w:name="envelope address" w:semiHidden="1" w:unhideWhenUsed="1"/>
+    <w:lsdException w:name="envelope return" w:semiHidden="1" w:unhideWhenUsed="1"/>
+    <w:lsdException w:name="footnote reference" w:semiHidden="1" w:unhideWhenUsed="1"/>
+    <w:lsdException w:name="annotation reference" w:semiHidden="1" w:unhideWhenUsed="1"/>
+    <w:lsdException w:name="line number" w:semiHidden="1" w:unhideWhenUsed="1"/>
+    <w:lsdException w:name="page number" w:semiHidden="1" w:unhideWhenUsed="1"/>
+    <w:lsdException w:name="endnote reference" w:semiHidden="1" w:unhideWhenUsed="1"/>
+    <w:lsdException w:name="endnote text" w:semiHidden="1" w:unhideWhenUsed="1"/>
+    <w:lsdException w:name="table of authorities" w:semiHidden="1" w:unhideWhenUsed="1"/>
+    <w:lsdException w:name="macro" w:semiHidden="1" w:unhideWhenUsed="1"/>
+    <w:lsdException w:name="toa heading" w:semiHidden="1" w:unhideWhenUsed="1"/>
+    <w:lsdException w:name="List" w:semiHidden="1" w:uiPriority="0" w:unhideWhenUsed="1"/>
+    <w:lsdException w:name="List Bullet" w:semiHidden="1" w:uiPriority="0" w:unhideWhenUsed="1"/>
+    <w:lsdException w:name="List Number" w:semiHidden="1" w:unhideWhenUsed="1"/>
+    <w:lsdException w:name="List 2" w:semiHidden="1" w:unhideWhenUsed="1"/>
+    <w:lsdException w:name="List 3" w:semiHidden="1" w:unhideWhenUsed="1"/>
+    <w:lsdException w:name="List 4" w:semiHidden="1" w:unhideWhenUsed="1"/>
+    <w:lsdException w:name="List 5" w:semiHidden="1" w:unhideWhenUsed="1"/>
+    <w:lsdException w:name="List Bullet 2" w:semiHidden="1" w:unhideWhenUsed="1"/>
+    <w:lsdException w:name="List Bullet 3" w:semiHidden="1" w:unhideWhenUsed="1"/>
+    <w:lsdException w:name="List Bullet 4" w:semiHidden="1" w:unhideWhenUsed="1"/>
+    <w:lsdException w:name="List Bullet 5" w:semiHidden="1" w:unhideWhenUsed="1"/>
+    <w:lsdException w:name="List Number 2" w:semiHidden="1" w:unhideWhenUsed="1"/>
+    <w:lsdException w:name="List Number 3" w:semiHidden="1" w:unhideWhenUsed="1"/>
+    <w:lsdException w:name="List Number 4" w:semiHidden="1" w:unhideWhenUsed="1"/>
+    <w:lsdException w:name="List Number 5" w:semiHidden="1" w:unhideWhenUsed="1"/>
+    <w:lsdException w:name="Title" w:uiPriority="10" w:qFormat="1"/>
+    <w:lsdException w:name="Closing" w:semiHidden="1" w:unhideWhenUsed="1"/>
+    <w:lsdException w:name="Signature" w:semiHidden="1" w:unhideWhenUsed="1"/>
+    <w:lsdException w:name="Default Paragraph Font" w:semiHidden="1" w:uiPriority="1" w:unhideWhenUsed="1"/>
+    <w:lsdException w:name="Body Text" w:semiHidden="1" w:unhideWhenUsed="1"/>
+    <w:lsdException w:name="Body Text Indent" w:semiHidden="1" w:unhideWhenUsed="1"/>
+    <w:lsdException w:name="List Continue" w:semiHidden="1" w:unhideWhenUsed="1"/>
+    <w:lsdException w:name="List Continue 2" w:semiHidden="1" w:unhideWhenUsed="1"/>
+    <w:lsdException w:name="List Continue 3" w:semiHidden="1" w:unhideWhenUsed="1"/>
+    <w:lsdException w:name="List Continue 4" w:semiHidden="1" w:unhideWhenUsed="1"/>
+    <w:lsdException w:name="List Continue 5" w:semiHidden="1" w:unhideWhenUsed="1"/>
+    <w:lsdException w:name="Message Header" w:semiHidden="1" w:unhideWhenUsed="1"/>
+    <w:lsdException w:name="Subtitle" w:uiPriority="11" w:qFormat="1"/>
+    <w:lsdException w:name="Salutation" w:semiHidden="1" w:unhideWhenUsed="1"/>
+    <w:lsdException w:name="Date" w:semiHidden="1" w:unhideWhenUsed="1"/>
+    <w:lsdException w:name="Body Text First Indent" w:semiHidden="1" w:unhideWhenUsed="1"/>
+    <w:lsdException w:name="Body Text First Indent 2" w:semiHidden="1" w:unhideWhenUsed="1"/>
+    <w:lsdException w:name="Note Heading" w:semiHidden="1" w:unhideWhenUsed="1"/>
+    <w:lsdException w:name="Body Text 2" w:semiHidden="1" w:unhideWhenUsed="1"/>
+    <w:lsdException w:name="Body Text 3" w:semiHidden="1" w:unhideWhenUsed="1"/>
+    <w:lsdException w:name="Body Text Indent 2" w:semiHidden="1" w:unhideWhenUsed="1"/>
+    <w:lsdException w:name="Body Text Indent 3" w:semiHidden="1" w:unhideWhenUsed="1"/>
+    <w:lsdException w:name="Block Text" w:semiHidden="1" w:unhideWhenUsed="1"/>
+    <w:lsdException w:name="Hyperlink" w:semiHidden="1" w:unhideWhenUsed="1"/>
+    <w:lsdException w:name="FollowedHyperlink" w:semiHidden="1" w:unhideWhenUsed="1"/>
+    <w:lsdException w:name="Strong" w:uiPriority="22" w:qFormat="1"/>
+    <w:lsdException w:name="Emphasis" w:uiPriority="20"/>
+    <w:lsdException w:name="Document Map" w:semiHidden="1" w:unhideWhenUsed="1"/>
+    <w:lsdException w:name="Plain Text" w:semiHidden="1" w:unhideWhenUsed="1"/>
+    <w:lsdException w:name="E-mail Signature" w:semiHidden="1" w:unhideWhenUsed="1"/>
+    <w:lsdException w:name="HTML Top of Form" w:semiHidden="1" w:unhideWhenUsed="1"/>
+    <w:lsdException w:name="HTML Bottom of Form" w:semiHidden="1" w:unhideWhenUsed="1"/>
+    <w:lsdException w:name="Normal (Web)" w:semiHidden="1" w:unhideWhenUsed="1"/>
+    <w:lsdException w:name="HTML Acronym" w:semiHidden="1" w:unhideWhenUsed="1"/>
+    <w:lsdException w:name="HTML Address" w:semiHidden="1" w:unhideWhenUsed="1"/>
+    <w:lsdException w:name="HTML Cite" w:semiHidden="1" w:unhideWhenUsed="1"/>
+    <w:lsdException w:name="HTML Code" w:semiHidden="1" w:unhideWhenUsed="1"/>
+    <w:lsdException w:name="HTML Definition" w:semiHidden="1" w:unhideWhenUsed="1"/>
+    <w:lsdException w:name="HTML Keyboard" w:semiHidden="1" w:unhideWhenUsed="1"/>
+    <w:lsdException w:name="HTML Preformatted" w:semiHidden="1" w:unhideWhenUsed="1"/>
+    <w:lsdException w:name="HTML Sample" w:semiHidden="1" w:unhideWhenUsed="1"/>
+    <w:lsdException w:name="HTML Typewriter" w:semiHidden="1" w:unhideWhenUsed="1"/>
+    <w:lsdException w:name="HTML Variable" w:semiHidden="1" w:unhideWhenUsed="1"/>
+    <w:lsdException w:name="Normal Table" w:semiHidden="1" w:unhideWhenUsed="1"/>
+    <w:lsdException w:name="annotation subject" w:semiHidden="1" w:unhideWhenUsed="1"/>
+    <w:lsdException w:name="No List" w:semiHidden="1" w:unhideWhenUsed="1"/>
+    <w:lsdException w:name="Outline List 1" w:semiHidden="1" w:unhideWhenUsed="1"/>
+    <w:lsdException w:name="Outline List 2" w:semiHidden="1" w:unhideWhenUsed="1"/>
+    <w:lsdException w:name="Outline List 3" w:semiHidden="1" w:unhideWhenUsed="1"/>
+    <w:lsdException w:name="Table Simple 1" w:semiHidden="1" w:unhideWhenUsed="1"/>
+    <w:lsdException w:name="Table Simple 2" w:semiHidden="1" w:unhideWhenUsed="1"/>
+    <w:lsdException w:name="Table Simple 3" w:semiHidden="1" w:unhideWhenUsed="1"/>
+    <w:lsdException w:name="Table Classic 1" w:semiHidden="1" w:unhideWhenUsed="1"/>
+    <w:lsdException w:name="Table Classic 2" w:semiHidden="1" w:unhideWhenUsed="1"/>
+    <w:lsdException w:name="Table Classic 3" w:semiHidden="1" w:unhideWhenUsed="1"/>
+    <w:lsdException w:name="Table Classic 4" w:semiHidden="1" w:unhideWhenUsed="1"/>
+    <w:lsdException w:name="Table Colorful 1" w:semiHidden="1" w:unhideWhenUsed="1"/>
+    <w:lsdException w:name="Table Colorful 2" w:semiHidden="1" w:unhideWhenUsed="1"/>
+    <w:lsdException w:name="Table Colorful 3" w:semiHidden="1" w:unhideWhenUsed="1"/>
+    <w:lsdException w:name="Table Columns 1" w:semiHidden="1" w:unhideWhenUsed="1"/>
+    <w:lsdException w:name="Table Columns 2" w:semiHidden="1" w:unhideWhenUsed="1"/>
+    <w:lsdException w:name="Table Columns 3" w:semiHidden="1" w:unhideWhenUsed="1"/>
+    <w:lsdException w:name="Table Columns 4" w:semiHidden="1" w:unhideWhenUsed="1"/>
+    <w:lsdException w:name="Table Columns 5" w:semiHidden="1" w:unhideWhenUsed="1"/>
+    <w:lsdException w:name="Table Grid 1" w:semiHidden="1" w:unhideWhenUsed="1"/>
+    <w:lsdException w:name="Table Grid 2" w:semiHidden="1" w:unhideWhenUsed="1"/>
+    <w:lsdException w:name="Table Grid 3" w:semiHidden="1" w:unhideWhenUsed="1"/>
+    <w:lsdException w:name="Table Grid 4" w:semiHidden="1" w:unhideWhenUsed="1"/>
+    <w:lsdException w:name="Table Grid 5" w:semiHidden="1" w:unhideWhenUsed="1"/>
+    <w:lsdException w:name="Table Grid 6" w:semiHidden="1" w:unhideWhenUsed="1"/>
+    <w:lsdException w:name="Table Grid 7" w:semiHidden="1" w:unhideWhenUsed="1"/>
+    <w:lsdException w:name="Table Grid 8" w:semiHidden="1" w:unhideWhenUsed="1"/>
+    <w:lsdException w:name="Table List 1" w:semiHidden="1" w:unhideWhenUsed="1"/>
+    <w:lsdException w:name="Table List 2" w:semiHidden="1" w:unhideWhenUsed="1"/>
+    <w:lsdException w:name="Table List 3" w:semiHidden="1" w:unhideWhenUsed="1"/>
+    <w:lsdException w:name="Table List 4" w:semiHidden="1" w:unhideWhenUsed="1"/>
+    <w:lsdException w:name="Table List 5" w:semiHidden="1" w:unhideWhenUsed="1"/>
+    <w:lsdException w:name="Table List 6" w:semiHidden="1" w:unhideWhenUsed="1"/>
+    <w:lsdException w:name="Table List 7" w:semiHidden="1" w:unhideWhenUsed="1"/>
+    <w:lsdException w:name="Table List 8" w:semiHidden="1" w:unhideWhenUsed="1"/>
+    <w:lsdException w:name="Table 3D effects 1" w:semiHidden="1" w:unhideWhenUsed="1"/>
+    <w:lsdException w:name="Table 3D effects 2" w:semiHidden="1" w:unhideWhenUsed="1"/>
+    <w:lsdException w:name="Table 3D effects 3" w:semiHidden="1" w:unhideWhenUsed="1"/>
+    <w:lsdException w:name="Table Contemporary" w:semiHidden="1" w:unhideWhenUsed="1"/>
+    <w:lsdException w:name="Table Elegant" w:semiHidden="1" w:unhideWhenUsed="1"/>
+    <w:lsdException w:name="Table Professional" w:semiHidden="1" w:unhideWhenUsed="1"/>
+    <w:lsdException w:name="Table Subtle 1" w:semiHidden="1" w:unhideWhenUsed="1"/>
+    <w:lsdException w:name="Table Subtle 2" w:semiHidden="1" w:unhideWhenUsed="1"/>
+    <w:lsdException w:name="Table Web 1" w:semiHidden="1" w:unhideWhenUsed="1"/>
+    <w:lsdException w:name="Table Web 2" w:semiHidden="1" w:unhideWhenUsed="1"/>
+    <w:lsdException w:name="Table Web 3" w:semiHidden="1" w:unhideWhenUsed="1"/>
+    <w:lsdException w:name="Balloon Text" w:semiHidden="1" w:unhideWhenUsed="1"/>
+    <w:lsdException w:name="Table Grid" w:uiPriority="59"/>
+    <w:lsdException w:name="Table Theme" w:semiHidden="1" w:unhideWhenUsed="1"/>
+    <w:lsdException w:name="Note Level 1" w:semiHidden="1" w:unhideWhenUsed="1"/>
+    <w:lsdException w:name="Note Level 2" w:semiHidden="1" w:unhideWhenUsed="1"/>
+    <w:lsdException w:name="Note Level 3" w:semiHidden="1" w:unhideWhenUsed="1"/>
+    <w:lsdException w:name="Note Level 4" w:semiHidden="1" w:unhideWhenUsed="1"/>
+    <w:lsdException w:name="Note Level 5" w:semiHidden="1" w:unhideWhenUsed="1"/>
+    <w:lsdException w:name="Note Level 6" w:semiHidden="1" w:unhideWhenUsed="1"/>
+    <w:lsdException w:name="Note Level 7" w:semiHidden="1" w:unhideWhenUsed="1"/>
+    <w:lsdException w:name="Note Level 8" w:semiHidden="1" w:unhideWhenUsed="1"/>
+    <w:lsdException w:name="Note Level 9" w:semiHidden="1" w:unhideWhenUsed="1"/>
+    <w:lsdException w:name="Placeholder Text" w:semiHidden="1"/>
+    <w:lsdException w:name="No Spacing" w:semiHidden="1" w:uiPriority="1" w:unhideWhenUsed="1"/>
+    <w:lsdException w:name="Light Shading" w:uiPriority="60"/>
+    <w:lsdException w:name="Light List" w:uiPriority="61"/>
+    <w:lsdException w:name="Light Grid" w:uiPriority="62"/>
+    <w:lsdException w:name="Medium Shading 1" w:uiPriority="63"/>
+    <w:lsdException w:name="Medium Shading 2" w:uiPriority="64"/>
+    <w:lsdException w:name="Medium List 1" w:uiPriority="65"/>
+    <w:lsdException w:name="Medium List 2" w:uiPriority="66"/>
+    <w:lsdException w:name="Medium Grid 1" w:uiPriority="67"/>
+    <w:lsdException w:name="Medium Grid 2" w:uiPriority="68"/>
+    <w:lsdException w:name="Medium Grid 3" w:uiPriority="69"/>
+    <w:lsdException w:name="Dark List" w:uiPriority="70"/>
+    <w:lsdException w:name="Colorful Shading" w:uiPriority="71"/>
+    <w:lsdException w:name="Colorful List" w:uiPriority="72"/>
+    <w:lsdException w:name="Colorful Grid" w:uiPriority="73"/>
+    <w:lsdException w:name="Light Shading Accent 1" w:uiPriority="60"/>
+    <w:lsdException w:name="Light List Accent 1" w:uiPriority="61"/>
+    <w:lsdException w:name="Light Grid Accent 1" w:uiPriority="62"/>
+    <w:lsdException w:name="Medium Shading 1 Accent 1" w:uiPriority="63"/>
+    <w:lsdException w:name="Medium Shading 2 Accent 1" w:uiPriority="64"/>
+    <w:lsdException w:name="Medium List 1 Accent 1" w:uiPriority="65"/>
+    <w:lsdException w:name="Revision" w:semiHidden="1"/>
+    <w:lsdException w:name="List Paragraph" w:uiPriority="34" w:qFormat="1"/>
+    <w:lsdException w:name="Quote" w:uiPriority="29"/>
+    <w:lsdException w:name="Intense Quote" w:uiPriority="30"/>
+    <w:lsdException w:name="Medium List 2 Accent 1" w:uiPriority="66"/>
+    <w:lsdException w:name="Medium Grid 1 Accent 1" w:uiPriority="67"/>
+    <w:lsdException w:name="Medium Grid 2 Accent 1" w:uiPriority="68"/>
+    <w:lsdException w:name="Medium Grid 3 Accent 1" w:uiPriority="69"/>
+    <w:lsdException w:name="Dark List Accent 1" w:uiPriority="70"/>
+    <w:lsdException w:name="Colorful Shading Accent 1" w:uiPriority="71"/>
+    <w:lsdException w:name="Colorful List Accent 1" w:uiPriority="72"/>
+    <w:lsdException w:name="Colorful Grid Accent 1" w:uiPriority="73"/>
+    <w:lsdException w:name="Light Shading Accent 2" w:uiPriority="60"/>
+    <w:lsdException w:name="Light List Accent 2" w:uiPriority="61"/>
+    <w:lsdException w:name="Light Grid Accent 2" w:uiPriority="62"/>
+    <w:lsdException w:name="Medium Shading 1 Accent 2" w:uiPriority="63"/>
+    <w:lsdException w:name="Medium Shading 2 Accent 2" w:uiPriority="64"/>
+    <w:lsdException w:name="Medium List 1 Accent 2" w:uiPriority="65"/>
+    <w:lsdException w:name="Medium List 2 Accent 2" w:uiPriority="66"/>
+    <w:lsdException w:name="Medium Grid 1 Accent 2" w:uiPriority="67"/>
+    <w:lsdException w:name="Medium Grid 2 Accent 2" w:uiPriority="68"/>
+    <w:lsdException w:name="Medium Grid 3 Accent 2" w:uiPriority="69"/>
+    <w:lsdException w:name="Dark List Accent 2" w:uiPriority="70"/>
+    <w:lsdException w:name="Colorful Shading Accent 2" w:uiPriority="71"/>
+    <w:lsdException w:name="Colorful List Accent 2" w:uiPriority="72"/>
+    <w:lsdException w:name="Colorful Grid Accent 2" w:uiPriority="73"/>
+    <w:lsdException w:name="Light Shading Accent 3" w:uiPriority="60"/>
+    <w:lsdException w:name="Light List Accent 3" w:uiPriority="61"/>
+    <w:lsdException w:name="Light Grid Accent 3" w:uiPriority="62"/>
+    <w:lsdException w:name="Medium Shading 1 Accent 3" w:uiPriority="63"/>
+    <w:lsdException w:name="Medium Shading 2 Accent 3" w:uiPriority="64"/>
+    <w:lsdException w:name="Medium List 1 Accent 3" w:uiPriority="65"/>
+    <w:lsdException w:name="Medium List 2 Accent 3" w:uiPriority="66"/>
+    <w:lsdException w:name="Medium Grid 1 Accent 3" w:uiPriority="67"/>
+    <w:lsdException w:name="Medium Grid 2 Accent 3" w:uiPriority="68"/>
+    <w:lsdException w:name="Medium Grid 3 Accent 3" w:uiPriority="69"/>
+    <w:lsdException w:name="Dark List Accent 3" w:uiPriority="70"/>
+    <w:lsdException w:name="Colorful Shading Accent 3" w:uiPriority="71"/>
+    <w:lsdException w:name="Colorful List Accent 3" w:uiPriority="72"/>
+    <w:lsdException w:name="Colorful Grid Accent 3" w:uiPriority="73"/>
+    <w:lsdException w:name="Light Shading Accent 4" w:uiPriority="60"/>
+    <w:lsdException w:name="Light List Accent 4" w:uiPriority="61"/>
+    <w:lsdException w:name="Light Grid Accent 4" w:uiPriority="62"/>
+    <w:lsdException w:name="Medium Shading 1 Accent 4" w:uiPriority="63"/>
+    <w:lsdException w:name="Medium Shading 2 Accent 4" w:uiPriority="64"/>
+    <w:lsdException w:name="Medium List 1 Accent 4" w:uiPriority="65"/>
+    <w:lsdException w:name="Medium List 2 Accent 4" w:uiPriority="66"/>
+    <w:lsdException w:name="Medium Grid 1 Accent 4" w:uiPriority="67"/>
+    <w:lsdException w:name="Medium Grid 2 Accent 4" w:uiPriority="68"/>
+    <w:lsdException w:name="Medium Grid 3 Accent 4" w:uiPriority="69"/>
+    <w:lsdException w:name="Dark List Accent 4" w:uiPriority="70"/>
+    <w:lsdException w:name="Colorful Shading Accent 4" w:uiPriority="71"/>
+    <w:lsdException w:name="Colorful List Accent 4" w:uiPriority="72"/>
+    <w:lsdException w:name="Colorful Grid Accent 4" w:uiPriority="73"/>
+    <w:lsdException w:name="Light Shading Accent 5" w:uiPriority="60"/>
+    <w:lsdException w:name="Light List Accent 5" w:uiPriority="61"/>
+    <w:lsdException w:name="Light Grid Accent 5" w:uiPriority="62"/>
+    <w:lsdException w:name="Medium Shading 1 Accent 5" w:uiPriority="63"/>
+    <w:lsdException w:name="Medium Shading 2 Accent 5" w:uiPriority="64"/>
+    <w:lsdException w:name="Medium List 1 Accent 5" w:uiPriority="65"/>
+    <w:lsdException w:name="Medium List 2 Accent 5" w:uiPriority="66"/>
+    <w:lsdException w:name="Medium Grid 1 Accent 5" w:uiPriority="67"/>
+    <w:lsdException w:name="Medium Grid 2 Accent 5" w:uiPriority="68"/>
+    <w:lsdException w:name="Medium Grid 3 Accent 5" w:uiPriority="69"/>
+    <w:lsdException w:name="Dark List Accent 5" w:uiPriority="70"/>
+    <w:lsdException w:name="Colorful Shading Accent 5" w:uiPriority="71"/>
+    <w:lsdException w:name="Colorful List Accent 5" w:uiPriority="72"/>
+    <w:lsdException w:name="Colorful Grid Accent 5" w:uiPriority="73"/>
+    <w:lsdException w:name="Light Shading Accent 6" w:uiPriority="60"/>
+    <w:lsdException w:name="Light List Accent 6" w:uiPriority="61"/>
+    <w:lsdException w:name="Light Grid Accent 6" w:uiPriority="62"/>
+    <w:lsdException w:name="Medium Shading 1 Accent 6" w:uiPriority="63"/>
+    <w:lsdException w:name="Medium Shading 2 Accent 6" w:uiPriority="64"/>
+    <w:lsdException w:name="Medium List 1 Accent 6" w:uiPriority="65"/>
+    <w:lsdException w:name="Medium List 2 Accent 6" w:uiPriority="66"/>
+    <w:lsdException w:name="Medium Grid 1 Accent 6" w:uiPriority="67"/>
+    <w:lsdException w:name="Medium Grid 2 Accent 6" w:uiPriority="68"/>
+    <w:lsdException w:name="Medium Grid 3 Accent 6" w:uiPriority="69"/>
+    <w:lsdException w:name="Dark List Accent 6" w:uiPriority="70"/>
+    <w:lsdException w:name="Colorful Shading Accent 6" w:uiPriority="71"/>
+    <w:lsdException w:name="Colorful List Accent 6" w:uiPriority="72"/>
+    <w:lsdException w:name="Colorful Grid Accent 6" w:uiPriority="73"/>
+    <w:lsdException w:name="Subtle Emphasis" w:uiPriority="19"/>
+    <w:lsdException w:name="Intense Emphasis" w:uiPriority="21"/>
+    <w:lsdException w:name="Subtle Reference" w:uiPriority="31"/>
+    <w:lsdException w:name="Intense Reference" w:uiPriority="32"/>
+    <w:lsdException w:name="Book Title" w:uiPriority="33"/>
+    <w:lsdException w:name="Bibliography" w:semiHidden="1" w:uiPriority="37" w:unhideWhenUsed="1"/>
+    <w:lsdException w:name="TOC Heading" w:semiHidden="1" w:uiPriority="39" w:unhideWhenUsed="1" w:qFormat="1"/>
+    <w:lsdException w:name="Plain Table 1" w:uiPriority="41"/>
+    <w:lsdException w:name="Plain Table 2" w:uiPriority="42"/>
+    <w:lsdException w:name="Plain Table 3" w:uiPriority="43"/>
+    <w:lsdException w:name="Plain Table 4" w:uiPriority="44"/>
+    <w:lsdException w:name="Plain Table 5" w:uiPriority="45"/>
+    <w:lsdException w:name="Grid Table Light" w:uiPriority="40"/>
+    <w:lsdException w:name="Grid Table 1 Light" w:uiPriority="46"/>
+    <w:lsdException w:name="Grid Table 2" w:uiPriority="47"/>
+    <w:lsdException w:name="Grid Table 3" w:uiPriority="48"/>
+    <w:lsdException w:name="Grid Table 4" w:uiPriority="49"/>
+    <w:lsdException w:name="Grid Table 5 Dark" w:uiPriority="50"/>
+    <w:lsdException w:name="Grid Table 6 Colorful" w:uiPriority="51"/>
+    <w:lsdException w:name="Grid Table 7 Colorful" w:uiPriority="52"/>
+    <w:lsdException w:name="Grid Table 1 Light Accent 1" w:uiPriority="46"/>
+    <w:lsdException w:name="Grid Table 2 Accent 1" w:uiPriority="47"/>
+    <w:lsdException w:name="Grid Table 3 Accent 1" w:uiPriority="48"/>
+    <w:lsdException w:name="Grid Table 4 Accent 1" w:uiPriority="49"/>
+    <w:lsdException w:name="Grid Table 5 Dark Accent 1" w:uiPriority="50"/>
+    <w:lsdException w:name="Grid Table 6 Colorful Accent 1" w:uiPriority="51"/>
+    <w:lsdException w:name="Grid Table 7 Colorful Accent 1" w:uiPriority="52"/>
+    <w:lsdException w:name="Grid Table 1 Light Accent 2" w:uiPriority="46"/>
+    <w:lsdException w:name="Grid Table 2 Accent 2" w:uiPriority="47"/>
+    <w:lsdException w:name="Grid Table 3 Accent 2" w:uiPriority="48"/>
+    <w:lsdException w:name="Grid Table 4 Accent 2" w:uiPriority="49"/>
+    <w:lsdException w:name="Grid Table 5 Dark Accent 2" w:uiPriority="50"/>
+    <w:lsdException w:name="Grid Table 6 Colorful Accent 2" w:uiPriority="51"/>
+    <w:lsdException w:name="Grid Table 7 Colorful Accent 2" w:uiPriority="52"/>
+    <w:lsdException w:name="Grid Table 1 Light Accent 3" w:uiPriority="46"/>
+    <w:lsdException w:name="Grid Table 2 Accent 3" w:uiPriority="47"/>
+    <w:lsdException w:name="Grid Table 3 Accent 3" w:uiPriority="48"/>
+    <w:lsdException w:name="Grid Table 4 Accent 3" w:uiPriority="49"/>
+    <w:lsdException w:name="Grid Table 5 Dark Accent 3" w:uiPriority="50"/>
+    <w:lsdException w:name="Grid Table 6 Colorful Accent 3" w:uiPriority="51"/>
+    <w:lsdException w:name="Grid Table 7 Colorful Accent 3" w:uiPriority="52"/>
+    <w:lsdException w:name="Grid Table 1 Light Accent 4" w:uiPriority="46"/>
+    <w:lsdException w:name="Grid Table 2 Accent 4" w:uiPriority="47"/>
+    <w:lsdException w:name="Grid Table 3 Accent 4" w:uiPriority="48"/>
+    <w:lsdException w:name="Grid Table 4 Accent 4" w:uiPriority="49"/>
+    <w:lsdException w:name="Grid Table 5 Dark Accent 4" w:uiPriority="50"/>
+    <w:lsdException w:name="Grid Table 6 Colorful Accent 4" w:uiPriority="51"/>
+    <w:lsdException w:name="Grid Table 7 Colorful Accent 4" w:uiPriority="52"/>
+    <w:lsdException w:name="Grid Table 1 Light Accent 5" w:uiPriority="46"/>
+    <w:lsdException w:name="Grid Table 2 Accent 5" w:uiPriority="47"/>
+    <w:lsdException w:name="Grid Table 3 Accent 5" w:uiPriority="48"/>
+    <w:lsdException w:name="Grid Table 4 Accent 5" w:uiPriority="49"/>
+    <w:lsdException w:name="Grid Table 5 Dark Accent 5" w:uiPriority="50"/>
+    <w:lsdException w:name="Grid Table 6 Colorful Accent 5" w:uiPriority="51"/>
+    <w:lsdException w:name="Grid Table 7 Colorful Accent 5" w:uiPriority="52"/>
+    <w:lsdException w:name="Grid Table 1 Light Accent 6" w:uiPriority="46"/>
+    <w:lsdException w:name="Grid Table 2 Accent 6" w:uiPriority="47"/>
+    <w:lsdException w:name="Grid Table 3 Accent 6" w:uiPriority="48"/>
+    <w:lsdException w:name="Grid Table 4 Accent 6" w:uiPriority="49"/>
+    <w:lsdException w:name="Grid Table 5 Dark Accent 6" w:uiPriority="50"/>
+    <w:lsdException w:name="Grid Table 6 Colorful Accent 6" w:uiPriority="51"/>
+    <w:lsdException w:name="Grid Table 7 Colorful Accent 6" w:uiPriority="52"/>
+    <w:lsdException w:name="List Table 1 Light" w:uiPriority="46"/>
+    <w:lsdException w:name="List Table 2" w:uiPriority="47"/>
+    <w:lsdException w:name="List Table 3" w:uiPriority="48"/>
+    <w:lsdException w:name="List Table 4" w:uiPriority="49"/>
+    <w:lsdException w:name="List Table 5 Dark" w:uiPriority="50"/>
+    <w:lsdException w:name="List Table 6 Colorful" w:uiPriority="51"/>
+    <w:lsdException w:name="List Table 7 Colorful" w:uiPriority="52"/>
+    <w:lsdException w:name="List Table 1 Light Accent 1" w:uiPriority="46"/>
+    <w:lsdException w:name="List Table 2 Accent 1" w:uiPriority="47"/>
+    <w:lsdException w:name="List Table 3 Accent 1" w:uiPriority="48"/>
+    <w:lsdException w:name="List Table 4 Accent 1" w:uiPriority="49"/>
+    <w:lsdException w:name="List Table 5 Dark Accent 1" w:uiPriority="50"/>
+    <w:lsdException w:name="List Table 6 Colorful Accent 1" w:uiPriority="51"/>
+    <w:lsdException w:name="List Table 7 Colorful Accent 1" w:uiPriority="52"/>
+    <w:lsdException w:name="List Table 1 Light Accent 2" w:uiPriority="46"/>
+    <w:lsdException w:name="List Table 2 Accent 2" w:uiPriority="47"/>
+    <w:lsdException w:name="List Table 3 Accent 2" w:uiPriority="48"/>
+    <w:lsdException w:name="List Table 4 Accent 2" w:uiPriority="49"/>
+    <w:lsdException w:name="List Table 5 Dark Accent 2" w:uiPriority="50"/>
+    <w:lsdException w:name="List Table 6 Colorful Accent 2" w:uiPriority="51"/>
+    <w:lsdException w:name="List Table 7 Colorful Accent 2" w:uiPriority="52"/>
+    <w:lsdException w:name="List Table 1 Light Accent 3" w:uiPriority="46"/>
+    <w:lsdException w:name="List Table 2 Accent 3" w:uiPriority="47"/>
+    <w:lsdException w:name="List Table 3 Accent 3" w:uiPriority="48"/>
+    <w:lsdException w:name="List Table 4 Accent 3" w:uiPriority="49"/>
+    <w:lsdException w:name="List Table 5 Dark Accent 3" w:uiPriority="50"/>
+    <w:lsdException w:name="List Table 6 Colorful Accent 3" w:uiPriority="51"/>
+    <w:lsdException w:name="List Table 7 Colorful Accent 3" w:uiPriority="52"/>
+    <w:lsdException w:name="List Table 1 Light Accent 4" w:uiPriority="46"/>
+    <w:lsdException w:name="List Table 2 Accent 4" w:uiPriority="47"/>
+    <w:lsdException w:name="List Table 3 Accent 4" w:uiPriority="48"/>
+    <w:lsdException w:name="List Table 4 Accent 4" w:uiPriority="49"/>
+    <w:lsdException w:name="List Table 5 Dark Accent 4" w:uiPriority="50"/>
+    <w:lsdException w:name="List Table 6 Colorful Accent 4" w:uiPriority="51"/>
+    <w:lsdException w:name="List Table 7 Colorful Accent 4" w:uiPriority="52"/>
+    <w:lsdException w:name="List Table 1 Light Accent 5" w:uiPriority="46"/>
+    <w:lsdException w:name="List Table 2 Accent 5" w:uiPriority="47"/>
+    <w:lsdException w:name="List Table 3 Accent 5" w:uiPriority="48"/>
+    <w:lsdException w:name="List Table 4 Accent 5" w:uiPriority="49"/>
+    <w:lsdException w:name="List Table 5 Dark Accent 5" w:uiPriority="50"/>
+    <w:lsdException w:name="List Table 6 Colorful Accent 5" w:uiPriority="51"/>
+    <w:lsdException w:name="List Table 7 Colorful Accent 5" w:uiPriority="52"/>
+    <w:lsdException w:name="List Table 1 Light Accent 6" w:uiPriority="46"/>
+    <w:lsdException w:name="List Table 2 Accent 6" w:uiPriority="47"/>
+    <w:lsdException w:name="List Table 3 Accent 6" w:uiPriority="48"/>
+    <w:lsdException w:name="List Table 4 Accent 6" w:uiPriority="49"/>
+    <w:lsdException w:name="List Table 5 Dark Accent 6" w:uiPriority="50"/>
+    <w:lsdException w:name="List Table 6 Colorful Accent 6" w:uiPriority="51"/>
+    <w:lsdException w:name="List Table 7 Colorful Accent 6" w:uiPriority="52"/>
+    <w:lsdException w:name="Mention" w:semiHidden="1" w:unhideWhenUsed="1"/>
+    <w:lsdException w:name="Smart Hyperlink" w:semiHidden="1" w:unhideWhenUsed="1"/>
   </w:latentStyles>
   <w:style w:type="paragraph" w:default="1" w:styleId="Normal">
     <w:name w:val="Normal"/>
@@ -21301,7 +21476,6 @@
     <w:basedOn w:val="Heading1"/>
     <w:next w:val="Normal"/>
     <w:uiPriority w:val="39"/>
-    <w:semiHidden/>
     <w:unhideWhenUsed/>
     <w:qFormat/>
     <w:rsid w:val="005152F2"/>
@@ -23514,195 +23688,175 @@
     <w:basedOn w:val="DefaultParagraphFont"/>
     <w:rsid w:val="00E52AF8"/>
   </w:style>
-</w:styles>
-</file>
-
-<file path=word/stylesWithEffects.xml><?xml version="1.0" encoding="utf-8"?>
-<w:styles xmlns:wpc="http://schemas.microsoft.com/office/word/2010/wordprocessingCanvas" xmlns:mc="http://schemas.openxmlformats.org/markup-compatibility/2006" xmlns:o="urn:schemas-microsoft-com:office:office" xmlns:r="http://schemas.openxmlformats.org/officeDocument/2006/relationships" xmlns:m="http://schemas.openxmlformats.org/officeDocument/2006/math" xmlns:v="urn:schemas-microsoft-com:vml" xmlns:wp14="http://schemas.microsoft.com/office/word/2010/wordprocessingDrawing" xmlns:wp="http://schemas.openxmlformats.org/drawingml/2006/wordprocessingDrawing" xmlns:w10="urn:schemas-microsoft-com:office:word" xmlns:w="http://schemas.openxmlformats.org/wordprocessingml/2006/main" xmlns:w14="http://schemas.microsoft.com/office/word/2010/wordml" xmlns:wpg="http://schemas.microsoft.com/office/word/2010/wordprocessingGroup" xmlns:wpi="http://schemas.microsoft.com/office/word/2010/wordprocessingInk" xmlns:wne="http://schemas.microsoft.com/office/word/2006/wordml" xmlns:wps="http://schemas.microsoft.com/office/word/2010/wordprocessingShape" mc:Ignorable="w14 wp14">
-  <w:docDefaults>
-    <w:rPrDefault>
-      <w:rPr>
-        <w:rFonts w:asciiTheme="minorHAnsi" w:eastAsiaTheme="minorEastAsia" w:hAnsiTheme="minorHAnsi" w:cstheme="minorBidi"/>
-        <w:sz w:val="22"/>
-        <w:szCs w:val="22"/>
-        <w:lang w:val="en-SG" w:eastAsia="en-SG" w:bidi="ar-SA"/>
-      </w:rPr>
-    </w:rPrDefault>
-    <w:pPrDefault>
-      <w:pPr>
-        <w:spacing w:after="200" w:line="276" w:lineRule="auto"/>
-      </w:pPr>
-    </w:pPrDefault>
-  </w:docDefaults>
-  <w:latentStyles w:defLockedState="0" w:defUIPriority="99" w:defSemiHidden="1" w:defUnhideWhenUsed="1" w:defQFormat="0" w:count="267">
-    <w:lsdException w:name="Normal" w:semiHidden="0" w:uiPriority="0" w:unhideWhenUsed="0" w:qFormat="1"/>
-    <w:lsdException w:name="heading 1" w:semiHidden="0" w:uiPriority="9" w:unhideWhenUsed="0" w:qFormat="1"/>
-    <w:lsdException w:name="heading 2" w:uiPriority="9" w:qFormat="1"/>
-    <w:lsdException w:name="heading 3" w:uiPriority="9" w:qFormat="1"/>
-    <w:lsdException w:name="heading 4" w:uiPriority="9" w:qFormat="1"/>
-    <w:lsdException w:name="heading 5" w:uiPriority="9" w:qFormat="1"/>
-    <w:lsdException w:name="heading 6" w:uiPriority="9" w:qFormat="1"/>
-    <w:lsdException w:name="heading 7" w:uiPriority="9" w:qFormat="1"/>
-    <w:lsdException w:name="heading 8" w:uiPriority="9" w:qFormat="1"/>
-    <w:lsdException w:name="heading 9" w:uiPriority="9" w:qFormat="1"/>
-    <w:lsdException w:name="toc 1" w:uiPriority="39"/>
-    <w:lsdException w:name="toc 2" w:uiPriority="39"/>
-    <w:lsdException w:name="toc 3" w:uiPriority="39"/>
-    <w:lsdException w:name="toc 4" w:uiPriority="39"/>
-    <w:lsdException w:name="toc 5" w:uiPriority="39"/>
-    <w:lsdException w:name="toc 6" w:uiPriority="39"/>
-    <w:lsdException w:name="toc 7" w:uiPriority="39"/>
-    <w:lsdException w:name="toc 8" w:uiPriority="39"/>
-    <w:lsdException w:name="toc 9" w:uiPriority="39"/>
-    <w:lsdException w:name="caption" w:uiPriority="35" w:qFormat="1"/>
-    <w:lsdException w:name="Title" w:semiHidden="0" w:uiPriority="10" w:unhideWhenUsed="0" w:qFormat="1"/>
-    <w:lsdException w:name="Default Paragraph Font" w:uiPriority="1"/>
-    <w:lsdException w:name="Subtitle" w:semiHidden="0" w:uiPriority="11" w:unhideWhenUsed="0" w:qFormat="1"/>
-    <w:lsdException w:name="Strong" w:semiHidden="0" w:uiPriority="22" w:unhideWhenUsed="0" w:qFormat="1"/>
-    <w:lsdException w:name="Emphasis" w:semiHidden="0" w:uiPriority="20" w:unhideWhenUsed="0" w:qFormat="1"/>
-    <w:lsdException w:name="Table Grid" w:semiHidden="0" w:uiPriority="59" w:unhideWhenUsed="0"/>
-    <w:lsdException w:name="Placeholder Text" w:unhideWhenUsed="0"/>
-    <w:lsdException w:name="No Spacing" w:semiHidden="0" w:uiPriority="1" w:unhideWhenUsed="0" w:qFormat="1"/>
-    <w:lsdException w:name="Light Shading" w:semiHidden="0" w:uiPriority="60" w:unhideWhenUsed="0"/>
-    <w:lsdException w:name="Light List" w:semiHidden="0" w:uiPriority="61" w:unhideWhenUsed="0"/>
-    <w:lsdException w:name="Light Grid" w:semiHidden="0" w:uiPriority="62" w:unhideWhenUsed="0"/>
-    <w:lsdException w:name="Medium Shading 1" w:semiHidden="0" w:uiPriority="63" w:unhideWhenUsed="0"/>
-    <w:lsdException w:name="Medium Shading 2" w:semiHidden="0" w:uiPriority="64" w:unhideWhenUsed="0"/>
-    <w:lsdException w:name="Medium List 1" w:semiHidden="0" w:uiPriority="65" w:unhideWhenUsed="0"/>
-    <w:lsdException w:name="Medium List 2" w:semiHidden="0" w:uiPriority="66" w:unhideWhenUsed="0"/>
-    <w:lsdException w:name="Medium Grid 1" w:semiHidden="0" w:uiPriority="67" w:unhideWhenUsed="0"/>
-    <w:lsdException w:name="Medium Grid 2" w:semiHidden="0" w:uiPriority="68" w:unhideWhenUsed="0"/>
-    <w:lsdException w:name="Medium Grid 3" w:semiHidden="0" w:uiPriority="69" w:unhideWhenUsed="0"/>
-    <w:lsdException w:name="Dark List" w:semiHidden="0" w:uiPriority="70" w:unhideWhenUsed="0"/>
-    <w:lsdException w:name="Colorful Shading" w:semiHidden="0" w:uiPriority="71" w:unhideWhenUsed="0"/>
-    <w:lsdException w:name="Colorful List" w:semiHidden="0" w:uiPriority="72" w:unhideWhenUsed="0"/>
-    <w:lsdException w:name="Colorful Grid" w:semiHidden="0" w:uiPriority="73" w:unhideWhenUsed="0"/>
-    <w:lsdException w:name="Light Shading Accent 1" w:semiHidden="0" w:uiPriority="60" w:unhideWhenUsed="0"/>
-    <w:lsdException w:name="Light List Accent 1" w:semiHidden="0" w:uiPriority="61" w:unhideWhenUsed="0"/>
-    <w:lsdException w:name="Light Grid Accent 1" w:semiHidden="0" w:uiPriority="62" w:unhideWhenUsed="0"/>
-    <w:lsdException w:name="Medium Shading 1 Accent 1" w:semiHidden="0" w:uiPriority="63" w:unhideWhenUsed="0"/>
-    <w:lsdException w:name="Medium Shading 2 Accent 1" w:semiHidden="0" w:uiPriority="64" w:unhideWhenUsed="0"/>
-    <w:lsdException w:name="Medium List 1 Accent 1" w:semiHidden="0" w:uiPriority="65" w:unhideWhenUsed="0"/>
-    <w:lsdException w:name="Revision" w:unhideWhenUsed="0"/>
-    <w:lsdException w:name="List Paragraph" w:semiHidden="0" w:uiPriority="34" w:unhideWhenUsed="0" w:qFormat="1"/>
-    <w:lsdException w:name="Quote" w:semiHidden="0" w:uiPriority="29" w:unhideWhenUsed="0" w:qFormat="1"/>
-    <w:lsdException w:name="Intense Quote" w:semiHidden="0" w:uiPriority="30" w:unhideWhenUsed="0" w:qFormat="1"/>
-    <w:lsdException w:name="Medium List 2 Accent 1" w:semiHidden="0" w:uiPriority="66" w:unhideWhenUsed="0"/>
-    <w:lsdException w:name="Medium Grid 1 Accent 1" w:semiHidden="0" w:uiPriority="67" w:unhideWhenUsed="0"/>
-    <w:lsdException w:name="Medium Grid 2 Accent 1" w:semiHidden="0" w:uiPriority="68" w:unhideWhenUsed="0"/>
-    <w:lsdException w:name="Medium Grid 3 Accent 1" w:semiHidden="0" w:uiPriority="69" w:unhideWhenUsed="0"/>
-    <w:lsdException w:name="Dark List Accent 1" w:semiHidden="0" w:uiPriority="70" w:unhideWhenUsed="0"/>
-    <w:lsdException w:name="Colorful Shading Accent 1" w:semiHidden="0" w:uiPriority="71" w:unhideWhenUsed="0"/>
-    <w:lsdException w:name="Colorful List Accent 1" w:semiHidden="0" w:uiPriority="72" w:unhideWhenUsed="0"/>
-    <w:lsdException w:name="Colorful Grid Accent 1" w:semiHidden="0" w:uiPriority="73" w:unhideWhenUsed="0"/>
-    <w:lsdException w:name="Light Shading Accent 2" w:semiHidden="0" w:uiPriority="60" w:unhideWhenUsed="0"/>
-    <w:lsdException w:name="Light List Accent 2" w:semiHidden="0" w:uiPriority="61" w:unhideWhenUsed="0"/>
-    <w:lsdException w:name="Light Grid Accent 2" w:semiHidden="0" w:uiPriority="62" w:unhideWhenUsed="0"/>
-    <w:lsdException w:name="Medium Shading 1 Accent 2" w:semiHidden="0" w:uiPriority="63" w:unhideWhenUsed="0"/>
-    <w:lsdException w:name="Medium Shading 2 Accent 2" w:semiHidden="0" w:uiPriority="64" w:unhideWhenUsed="0"/>
-    <w:lsdException w:name="Medium List 1 Accent 2" w:semiHidden="0" w:uiPriority="65" w:unhideWhenUsed="0"/>
-    <w:lsdException w:name="Medium List 2 Accent 2" w:semiHidden="0" w:uiPriority="66" w:unhideWhenUsed="0"/>
-    <w:lsdException w:name="Medium Grid 1 Accent 2" w:semiHidden="0" w:uiPriority="67" w:unhideWhenUsed="0"/>
-    <w:lsdException w:name="Medium Grid 2 Accent 2" w:semiHidden="0" w:uiPriority="68" w:unhideWhenUsed="0"/>
-    <w:lsdException w:name="Medium Grid 3 Accent 2" w:semiHidden="0" w:uiPriority="69" w:unhideWhenUsed="0"/>
-    <w:lsdException w:name="Dark List Accent 2" w:semiHidden="0" w:uiPriority="70" w:unhideWhenUsed="0"/>
-    <w:lsdException w:name="Colorful Shading Accent 2" w:semiHidden="0" w:uiPriority="71" w:unhideWhenUsed="0"/>
-    <w:lsdException w:name="Colorful List Accent 2" w:semiHidden="0" w:uiPriority="72" w:unhideWhenUsed="0"/>
-    <w:lsdException w:name="Colorful Grid Accent 2" w:semiHidden="0" w:uiPriority="73" w:unhideWhenUsed="0"/>
-    <w:lsdException w:name="Light Shading Accent 3" w:semiHidden="0" w:uiPriority="60" w:unhideWhenUsed="0"/>
-    <w:lsdException w:name="Light List Accent 3" w:semiHidden="0" w:uiPriority="61" w:unhideWhenUsed="0"/>
-    <w:lsdException w:name="Light Grid Accent 3" w:semiHidden="0" w:uiPriority="62" w:unhideWhenUsed="0"/>
-    <w:lsdException w:name="Medium Shading 1 Accent 3" w:semiHidden="0" w:uiPriority="63" w:unhideWhenUsed="0"/>
-    <w:lsdException w:name="Medium Shading 2 Accent 3" w:semiHidden="0" w:uiPriority="64" w:unhideWhenUsed="0"/>
-    <w:lsdException w:name="Medium List 1 Accent 3" w:semiHidden="0" w:uiPriority="65" w:unhideWhenUsed="0"/>
-    <w:lsdException w:name="Medium List 2 Accent 3" w:semiHidden="0" w:uiPriority="66" w:unhideWhenUsed="0"/>
-    <w:lsdException w:name="Medium Grid 1 Accent 3" w:semiHidden="0" w:uiPriority="67" w:unhideWhenUsed="0"/>
-    <w:lsdException w:name="Medium Grid 2 Accent 3" w:semiHidden="0" w:uiPriority="68" w:unhideWhenUsed="0"/>
-    <w:lsdException w:name="Medium Grid 3 Accent 3" w:semiHidden="0" w:uiPriority="69" w:unhideWhenUsed="0"/>
-    <w:lsdException w:name="Dark List Accent 3" w:semiHidden="0" w:uiPriority="70" w:unhideWhenUsed="0"/>
-    <w:lsdException w:name="Colorful Shading Accent 3" w:semiHidden="0" w:uiPriority="71" w:unhideWhenUsed="0"/>
-    <w:lsdException w:name="Colorful List Accent 3" w:semiHidden="0" w:uiPriority="72" w:unhideWhenUsed="0"/>
-    <w:lsdException w:name="Colorful Grid Accent 3" w:semiHidden="0" w:uiPriority="73" w:unhideWhenUsed="0"/>
-    <w:lsdException w:name="Light Shading Accent 4" w:semiHidden="0" w:uiPriority="60" w:unhideWhenUsed="0"/>
-    <w:lsdException w:name="Light List Accent 4" w:semiHidden="0" w:uiPriority="61" w:unhideWhenUsed="0"/>
-    <w:lsdException w:name="Light Grid Accent 4" w:semiHidden="0" w:uiPriority="62" w:unhideWhenUsed="0"/>
-    <w:lsdException w:name="Medium Shading 1 Accent 4" w:semiHidden="0" w:uiPriority="63" w:unhideWhenUsed="0"/>
-    <w:lsdException w:name="Medium Shading 2 Accent 4" w:semiHidden="0" w:uiPriority="64" w:unhideWhenUsed="0"/>
-    <w:lsdException w:name="Medium List 1 Accent 4" w:semiHidden="0" w:uiPriority="65" w:unhideWhenUsed="0"/>
-    <w:lsdException w:name="Medium List 2 Accent 4" w:semiHidden="0" w:uiPriority="66" w:unhideWhenUsed="0"/>
-    <w:lsdException w:name="Medium Grid 1 Accent 4" w:semiHidden="0" w:uiPriority="67" w:unhideWhenUsed="0"/>
-    <w:lsdException w:name="Medium Grid 2 Accent 4" w:semiHidden="0" w:uiPriority="68" w:unhideWhenUsed="0"/>
-    <w:lsdException w:name="Medium Grid 3 Accent 4" w:semiHidden="0" w:uiPriority="69" w:unhideWhenUsed="0"/>
-    <w:lsdException w:name="Dark List Accent 4" w:semiHidden="0" w:uiPriority="70" w:unhideWhenUsed="0"/>
-    <w:lsdException w:name="Colorful Shading Accent 4" w:semiHidden="0" w:uiPriority="71" w:unhideWhenUsed="0"/>
-    <w:lsdException w:name="Colorful List Accent 4" w:semiHidden="0" w:uiPriority="72" w:unhideWhenUsed="0"/>
-    <w:lsdException w:name="Colorful Grid Accent 4" w:semiHidden="0" w:uiPriority="73" w:unhideWhenUsed="0"/>
-    <w:lsdException w:name="Light Shading Accent 5" w:semiHidden="0" w:uiPriority="60" w:unhideWhenUsed="0"/>
-    <w:lsdException w:name="Light List Accent 5" w:semiHidden="0" w:uiPriority="61" w:unhideWhenUsed="0"/>
-    <w:lsdException w:name="Light Grid Accent 5" w:semiHidden="0" w:uiPriority="62" w:unhideWhenUsed="0"/>
-    <w:lsdException w:name="Medium Shading 1 Accent 5" w:semiHidden="0" w:uiPriority="63" w:unhideWhenUsed="0"/>
-    <w:lsdException w:name="Medium Shading 2 Accent 5" w:semiHidden="0" w:uiPriority="64" w:unhideWhenUsed="0"/>
-    <w:lsdException w:name="Medium List 1 Accent 5" w:semiHidden="0" w:uiPriority="65" w:unhideWhenUsed="0"/>
-    <w:lsdException w:name="Medium List 2 Accent 5" w:semiHidden="0" w:uiPriority="66" w:unhideWhenUsed="0"/>
-    <w:lsdException w:name="Medium Grid 1 Accent 5" w:semiHidden="0" w:uiPriority="67" w:unhideWhenUsed="0"/>
-    <w:lsdException w:name="Medium Grid 2 Accent 5" w:semiHidden="0" w:uiPriority="68" w:unhideWhenUsed="0"/>
-    <w:lsdException w:name="Medium Grid 3 Accent 5" w:semiHidden="0" w:uiPriority="69" w:unhideWhenUsed="0"/>
-    <w:lsdException w:name="Dark List Accent 5" w:semiHidden="0" w:uiPriority="70" w:unhideWhenUsed="0"/>
-    <w:lsdException w:name="Colorful Shading Accent 5" w:semiHidden="0" w:uiPriority="71" w:unhideWhenUsed="0"/>
-    <w:lsdException w:name="Colorful List Accent 5" w:semiHidden="0" w:uiPriority="72" w:unhideWhenUsed="0"/>
-    <w:lsdException w:name="Colorful Grid Accent 5" w:semiHidden="0" w:uiPriority="73" w:unhideWhenUsed="0"/>
-    <w:lsdException w:name="Light Shading Accent 6" w:semiHidden="0" w:uiPriority="60" w:unhideWhenUsed="0"/>
-    <w:lsdException w:name="Light List Accent 6" w:semiHidden="0" w:uiPriority="61" w:unhideWhenUsed="0"/>
-    <w:lsdException w:name="Light Grid Accent 6" w:semiHidden="0" w:uiPriority="62" w:unhideWhenUsed="0"/>
-    <w:lsdException w:name="Medium Shading 1 Accent 6" w:semiHidden="0" w:uiPriority="63" w:unhideWhenUsed="0"/>
-    <w:lsdException w:name="Medium Shading 2 Accent 6" w:semiHidden="0" w:uiPriority="64" w:unhideWhenUsed="0"/>
-    <w:lsdException w:name="Medium List 1 Accent 6" w:semiHidden="0" w:uiPriority="65" w:unhideWhenUsed="0"/>
-    <w:lsdException w:name="Medium List 2 Accent 6" w:semiHidden="0" w:uiPriority="66" w:unhideWhenUsed="0"/>
-    <w:lsdException w:name="Medium Grid 1 Accent 6" w:semiHidden="0" w:uiPriority="67" w:unhideWhenUsed="0"/>
-    <w:lsdException w:name="Medium Grid 2 Accent 6" w:semiHidden="0" w:uiPriority="68" w:unhideWhenUsed="0"/>
-    <w:lsdException w:name="Medium Grid 3 Accent 6" w:semiHidden="0" w:uiPriority="69" w:unhideWhenUsed="0"/>
-    <w:lsdException w:name="Dark List Accent 6" w:semiHidden="0" w:uiPriority="70" w:unhideWhenUsed="0"/>
-    <w:lsdException w:name="Colorful Shading Accent 6" w:semiHidden="0" w:uiPriority="71" w:unhideWhenUsed="0"/>
-    <w:lsdException w:name="Colorful List Accent 6" w:semiHidden="0" w:uiPriority="72" w:unhideWhenUsed="0"/>
-    <w:lsdException w:name="Colorful Grid Accent 6" w:semiHidden="0" w:uiPriority="73" w:unhideWhenUsed="0"/>
-    <w:lsdException w:name="Subtle Emphasis" w:semiHidden="0" w:uiPriority="19" w:unhideWhenUsed="0" w:qFormat="1"/>
-    <w:lsdException w:name="Intense Emphasis" w:semiHidden="0" w:uiPriority="21" w:unhideWhenUsed="0" w:qFormat="1"/>
-    <w:lsdException w:name="Subtle Reference" w:semiHidden="0" w:uiPriority="31" w:unhideWhenUsed="0" w:qFormat="1"/>
-    <w:lsdException w:name="Intense Reference" w:semiHidden="0" w:uiPriority="32" w:unhideWhenUsed="0" w:qFormat="1"/>
-    <w:lsdException w:name="Book Title" w:semiHidden="0" w:uiPriority="33" w:unhideWhenUsed="0" w:qFormat="1"/>
-    <w:lsdException w:name="Bibliography" w:uiPriority="37"/>
-    <w:lsdException w:name="TOC Heading" w:uiPriority="39" w:qFormat="1"/>
-  </w:latentStyles>
-  <w:style w:type="paragraph" w:default="1" w:styleId="Normal">
-    <w:name w:val="Normal"/>
-    <w:qFormat/>
+  <w:style w:type="paragraph" w:styleId="TOC1">
+    <w:name w:val="toc 1"/>
+    <w:basedOn w:val="Normal"/>
+    <w:next w:val="Normal"/>
+    <w:autoRedefine/>
+    <w:uiPriority w:val="39"/>
+    <w:unhideWhenUsed/>
+    <w:rsid w:val="00552157"/>
+    <w:pPr>
+      <w:spacing w:before="120" w:after="0"/>
+      <w:ind w:left="0"/>
+    </w:pPr>
+    <w:rPr>
+      <w:b/>
+      <w:bCs/>
+      <w:caps/>
+    </w:rPr>
   </w:style>
-  <w:style w:type="character" w:default="1" w:styleId="DefaultParagraphFont">
-    <w:name w:val="Default Paragraph Font"/>
-    <w:uiPriority w:val="1"/>
+  <w:style w:type="paragraph" w:styleId="TOC2">
+    <w:name w:val="toc 2"/>
+    <w:basedOn w:val="Normal"/>
+    <w:next w:val="Normal"/>
+    <w:autoRedefine/>
+    <w:uiPriority w:val="39"/>
+    <w:unhideWhenUsed/>
+    <w:rsid w:val="00552157"/>
+    <w:pPr>
+      <w:spacing w:after="0"/>
+      <w:ind w:left="220"/>
+    </w:pPr>
+    <w:rPr>
+      <w:smallCaps/>
+    </w:rPr>
+  </w:style>
+  <w:style w:type="paragraph" w:styleId="TOC3">
+    <w:name w:val="toc 3"/>
+    <w:basedOn w:val="Normal"/>
+    <w:next w:val="Normal"/>
+    <w:autoRedefine/>
+    <w:uiPriority w:val="39"/>
+    <w:unhideWhenUsed/>
+    <w:rsid w:val="00552157"/>
+    <w:pPr>
+      <w:spacing w:after="0"/>
+      <w:ind w:left="440"/>
+    </w:pPr>
+    <w:rPr>
+      <w:i/>
+      <w:iCs/>
+    </w:rPr>
+  </w:style>
+  <w:style w:type="character" w:styleId="Hyperlink">
+    <w:name w:val="Hyperlink"/>
+    <w:basedOn w:val="DefaultParagraphFont"/>
+    <w:uiPriority w:val="99"/>
+    <w:unhideWhenUsed/>
+    <w:rsid w:val="00552157"/>
+    <w:rPr>
+      <w:color w:val="F7B615" w:themeColor="hyperlink"/>
+      <w:u w:val="single"/>
+    </w:rPr>
+  </w:style>
+  <w:style w:type="paragraph" w:styleId="TOC4">
+    <w:name w:val="toc 4"/>
+    <w:basedOn w:val="Normal"/>
+    <w:next w:val="Normal"/>
+    <w:autoRedefine/>
+    <w:uiPriority w:val="39"/>
     <w:semiHidden/>
     <w:unhideWhenUsed/>
+    <w:rsid w:val="00552157"/>
+    <w:pPr>
+      <w:spacing w:after="0"/>
+      <w:ind w:left="660"/>
+    </w:pPr>
+    <w:rPr>
+      <w:sz w:val="18"/>
+      <w:szCs w:val="18"/>
+    </w:rPr>
   </w:style>
-  <w:style w:type="table" w:default="1" w:styleId="TableNormal">
-    <w:name w:val="Normal Table"/>
-    <w:uiPriority w:val="99"/>
+  <w:style w:type="paragraph" w:styleId="TOC5">
+    <w:name w:val="toc 5"/>
+    <w:basedOn w:val="Normal"/>
+    <w:next w:val="Normal"/>
+    <w:autoRedefine/>
+    <w:uiPriority w:val="39"/>
     <w:semiHidden/>
     <w:unhideWhenUsed/>
-    <w:tblPr>
-      <w:tblInd w:w="0" w:type="dxa"/>
-      <w:tblCellMar>
-        <w:top w:w="0" w:type="dxa"/>
-        <w:left w:w="108" w:type="dxa"/>
-        <w:bottom w:w="0" w:type="dxa"/>
-        <w:right w:w="108" w:type="dxa"/>
-      </w:tblCellMar>
-    </w:tblPr>
+    <w:rsid w:val="00552157"/>
+    <w:pPr>
+      <w:spacing w:after="0"/>
+      <w:ind w:left="880"/>
+    </w:pPr>
+    <w:rPr>
+      <w:sz w:val="18"/>
+      <w:szCs w:val="18"/>
+    </w:rPr>
   </w:style>
-  <w:style w:type="numbering" w:default="1" w:styleId="NoList">
-    <w:name w:val="No List"/>
-    <w:uiPriority w:val="99"/>
+  <w:style w:type="paragraph" w:styleId="TOC6">
+    <w:name w:val="toc 6"/>
+    <w:basedOn w:val="Normal"/>
+    <w:next w:val="Normal"/>
+    <w:autoRedefine/>
+    <w:uiPriority w:val="39"/>
     <w:semiHidden/>
     <w:unhideWhenUsed/>
+    <w:rsid w:val="00552157"/>
+    <w:pPr>
+      <w:spacing w:after="0"/>
+      <w:ind w:left="1100"/>
+    </w:pPr>
+    <w:rPr>
+      <w:sz w:val="18"/>
+      <w:szCs w:val="18"/>
+    </w:rPr>
+  </w:style>
+  <w:style w:type="paragraph" w:styleId="TOC7">
+    <w:name w:val="toc 7"/>
+    <w:basedOn w:val="Normal"/>
+    <w:next w:val="Normal"/>
+    <w:autoRedefine/>
+    <w:uiPriority w:val="39"/>
+    <w:semiHidden/>
+    <w:unhideWhenUsed/>
+    <w:rsid w:val="00552157"/>
+    <w:pPr>
+      <w:spacing w:after="0"/>
+      <w:ind w:left="1320"/>
+    </w:pPr>
+    <w:rPr>
+      <w:sz w:val="18"/>
+      <w:szCs w:val="18"/>
+    </w:rPr>
+  </w:style>
+  <w:style w:type="paragraph" w:styleId="TOC8">
+    <w:name w:val="toc 8"/>
+    <w:basedOn w:val="Normal"/>
+    <w:next w:val="Normal"/>
+    <w:autoRedefine/>
+    <w:uiPriority w:val="39"/>
+    <w:semiHidden/>
+    <w:unhideWhenUsed/>
+    <w:rsid w:val="00552157"/>
+    <w:pPr>
+      <w:spacing w:after="0"/>
+      <w:ind w:left="1540"/>
+    </w:pPr>
+    <w:rPr>
+      <w:sz w:val="18"/>
+      <w:szCs w:val="18"/>
+    </w:rPr>
+  </w:style>
+  <w:style w:type="paragraph" w:styleId="TOC9">
+    <w:name w:val="toc 9"/>
+    <w:basedOn w:val="Normal"/>
+    <w:next w:val="Normal"/>
+    <w:autoRedefine/>
+    <w:uiPriority w:val="39"/>
+    <w:semiHidden/>
+    <w:unhideWhenUsed/>
+    <w:rsid w:val="00552157"/>
+    <w:pPr>
+      <w:spacing w:after="0"/>
+      <w:ind w:left="1760"/>
+    </w:pPr>
+    <w:rPr>
+      <w:sz w:val="18"/>
+      <w:szCs w:val="18"/>
+    </w:rPr>
   </w:style>
 </w:styles>
 </file>
@@ -23992,7 +24146,7 @@
 </file>
 
 <file path=customXml/itemProps3.xml><?xml version="1.0" encoding="utf-8"?>
-<ds:datastoreItem xmlns:ds="http://schemas.openxmlformats.org/officeDocument/2006/customXml" ds:itemID="{C763510E-2632-4B7E-B08F-4F565B865E26}">
+<ds:datastoreItem xmlns:ds="http://schemas.openxmlformats.org/officeDocument/2006/customXml" ds:itemID="{A02447DB-C5D9-6948-BA6A-D9E738039A2B}">
   <ds:schemaRefs>
     <ds:schemaRef ds:uri="http://schemas.openxmlformats.org/officeDocument/2006/bibliography"/>
   </ds:schemaRefs>

</xml_diff>

<commit_message>
-Updated name and end of VMCS doc
</commit_message>
<xml_diff>
--- a/VMCS.docx
+++ b/VMCS.docx
@@ -1,6 +1,6 @@
 
 <file path=word/document.xml><?xml version="1.0" encoding="utf-8"?>
-<w:document xmlns:wpc="http://schemas.microsoft.com/office/word/2010/wordprocessingCanvas" xmlns:mo="http://schemas.microsoft.com/office/mac/office/2008/main" xmlns:mc="http://schemas.openxmlformats.org/markup-compatibility/2006" xmlns:mv="urn:schemas-microsoft-com:mac:vml" xmlns:o="urn:schemas-microsoft-com:office:office" xmlns:r="http://schemas.openxmlformats.org/officeDocument/2006/relationships" xmlns:m="http://schemas.openxmlformats.org/officeDocument/2006/math" xmlns:v="urn:schemas-microsoft-com:vml" xmlns:wp14="http://schemas.microsoft.com/office/word/2010/wordprocessingDrawing" xmlns:wp="http://schemas.openxmlformats.org/drawingml/2006/wordprocessingDrawing" xmlns:w10="urn:schemas-microsoft-com:office:word" xmlns:w="http://schemas.openxmlformats.org/wordprocessingml/2006/main" xmlns:w14="http://schemas.microsoft.com/office/word/2010/wordml" xmlns:w15="http://schemas.microsoft.com/office/word/2012/wordml" xmlns:wpg="http://schemas.microsoft.com/office/word/2010/wordprocessingGroup" xmlns:wpi="http://schemas.microsoft.com/office/word/2010/wordprocessingInk" xmlns:wne="http://schemas.microsoft.com/office/word/2006/wordml" xmlns:wps="http://schemas.microsoft.com/office/word/2010/wordprocessingShape" mc:Ignorable="w14 w15 wp14 mv">
+<w:document xmlns:wpc="http://schemas.microsoft.com/office/word/2010/wordprocessingCanvas" xmlns:mc="http://schemas.openxmlformats.org/markup-compatibility/2006" xmlns:o="urn:schemas-microsoft-com:office:office" xmlns:r="http://schemas.openxmlformats.org/officeDocument/2006/relationships" xmlns:m="http://schemas.openxmlformats.org/officeDocument/2006/math" xmlns:v="urn:schemas-microsoft-com:vml" xmlns:wp14="http://schemas.microsoft.com/office/word/2010/wordprocessingDrawing" xmlns:wp="http://schemas.openxmlformats.org/drawingml/2006/wordprocessingDrawing" xmlns:w10="urn:schemas-microsoft-com:office:word" xmlns:w="http://schemas.openxmlformats.org/wordprocessingml/2006/main" xmlns:w14="http://schemas.microsoft.com/office/word/2010/wordml" xmlns:w15="http://schemas.microsoft.com/office/word/2012/wordml" xmlns:wpg="http://schemas.microsoft.com/office/word/2010/wordprocessingGroup" xmlns:wpi="http://schemas.microsoft.com/office/word/2010/wordprocessingInk" xmlns:wne="http://schemas.microsoft.com/office/word/2006/wordml" xmlns:wps="http://schemas.microsoft.com/office/word/2010/wordprocessingShape" mc:Ignorable="w14 w15 wp14">
   <w:body>
     <w:sdt>
       <w:sdtPr>
@@ -41,11 +41,11 @@
               <w:lang w:val="en-SG" w:eastAsia="en-SG"/>
             </w:rPr>
             <w:pict w14:anchorId="1ED8054A">
-              <v:shapetype id="_x0000_t202" coordsize="21600,21600" o:spt="202" path="m0,0l0,21600,21600,21600,21600,0xe">
+              <v:shapetype id="_x0000_t202" coordsize="21600,21600" o:spt="202" path="m,l,21600r21600,l21600,xe">
                 <v:stroke joinstyle="miter"/>
                 <v:path gradientshapeok="t" o:connecttype="rect"/>
               </v:shapetype>
-              <v:shape id="Text Box 30" o:spid="_x0000_s1026" type="#_x0000_t202" style="position:absolute;left:0;text-align:left;margin-left:202.5pt;margin-top:481.5pt;width:268.5pt;height:196.5pt;z-index:251640832;visibility:visible;mso-position-horizontal-relative:margin;mso-position-vertical-relative:text;mso-width-relative:margin;mso-height-relative:margin" o:gfxdata="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" fillcolor="white [3201]" stroked="f" strokeweight=".5pt">
+              <v:shape id="Text Box 30" o:spid="_x0000_s1026" type="#_x0000_t202" style="position:absolute;left:0;text-align:left;margin-left:202.5pt;margin-top:481.5pt;width:268.5pt;height:196.5pt;z-index:251640832;visibility:visible;mso-position-horizontal-relative:margin;mso-position-vertical-relative:text;mso-width-relative:margin;mso-height-relative:margin" o:gfxdata="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" stroked="f" strokeweight=".5pt">
                 <v:textbox>
                   <w:txbxContent>
                     <w:p>
@@ -159,7 +159,7 @@
               <w:lang w:val="en-SG" w:eastAsia="en-SG"/>
             </w:rPr>
             <w:pict w14:anchorId="604F9FB4">
-              <v:shape id="Text Box 37" o:spid="_x0000_s1027" type="#_x0000_t202" alt="Title and subtitle" style="position:absolute;left:0;text-align:left;margin-left:2697.1pt;margin-top:360.45pt;width:434.9pt;height:41.4pt;z-index:251638784;visibility:visible;mso-height-percent:363;mso-position-horizontal:right;mso-position-horizontal-relative:margin;mso-position-vertical-relative:page;mso-height-percent:363;v-text-anchor:bottom" o:gfxdata="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" filled="f" stroked="f" strokeweight=".5pt">
+              <v:shape id="Text Box 37" o:spid="_x0000_s1027" type="#_x0000_t202" alt="Title and subtitle" style="position:absolute;left:0;text-align:left;margin-left:3080.8pt;margin-top:360.45pt;width:434.9pt;height:41.4pt;z-index:251638784;visibility:visible;mso-height-percent:363;mso-position-horizontal:right;mso-position-horizontal-relative:margin;mso-position-vertical-relative:page;mso-height-percent:363;v-text-anchor:bottom" o:gfxdata="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" filled="f" stroked="f" strokeweight=".5pt">
                 <v:textbox inset="0,0,0,0">
                   <w:txbxContent>
                     <w:sdt>
@@ -170,6 +170,7 @@
                         <w:dataBinding w:prefixMappings="xmlns:ns0='http://purl.org/dc/elements/1.1/' xmlns:ns1='http://schemas.openxmlformats.org/package/2006/metadata/core-properties' " w:xpath="/ns1:coreProperties[1]/ns0:title[1]" w:storeItemID="{6C3C8BC8-F283-45AE-878A-BAB7291924A1}"/>
                         <w:text/>
                       </w:sdtPr>
+                      <w:sdtEndPr/>
                       <w:sdtContent>
                         <w:p>
                           <w:pPr>
@@ -189,6 +190,7 @@
                         <w:dataBinding w:prefixMappings="xmlns:ns0='http://purl.org/dc/elements/1.1/' xmlns:ns1='http://schemas.openxmlformats.org/package/2006/metadata/core-properties' " w:xpath="/ns1:coreProperties[1]/ns0:subject[1]" w:storeItemID="{6C3C8BC8-F283-45AE-878A-BAB7291924A1}"/>
                         <w:text/>
                       </w:sdtPr>
+                      <w:sdtEndPr/>
                       <w:sdtContent>
                         <w:p>
                           <w:pPr>
@@ -230,7 +232,7 @@
               <w:lang w:val="en-SG" w:eastAsia="en-SG"/>
             </w:rPr>
             <w:pict w14:anchorId="69AEA297">
-              <v:shape id="Text Box 33" o:spid="_x0000_s1028" type="#_x0000_t202" alt="Version number and date" style="position:absolute;left:0;text-align:left;margin-left:1670.55pt;margin-top:0;width:288.25pt;height:46.7pt;z-index:251639808;visibility:visible;mso-width-percent:471;mso-height-percent:363;mso-top-percent:91;mso-position-horizontal:right;mso-position-horizontal-relative:margin;mso-position-vertical-relative:page;mso-width-percent:471;mso-height-percent:363;mso-top-percent:91;v-text-anchor:bottom" o:gfxdata="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" filled="f" stroked="f" strokeweight=".5pt">
+              <v:shape id="Text Box 33" o:spid="_x0000_s1028" type="#_x0000_t202" alt="Version number and date" style="position:absolute;left:0;text-align:left;margin-left:1907.6pt;margin-top:0;width:288.25pt;height:46.7pt;z-index:251639808;visibility:visible;mso-width-percent:471;mso-height-percent:363;mso-top-percent:91;mso-position-horizontal:right;mso-position-horizontal-relative:margin;mso-position-vertical-relative:page;mso-width-percent:471;mso-height-percent:363;mso-top-percent:91;v-text-anchor:bottom" o:gfxdata="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" filled="f" stroked="f" strokeweight=".5pt">
                 <v:textbox style="mso-fit-shape-to-text:t" inset="0,0,0,0">
                   <w:txbxContent>
                     <w:p>
@@ -244,6 +246,7 @@
                         <w:sdtPr>
                           <w:id w:val="725191026"/>
                         </w:sdtPr>
+                        <w:sdtEndPr/>
                         <w:sdtContent>
                           <w:r>
                             <w:t>1.0</w:t>
@@ -264,6 +267,7 @@
                           <w:calendar w:val="gregorian"/>
                         </w:date>
                       </w:sdtPr>
+                      <w:sdtEndPr/>
                       <w:sdtContent>
                         <w:p>
                           <w:pPr>
@@ -748,25 +752,7 @@
           <w:sz w:val="24"/>
           <w:szCs w:val="24"/>
         </w:rPr>
-        <w:t>Candidate Design Pattern(</w:t>
-      </w:r>
-      <w:proofErr w:type="spellStart"/>
-      <w:r>
-        <w:rPr>
-          <w:rFonts w:ascii="Times New Roman" w:hAnsi="Times New Roman" w:cs="Times New Roman"/>
-          <w:sz w:val="24"/>
-          <w:szCs w:val="24"/>
-        </w:rPr>
-        <w:t>s</w:t>
-      </w:r>
-      <w:proofErr w:type="spellEnd"/>
-      <w:r>
-        <w:rPr>
-          <w:rFonts w:ascii="Times New Roman" w:hAnsi="Times New Roman" w:cs="Times New Roman"/>
-          <w:sz w:val="24"/>
-          <w:szCs w:val="24"/>
-        </w:rPr>
-        <w:t>) considered</w:t>
+        <w:t>Candidate Design Pattern(s) considered</w:t>
       </w:r>
     </w:p>
     <w:p>
@@ -989,23 +975,7 @@
           <w:color w:val="auto"/>
           <w:lang w:val="en-SG"/>
         </w:rPr>
-        <w:t xml:space="preserve">They depend on the same data object (e.g.  </w:t>
-      </w:r>
-      <w:proofErr w:type="spellStart"/>
-      <w:r>
-        <w:rPr>
-          <w:color w:val="auto"/>
-          <w:lang w:val="en-SG"/>
-        </w:rPr>
-        <w:t>StoreItem</w:t>
-      </w:r>
-      <w:proofErr w:type="spellEnd"/>
-      <w:r>
-        <w:rPr>
-          <w:color w:val="auto"/>
-          <w:lang w:val="en-SG"/>
-        </w:rPr>
-        <w:t xml:space="preserve">). </w:t>
+        <w:t xml:space="preserve">They depend on the same data object (e.g.  StoreItem). </w:t>
       </w:r>
     </w:p>
     <w:p>
@@ -1027,23 +997,7 @@
           <w:color w:val="auto"/>
           <w:lang w:val="en-SG"/>
         </w:rPr>
-        <w:t xml:space="preserve">Cash and Drink Quantities are displayed on Maintenance panel and Machinery panel but further changes in </w:t>
-      </w:r>
-      <w:proofErr w:type="spellStart"/>
-      <w:r>
-        <w:rPr>
-          <w:color w:val="auto"/>
-          <w:lang w:val="en-SG"/>
-        </w:rPr>
-        <w:t>StoreItem</w:t>
-      </w:r>
-      <w:proofErr w:type="spellEnd"/>
-      <w:r>
-        <w:rPr>
-          <w:color w:val="auto"/>
-          <w:lang w:val="en-SG"/>
-        </w:rPr>
-        <w:t xml:space="preserve"> are not propagated to these panels.</w:t>
+        <w:t>Cash and Drink Quantities are displayed on Maintenance panel and Machinery panel but further changes in StoreItem are not propagated to these panels.</w:t>
       </w:r>
     </w:p>
     <w:p>
@@ -1131,19 +1085,8 @@
           <w:szCs w:val="24"/>
           <w:lang w:val="en-SG"/>
         </w:rPr>
-        <w:t xml:space="preserve">change the </w:t>
-      </w:r>
-      <w:proofErr w:type="spellStart"/>
-      <w:r>
-        <w:rPr>
-          <w:rFonts w:ascii="Times New Roman" w:hAnsi="Times New Roman" w:cs="Times New Roman"/>
-          <w:sz w:val="24"/>
-          <w:szCs w:val="24"/>
-          <w:lang w:val="en-SG"/>
-        </w:rPr>
-        <w:t>StoreItem</w:t>
-      </w:r>
-      <w:proofErr w:type="spellEnd"/>
+        <w:t>change the StoreItem</w:t>
+      </w:r>
       <w:r>
         <w:rPr>
           <w:rFonts w:ascii="Times New Roman" w:hAnsi="Times New Roman" w:cs="Times New Roman"/>
@@ -1620,25 +1563,7 @@
                 <w:szCs w:val="24"/>
               </w:rPr>
               <w:lastRenderedPageBreak/>
-              <w:t xml:space="preserve">from </w:t>
-            </w:r>
-            <w:proofErr w:type="gramStart"/>
-            <w:r>
-              <w:rPr>
-                <w:rFonts w:ascii="Times New Roman" w:hAnsi="Times New Roman" w:cs="Times New Roman"/>
-                <w:sz w:val="24"/>
-                <w:szCs w:val="24"/>
-              </w:rPr>
-              <w:t>referring  to</w:t>
-            </w:r>
-            <w:proofErr w:type="gramEnd"/>
-            <w:r>
-              <w:rPr>
-                <w:rFonts w:ascii="Times New Roman" w:hAnsi="Times New Roman" w:cs="Times New Roman"/>
-                <w:sz w:val="24"/>
-                <w:szCs w:val="24"/>
-              </w:rPr>
-              <w:t xml:space="preserve"> each other explicitly, and</w:t>
+              <w:t>from referring  to each other explicitly, and</w:t>
             </w:r>
           </w:p>
           <w:p>
@@ -2411,37 +2336,12 @@
           <w:lang w:eastAsia="en-US"/>
         </w:rPr>
       </w:pPr>
-      <w:proofErr w:type="spellStart"/>
       <w:r>
         <w:rPr>
           <w:rFonts w:eastAsiaTheme="minorHAnsi"/>
           <w:lang w:eastAsia="en-US"/>
         </w:rPr>
-        <w:t>ConcreteSubject</w:t>
-      </w:r>
-      <w:proofErr w:type="spellEnd"/>
-      <w:r>
-        <w:rPr>
-          <w:rFonts w:eastAsiaTheme="minorHAnsi"/>
-          <w:lang w:eastAsia="en-US"/>
-        </w:rPr>
-        <w:t xml:space="preserve"> (</w:t>
-      </w:r>
-      <w:proofErr w:type="spellStart"/>
-      <w:r>
-        <w:rPr>
-          <w:rFonts w:eastAsiaTheme="minorHAnsi"/>
-          <w:lang w:eastAsia="en-US"/>
-        </w:rPr>
-        <w:t>StoreItem</w:t>
-      </w:r>
-      <w:proofErr w:type="spellEnd"/>
-      <w:r>
-        <w:rPr>
-          <w:rFonts w:eastAsiaTheme="minorHAnsi"/>
-          <w:lang w:eastAsia="en-US"/>
-        </w:rPr>
-        <w:t>)</w:t>
+        <w:t>ConcreteSubject (StoreItem)</w:t>
       </w:r>
     </w:p>
     <w:p>
@@ -2463,23 +2363,7 @@
           <w:rFonts w:eastAsiaTheme="minorHAnsi"/>
           <w:lang w:eastAsia="en-US"/>
         </w:rPr>
-        <w:t xml:space="preserve">Stores state of interest to </w:t>
-      </w:r>
-      <w:proofErr w:type="spellStart"/>
-      <w:r>
-        <w:rPr>
-          <w:rFonts w:eastAsiaTheme="minorHAnsi"/>
-          <w:lang w:eastAsia="en-US"/>
-        </w:rPr>
-        <w:t>ConcreteObserver</w:t>
-      </w:r>
-      <w:proofErr w:type="spellEnd"/>
-      <w:r>
-        <w:rPr>
-          <w:rFonts w:eastAsiaTheme="minorHAnsi"/>
-          <w:lang w:eastAsia="en-US"/>
-        </w:rPr>
-        <w:t xml:space="preserve"> objects.</w:t>
+        <w:t>Stores state of interest to ConcreteObserver objects.</w:t>
       </w:r>
     </w:p>
     <w:p>
@@ -2590,53 +2474,12 @@
           <w:color w:val="222222"/>
         </w:rPr>
       </w:pPr>
-      <w:proofErr w:type="spellStart"/>
       <w:r>
         <w:rPr>
           <w:rFonts w:eastAsiaTheme="minorHAnsi"/>
           <w:lang w:eastAsia="en-US"/>
         </w:rPr>
-        <w:t>ConcreterObserver</w:t>
-      </w:r>
-      <w:proofErr w:type="spellEnd"/>
-      <w:r>
-        <w:rPr>
-          <w:rFonts w:eastAsiaTheme="minorHAnsi"/>
-          <w:lang w:eastAsia="en-US"/>
-        </w:rPr>
-        <w:t xml:space="preserve"> (</w:t>
-      </w:r>
-      <w:proofErr w:type="spellStart"/>
-      <w:r>
-        <w:rPr>
-          <w:rFonts w:eastAsiaTheme="minorHAnsi"/>
-          <w:lang w:eastAsia="en-US"/>
-        </w:rPr>
-        <w:t>MachinaryController</w:t>
-      </w:r>
-      <w:proofErr w:type="spellEnd"/>
-      <w:r>
-        <w:rPr>
-          <w:rFonts w:eastAsiaTheme="minorHAnsi"/>
-          <w:lang w:eastAsia="en-US"/>
-        </w:rPr>
-        <w:t xml:space="preserve">, </w:t>
-      </w:r>
-      <w:proofErr w:type="spellStart"/>
-      <w:r>
-        <w:rPr>
-          <w:rFonts w:eastAsiaTheme="minorHAnsi"/>
-          <w:lang w:eastAsia="en-US"/>
-        </w:rPr>
-        <w:t>MaintenanceController</w:t>
-      </w:r>
-      <w:proofErr w:type="spellEnd"/>
-      <w:r>
-        <w:rPr>
-          <w:rFonts w:eastAsiaTheme="minorHAnsi"/>
-          <w:lang w:eastAsia="en-US"/>
-        </w:rPr>
-        <w:t>)</w:t>
+        <w:t>ConcreterObserver (MachinaryController, MaintenanceController)</w:t>
       </w:r>
     </w:p>
     <w:p>
@@ -2658,23 +2501,7 @@
           <w:rFonts w:eastAsiaTheme="minorHAnsi"/>
           <w:lang w:eastAsia="en-US"/>
         </w:rPr>
-        <w:t xml:space="preserve">Maintains a reference to a </w:t>
-      </w:r>
-      <w:proofErr w:type="spellStart"/>
-      <w:r>
-        <w:rPr>
-          <w:rFonts w:eastAsiaTheme="minorHAnsi"/>
-          <w:lang w:eastAsia="en-US"/>
-        </w:rPr>
-        <w:t>ConcreteSubject</w:t>
-      </w:r>
-      <w:proofErr w:type="spellEnd"/>
-      <w:r>
-        <w:rPr>
-          <w:rFonts w:eastAsiaTheme="minorHAnsi"/>
-          <w:lang w:eastAsia="en-US"/>
-        </w:rPr>
-        <w:t xml:space="preserve"> object. </w:t>
+        <w:t xml:space="preserve">Maintains a reference to a ConcreteSubject object. </w:t>
       </w:r>
     </w:p>
     <w:p>
@@ -2718,18 +2545,10 @@
         <w:jc w:val="both"/>
       </w:pPr>
       <w:r>
-        <w:t xml:space="preserve">Sequence </w:t>
-      </w:r>
-      <w:proofErr w:type="gramStart"/>
-      <w:r>
-        <w:t>Diagram</w:t>
-      </w:r>
-      <w:r>
-        <w:t xml:space="preserve"> :</w:t>
-      </w:r>
-      <w:proofErr w:type="gramEnd"/>
-      <w:r>
-        <w:t xml:space="preserve"> Store COINS</w:t>
+        <w:t>Sequence Diagram</w:t>
+      </w:r>
+      <w:r>
+        <w:t xml:space="preserve"> : Store COINS</w:t>
       </w:r>
     </w:p>
     <w:p>
@@ -2775,34 +2594,7 @@
                         <w:sz w:val="20"/>
                         <w:szCs w:val="16"/>
                       </w:rPr>
-                      <w:t xml:space="preserve">No update to </w:t>
-                    </w:r>
-                    <w:proofErr w:type="spellStart"/>
-                    <w:r>
-                      <w:rPr>
-                        <w:color w:val="000000" w:themeColor="text1"/>
-                        <w:sz w:val="20"/>
-                        <w:szCs w:val="16"/>
-                      </w:rPr>
-                      <w:t>MachineryController</w:t>
-                    </w:r>
-                    <w:proofErr w:type="spellEnd"/>
-                    <w:r>
-                      <w:rPr>
-                        <w:color w:val="000000" w:themeColor="text1"/>
-                        <w:sz w:val="20"/>
-                        <w:szCs w:val="16"/>
-                      </w:rPr>
-                      <w:t xml:space="preserve"> and </w:t>
-                    </w:r>
-                    <w:proofErr w:type="spellStart"/>
-                    <w:r>
-                      <w:rPr>
-                        <w:color w:val="000000" w:themeColor="text1"/>
-                        <w:sz w:val="20"/>
-                        <w:szCs w:val="16"/>
-                      </w:rPr>
-                      <w:t>Maintenance</w:t>
+                      <w:t>No update to MachineryController and Maintenance</w:t>
                     </w:r>
                     <w:r>
                       <w:rPr>
@@ -2820,7 +2612,6 @@
                       </w:rPr>
                       <w:t>ontroller</w:t>
                     </w:r>
-                    <w:proofErr w:type="spellEnd"/>
                   </w:p>
                   <w:p>
                     <w:pPr>
@@ -2858,7 +2649,7 @@
                 <v:imagedata r:id="rId10" o:title=""/>
                 <v:path arrowok="t"/>
               </v:shape>
-              <v:shapetype id="_x0000_t32" coordsize="21600,21600" o:spt="32" o:oned="t" path="m0,0l21600,21600e" filled="f">
+              <v:shapetype id="_x0000_t32" coordsize="21600,21600" o:spt="32" o:oned="t" path="m,l21600,21600e" filled="f">
                 <v:path arrowok="t" fillok="f" o:connecttype="none"/>
                 <o:lock v:ext="edit" shapetype="t"/>
               </v:shapetype>
@@ -3000,15 +2791,7 @@
       </w:pPr>
       <w:r>
         <w:lastRenderedPageBreak/>
-        <w:t xml:space="preserve">Sequence </w:t>
-      </w:r>
-      <w:proofErr w:type="gramStart"/>
-      <w:r>
-        <w:t>Diagram :</w:t>
-      </w:r>
-      <w:proofErr w:type="gramEnd"/>
-      <w:r>
-        <w:t xml:space="preserve"> </w:t>
+        <w:t xml:space="preserve">Sequence Diagram : </w:t>
       </w:r>
       <w:r>
         <w:t>DISPENSE DRINK</w:t>
@@ -3068,34 +2851,7 @@
                         <w:sz w:val="20"/>
                         <w:szCs w:val="16"/>
                       </w:rPr>
-                      <w:t xml:space="preserve">No update to </w:t>
-                    </w:r>
-                    <w:proofErr w:type="spellStart"/>
-                    <w:r>
-                      <w:rPr>
-                        <w:color w:val="000000" w:themeColor="text1"/>
-                        <w:sz w:val="20"/>
-                        <w:szCs w:val="16"/>
-                      </w:rPr>
-                      <w:t>MachineryController</w:t>
-                    </w:r>
-                    <w:proofErr w:type="spellEnd"/>
-                    <w:r>
-                      <w:rPr>
-                        <w:color w:val="000000" w:themeColor="text1"/>
-                        <w:sz w:val="20"/>
-                        <w:szCs w:val="16"/>
-                      </w:rPr>
-                      <w:t xml:space="preserve"> and </w:t>
-                    </w:r>
-                    <w:proofErr w:type="spellStart"/>
-                    <w:r>
-                      <w:rPr>
-                        <w:color w:val="000000" w:themeColor="text1"/>
-                        <w:sz w:val="20"/>
-                        <w:szCs w:val="16"/>
-                      </w:rPr>
-                      <w:t>Maintenance</w:t>
+                      <w:t>No update to MachineryController and Maintenance</w:t>
                     </w:r>
                     <w:r>
                       <w:rPr>
@@ -3113,7 +2869,6 @@
                       </w:rPr>
                       <w:t>ontroller</w:t>
                     </w:r>
-                    <w:proofErr w:type="spellEnd"/>
                   </w:p>
                   <w:p>
                     <w:pPr>
@@ -3176,7 +2931,7 @@
           <w:lang w:val="en-SG" w:eastAsia="en-SG"/>
         </w:rPr>
         <w:pict w14:anchorId="438F34E7">
-          <v:shapetype id="_x0000_t61" coordsize="21600,21600" o:spt="61" adj="1350,25920" path="m0,0l0@8@12@24,0@9,,21600@6,21600@15@27@7,21600,21600,21600,21600@9@18@30,21600@8,21600,0@7,0@21@33@6,0xe">
+          <v:shapetype id="_x0000_t61" coordsize="21600,21600" o:spt="61" adj="1350,25920" path="m,l0@8@12@24,0@9,,21600@6,21600@15@27@7,21600,21600,21600,21600@9@18@30,21600@8,21600,0@7,0@21@33@6,xe">
             <v:stroke joinstyle="miter"/>
             <v:formulas>
               <v:f eqn="sum 10800 0 #0"/>
@@ -3384,7 +3139,7 @@
       <w:r>
         <w:rPr>
           <w:noProof/>
-          <w:lang w:eastAsia="en-US" w:bidi="ta-IN"/>
+          <w:lang w:val="en-SG" w:eastAsia="zh-CN"/>
         </w:rPr>
         <w:drawing>
           <wp:inline distT="0" distB="0" distL="0" distR="0" wp14:anchorId="26A9EC1A" wp14:editId="5FD36E8B">
@@ -3493,18 +3248,10 @@
       </w:pPr>
       <w:r>
         <w:lastRenderedPageBreak/>
-        <w:t xml:space="preserve">Sequence </w:t>
-      </w:r>
-      <w:proofErr w:type="gramStart"/>
-      <w:r>
-        <w:t>Diagram</w:t>
-      </w:r>
-      <w:r>
-        <w:t xml:space="preserve"> :</w:t>
-      </w:r>
-      <w:proofErr w:type="gramEnd"/>
-      <w:r>
-        <w:t xml:space="preserve"> Store COINS</w:t>
+        <w:t>Sequence Diagram</w:t>
+      </w:r>
+      <w:r>
+        <w:t xml:space="preserve"> : Store COINS</w:t>
       </w:r>
     </w:p>
     <w:p>
@@ -3515,7 +3262,7 @@
       <w:r>
         <w:rPr>
           <w:noProof/>
-          <w:lang w:eastAsia="en-US" w:bidi="ta-IN"/>
+          <w:lang w:val="en-SG" w:eastAsia="zh-CN"/>
         </w:rPr>
         <w:drawing>
           <wp:inline distT="0" distB="0" distL="0" distR="0" wp14:anchorId="4D44C72D" wp14:editId="6299ECC7">
@@ -3567,22 +3314,14 @@
       </w:pPr>
       <w:r>
         <w:lastRenderedPageBreak/>
-        <w:t xml:space="preserve">Sequence </w:t>
-      </w:r>
-      <w:proofErr w:type="gramStart"/>
-      <w:r>
-        <w:t>Diagram :</w:t>
-      </w:r>
-      <w:proofErr w:type="gramEnd"/>
-      <w:r>
-        <w:t xml:space="preserve"> DISPENSE DRINK</w:t>
+        <w:t>Sequence Diagram : DISPENSE DRINK</w:t>
       </w:r>
     </w:p>
     <w:p>
       <w:r>
         <w:rPr>
           <w:noProof/>
-          <w:lang w:eastAsia="en-US" w:bidi="ta-IN"/>
+          <w:lang w:val="en-SG" w:eastAsia="zh-CN"/>
         </w:rPr>
         <w:drawing>
           <wp:inline distT="0" distB="0" distL="0" distR="0" wp14:anchorId="461D698E" wp14:editId="71674F90">
@@ -3855,25 +3594,7 @@
                 <w:sz w:val="24"/>
                 <w:szCs w:val="24"/>
               </w:rPr>
-              <w:t xml:space="preserve">Here we cannot afford missing few intermediate notifications, so the Subject </w:t>
-            </w:r>
-            <w:proofErr w:type="gramStart"/>
-            <w:r>
-              <w:rPr>
-                <w:rFonts w:ascii="Times New Roman" w:hAnsi="Times New Roman" w:cs="Times New Roman"/>
-                <w:sz w:val="24"/>
-                <w:szCs w:val="24"/>
-              </w:rPr>
-              <w:t>call</w:t>
-            </w:r>
-            <w:proofErr w:type="gramEnd"/>
-            <w:r>
-              <w:rPr>
-                <w:rFonts w:ascii="Times New Roman" w:hAnsi="Times New Roman" w:cs="Times New Roman"/>
-                <w:sz w:val="24"/>
-                <w:szCs w:val="24"/>
-              </w:rPr>
-              <w:t xml:space="preserve"> Notify after they change the subject's state.</w:t>
+              <w:t>Here we cannot afford missing few intermediate notifications, so the Subject call Notify after they change the subject's state.</w:t>
             </w:r>
           </w:p>
           <w:p>
@@ -4010,25 +3731,7 @@
                 <w:sz w:val="24"/>
                 <w:szCs w:val="24"/>
               </w:rPr>
-              <w:t xml:space="preserve">Avoiding observer-specific update protocols: the </w:t>
-            </w:r>
-            <w:proofErr w:type="spellStart"/>
-            <w:r>
-              <w:rPr>
-                <w:rFonts w:ascii="Times New Roman" w:hAnsi="Times New Roman" w:cs="Times New Roman"/>
-                <w:sz w:val="24"/>
-                <w:szCs w:val="24"/>
-              </w:rPr>
-              <w:t>pushpull</w:t>
-            </w:r>
-            <w:proofErr w:type="spellEnd"/>
-            <w:r>
-              <w:rPr>
-                <w:rFonts w:ascii="Times New Roman" w:hAnsi="Times New Roman" w:cs="Times New Roman"/>
-                <w:sz w:val="24"/>
-                <w:szCs w:val="24"/>
-              </w:rPr>
-              <w:t xml:space="preserve"> models.</w:t>
+              <w:t>Avoiding observer-specific update protocols: the pushpull models.</w:t>
             </w:r>
           </w:p>
         </w:tc>
@@ -4636,25 +4339,7 @@
                 <w:sz w:val="24"/>
                 <w:szCs w:val="24"/>
               </w:rPr>
-              <w:t xml:space="preserve"> class may want </w:t>
-            </w:r>
-            <w:proofErr w:type="gramStart"/>
-            <w:r>
-              <w:rPr>
-                <w:rFonts w:ascii="Times New Roman" w:eastAsia="Calibri" w:hAnsi="Times New Roman" w:cs="Times New Roman"/>
-                <w:sz w:val="24"/>
-                <w:szCs w:val="24"/>
-              </w:rPr>
-              <w:t>it's</w:t>
-            </w:r>
-            <w:proofErr w:type="gramEnd"/>
-            <w:r>
-              <w:rPr>
-                <w:rFonts w:ascii="Times New Roman" w:eastAsia="Calibri" w:hAnsi="Times New Roman" w:cs="Times New Roman"/>
-                <w:sz w:val="24"/>
-                <w:szCs w:val="24"/>
-              </w:rPr>
-              <w:t xml:space="preserve"> subclasses to specify the objects to be created.</w:t>
+              <w:t xml:space="preserve"> class may want it's subclasses to specify the objects to be created.</w:t>
             </w:r>
           </w:p>
           <w:p>
@@ -4798,25 +4483,7 @@
                 <w:sz w:val="24"/>
                 <w:szCs w:val="24"/>
               </w:rPr>
-              <w:t xml:space="preserve">When the sole instance should be extensible by </w:t>
-            </w:r>
-            <w:proofErr w:type="spellStart"/>
-            <w:r>
-              <w:rPr>
-                <w:rFonts w:ascii="Times New Roman" w:eastAsia="Calibri" w:hAnsi="Times New Roman" w:cs="Times New Roman"/>
-                <w:sz w:val="24"/>
-                <w:szCs w:val="24"/>
-              </w:rPr>
-              <w:t>subclassing</w:t>
-            </w:r>
-            <w:proofErr w:type="spellEnd"/>
-            <w:r>
-              <w:rPr>
-                <w:rFonts w:ascii="Times New Roman" w:eastAsia="Calibri" w:hAnsi="Times New Roman" w:cs="Times New Roman"/>
-                <w:sz w:val="24"/>
-                <w:szCs w:val="24"/>
-              </w:rPr>
-              <w:t>, and clients should be able to use an extended instance without modifying their code.</w:t>
+              <w:t>When the sole instance should be extensible by subclassing, and clients should be able to use an extended instance without modifying their code.</w:t>
             </w:r>
           </w:p>
           <w:p>
@@ -4973,7 +4640,6 @@
               </w:rPr>
               <w:t xml:space="preserve">We have chosen </w:t>
             </w:r>
-            <w:proofErr w:type="spellStart"/>
             <w:r>
               <w:rPr>
                 <w:rFonts w:ascii="Times New Roman" w:hAnsi="Times New Roman" w:cs="Times New Roman"/>
@@ -4996,16 +4662,7 @@
                 <w:sz w:val="24"/>
                 <w:szCs w:val="24"/>
               </w:rPr>
-              <w:t>ed</w:t>
-            </w:r>
-            <w:proofErr w:type="spellEnd"/>
-            <w:r>
-              <w:rPr>
-                <w:rFonts w:ascii="Times New Roman" w:hAnsi="Times New Roman" w:cs="Times New Roman"/>
-                <w:sz w:val="24"/>
-                <w:szCs w:val="24"/>
-              </w:rPr>
-              <w:t xml:space="preserve"> Factory design pattern implemented with Singleton.</w:t>
+              <w:t>ed Factory design pattern implemented with Singleton.</w:t>
             </w:r>
           </w:p>
           <w:p>
@@ -5130,7 +4787,6 @@
           <w:lang w:eastAsia="en-GB"/>
         </w:rPr>
       </w:pPr>
-      <w:proofErr w:type="spellStart"/>
       <w:r>
         <w:rPr>
           <w:rFonts w:ascii="Times New Roman" w:eastAsia="Times New Roman" w:hAnsi="Times New Roman" w:cs="Times New Roman"/>
@@ -5141,7 +4797,6 @@
         </w:rPr>
         <w:t>PaymentReceiver</w:t>
       </w:r>
-      <w:proofErr w:type="spellEnd"/>
       <w:r>
         <w:rPr>
           <w:rFonts w:ascii="Times New Roman" w:eastAsia="Times New Roman" w:hAnsi="Times New Roman" w:cs="Times New Roman"/>
@@ -5198,7 +4853,6 @@
           <w:lang w:eastAsia="en-GB"/>
         </w:rPr>
       </w:pPr>
-      <w:proofErr w:type="spellStart"/>
       <w:r>
         <w:rPr>
           <w:rFonts w:ascii="Times New Roman" w:eastAsia="Times New Roman" w:hAnsi="Times New Roman" w:cs="Times New Roman"/>
@@ -5207,9 +4861,8 @@
           <w:szCs w:val="24"/>
           <w:lang w:eastAsia="en-GB"/>
         </w:rPr>
-        <w:t>CashReceiver</w:t>
-      </w:r>
-      <w:proofErr w:type="spellEnd"/>
+        <w:t xml:space="preserve">CashReceiver </w:t>
+      </w:r>
       <w:r>
         <w:rPr>
           <w:rFonts w:ascii="Times New Roman" w:eastAsia="Times New Roman" w:hAnsi="Times New Roman" w:cs="Times New Roman"/>
@@ -5218,7 +4871,7 @@
           <w:szCs w:val="24"/>
           <w:lang w:eastAsia="en-GB"/>
         </w:rPr>
-        <w:t xml:space="preserve"> </w:t>
+        <w:t>(</w:t>
       </w:r>
       <w:r>
         <w:rPr>
@@ -5228,20 +4881,8 @@
           <w:szCs w:val="24"/>
           <w:lang w:eastAsia="en-GB"/>
         </w:rPr>
-        <w:t>(</w:t>
-      </w:r>
-      <w:proofErr w:type="spellStart"/>
-      <w:r>
-        <w:rPr>
-          <w:rFonts w:ascii="Times New Roman" w:eastAsia="Times New Roman" w:hAnsi="Times New Roman" w:cs="Times New Roman"/>
-          <w:bCs/>
-          <w:sz w:val="24"/>
-          <w:szCs w:val="24"/>
-          <w:lang w:eastAsia="en-GB"/>
-        </w:rPr>
         <w:t>ConcreteProduct</w:t>
       </w:r>
-      <w:proofErr w:type="spellEnd"/>
       <w:r>
         <w:rPr>
           <w:rFonts w:ascii="Times New Roman" w:eastAsia="Times New Roman" w:hAnsi="Times New Roman" w:cs="Times New Roman"/>
@@ -5287,27 +4928,7 @@
           <w:szCs w:val="24"/>
           <w:lang w:eastAsia="en-GB"/>
         </w:rPr>
-        <w:t xml:space="preserve">implements the </w:t>
-      </w:r>
-      <w:proofErr w:type="spellStart"/>
-      <w:r>
-        <w:rPr>
-          <w:rFonts w:ascii="Times New Roman" w:eastAsia="Times New Roman" w:hAnsi="Times New Roman" w:cs="Times New Roman"/>
-          <w:sz w:val="24"/>
-          <w:szCs w:val="24"/>
-          <w:lang w:eastAsia="en-GB"/>
-        </w:rPr>
-        <w:t>PaymentReceiver</w:t>
-      </w:r>
-      <w:proofErr w:type="spellEnd"/>
-      <w:r>
-        <w:rPr>
-          <w:rFonts w:ascii="Times New Roman" w:eastAsia="Times New Roman" w:hAnsi="Times New Roman" w:cs="Times New Roman"/>
-          <w:sz w:val="24"/>
-          <w:szCs w:val="24"/>
-          <w:lang w:eastAsia="en-GB"/>
-        </w:rPr>
-        <w:t xml:space="preserve"> interface</w:t>
+        <w:t>implements the PaymentReceiver interface</w:t>
       </w:r>
     </w:p>
     <w:p>
@@ -5327,7 +4948,6 @@
           <w:lang w:eastAsia="en-GB"/>
         </w:rPr>
       </w:pPr>
-      <w:proofErr w:type="spellStart"/>
       <w:r>
         <w:rPr>
           <w:rFonts w:ascii="Times New Roman" w:eastAsia="Times New Roman" w:hAnsi="Times New Roman" w:cs="Times New Roman"/>
@@ -5336,9 +4956,8 @@
           <w:szCs w:val="24"/>
           <w:lang w:eastAsia="en-GB"/>
         </w:rPr>
-        <w:t>PaymentReceiverFactory</w:t>
-      </w:r>
-      <w:proofErr w:type="spellEnd"/>
+        <w:t xml:space="preserve">PaymentReceiverFactory </w:t>
+      </w:r>
       <w:r>
         <w:rPr>
           <w:rFonts w:ascii="Times New Roman" w:eastAsia="Times New Roman" w:hAnsi="Times New Roman" w:cs="Times New Roman"/>
@@ -5347,39 +4966,7 @@
           <w:szCs w:val="24"/>
           <w:lang w:eastAsia="en-GB"/>
         </w:rPr>
-        <w:t xml:space="preserve"> </w:t>
-      </w:r>
-      <w:r>
-        <w:rPr>
-          <w:rFonts w:ascii="Times New Roman" w:eastAsia="Times New Roman" w:hAnsi="Times New Roman" w:cs="Times New Roman"/>
-          <w:bCs/>
-          <w:sz w:val="24"/>
-          <w:szCs w:val="24"/>
-          <w:lang w:eastAsia="en-GB"/>
-        </w:rPr>
-        <w:t>(</w:t>
-      </w:r>
-      <w:proofErr w:type="spellStart"/>
-      <w:r>
-        <w:rPr>
-          <w:rFonts w:ascii="Times New Roman" w:eastAsia="Times New Roman" w:hAnsi="Times New Roman" w:cs="Times New Roman"/>
-          <w:bCs/>
-          <w:sz w:val="24"/>
-          <w:szCs w:val="24"/>
-          <w:lang w:eastAsia="en-GB"/>
-        </w:rPr>
-        <w:t>ConcreteCreator</w:t>
-      </w:r>
-      <w:proofErr w:type="spellEnd"/>
-      <w:r>
-        <w:rPr>
-          <w:rFonts w:ascii="Times New Roman" w:eastAsia="Times New Roman" w:hAnsi="Times New Roman" w:cs="Times New Roman"/>
-          <w:bCs/>
-          <w:sz w:val="24"/>
-          <w:szCs w:val="24"/>
-          <w:lang w:eastAsia="en-GB"/>
-        </w:rPr>
-        <w:t>)</w:t>
+        <w:t>(ConcreteCreator)</w:t>
       </w:r>
     </w:p>
     <w:p>
@@ -5415,27 +5002,7 @@
           <w:szCs w:val="24"/>
           <w:lang w:eastAsia="en-GB"/>
         </w:rPr>
-        <w:t xml:space="preserve">declares the factory method, which returns only an instance of an object of type </w:t>
-      </w:r>
-      <w:proofErr w:type="spellStart"/>
-      <w:r>
-        <w:rPr>
-          <w:rFonts w:ascii="Times New Roman" w:eastAsia="Times New Roman" w:hAnsi="Times New Roman" w:cs="Times New Roman"/>
-          <w:sz w:val="24"/>
-          <w:szCs w:val="24"/>
-          <w:lang w:eastAsia="en-GB"/>
-        </w:rPr>
-        <w:t>PaymentReceiverFactory</w:t>
-      </w:r>
-      <w:proofErr w:type="spellEnd"/>
-      <w:r>
-        <w:rPr>
-          <w:rFonts w:ascii="Times New Roman" w:eastAsia="Times New Roman" w:hAnsi="Times New Roman" w:cs="Times New Roman"/>
-          <w:sz w:val="24"/>
-          <w:szCs w:val="24"/>
-          <w:lang w:eastAsia="en-GB"/>
-        </w:rPr>
-        <w:t xml:space="preserve">. </w:t>
+        <w:t xml:space="preserve">declares the factory method, which returns only an instance of an object of type PaymentReceiverFactory. </w:t>
       </w:r>
     </w:p>
     <w:p>
@@ -5521,20 +5088,8 @@
           <w:shd w:val="clear" w:color="auto" w:fill="FFFFFF"/>
           <w:lang w:eastAsia="en-GB"/>
         </w:rPr>
-        <w:t xml:space="preserve">Initialized the </w:t>
-      </w:r>
-      <w:proofErr w:type="spellStart"/>
-      <w:r>
-        <w:rPr>
-          <w:rFonts w:ascii="Times New Roman" w:eastAsia="Times New Roman" w:hAnsi="Times New Roman" w:cs="Times New Roman"/>
-          <w:sz w:val="24"/>
-          <w:szCs w:val="24"/>
-          <w:shd w:val="clear" w:color="auto" w:fill="FFFFFF"/>
-          <w:lang w:eastAsia="en-GB"/>
-        </w:rPr>
-        <w:t>PaymentReceiverFactory</w:t>
-      </w:r>
-      <w:proofErr w:type="spellEnd"/>
+        <w:t>Initialized the PaymentReceiverFactory</w:t>
+      </w:r>
     </w:p>
     <w:p>
       <w:pPr>
@@ -5611,25 +5166,7 @@
                       <w:sz w:val="20"/>
                       <w:szCs w:val="16"/>
                     </w:rPr>
-                    <w:t xml:space="preserve">Directly initialize the </w:t>
-                  </w:r>
-                  <w:proofErr w:type="spellStart"/>
-                  <w:r>
-                    <w:rPr>
-                      <w:color w:val="000000" w:themeColor="text1"/>
-                      <w:sz w:val="20"/>
-                      <w:szCs w:val="16"/>
-                    </w:rPr>
-                    <w:t>CoinReceiver</w:t>
-                  </w:r>
-                  <w:proofErr w:type="spellEnd"/>
-                  <w:r>
-                    <w:rPr>
-                      <w:color w:val="000000" w:themeColor="text1"/>
-                      <w:sz w:val="20"/>
-                      <w:szCs w:val="16"/>
-                    </w:rPr>
-                    <w:t xml:space="preserve"> class.</w:t>
+                    <w:t>Directly initialize the CoinReceiver class.</w:t>
                   </w:r>
                 </w:p>
                 <w:p>
@@ -5683,7 +5220,7 @@
       <w:r>
         <w:rPr>
           <w:noProof/>
-          <w:lang w:eastAsia="en-US" w:bidi="ta-IN"/>
+          <w:lang w:val="en-SG" w:eastAsia="zh-CN"/>
         </w:rPr>
         <w:drawing>
           <wp:inline distT="0" distB="0" distL="0" distR="0" wp14:anchorId="27C14BB5" wp14:editId="3D821693">
@@ -5773,7 +5310,6 @@
                       <w:lang w:val="en-SG"/>
                     </w:rPr>
                   </w:pPr>
-                  <w:proofErr w:type="spellStart"/>
                   <w:r>
                     <w:rPr>
                       <w:sz w:val="18"/>
@@ -5782,7 +5318,6 @@
                     </w:rPr>
                     <w:t>ConcreteProduct</w:t>
                   </w:r>
-                  <w:proofErr w:type="spellEnd"/>
                 </w:p>
               </w:txbxContent>
             </v:textbox>
@@ -5843,7 +5378,6 @@
                       <w:lang w:val="en-SG"/>
                     </w:rPr>
                   </w:pPr>
-                  <w:proofErr w:type="spellStart"/>
                   <w:r>
                     <w:rPr>
                       <w:sz w:val="18"/>
@@ -5852,7 +5386,6 @@
                     </w:rPr>
                     <w:t>ConcreteCreator</w:t>
                   </w:r>
-                  <w:proofErr w:type="spellEnd"/>
                 </w:p>
               </w:txbxContent>
             </v:textbox>
@@ -5896,7 +5429,7 @@
       <w:r>
         <w:rPr>
           <w:noProof/>
-          <w:lang w:eastAsia="en-US" w:bidi="ta-IN"/>
+          <w:lang w:val="en-SG" w:eastAsia="zh-CN"/>
         </w:rPr>
         <w:drawing>
           <wp:inline distT="0" distB="0" distL="0" distR="0" wp14:anchorId="1A6F5234" wp14:editId="3BB148F7">
@@ -5966,7 +5499,7 @@
       <w:r>
         <w:rPr>
           <w:noProof/>
-          <w:lang w:eastAsia="en-US" w:bidi="ta-IN"/>
+          <w:lang w:val="en-SG" w:eastAsia="zh-CN"/>
         </w:rPr>
         <w:drawing>
           <wp:inline distT="0" distB="0" distL="0" distR="0" wp14:anchorId="1B490ECA" wp14:editId="5CC913CD">
@@ -6298,25 +5831,7 @@
                 <w:sz w:val="24"/>
                 <w:szCs w:val="24"/>
               </w:rPr>
-              <w:t xml:space="preserve">The </w:t>
-            </w:r>
-            <w:proofErr w:type="spellStart"/>
-            <w:r>
-              <w:rPr>
-                <w:rFonts w:ascii="Times New Roman" w:hAnsi="Times New Roman" w:cs="Times New Roman"/>
-                <w:sz w:val="24"/>
-                <w:szCs w:val="24"/>
-              </w:rPr>
-              <w:t>PaymentReceiverFactory</w:t>
-            </w:r>
-            <w:proofErr w:type="spellEnd"/>
-            <w:r>
-              <w:rPr>
-                <w:rFonts w:ascii="Times New Roman" w:hAnsi="Times New Roman" w:cs="Times New Roman"/>
-                <w:sz w:val="24"/>
-                <w:szCs w:val="24"/>
-              </w:rPr>
-              <w:t xml:space="preserve"> must ensure only 1 instance of the factory exists and only 1 instance of receiver is returned to the TransactionController.</w:t>
+              <w:t>The PaymentReceiverFactory must ensure only 1 instance of the factory exists and only 1 instance of receiver is returned to the TransactionController.</w:t>
             </w:r>
           </w:p>
           <w:p>
@@ -6348,23 +5863,13 @@
                 <w:szCs w:val="24"/>
               </w:rPr>
             </w:pPr>
-            <w:proofErr w:type="spellStart"/>
-            <w:r>
-              <w:rPr>
-                <w:rFonts w:ascii="Times New Roman" w:hAnsi="Times New Roman" w:cs="Times New Roman"/>
-                <w:sz w:val="24"/>
-                <w:szCs w:val="24"/>
-              </w:rPr>
-              <w:t>Subclassing</w:t>
-            </w:r>
-            <w:proofErr w:type="spellEnd"/>
-            <w:r>
-              <w:rPr>
-                <w:rFonts w:ascii="Times New Roman" w:hAnsi="Times New Roman" w:cs="Times New Roman"/>
-                <w:sz w:val="24"/>
-                <w:szCs w:val="24"/>
-              </w:rPr>
-              <w:t xml:space="preserve"> the Singleton Class</w:t>
+            <w:r>
+              <w:rPr>
+                <w:rFonts w:ascii="Times New Roman" w:hAnsi="Times New Roman" w:cs="Times New Roman"/>
+                <w:sz w:val="24"/>
+                <w:szCs w:val="24"/>
+              </w:rPr>
+              <w:t>Subclassing the Singleton Class</w:t>
             </w:r>
           </w:p>
         </w:tc>
@@ -6389,25 +5894,7 @@
                 <w:sz w:val="24"/>
                 <w:szCs w:val="24"/>
               </w:rPr>
-              <w:t xml:space="preserve">The </w:t>
-            </w:r>
-            <w:proofErr w:type="spellStart"/>
-            <w:r>
-              <w:rPr>
-                <w:rFonts w:ascii="Times New Roman" w:hAnsi="Times New Roman" w:cs="Times New Roman"/>
-                <w:sz w:val="24"/>
-                <w:szCs w:val="24"/>
-              </w:rPr>
-              <w:t>PaymentReceiverFactory</w:t>
-            </w:r>
-            <w:proofErr w:type="spellEnd"/>
-            <w:r>
-              <w:rPr>
-                <w:rFonts w:ascii="Times New Roman" w:hAnsi="Times New Roman" w:cs="Times New Roman"/>
-                <w:sz w:val="24"/>
-                <w:szCs w:val="24"/>
-              </w:rPr>
-              <w:t xml:space="preserve"> has no plans to be subclass and must be mindful of the consequences if it is to be subclass in the future.</w:t>
+              <w:t>The PaymentReceiverFactory has no plans to be subclass and must be mindful of the consequences if it is to be subclass in the future.</w:t>
             </w:r>
           </w:p>
         </w:tc>
@@ -6469,25 +5956,7 @@
                 <w:sz w:val="24"/>
                 <w:szCs w:val="24"/>
               </w:rPr>
-              <w:t xml:space="preserve"> </w:t>
-            </w:r>
-            <w:proofErr w:type="spellStart"/>
-            <w:r>
-              <w:rPr>
-                <w:rFonts w:ascii="Times New Roman" w:hAnsi="Times New Roman" w:cs="Times New Roman"/>
-                <w:sz w:val="24"/>
-                <w:szCs w:val="24"/>
-              </w:rPr>
-              <w:t>PaymentReceiverFactory</w:t>
-            </w:r>
-            <w:proofErr w:type="spellEnd"/>
-            <w:r>
-              <w:rPr>
-                <w:rFonts w:ascii="Times New Roman" w:hAnsi="Times New Roman" w:cs="Times New Roman"/>
-                <w:sz w:val="24"/>
-                <w:szCs w:val="24"/>
-              </w:rPr>
-              <w:t xml:space="preserve"> is thread-safe, it </w:t>
+              <w:t xml:space="preserve"> PaymentReceiverFactory is thread-safe, it </w:t>
             </w:r>
             <w:r>
               <w:rPr>
@@ -7065,8 +6534,6 @@
       <w:r>
         <w:t>Motivation</w:t>
       </w:r>
-      <w:bookmarkStart w:id="0" w:name="_GoBack"/>
-      <w:bookmarkEnd w:id="0"/>
     </w:p>
     <w:p/>
     <w:p>
@@ -7549,7 +7016,7 @@
       <w:r>
         <w:rPr>
           <w:noProof/>
-          <w:lang w:eastAsia="en-US" w:bidi="ta-IN"/>
+          <w:lang w:val="en-SG" w:eastAsia="zh-CN"/>
         </w:rPr>
         <w:drawing>
           <wp:inline distT="0" distB="0" distL="0" distR="0" wp14:anchorId="2909970F" wp14:editId="6FF4F064">
@@ -7617,7 +7084,7 @@
         <w:rPr>
           <w:rFonts w:ascii="Helvetica" w:hAnsi="Helvetica" w:cs="Helvetica"/>
           <w:noProof/>
-          <w:lang w:eastAsia="en-US" w:bidi="ta-IN"/>
+          <w:lang w:val="en-SG" w:eastAsia="zh-CN"/>
         </w:rPr>
         <w:drawing>
           <wp:inline distT="0" distB="0" distL="0" distR="0" wp14:anchorId="22B71348" wp14:editId="646B7ACF">
@@ -7684,7 +7151,7 @@
         <w:rPr>
           <w:rFonts w:ascii="Helvetica" w:hAnsi="Helvetica" w:cs="Helvetica"/>
           <w:noProof/>
-          <w:lang w:eastAsia="en-US" w:bidi="ta-IN"/>
+          <w:lang w:val="en-SG" w:eastAsia="zh-CN"/>
         </w:rPr>
         <w:drawing>
           <wp:inline distT="0" distB="0" distL="0" distR="0" wp14:anchorId="0A53463F" wp14:editId="37BA99B5">
@@ -8179,25 +7646,7 @@
                 <w:sz w:val="24"/>
                 <w:szCs w:val="24"/>
               </w:rPr>
-              <w:t xml:space="preserve">It is handled solely by the </w:t>
-            </w:r>
-            <w:proofErr w:type="spellStart"/>
-            <w:r>
-              <w:rPr>
-                <w:rFonts w:ascii="Times New Roman" w:hAnsi="Times New Roman" w:cs="Times New Roman"/>
-                <w:sz w:val="24"/>
-                <w:szCs w:val="24"/>
-              </w:rPr>
-              <w:t>ConcreteHandlers</w:t>
-            </w:r>
-            <w:proofErr w:type="spellEnd"/>
-            <w:r>
-              <w:rPr>
-                <w:rFonts w:ascii="Times New Roman" w:hAnsi="Times New Roman" w:cs="Times New Roman"/>
-                <w:sz w:val="24"/>
-                <w:szCs w:val="24"/>
-              </w:rPr>
-              <w:t>.</w:t>
+              <w:t>It is handled solely by the ConcreteHandlers.</w:t>
             </w:r>
           </w:p>
         </w:tc>
@@ -8770,25 +8219,7 @@
                 <w:szCs w:val="24"/>
               </w:rPr>
               <w:lastRenderedPageBreak/>
-              <w:t xml:space="preserve">their implementations should be extensible by </w:t>
-            </w:r>
-            <w:proofErr w:type="spellStart"/>
-            <w:r>
-              <w:rPr>
-                <w:rFonts w:ascii="Times New Roman" w:hAnsi="Times New Roman" w:cs="Times New Roman"/>
-                <w:sz w:val="24"/>
-                <w:szCs w:val="24"/>
-              </w:rPr>
-              <w:t>subclassing</w:t>
-            </w:r>
-            <w:proofErr w:type="spellEnd"/>
-            <w:r>
-              <w:rPr>
-                <w:rFonts w:ascii="Times New Roman" w:hAnsi="Times New Roman" w:cs="Times New Roman"/>
-                <w:sz w:val="24"/>
-                <w:szCs w:val="24"/>
-              </w:rPr>
-              <w:t>. In this case, the Bridge pattern lets you combine the different abstractions and implementations and extend them independently.</w:t>
+              <w:t>their implementations should be extensible by subclassing. In this case, the Bridge pattern lets you combine the different abstractions and implementations and extend them independently.</w:t>
             </w:r>
           </w:p>
           <w:p>
@@ -9282,21 +8713,7 @@
           <w:color w:val="222222"/>
         </w:rPr>
         <w:lastRenderedPageBreak/>
-        <w:t>Client (</w:t>
-      </w:r>
-      <w:proofErr w:type="spellStart"/>
-      <w:r>
-        <w:rPr>
-          <w:color w:val="222222"/>
-        </w:rPr>
-        <w:t>MainController</w:t>
-      </w:r>
-      <w:proofErr w:type="spellEnd"/>
-      <w:r>
-        <w:rPr>
-          <w:color w:val="222222"/>
-        </w:rPr>
-        <w:t>)</w:t>
+        <w:t>Client (MainController)</w:t>
       </w:r>
     </w:p>
     <w:p>
@@ -9332,21 +8749,7 @@
         <w:rPr>
           <w:color w:val="222222"/>
         </w:rPr>
-        <w:t>Abstraction (</w:t>
-      </w:r>
-      <w:proofErr w:type="spellStart"/>
-      <w:r>
-        <w:rPr>
-          <w:color w:val="222222"/>
-        </w:rPr>
-        <w:t>PropertyLoader</w:t>
-      </w:r>
-      <w:proofErr w:type="spellEnd"/>
-      <w:r>
-        <w:rPr>
-          <w:color w:val="222222"/>
-        </w:rPr>
-        <w:t>)</w:t>
+        <w:t>Abstraction (PropertyLoader)</w:t>
       </w:r>
     </w:p>
     <w:p>
@@ -9382,16 +8785,8 @@
         <w:rPr>
           <w:color w:val="222222"/>
         </w:rPr>
-        <w:t xml:space="preserve">Maintains a reference to an object of type </w:t>
-      </w:r>
-      <w:proofErr w:type="spellStart"/>
-      <w:r>
-        <w:rPr>
-          <w:color w:val="222222"/>
-        </w:rPr>
-        <w:t>Implementor</w:t>
-      </w:r>
-      <w:proofErr w:type="spellEnd"/>
+        <w:t>Maintains a reference to an object of type Implementor</w:t>
+      </w:r>
     </w:p>
     <w:p>
       <w:pPr>
@@ -9408,35 +8803,7 @@
         <w:rPr>
           <w:color w:val="222222"/>
         </w:rPr>
-        <w:t>Refined Abstraction (</w:t>
-      </w:r>
-      <w:proofErr w:type="spellStart"/>
-      <w:r>
-        <w:rPr>
-          <w:color w:val="222222"/>
-        </w:rPr>
-        <w:t>CashPropertyLoader</w:t>
-      </w:r>
-      <w:proofErr w:type="spellEnd"/>
-      <w:r>
-        <w:rPr>
-          <w:color w:val="222222"/>
-        </w:rPr>
-        <w:t xml:space="preserve">, </w:t>
-      </w:r>
-      <w:proofErr w:type="spellStart"/>
-      <w:r>
-        <w:rPr>
-          <w:color w:val="222222"/>
-        </w:rPr>
-        <w:t>DrinkPropertyLoader</w:t>
-      </w:r>
-      <w:proofErr w:type="spellEnd"/>
-      <w:r>
-        <w:rPr>
-          <w:color w:val="222222"/>
-        </w:rPr>
-        <w:t>)</w:t>
+        <w:t>Refined Abstraction (CashPropertyLoader, DrinkPropertyLoader)</w:t>
       </w:r>
     </w:p>
     <w:p>
@@ -9454,16 +8821,8 @@
         <w:rPr>
           <w:color w:val="222222"/>
         </w:rPr>
-        <w:t xml:space="preserve">Extends the interface defined by </w:t>
-      </w:r>
-      <w:proofErr w:type="spellStart"/>
-      <w:r>
-        <w:rPr>
-          <w:color w:val="222222"/>
-        </w:rPr>
-        <w:t>PropertyLoader</w:t>
-      </w:r>
-      <w:proofErr w:type="spellEnd"/>
+        <w:t>Extends the interface defined by PropertyLoader</w:t>
+      </w:r>
     </w:p>
     <w:p>
       <w:pPr>
@@ -9476,33 +8835,11 @@
           <w:color w:val="222222"/>
         </w:rPr>
       </w:pPr>
-      <w:proofErr w:type="spellStart"/>
       <w:r>
         <w:rPr>
           <w:color w:val="222222"/>
         </w:rPr>
-        <w:t>Implementor</w:t>
-      </w:r>
-      <w:proofErr w:type="spellEnd"/>
-      <w:r>
-        <w:rPr>
-          <w:color w:val="222222"/>
-        </w:rPr>
-        <w:t xml:space="preserve"> (</w:t>
-      </w:r>
-      <w:proofErr w:type="spellStart"/>
-      <w:r>
-        <w:rPr>
-          <w:color w:val="222222"/>
-        </w:rPr>
-        <w:t>PropertyLoaderImpl</w:t>
-      </w:r>
-      <w:proofErr w:type="spellEnd"/>
-      <w:r>
-        <w:rPr>
-          <w:color w:val="222222"/>
-        </w:rPr>
-        <w:t>)</w:t>
+        <w:t>Implementor (PropertyLoaderImpl)</w:t>
       </w:r>
     </w:p>
     <w:p>
@@ -9520,63 +8857,7 @@
         <w:rPr>
           <w:color w:val="222222"/>
         </w:rPr>
-        <w:t xml:space="preserve">Defines the interface for implementation classes. This interface doesn’t have to correspond exactly to Abstraction’s interface; in fact the two interfaces can be quite different. Typically the </w:t>
-      </w:r>
-      <w:proofErr w:type="spellStart"/>
-      <w:r>
-        <w:rPr>
-          <w:color w:val="222222"/>
-        </w:rPr>
-        <w:t>PropertyLoaderImpl</w:t>
-      </w:r>
-      <w:proofErr w:type="spellEnd"/>
-      <w:r>
-        <w:rPr>
-          <w:color w:val="222222"/>
-        </w:rPr>
-        <w:t xml:space="preserve"> interface provides only primitive operations (such as </w:t>
-      </w:r>
-      <w:proofErr w:type="spellStart"/>
-      <w:r>
-        <w:rPr>
-          <w:color w:val="222222"/>
-        </w:rPr>
-        <w:t>getValue</w:t>
-      </w:r>
-      <w:proofErr w:type="spellEnd"/>
-      <w:r>
-        <w:rPr>
-          <w:color w:val="222222"/>
-        </w:rPr>
-        <w:t xml:space="preserve"> or </w:t>
-      </w:r>
-      <w:proofErr w:type="spellStart"/>
-      <w:r>
-        <w:rPr>
-          <w:color w:val="222222"/>
-        </w:rPr>
-        <w:t>setValue</w:t>
-      </w:r>
-      <w:proofErr w:type="spellEnd"/>
-      <w:r>
-        <w:rPr>
-          <w:color w:val="222222"/>
-        </w:rPr>
-        <w:t xml:space="preserve">), and </w:t>
-      </w:r>
-      <w:proofErr w:type="spellStart"/>
-      <w:r>
-        <w:rPr>
-          <w:color w:val="222222"/>
-        </w:rPr>
-        <w:t>PropertyLoader</w:t>
-      </w:r>
-      <w:proofErr w:type="spellEnd"/>
-      <w:r>
-        <w:rPr>
-          <w:color w:val="222222"/>
-        </w:rPr>
-        <w:t xml:space="preserve"> defines higher-level operations based on these primitives.</w:t>
+        <w:t>Defines the interface for implementation classes. This interface doesn’t have to correspond exactly to Abstraction’s interface; in fact the two interfaces can be quite different. Typically the PropertyLoaderImpl interface provides only primitive operations (such as getValue or setValue), and PropertyLoader defines higher-level operations based on these primitives.</w:t>
       </w:r>
     </w:p>
     <w:p>
@@ -9590,47 +8871,11 @@
           <w:color w:val="222222"/>
         </w:rPr>
       </w:pPr>
-      <w:proofErr w:type="spellStart"/>
       <w:r>
         <w:rPr>
           <w:color w:val="222222"/>
         </w:rPr>
-        <w:t>ConcreteImplementor</w:t>
-      </w:r>
-      <w:proofErr w:type="spellEnd"/>
-      <w:r>
-        <w:rPr>
-          <w:color w:val="222222"/>
-        </w:rPr>
-        <w:t xml:space="preserve"> (</w:t>
-      </w:r>
-      <w:proofErr w:type="spellStart"/>
-      <w:r>
-        <w:rPr>
-          <w:color w:val="222222"/>
-        </w:rPr>
-        <w:t>FilePropertyLoaderImpl</w:t>
-      </w:r>
-      <w:proofErr w:type="spellEnd"/>
-      <w:r>
-        <w:rPr>
-          <w:color w:val="222222"/>
-        </w:rPr>
-        <w:t xml:space="preserve">, </w:t>
-      </w:r>
-      <w:proofErr w:type="spellStart"/>
-      <w:r>
-        <w:rPr>
-          <w:color w:val="222222"/>
-        </w:rPr>
-        <w:t>DBPropertyLoaderImpl</w:t>
-      </w:r>
-      <w:proofErr w:type="spellEnd"/>
-      <w:r>
-        <w:rPr>
-          <w:color w:val="222222"/>
-        </w:rPr>
-        <w:t>)</w:t>
+        <w:t>ConcreteImplementor (FilePropertyLoaderImpl, DBPropertyLoaderImpl)</w:t>
       </w:r>
     </w:p>
     <w:p>
@@ -9649,26 +8894,12 @@
         <w:rPr>
           <w:color w:val="222222"/>
         </w:rPr>
-        <w:t xml:space="preserve">Implements the </w:t>
-      </w:r>
-      <w:proofErr w:type="spellStart"/>
+        <w:t>Implements the PropertyLoaderImpl interface and define</w:t>
+      </w:r>
       <w:r>
         <w:rPr>
           <w:color w:val="222222"/>
         </w:rPr>
-        <w:t>PropertyLoaderImpl</w:t>
-      </w:r>
-      <w:proofErr w:type="spellEnd"/>
-      <w:r>
-        <w:rPr>
-          <w:color w:val="222222"/>
-        </w:rPr>
-        <w:t xml:space="preserve"> interface and define</w:t>
-      </w:r>
-      <w:r>
-        <w:rPr>
-          <w:color w:val="222222"/>
-        </w:rPr>
         <w:t xml:space="preserve"> its concrete implementation.</w:t>
       </w:r>
       <w:r>
@@ -9705,7 +8936,7 @@
       <w:r>
         <w:rPr>
           <w:noProof/>
-          <w:lang w:eastAsia="en-US" w:bidi="ta-IN"/>
+          <w:lang w:val="en-SG" w:eastAsia="zh-CN"/>
         </w:rPr>
         <w:drawing>
           <wp:inline distT="0" distB="0" distL="0" distR="0" wp14:anchorId="0CA77EC9" wp14:editId="10B7AA2E">
@@ -9784,25 +9015,7 @@
           <w:sz w:val="24"/>
           <w:szCs w:val="24"/>
         </w:rPr>
-        <w:t xml:space="preserve">Please note that the Concrete </w:t>
-      </w:r>
-      <w:proofErr w:type="spellStart"/>
-      <w:r>
-        <w:rPr>
-          <w:rFonts w:ascii="Times New Roman" w:hAnsi="Times New Roman" w:cs="Times New Roman"/>
-          <w:sz w:val="24"/>
-          <w:szCs w:val="24"/>
-        </w:rPr>
-        <w:t>Implementor</w:t>
-      </w:r>
-      <w:proofErr w:type="spellEnd"/>
-      <w:r>
-        <w:rPr>
-          <w:rFonts w:ascii="Times New Roman" w:hAnsi="Times New Roman" w:cs="Times New Roman"/>
-          <w:sz w:val="24"/>
-          <w:szCs w:val="24"/>
-        </w:rPr>
-        <w:t xml:space="preserve"> for DB is based on future enhancement and </w:t>
+        <w:t xml:space="preserve">Please note that the Concrete Implementor for DB is based on future enhancement and </w:t>
       </w:r>
       <w:r>
         <w:rPr>
@@ -9853,17 +9066,8 @@
                       <w:sz w:val="16"/>
                       <w:szCs w:val="16"/>
                     </w:rPr>
-                    <w:t xml:space="preserve">Concrete </w:t>
+                    <w:t>Concrete Implementor</w:t>
                   </w:r>
-                  <w:proofErr w:type="spellStart"/>
-                  <w:r>
-                    <w:rPr>
-                      <w:sz w:val="16"/>
-                      <w:szCs w:val="16"/>
-                    </w:rPr>
-                    <w:t>Implementor</w:t>
-                  </w:r>
-                  <w:proofErr w:type="spellEnd"/>
                 </w:p>
               </w:txbxContent>
             </v:textbox>
@@ -9894,17 +9098,8 @@
                       <w:sz w:val="16"/>
                       <w:szCs w:val="16"/>
                     </w:rPr>
-                    <w:t xml:space="preserve">Concrete </w:t>
+                    <w:t>Concrete Implementor</w:t>
                   </w:r>
-                  <w:proofErr w:type="spellStart"/>
-                  <w:r>
-                    <w:rPr>
-                      <w:sz w:val="16"/>
-                      <w:szCs w:val="16"/>
-                    </w:rPr>
-                    <w:t>Implementor</w:t>
-                  </w:r>
-                  <w:proofErr w:type="spellEnd"/>
                 </w:p>
               </w:txbxContent>
             </v:textbox>
@@ -9997,7 +9192,6 @@
                       <w:szCs w:val="16"/>
                     </w:rPr>
                   </w:pPr>
-                  <w:proofErr w:type="spellStart"/>
                   <w:r>
                     <w:rPr>
                       <w:sz w:val="16"/>
@@ -10005,7 +9199,6 @@
                     </w:rPr>
                     <w:t>Implementor</w:t>
                   </w:r>
-                  <w:proofErr w:type="spellEnd"/>
                 </w:p>
               </w:txbxContent>
             </v:textbox>
@@ -10081,7 +9274,7 @@
       <w:r>
         <w:rPr>
           <w:noProof/>
-          <w:lang w:eastAsia="en-US" w:bidi="ta-IN"/>
+          <w:lang w:val="en-SG" w:eastAsia="zh-CN"/>
         </w:rPr>
         <w:drawing>
           <wp:inline distT="0" distB="0" distL="0" distR="0" wp14:anchorId="03FEC6DD" wp14:editId="601FB5F2">
@@ -10158,7 +9351,7 @@
       <w:r>
         <w:rPr>
           <w:noProof/>
-          <w:lang w:eastAsia="en-US" w:bidi="ta-IN"/>
+          <w:lang w:val="en-SG" w:eastAsia="zh-CN"/>
         </w:rPr>
         <w:drawing>
           <wp:inline distT="0" distB="0" distL="0" distR="0" wp14:anchorId="32C9E44E" wp14:editId="064847DA">
@@ -10348,25 +9541,7 @@
                 <w:sz w:val="24"/>
                 <w:szCs w:val="24"/>
               </w:rPr>
-              <w:t xml:space="preserve">Decoupling abstraction and </w:t>
-            </w:r>
-            <w:proofErr w:type="spellStart"/>
-            <w:r>
-              <w:rPr>
-                <w:rFonts w:ascii="Times New Roman" w:hAnsi="Times New Roman" w:cs="Times New Roman"/>
-                <w:sz w:val="24"/>
-                <w:szCs w:val="24"/>
-              </w:rPr>
-              <w:t>Implementor</w:t>
-            </w:r>
-            <w:proofErr w:type="spellEnd"/>
-            <w:r>
-              <w:rPr>
-                <w:rFonts w:ascii="Times New Roman" w:hAnsi="Times New Roman" w:cs="Times New Roman"/>
-                <w:sz w:val="24"/>
-                <w:szCs w:val="24"/>
-              </w:rPr>
-              <w:t xml:space="preserve"> also eliminates compile-time dependencies on the implementation. Changing an implementation class doesn’t require recompiling the Abstraction class and its clients. This property is essential when you must ensure binary compatibility between different versions of a class library. </w:t>
+              <w:t xml:space="preserve">Decoupling abstraction and Implementor also eliminates compile-time dependencies on the implementation. Changing an implementation class doesn’t require recompiling the Abstraction class and its clients. This property is essential when you must ensure binary compatibility between different versions of a class library. </w:t>
             </w:r>
           </w:p>
           <w:p>
@@ -10425,25 +9600,7 @@
                 <w:sz w:val="24"/>
                 <w:szCs w:val="24"/>
               </w:rPr>
-              <w:t xml:space="preserve">Can extend the Abstraction and </w:t>
-            </w:r>
-            <w:proofErr w:type="spellStart"/>
-            <w:r>
-              <w:rPr>
-                <w:rFonts w:ascii="Times New Roman" w:hAnsi="Times New Roman" w:cs="Times New Roman"/>
-                <w:sz w:val="24"/>
-                <w:szCs w:val="24"/>
-              </w:rPr>
-              <w:t>Implementor</w:t>
-            </w:r>
-            <w:proofErr w:type="spellEnd"/>
-            <w:r>
-              <w:rPr>
-                <w:rFonts w:ascii="Times New Roman" w:hAnsi="Times New Roman" w:cs="Times New Roman"/>
-                <w:sz w:val="24"/>
-                <w:szCs w:val="24"/>
-              </w:rPr>
-              <w:t xml:space="preserve"> hierarchies independently. </w:t>
+              <w:t xml:space="preserve">Can extend the Abstraction and Implementor hierarchies independently. </w:t>
             </w:r>
           </w:p>
         </w:tc>
@@ -10608,23 +9765,13 @@
                 <w:szCs w:val="24"/>
               </w:rPr>
             </w:pPr>
-            <w:proofErr w:type="spellStart"/>
-            <w:r>
-              <w:rPr>
-                <w:rFonts w:ascii="Times New Roman" w:hAnsi="Times New Roman" w:cs="Times New Roman"/>
-                <w:sz w:val="24"/>
-                <w:szCs w:val="24"/>
-              </w:rPr>
-              <w:t>Implementor</w:t>
-            </w:r>
-            <w:proofErr w:type="spellEnd"/>
-            <w:r>
-              <w:rPr>
-                <w:rFonts w:ascii="Times New Roman" w:hAnsi="Times New Roman" w:cs="Times New Roman"/>
-                <w:sz w:val="24"/>
-                <w:szCs w:val="24"/>
-              </w:rPr>
-              <w:t xml:space="preserve"> switching at runtime cause loss of changed data</w:t>
+            <w:r>
+              <w:rPr>
+                <w:rFonts w:ascii="Times New Roman" w:hAnsi="Times New Roman" w:cs="Times New Roman"/>
+                <w:sz w:val="24"/>
+                <w:szCs w:val="24"/>
+              </w:rPr>
+              <w:t>Implementor switching at runtime cause loss of changed data</w:t>
             </w:r>
           </w:p>
         </w:tc>
@@ -10647,43 +9794,7 @@
                 <w:sz w:val="24"/>
                 <w:szCs w:val="24"/>
               </w:rPr>
-              <w:t xml:space="preserve">At the same running time, vending machine system is storing data in to either DB, File or other storage. Switching the </w:t>
-            </w:r>
-            <w:proofErr w:type="spellStart"/>
-            <w:r>
-              <w:rPr>
-                <w:rFonts w:ascii="Times New Roman" w:hAnsi="Times New Roman" w:cs="Times New Roman"/>
-                <w:sz w:val="24"/>
-                <w:szCs w:val="24"/>
-              </w:rPr>
-              <w:t>Implementor</w:t>
-            </w:r>
-            <w:proofErr w:type="spellEnd"/>
-            <w:r>
-              <w:rPr>
-                <w:rFonts w:ascii="Times New Roman" w:hAnsi="Times New Roman" w:cs="Times New Roman"/>
-                <w:sz w:val="24"/>
-                <w:szCs w:val="24"/>
-              </w:rPr>
-              <w:t xml:space="preserve"> at runtime will lose the changed data in prior </w:t>
-            </w:r>
-            <w:proofErr w:type="spellStart"/>
-            <w:r>
-              <w:rPr>
-                <w:rFonts w:ascii="Times New Roman" w:hAnsi="Times New Roman" w:cs="Times New Roman"/>
-                <w:sz w:val="24"/>
-                <w:szCs w:val="24"/>
-              </w:rPr>
-              <w:t>implementor</w:t>
-            </w:r>
-            <w:proofErr w:type="spellEnd"/>
-            <w:r>
-              <w:rPr>
-                <w:rFonts w:ascii="Times New Roman" w:hAnsi="Times New Roman" w:cs="Times New Roman"/>
-                <w:sz w:val="24"/>
-                <w:szCs w:val="24"/>
-              </w:rPr>
-              <w:t>.</w:t>
+              <w:t>At the same running time, vending machine system is storing data in to either DB, File or other storage. Switching the Implementor at runtime will lose the changed data in prior implementor.</w:t>
             </w:r>
           </w:p>
         </w:tc>
@@ -10709,27 +9820,7 @@
                 <w:sz w:val="24"/>
                 <w:szCs w:val="24"/>
               </w:rPr>
-              <w:t xml:space="preserve">Creating the right </w:t>
-            </w:r>
-            <w:proofErr w:type="spellStart"/>
-            <w:r>
-              <w:rPr>
-                <w:rFonts w:ascii="Times New Roman" w:hAnsi="Times New Roman" w:cs="Times New Roman"/>
-                <w:iCs/>
-                <w:sz w:val="24"/>
-                <w:szCs w:val="24"/>
-              </w:rPr>
-              <w:t>Implementor</w:t>
-            </w:r>
-            <w:proofErr w:type="spellEnd"/>
-            <w:r>
-              <w:rPr>
-                <w:rFonts w:ascii="Times New Roman" w:hAnsi="Times New Roman" w:cs="Times New Roman"/>
-                <w:iCs/>
-                <w:sz w:val="24"/>
-                <w:szCs w:val="24"/>
-              </w:rPr>
-              <w:t xml:space="preserve"> object</w:t>
+              <w:t>Creating the right Implementor object</w:t>
             </w:r>
           </w:p>
         </w:tc>
@@ -10752,25 +9843,7 @@
                 <w:sz w:val="24"/>
                 <w:szCs w:val="24"/>
               </w:rPr>
-              <w:t xml:space="preserve">How, when and where do you decide which </w:t>
-            </w:r>
-            <w:proofErr w:type="spellStart"/>
-            <w:r>
-              <w:rPr>
-                <w:rFonts w:ascii="Times New Roman" w:hAnsi="Times New Roman" w:cs="Times New Roman"/>
-                <w:sz w:val="24"/>
-                <w:szCs w:val="24"/>
-              </w:rPr>
-              <w:t>Implementor</w:t>
-            </w:r>
-            <w:proofErr w:type="spellEnd"/>
-            <w:r>
-              <w:rPr>
-                <w:rFonts w:ascii="Times New Roman" w:hAnsi="Times New Roman" w:cs="Times New Roman"/>
-                <w:sz w:val="24"/>
-                <w:szCs w:val="24"/>
-              </w:rPr>
-              <w:t xml:space="preserve"> class to instantiate when there’s more than one?</w:t>
+              <w:t>How, when and where do you decide which Implementor class to instantiate when there’s more than one?</w:t>
             </w:r>
           </w:p>
           <w:p>
@@ -10788,43 +9861,7 @@
                 <w:sz w:val="24"/>
                 <w:szCs w:val="24"/>
               </w:rPr>
-              <w:t xml:space="preserve">Although various </w:t>
-            </w:r>
-            <w:proofErr w:type="spellStart"/>
-            <w:r>
-              <w:rPr>
-                <w:rFonts w:ascii="Times New Roman" w:hAnsi="Times New Roman" w:cs="Times New Roman"/>
-                <w:sz w:val="24"/>
-                <w:szCs w:val="24"/>
-              </w:rPr>
-              <w:t>implementors</w:t>
-            </w:r>
-            <w:proofErr w:type="spellEnd"/>
-            <w:r>
-              <w:rPr>
-                <w:rFonts w:ascii="Times New Roman" w:hAnsi="Times New Roman" w:cs="Times New Roman"/>
-                <w:sz w:val="24"/>
-                <w:szCs w:val="24"/>
-              </w:rPr>
-              <w:t xml:space="preserve"> are provided, each vending machine system only need to instantiate one specific </w:t>
-            </w:r>
-            <w:proofErr w:type="spellStart"/>
-            <w:r>
-              <w:rPr>
-                <w:rFonts w:ascii="Times New Roman" w:hAnsi="Times New Roman" w:cs="Times New Roman"/>
-                <w:sz w:val="24"/>
-                <w:szCs w:val="24"/>
-              </w:rPr>
-              <w:t>Implementor</w:t>
-            </w:r>
-            <w:proofErr w:type="spellEnd"/>
-            <w:r>
-              <w:rPr>
-                <w:rFonts w:ascii="Times New Roman" w:hAnsi="Times New Roman" w:cs="Times New Roman"/>
-                <w:sz w:val="24"/>
-                <w:szCs w:val="24"/>
-              </w:rPr>
-              <w:t xml:space="preserve"> according to the chosen data storing method.</w:t>
+              <w:t>Although various implementors are provided, each vending machine system only need to instantiate one specific Implementor according to the chosen data storing method.</w:t>
             </w:r>
           </w:p>
         </w:tc>
@@ -10947,25 +9984,7 @@
           <w:sz w:val="24"/>
           <w:szCs w:val="24"/>
         </w:rPr>
-        <w:t xml:space="preserve">Able to add one or more add-on after selecting a Drink before paying yet. Some add-on may have own functionality like deduct 5 </w:t>
-      </w:r>
-      <w:proofErr w:type="gramStart"/>
-      <w:r>
-        <w:rPr>
-          <w:rFonts w:ascii="Times New Roman" w:hAnsi="Times New Roman" w:cs="Times New Roman"/>
-          <w:sz w:val="24"/>
-          <w:szCs w:val="24"/>
-        </w:rPr>
-        <w:t>cent</w:t>
-      </w:r>
-      <w:proofErr w:type="gramEnd"/>
-      <w:r>
-        <w:rPr>
-          <w:rFonts w:ascii="Times New Roman" w:hAnsi="Times New Roman" w:cs="Times New Roman"/>
-          <w:sz w:val="24"/>
-          <w:szCs w:val="24"/>
-        </w:rPr>
-        <w:t xml:space="preserve"> for total price.</w:t>
+        <w:t>Able to add one or more add-on after selecting a Drink before paying yet. Some add-on may have own functionality like deduct 5 cent for total price.</w:t>
       </w:r>
     </w:p>
     <w:p/>
@@ -11148,25 +10167,7 @@
                 <w:sz w:val="24"/>
                 <w:szCs w:val="24"/>
               </w:rPr>
-              <w:t xml:space="preserve">Attach additional responsibilities to an object dynamically. Decorators provide a flexible alternative to </w:t>
-            </w:r>
-            <w:proofErr w:type="spellStart"/>
-            <w:r>
-              <w:rPr>
-                <w:rFonts w:ascii="Times New Roman" w:hAnsi="Times New Roman" w:cs="Times New Roman"/>
-                <w:sz w:val="24"/>
-                <w:szCs w:val="24"/>
-              </w:rPr>
-              <w:t>subclassing</w:t>
-            </w:r>
-            <w:proofErr w:type="spellEnd"/>
-            <w:r>
-              <w:rPr>
-                <w:rFonts w:ascii="Times New Roman" w:hAnsi="Times New Roman" w:cs="Times New Roman"/>
-                <w:sz w:val="24"/>
-                <w:szCs w:val="24"/>
-              </w:rPr>
-              <w:t xml:space="preserve"> for extending functionality.</w:t>
+              <w:t>Attach additional responsibilities to an object dynamically. Decorators provide a flexible alternative to subclassing for extending functionality.</w:t>
             </w:r>
           </w:p>
         </w:tc>
@@ -11329,25 +10330,7 @@
                 <w:sz w:val="24"/>
                 <w:szCs w:val="24"/>
               </w:rPr>
-              <w:t xml:space="preserve">When extension by </w:t>
-            </w:r>
-            <w:proofErr w:type="spellStart"/>
-            <w:r>
-              <w:rPr>
-                <w:rFonts w:ascii="Times New Roman" w:hAnsi="Times New Roman" w:cs="Times New Roman"/>
-                <w:sz w:val="24"/>
-                <w:szCs w:val="24"/>
-              </w:rPr>
-              <w:t>subclassing</w:t>
-            </w:r>
-            <w:proofErr w:type="spellEnd"/>
-            <w:r>
-              <w:rPr>
-                <w:rFonts w:ascii="Times New Roman" w:hAnsi="Times New Roman" w:cs="Times New Roman"/>
-                <w:sz w:val="24"/>
-                <w:szCs w:val="24"/>
-              </w:rPr>
-              <w:t xml:space="preserve"> is impractical. Sometimes a large number of independent extensions are possible and would produce an explosion of subclasses to support ever y </w:t>
+              <w:t xml:space="preserve">When extension by subclassing is impractical. Sometimes a large number of independent extensions are possible and would produce an explosion of subclasses to support ever y </w:t>
             </w:r>
             <w:r>
               <w:rPr>
@@ -11356,25 +10339,7 @@
                 <w:szCs w:val="24"/>
               </w:rPr>
               <w:lastRenderedPageBreak/>
-              <w:t xml:space="preserve">combination. Or a class definition maybe hidden or otherwise unavailable for </w:t>
-            </w:r>
-            <w:proofErr w:type="spellStart"/>
-            <w:r>
-              <w:rPr>
-                <w:rFonts w:ascii="Times New Roman" w:hAnsi="Times New Roman" w:cs="Times New Roman"/>
-                <w:sz w:val="24"/>
-                <w:szCs w:val="24"/>
-              </w:rPr>
-              <w:t>subclassing</w:t>
-            </w:r>
-            <w:proofErr w:type="spellEnd"/>
-            <w:r>
-              <w:rPr>
-                <w:rFonts w:ascii="Times New Roman" w:hAnsi="Times New Roman" w:cs="Times New Roman"/>
-                <w:sz w:val="24"/>
-                <w:szCs w:val="24"/>
-              </w:rPr>
-              <w:t>.</w:t>
+              <w:t>combination. Or a class definition maybe hidden or otherwise unavailable for subclassing.</w:t>
             </w:r>
           </w:p>
         </w:tc>
@@ -11464,25 +10429,7 @@
                 <w:sz w:val="24"/>
                 <w:szCs w:val="24"/>
               </w:rPr>
-              <w:t xml:space="preserve">Both the abstractions and their implementations should be extensible by </w:t>
-            </w:r>
-            <w:proofErr w:type="spellStart"/>
-            <w:r>
-              <w:rPr>
-                <w:rFonts w:ascii="Times New Roman" w:hAnsi="Times New Roman" w:cs="Times New Roman"/>
-                <w:sz w:val="24"/>
-                <w:szCs w:val="24"/>
-              </w:rPr>
-              <w:t>subclassing</w:t>
-            </w:r>
-            <w:proofErr w:type="spellEnd"/>
-            <w:r>
-              <w:rPr>
-                <w:rFonts w:ascii="Times New Roman" w:hAnsi="Times New Roman" w:cs="Times New Roman"/>
-                <w:sz w:val="24"/>
-                <w:szCs w:val="24"/>
-              </w:rPr>
-              <w:t>. In this case, the Bridge pattern lets you combine the different abstractions and implementations and extend them independently.</w:t>
+              <w:t>Both the abstractions and their implementations should be extensible by subclassing. In this case, the Bridge pattern lets you combine the different abstractions and implementations and extend them independently.</w:t>
             </w:r>
           </w:p>
           <w:p>
@@ -11669,10 +10616,10 @@
             </w:pPr>
             <w:r>
               <w:object w:dxaOrig="8850" w:dyaOrig="6720" w14:anchorId="1DF91C90">
-                <v:shape id="_x0000_i1027" type="#_x0000_t75" style="width:360.75pt;height:273.75pt" o:ole="">
+                <v:shape id="_x0000_i1027" type="#_x0000_t75" style="width:360.45pt;height:273.95pt" o:ole="">
                   <v:imagedata r:id="rId24" o:title=""/>
                 </v:shape>
-                <o:OLEObject Type="Embed" ProgID="PBrush" ShapeID="_x0000_i1027" DrawAspect="Content" ObjectID="_1538853488" r:id="rId25"/>
+                <o:OLEObject Type="Embed" ProgID="PBrush" ShapeID="_x0000_i1027" DrawAspect="Content" ObjectID="_1538855011" r:id="rId25"/>
               </w:object>
             </w:r>
           </w:p>
@@ -11722,10 +10669,10 @@
             </w:pPr>
             <w:r>
               <w:object w:dxaOrig="6825" w:dyaOrig="7185" w14:anchorId="78C973C9">
-                <v:shape id="_x0000_i1028" type="#_x0000_t75" style="width:341.25pt;height:231pt" o:ole="">
+                <v:shape id="_x0000_i1028" type="#_x0000_t75" style="width:341.3pt;height:230.95pt" o:ole="">
                   <v:imagedata r:id="rId26" o:title=""/>
                 </v:shape>
-                <o:OLEObject Type="Embed" ProgID="PBrush" ShapeID="_x0000_i1028" DrawAspect="Content" ObjectID="_1538853489" r:id="rId27"/>
+                <o:OLEObject Type="Embed" ProgID="PBrush" ShapeID="_x0000_i1028" DrawAspect="Content" ObjectID="_1538855012" r:id="rId27"/>
               </w:object>
             </w:r>
           </w:p>
@@ -11775,10 +10722,10 @@
             </w:pPr>
             <w:r>
               <w:object w:dxaOrig="8565" w:dyaOrig="6585" w14:anchorId="636BDE0E">
-                <v:shape id="_x0000_i1029" type="#_x0000_t75" style="width:360.75pt;height:219pt" o:ole="">
+                <v:shape id="_x0000_i1029" type="#_x0000_t75" style="width:360.45pt;height:218.8pt" o:ole="">
                   <v:imagedata r:id="rId28" o:title=""/>
                 </v:shape>
-                <o:OLEObject Type="Embed" ProgID="PBrush" ShapeID="_x0000_i1029" DrawAspect="Content" ObjectID="_1538853490" r:id="rId29"/>
+                <o:OLEObject Type="Embed" ProgID="PBrush" ShapeID="_x0000_i1029" DrawAspect="Content" ObjectID="_1538855013" r:id="rId29"/>
               </w:object>
             </w:r>
           </w:p>
@@ -11827,18 +10774,8 @@
                 <w:sz w:val="24"/>
                 <w:szCs w:val="24"/>
               </w:rPr>
-              <w:t xml:space="preserve">Responsibilities of an object without </w:t>
-            </w:r>
-            <w:proofErr w:type="spellStart"/>
-            <w:r>
-              <w:rPr>
-                <w:rFonts w:ascii="Times New Roman" w:hAnsi="Times New Roman" w:cs="Times New Roman"/>
-                <w:sz w:val="24"/>
-                <w:szCs w:val="24"/>
-              </w:rPr>
-              <w:t>subclassing</w:t>
-            </w:r>
-            <w:proofErr w:type="spellEnd"/>
+              <w:t>Responsibilities of an object without subclassing</w:t>
+            </w:r>
           </w:p>
         </w:tc>
         <w:tc>
@@ -12026,21 +10963,7 @@
         <w:rPr>
           <w:color w:val="222222"/>
         </w:rPr>
-        <w:t>Component (</w:t>
-      </w:r>
-      <w:proofErr w:type="spellStart"/>
-      <w:r>
-        <w:rPr>
-          <w:color w:val="222222"/>
-        </w:rPr>
-        <w:t>DrinksProduct</w:t>
-      </w:r>
-      <w:proofErr w:type="spellEnd"/>
-      <w:r>
-        <w:rPr>
-          <w:color w:val="222222"/>
-        </w:rPr>
-        <w:t>)</w:t>
+        <w:t>Component (DrinksProduct)</w:t>
       </w:r>
     </w:p>
     <w:p>
@@ -12090,33 +11013,11 @@
           <w:color w:val="222222"/>
         </w:rPr>
       </w:pPr>
-      <w:proofErr w:type="spellStart"/>
       <w:r>
         <w:rPr>
           <w:color w:val="222222"/>
         </w:rPr>
-        <w:t>ConcreteComponent</w:t>
-      </w:r>
-      <w:proofErr w:type="spellEnd"/>
-      <w:r>
-        <w:rPr>
-          <w:color w:val="222222"/>
-        </w:rPr>
-        <w:t xml:space="preserve"> (</w:t>
-      </w:r>
-      <w:proofErr w:type="spellStart"/>
-      <w:r>
-        <w:rPr>
-          <w:color w:val="222222"/>
-        </w:rPr>
-        <w:t>DrinksBrand</w:t>
-      </w:r>
-      <w:proofErr w:type="spellEnd"/>
-      <w:r>
-        <w:rPr>
-          <w:color w:val="222222"/>
-        </w:rPr>
-        <w:t>)</w:t>
+        <w:t>ConcreteComponent (DrinksBrand)</w:t>
       </w:r>
     </w:p>
     <w:p>
@@ -12173,21 +11074,7 @@
         <w:rPr>
           <w:color w:val="222222"/>
         </w:rPr>
-        <w:t>Decorator (</w:t>
-      </w:r>
-      <w:proofErr w:type="spellStart"/>
-      <w:r>
-        <w:rPr>
-          <w:color w:val="222222"/>
-        </w:rPr>
-        <w:t>DrinksDecorator</w:t>
-      </w:r>
-      <w:proofErr w:type="spellEnd"/>
-      <w:r>
-        <w:rPr>
-          <w:color w:val="222222"/>
-        </w:rPr>
-        <w:t>)</w:t>
+        <w:t>Decorator (DrinksDecorator)</w:t>
       </w:r>
     </w:p>
     <w:p>
@@ -12250,7 +11137,6 @@
           <w:color w:val="222222"/>
         </w:rPr>
       </w:pPr>
-      <w:proofErr w:type="spellStart"/>
       <w:r>
         <w:rPr>
           <w:color w:val="222222"/>
@@ -12261,42 +11147,7 @@
         <w:rPr>
           <w:color w:val="222222"/>
         </w:rPr>
-        <w:t>Decorator</w:t>
-      </w:r>
-      <w:proofErr w:type="spellEnd"/>
-      <w:r>
-        <w:rPr>
-          <w:color w:val="222222"/>
-        </w:rPr>
-        <w:t xml:space="preserve"> (</w:t>
-      </w:r>
-      <w:proofErr w:type="spellStart"/>
-      <w:r>
-        <w:rPr>
-          <w:color w:val="222222"/>
-        </w:rPr>
-        <w:t>LessSugarDecorator</w:t>
-      </w:r>
-      <w:proofErr w:type="spellEnd"/>
-      <w:r>
-        <w:rPr>
-          <w:color w:val="222222"/>
-        </w:rPr>
-        <w:t xml:space="preserve">, </w:t>
-      </w:r>
-      <w:proofErr w:type="spellStart"/>
-      <w:r>
-        <w:rPr>
-          <w:color w:val="222222"/>
-        </w:rPr>
-        <w:t>LessMilkDecorator</w:t>
-      </w:r>
-      <w:proofErr w:type="spellEnd"/>
-      <w:r>
-        <w:rPr>
-          <w:color w:val="222222"/>
-        </w:rPr>
-        <w:t>)</w:t>
+        <w:t>Decorator (LessSugarDecorator, LessMilkDecorator)</w:t>
       </w:r>
     </w:p>
     <w:p>
@@ -12427,7 +11278,7 @@
       <w:r>
         <w:rPr>
           <w:noProof/>
-          <w:lang w:eastAsia="en-US" w:bidi="ta-IN"/>
+          <w:lang w:val="en-SG" w:eastAsia="zh-CN"/>
         </w:rPr>
         <w:drawing>
           <wp:inline distT="0" distB="0" distL="0" distR="0" wp14:anchorId="752EF064" wp14:editId="24C91F7F">
@@ -12558,7 +11409,7 @@
       <w:r>
         <w:rPr>
           <w:noProof/>
-          <w:lang w:eastAsia="en-US" w:bidi="ta-IN"/>
+          <w:lang w:val="en-SG" w:eastAsia="zh-CN"/>
         </w:rPr>
         <w:drawing>
           <wp:inline distT="0" distB="0" distL="0" distR="0" wp14:anchorId="30764FBA" wp14:editId="45DD6CB6">
@@ -12685,7 +11536,7 @@
       <w:r>
         <w:rPr>
           <w:noProof/>
-          <w:lang w:eastAsia="en-US" w:bidi="ta-IN"/>
+          <w:lang w:val="en-SG" w:eastAsia="zh-CN"/>
         </w:rPr>
         <w:drawing>
           <wp:inline distT="0" distB="0" distL="0" distR="0" wp14:anchorId="5AA0494C" wp14:editId="5228D7E1">
@@ -12796,61 +11647,7 @@
           <w:sz w:val="24"/>
           <w:szCs w:val="24"/>
         </w:rPr>
-        <w:t xml:space="preserve">There is no change to the current diagram as adding a </w:t>
-      </w:r>
-      <w:proofErr w:type="spellStart"/>
-      <w:r>
-        <w:rPr>
-          <w:rFonts w:ascii="Times New Roman" w:hAnsi="Times New Roman" w:cs="Times New Roman"/>
-          <w:sz w:val="24"/>
-          <w:szCs w:val="24"/>
-        </w:rPr>
-        <w:t>DrinksProduct</w:t>
-      </w:r>
-      <w:proofErr w:type="spellEnd"/>
-      <w:r>
-        <w:rPr>
-          <w:rFonts w:ascii="Times New Roman" w:hAnsi="Times New Roman" w:cs="Times New Roman"/>
-          <w:sz w:val="24"/>
-          <w:szCs w:val="24"/>
-        </w:rPr>
-        <w:t xml:space="preserve"> Interface and </w:t>
-      </w:r>
-      <w:proofErr w:type="spellStart"/>
-      <w:r>
-        <w:rPr>
-          <w:rFonts w:ascii="Times New Roman" w:hAnsi="Times New Roman" w:cs="Times New Roman"/>
-          <w:sz w:val="24"/>
-          <w:szCs w:val="24"/>
-        </w:rPr>
-        <w:t>DrinksDecorator</w:t>
-      </w:r>
-      <w:proofErr w:type="spellEnd"/>
-      <w:r>
-        <w:rPr>
-          <w:rFonts w:ascii="Times New Roman" w:hAnsi="Times New Roman" w:cs="Times New Roman"/>
-          <w:sz w:val="24"/>
-          <w:szCs w:val="24"/>
-        </w:rPr>
-        <w:t xml:space="preserve"> does not change how the other object is calling </w:t>
-      </w:r>
-      <w:proofErr w:type="spellStart"/>
-      <w:r>
-        <w:rPr>
-          <w:rFonts w:ascii="Times New Roman" w:hAnsi="Times New Roman" w:cs="Times New Roman"/>
-          <w:sz w:val="24"/>
-          <w:szCs w:val="24"/>
-        </w:rPr>
-        <w:t>DrinksBrand</w:t>
-      </w:r>
-      <w:proofErr w:type="spellEnd"/>
-      <w:r>
-        <w:rPr>
-          <w:rFonts w:ascii="Times New Roman" w:hAnsi="Times New Roman" w:cs="Times New Roman"/>
-          <w:sz w:val="24"/>
-          <w:szCs w:val="24"/>
-        </w:rPr>
-        <w:t xml:space="preserve"> since there are no concrete Decorator classes in main source package yet.</w:t>
+        <w:t>There is no change to the current diagram as adding a DrinksProduct Interface and DrinksDecorator does not change how the other object is calling DrinksBrand since there are no concrete Decorator classes in main source package yet.</w:t>
       </w:r>
     </w:p>
     <w:p>
@@ -12919,7 +11716,7 @@
       <w:r>
         <w:rPr>
           <w:noProof/>
-          <w:lang w:eastAsia="en-US" w:bidi="ta-IN"/>
+          <w:lang w:val="en-SG" w:eastAsia="zh-CN"/>
         </w:rPr>
         <w:drawing>
           <wp:inline distT="0" distB="0" distL="0" distR="0" wp14:anchorId="5745F56E" wp14:editId="31E56E41">
@@ -13033,7 +11830,7 @@
           <w:noProof/>
           <w:sz w:val="24"/>
           <w:szCs w:val="24"/>
-          <w:lang w:eastAsia="en-US" w:bidi="ta-IN"/>
+          <w:lang w:val="en-SG" w:eastAsia="zh-CN"/>
         </w:rPr>
         <w:drawing>
           <wp:inline distT="0" distB="0" distL="0" distR="0" wp14:anchorId="49C37FAA" wp14:editId="6C05849B">
@@ -13125,7 +11922,7 @@
           <w:noProof/>
           <w:sz w:val="24"/>
           <w:szCs w:val="24"/>
-          <w:lang w:eastAsia="en-US" w:bidi="ta-IN"/>
+          <w:lang w:val="en-SG" w:eastAsia="zh-CN"/>
         </w:rPr>
         <w:drawing>
           <wp:inline distT="0" distB="0" distL="0" distR="0" wp14:anchorId="2ABD2512" wp14:editId="3543F9A2">
@@ -13201,7 +11998,7 @@
       <w:r>
         <w:rPr>
           <w:noProof/>
-          <w:lang w:eastAsia="en-US" w:bidi="ta-IN"/>
+          <w:lang w:val="en-SG" w:eastAsia="zh-CN"/>
         </w:rPr>
         <w:drawing>
           <wp:inline distT="0" distB="0" distL="0" distR="0" wp14:anchorId="0BCC8A61" wp14:editId="40E56C80">
@@ -13834,61 +12631,7 @@
                 <w:sz w:val="24"/>
                 <w:szCs w:val="24"/>
               </w:rPr>
-              <w:t xml:space="preserve">object and extends by </w:t>
-            </w:r>
-            <w:proofErr w:type="spellStart"/>
-            <w:r>
-              <w:rPr>
-                <w:rFonts w:ascii="Times New Roman" w:hAnsi="Times New Roman" w:cs="Times New Roman"/>
-                <w:sz w:val="24"/>
-                <w:szCs w:val="24"/>
-              </w:rPr>
-              <w:t>DrinksDecorator</w:t>
-            </w:r>
-            <w:proofErr w:type="spellEnd"/>
-            <w:r>
-              <w:rPr>
-                <w:rFonts w:ascii="Times New Roman" w:hAnsi="Times New Roman" w:cs="Times New Roman"/>
-                <w:sz w:val="24"/>
-                <w:szCs w:val="24"/>
-              </w:rPr>
-              <w:t xml:space="preserve"> class versus </w:t>
-            </w:r>
-            <w:proofErr w:type="spellStart"/>
-            <w:r>
-              <w:rPr>
-                <w:rFonts w:ascii="Times New Roman" w:hAnsi="Times New Roman" w:cs="Times New Roman"/>
-                <w:sz w:val="24"/>
-                <w:szCs w:val="24"/>
-              </w:rPr>
-              <w:t>DrinksDecorator</w:t>
-            </w:r>
-            <w:proofErr w:type="spellEnd"/>
-            <w:r>
-              <w:rPr>
-                <w:rFonts w:ascii="Times New Roman" w:hAnsi="Times New Roman" w:cs="Times New Roman"/>
-                <w:sz w:val="24"/>
-                <w:szCs w:val="24"/>
-              </w:rPr>
-              <w:t xml:space="preserve"> just extends </w:t>
-            </w:r>
-            <w:proofErr w:type="spellStart"/>
-            <w:r>
-              <w:rPr>
-                <w:rFonts w:ascii="Times New Roman" w:hAnsi="Times New Roman" w:cs="Times New Roman"/>
-                <w:sz w:val="24"/>
-                <w:szCs w:val="24"/>
-              </w:rPr>
-              <w:t>DrinksBrand</w:t>
-            </w:r>
-            <w:proofErr w:type="spellEnd"/>
-            <w:r>
-              <w:rPr>
-                <w:rFonts w:ascii="Times New Roman" w:hAnsi="Times New Roman" w:cs="Times New Roman"/>
-                <w:sz w:val="24"/>
-                <w:szCs w:val="24"/>
-              </w:rPr>
-              <w:t>.</w:t>
+              <w:t>object and extends by DrinksDecorator class versus DrinksDecorator just extends DrinksBrand.</w:t>
             </w:r>
           </w:p>
         </w:tc>
@@ -13911,79 +12654,7 @@
                 <w:sz w:val="24"/>
                 <w:szCs w:val="24"/>
               </w:rPr>
-              <w:t xml:space="preserve">One of the considerations to implement Decorator pattern is that “a Decorator object’s interface must conform to the interface of the component it decorates”. Existing design has </w:t>
-            </w:r>
-            <w:proofErr w:type="spellStart"/>
-            <w:r>
-              <w:rPr>
-                <w:rFonts w:ascii="Times New Roman" w:hAnsi="Times New Roman" w:cs="Times New Roman"/>
-                <w:sz w:val="24"/>
-                <w:szCs w:val="24"/>
-              </w:rPr>
-              <w:t>DrinkBrand</w:t>
-            </w:r>
-            <w:proofErr w:type="spellEnd"/>
-            <w:r>
-              <w:rPr>
-                <w:rFonts w:ascii="Times New Roman" w:hAnsi="Times New Roman" w:cs="Times New Roman"/>
-                <w:sz w:val="24"/>
-                <w:szCs w:val="24"/>
-              </w:rPr>
-              <w:t xml:space="preserve"> class that can be represented as “component it decorates” for </w:t>
-            </w:r>
-            <w:proofErr w:type="spellStart"/>
-            <w:r>
-              <w:rPr>
-                <w:rFonts w:ascii="Times New Roman" w:hAnsi="Times New Roman" w:cs="Times New Roman"/>
-                <w:sz w:val="24"/>
-                <w:szCs w:val="24"/>
-              </w:rPr>
-              <w:t>DrinksDecorator</w:t>
-            </w:r>
-            <w:proofErr w:type="spellEnd"/>
-            <w:r>
-              <w:rPr>
-                <w:rFonts w:ascii="Times New Roman" w:hAnsi="Times New Roman" w:cs="Times New Roman"/>
-                <w:sz w:val="24"/>
-                <w:szCs w:val="24"/>
-              </w:rPr>
-              <w:t xml:space="preserve"> class to implement. Another option is to create a new Interface that implement by both </w:t>
-            </w:r>
-            <w:proofErr w:type="spellStart"/>
-            <w:r>
-              <w:rPr>
-                <w:rFonts w:ascii="Times New Roman" w:hAnsi="Times New Roman" w:cs="Times New Roman"/>
-                <w:sz w:val="24"/>
-                <w:szCs w:val="24"/>
-              </w:rPr>
-              <w:t>DrinksBrand</w:t>
-            </w:r>
-            <w:proofErr w:type="spellEnd"/>
-            <w:r>
-              <w:rPr>
-                <w:rFonts w:ascii="Times New Roman" w:hAnsi="Times New Roman" w:cs="Times New Roman"/>
-                <w:sz w:val="24"/>
-                <w:szCs w:val="24"/>
-              </w:rPr>
-              <w:t xml:space="preserve"> and </w:t>
-            </w:r>
-            <w:proofErr w:type="spellStart"/>
-            <w:r>
-              <w:rPr>
-                <w:rFonts w:ascii="Times New Roman" w:hAnsi="Times New Roman" w:cs="Times New Roman"/>
-                <w:sz w:val="24"/>
-                <w:szCs w:val="24"/>
-              </w:rPr>
-              <w:t>DrinksDecorator</w:t>
-            </w:r>
-            <w:proofErr w:type="spellEnd"/>
-            <w:r>
-              <w:rPr>
-                <w:rFonts w:ascii="Times New Roman" w:hAnsi="Times New Roman" w:cs="Times New Roman"/>
-                <w:sz w:val="24"/>
-                <w:szCs w:val="24"/>
-              </w:rPr>
-              <w:t>.</w:t>
+              <w:t>One of the considerations to implement Decorator pattern is that “a Decorator object’s interface must conform to the interface of the component it decorates”. Existing design has DrinkBrand class that can be represented as “component it decorates” for DrinksDecorator class to implement. Another option is to create a new Interface that implement by both DrinksBrand and DrinksDecorator.</w:t>
             </w:r>
           </w:p>
           <w:p>
@@ -14011,43 +12682,7 @@
                 <w:sz w:val="24"/>
                 <w:szCs w:val="24"/>
               </w:rPr>
-              <w:t xml:space="preserve">After consider the two options, the decision is to create a new Interface (named </w:t>
-            </w:r>
-            <w:proofErr w:type="spellStart"/>
-            <w:r>
-              <w:rPr>
-                <w:rFonts w:ascii="Times New Roman" w:hAnsi="Times New Roman" w:cs="Times New Roman"/>
-                <w:sz w:val="24"/>
-                <w:szCs w:val="24"/>
-              </w:rPr>
-              <w:t>DrinksProduct</w:t>
-            </w:r>
-            <w:proofErr w:type="spellEnd"/>
-            <w:r>
-              <w:rPr>
-                <w:rFonts w:ascii="Times New Roman" w:hAnsi="Times New Roman" w:cs="Times New Roman"/>
-                <w:sz w:val="24"/>
-                <w:szCs w:val="24"/>
-              </w:rPr>
-              <w:t xml:space="preserve">) because in the event current </w:t>
-            </w:r>
-            <w:proofErr w:type="spellStart"/>
-            <w:r>
-              <w:rPr>
-                <w:rFonts w:ascii="Times New Roman" w:hAnsi="Times New Roman" w:cs="Times New Roman"/>
-                <w:sz w:val="24"/>
-                <w:szCs w:val="24"/>
-              </w:rPr>
-              <w:t>DrinkaBrand</w:t>
-            </w:r>
-            <w:proofErr w:type="spellEnd"/>
-            <w:r>
-              <w:rPr>
-                <w:rFonts w:ascii="Times New Roman" w:hAnsi="Times New Roman" w:cs="Times New Roman"/>
-                <w:sz w:val="24"/>
-                <w:szCs w:val="24"/>
-              </w:rPr>
-              <w:t xml:space="preserve"> class has many methods that the Decorator class is not interested to know. </w:t>
+              <w:t xml:space="preserve">After consider the two options, the decision is to create a new Interface (named DrinksProduct) because in the event current DrinkaBrand class has many methods that the Decorator class is not interested to know. </w:t>
             </w:r>
           </w:p>
         </w:tc>
@@ -14066,23 +12701,13 @@
                 <w:szCs w:val="24"/>
               </w:rPr>
             </w:pPr>
-            <w:proofErr w:type="spellStart"/>
-            <w:r>
-              <w:rPr>
-                <w:rFonts w:ascii="Times New Roman" w:hAnsi="Times New Roman" w:cs="Times New Roman"/>
-                <w:sz w:val="24"/>
-                <w:szCs w:val="24"/>
-              </w:rPr>
-              <w:t>DrinksDecorator</w:t>
-            </w:r>
-            <w:proofErr w:type="spellEnd"/>
-            <w:r>
-              <w:rPr>
-                <w:rFonts w:ascii="Times New Roman" w:hAnsi="Times New Roman" w:cs="Times New Roman"/>
-                <w:sz w:val="24"/>
-                <w:szCs w:val="24"/>
-              </w:rPr>
-              <w:t xml:space="preserve"> created as abstract class.</w:t>
+            <w:r>
+              <w:rPr>
+                <w:rFonts w:ascii="Times New Roman" w:hAnsi="Times New Roman" w:cs="Times New Roman"/>
+                <w:sz w:val="24"/>
+                <w:szCs w:val="24"/>
+              </w:rPr>
+              <w:t>DrinksDecorator created as abstract class.</w:t>
             </w:r>
           </w:p>
         </w:tc>
@@ -14099,87 +12724,13 @@
                 <w:szCs w:val="24"/>
               </w:rPr>
             </w:pPr>
-            <w:proofErr w:type="spellStart"/>
-            <w:r>
-              <w:rPr>
-                <w:rFonts w:ascii="Times New Roman" w:hAnsi="Times New Roman" w:cs="Times New Roman"/>
-                <w:sz w:val="24"/>
-                <w:szCs w:val="24"/>
-              </w:rPr>
-              <w:t>DrinksDecorator</w:t>
-            </w:r>
-            <w:proofErr w:type="spellEnd"/>
-            <w:r>
-              <w:rPr>
-                <w:rFonts w:ascii="Times New Roman" w:hAnsi="Times New Roman" w:cs="Times New Roman"/>
-                <w:sz w:val="24"/>
-                <w:szCs w:val="24"/>
-              </w:rPr>
-              <w:t xml:space="preserve"> is implemented as abstract class even though potentially only have two methods, </w:t>
-            </w:r>
-            <w:proofErr w:type="spellStart"/>
-            <w:proofErr w:type="gramStart"/>
-            <w:r>
-              <w:rPr>
-                <w:rFonts w:ascii="Times New Roman" w:hAnsi="Times New Roman" w:cs="Times New Roman"/>
-                <w:sz w:val="24"/>
-                <w:szCs w:val="24"/>
-              </w:rPr>
-              <w:t>getPrice</w:t>
-            </w:r>
-            <w:proofErr w:type="spellEnd"/>
-            <w:r>
-              <w:rPr>
-                <w:rFonts w:ascii="Times New Roman" w:hAnsi="Times New Roman" w:cs="Times New Roman"/>
-                <w:sz w:val="24"/>
-                <w:szCs w:val="24"/>
-              </w:rPr>
-              <w:t>(</w:t>
-            </w:r>
-            <w:proofErr w:type="gramEnd"/>
-            <w:r>
-              <w:rPr>
-                <w:rFonts w:ascii="Times New Roman" w:hAnsi="Times New Roman" w:cs="Times New Roman"/>
-                <w:sz w:val="24"/>
-                <w:szCs w:val="24"/>
-              </w:rPr>
-              <w:t xml:space="preserve">) and </w:t>
-            </w:r>
-            <w:proofErr w:type="spellStart"/>
-            <w:r>
-              <w:rPr>
-                <w:rFonts w:ascii="Times New Roman" w:hAnsi="Times New Roman" w:cs="Times New Roman"/>
-                <w:sz w:val="24"/>
-                <w:szCs w:val="24"/>
-              </w:rPr>
-              <w:t>getType</w:t>
-            </w:r>
-            <w:proofErr w:type="spellEnd"/>
-            <w:r>
-              <w:rPr>
-                <w:rFonts w:ascii="Times New Roman" w:hAnsi="Times New Roman" w:cs="Times New Roman"/>
-                <w:sz w:val="24"/>
-                <w:szCs w:val="24"/>
-              </w:rPr>
-              <w:t xml:space="preserve">(), because need to prevent a null object is passed into </w:t>
-            </w:r>
-            <w:proofErr w:type="spellStart"/>
-            <w:r>
-              <w:rPr>
-                <w:rFonts w:ascii="Times New Roman" w:hAnsi="Times New Roman" w:cs="Times New Roman"/>
-                <w:sz w:val="24"/>
-                <w:szCs w:val="24"/>
-              </w:rPr>
-              <w:t>DrinkDecorator</w:t>
-            </w:r>
-            <w:proofErr w:type="spellEnd"/>
-            <w:r>
-              <w:rPr>
-                <w:rFonts w:ascii="Times New Roman" w:hAnsi="Times New Roman" w:cs="Times New Roman"/>
-                <w:sz w:val="24"/>
-                <w:szCs w:val="24"/>
-              </w:rPr>
-              <w:t xml:space="preserve"> constructor.</w:t>
+            <w:r>
+              <w:rPr>
+                <w:rFonts w:ascii="Times New Roman" w:hAnsi="Times New Roman" w:cs="Times New Roman"/>
+                <w:sz w:val="24"/>
+                <w:szCs w:val="24"/>
+              </w:rPr>
+              <w:t>DrinksDecorator is implemented as abstract class even though potentially only have two methods, getPrice() and getType(), because need to prevent a null object is passed into DrinkDecorator constructor.</w:t>
             </w:r>
           </w:p>
         </w:tc>
@@ -14208,25 +12759,7 @@
                 <w:sz w:val="24"/>
                 <w:szCs w:val="24"/>
               </w:rPr>
-              <w:t xml:space="preserve">Keeping </w:t>
-            </w:r>
-            <w:proofErr w:type="spellStart"/>
-            <w:r>
-              <w:rPr>
-                <w:rFonts w:ascii="Times New Roman" w:hAnsi="Times New Roman" w:cs="Times New Roman"/>
-                <w:sz w:val="24"/>
-                <w:szCs w:val="24"/>
-              </w:rPr>
-              <w:t>DrinksBrand</w:t>
-            </w:r>
-            <w:proofErr w:type="spellEnd"/>
-            <w:r>
-              <w:rPr>
-                <w:rFonts w:ascii="Times New Roman" w:hAnsi="Times New Roman" w:cs="Times New Roman"/>
-                <w:sz w:val="24"/>
-                <w:szCs w:val="24"/>
-              </w:rPr>
-              <w:t xml:space="preserve"> (component) classes lightweight.</w:t>
+              <w:t>Keeping DrinksBrand (component) classes lightweight.</w:t>
             </w:r>
           </w:p>
         </w:tc>
@@ -14249,97 +12782,7 @@
                 <w:sz w:val="24"/>
                 <w:szCs w:val="24"/>
               </w:rPr>
-              <w:t xml:space="preserve">Because both </w:t>
-            </w:r>
-            <w:proofErr w:type="spellStart"/>
-            <w:r>
-              <w:rPr>
-                <w:rFonts w:ascii="Times New Roman" w:hAnsi="Times New Roman" w:cs="Times New Roman"/>
-                <w:sz w:val="24"/>
-                <w:szCs w:val="24"/>
-              </w:rPr>
-              <w:t>DrinksBrand</w:t>
-            </w:r>
-            <w:proofErr w:type="spellEnd"/>
-            <w:r>
-              <w:rPr>
-                <w:rFonts w:ascii="Times New Roman" w:hAnsi="Times New Roman" w:cs="Times New Roman"/>
-                <w:sz w:val="24"/>
-                <w:szCs w:val="24"/>
-              </w:rPr>
-              <w:t xml:space="preserve"> (component) and </w:t>
-            </w:r>
-            <w:proofErr w:type="spellStart"/>
-            <w:r>
-              <w:rPr>
-                <w:rFonts w:ascii="Times New Roman" w:hAnsi="Times New Roman" w:cs="Times New Roman"/>
-                <w:sz w:val="24"/>
-                <w:szCs w:val="24"/>
-              </w:rPr>
-              <w:t>DrinksDecorator</w:t>
-            </w:r>
-            <w:proofErr w:type="spellEnd"/>
-            <w:r>
-              <w:rPr>
-                <w:rFonts w:ascii="Times New Roman" w:hAnsi="Times New Roman" w:cs="Times New Roman"/>
-                <w:sz w:val="24"/>
-                <w:szCs w:val="24"/>
-              </w:rPr>
-              <w:t xml:space="preserve"> (Decorator) must inherit from a common Component class (named </w:t>
-            </w:r>
-            <w:proofErr w:type="spellStart"/>
-            <w:r>
-              <w:rPr>
-                <w:rFonts w:ascii="Times New Roman" w:hAnsi="Times New Roman" w:cs="Times New Roman"/>
-                <w:sz w:val="24"/>
-                <w:szCs w:val="24"/>
-              </w:rPr>
-              <w:t>DrinksProduct</w:t>
-            </w:r>
-            <w:proofErr w:type="spellEnd"/>
-            <w:r>
-              <w:rPr>
-                <w:rFonts w:ascii="Times New Roman" w:hAnsi="Times New Roman" w:cs="Times New Roman"/>
-                <w:sz w:val="24"/>
-                <w:szCs w:val="24"/>
-              </w:rPr>
-              <w:t xml:space="preserve">), it can potentially make </w:t>
-            </w:r>
-            <w:proofErr w:type="spellStart"/>
-            <w:r>
-              <w:rPr>
-                <w:rFonts w:ascii="Times New Roman" w:hAnsi="Times New Roman" w:cs="Times New Roman"/>
-                <w:sz w:val="24"/>
-                <w:szCs w:val="24"/>
-              </w:rPr>
-              <w:t>DrinksBrand</w:t>
-            </w:r>
-            <w:proofErr w:type="spellEnd"/>
-            <w:r>
-              <w:rPr>
-                <w:rFonts w:ascii="Times New Roman" w:hAnsi="Times New Roman" w:cs="Times New Roman"/>
-                <w:sz w:val="24"/>
-                <w:szCs w:val="24"/>
-              </w:rPr>
-              <w:t xml:space="preserve"> contains lot of functionality that does not require because of implementing the Decorator pattern. In order to make it as lightweight as possible, it is considered to make subclass of </w:t>
-            </w:r>
-            <w:proofErr w:type="spellStart"/>
-            <w:r>
-              <w:rPr>
-                <w:rFonts w:ascii="Times New Roman" w:hAnsi="Times New Roman" w:cs="Times New Roman"/>
-                <w:sz w:val="24"/>
-                <w:szCs w:val="24"/>
-              </w:rPr>
-              <w:t>DrinksBrand</w:t>
-            </w:r>
-            <w:proofErr w:type="spellEnd"/>
-            <w:r>
-              <w:rPr>
-                <w:rFonts w:ascii="Times New Roman" w:hAnsi="Times New Roman" w:cs="Times New Roman"/>
-                <w:sz w:val="24"/>
-                <w:szCs w:val="24"/>
-              </w:rPr>
-              <w:t xml:space="preserve"> but for now, the design will remain as it is.</w:t>
+              <w:t>Because both DrinksBrand (component) and DrinksDecorator (Decorator) must inherit from a common Component class (named DrinksProduct), it can potentially make DrinksBrand contains lot of functionality that does not require because of implementing the Decorator pattern. In order to make it as lightweight as possible, it is considered to make subclass of DrinksBrand but for now, the design will remain as it is.</w:t>
             </w:r>
           </w:p>
         </w:tc>
@@ -14367,25 +12810,7 @@
                 <w:sz w:val="24"/>
                 <w:szCs w:val="24"/>
               </w:rPr>
-              <w:t xml:space="preserve">Create </w:t>
-            </w:r>
-            <w:proofErr w:type="spellStart"/>
-            <w:r>
-              <w:rPr>
-                <w:rFonts w:ascii="Times New Roman" w:hAnsi="Times New Roman" w:cs="Times New Roman"/>
-                <w:sz w:val="24"/>
-                <w:szCs w:val="24"/>
-              </w:rPr>
-              <w:t>DrinksDecorator</w:t>
-            </w:r>
-            <w:proofErr w:type="spellEnd"/>
-            <w:r>
-              <w:rPr>
-                <w:rFonts w:ascii="Times New Roman" w:hAnsi="Times New Roman" w:cs="Times New Roman"/>
-                <w:sz w:val="24"/>
-                <w:szCs w:val="24"/>
-              </w:rPr>
-              <w:t xml:space="preserve"> (or add-on) immediately</w:t>
+              <w:t>Create DrinksDecorator (or add-on) immediately</w:t>
             </w:r>
             <w:r>
               <w:rPr>
@@ -14424,43 +12849,7 @@
                 <w:sz w:val="24"/>
                 <w:szCs w:val="24"/>
               </w:rPr>
-              <w:t xml:space="preserve">Each time a customer </w:t>
-            </w:r>
-            <w:proofErr w:type="gramStart"/>
-            <w:r>
-              <w:rPr>
-                <w:rFonts w:ascii="Times New Roman" w:hAnsi="Times New Roman" w:cs="Times New Roman"/>
-                <w:sz w:val="24"/>
-                <w:szCs w:val="24"/>
-              </w:rPr>
-              <w:t>select</w:t>
-            </w:r>
-            <w:proofErr w:type="gramEnd"/>
-            <w:r>
-              <w:rPr>
-                <w:rFonts w:ascii="Times New Roman" w:hAnsi="Times New Roman" w:cs="Times New Roman"/>
-                <w:sz w:val="24"/>
-                <w:szCs w:val="24"/>
-              </w:rPr>
-              <w:t xml:space="preserve"> an add-on, the system should create a new </w:t>
-            </w:r>
-            <w:proofErr w:type="spellStart"/>
-            <w:r>
-              <w:rPr>
-                <w:rFonts w:ascii="Times New Roman" w:hAnsi="Times New Roman" w:cs="Times New Roman"/>
-                <w:sz w:val="24"/>
-                <w:szCs w:val="24"/>
-              </w:rPr>
-              <w:t>DrinksDecorator's</w:t>
-            </w:r>
-            <w:proofErr w:type="spellEnd"/>
-            <w:r>
-              <w:rPr>
-                <w:rFonts w:ascii="Times New Roman" w:hAnsi="Times New Roman" w:cs="Times New Roman"/>
-                <w:sz w:val="24"/>
-                <w:szCs w:val="24"/>
-              </w:rPr>
-              <w:t xml:space="preserve"> implementation </w:t>
+              <w:t xml:space="preserve">Each time a customer select an add-on, the system should create a new DrinksDecorator's implementation </w:t>
             </w:r>
             <w:r>
               <w:rPr>
@@ -14476,61 +12865,7 @@
                 <w:sz w:val="24"/>
                 <w:szCs w:val="24"/>
               </w:rPr>
-              <w:t xml:space="preserve">for dynamic/run-time reduced price and its content (lesser milk, </w:t>
-            </w:r>
-            <w:proofErr w:type="spellStart"/>
-            <w:r>
-              <w:rPr>
-                <w:rFonts w:ascii="Times New Roman" w:hAnsi="Times New Roman" w:cs="Times New Roman"/>
-                <w:sz w:val="24"/>
-                <w:szCs w:val="24"/>
-              </w:rPr>
-              <w:t>suger</w:t>
-            </w:r>
-            <w:proofErr w:type="spellEnd"/>
-            <w:r>
-              <w:rPr>
-                <w:rFonts w:ascii="Times New Roman" w:hAnsi="Times New Roman" w:cs="Times New Roman"/>
-                <w:sz w:val="24"/>
-                <w:szCs w:val="24"/>
-              </w:rPr>
-              <w:t xml:space="preserve"> and </w:t>
-            </w:r>
-            <w:proofErr w:type="spellStart"/>
-            <w:r>
-              <w:rPr>
-                <w:rFonts w:ascii="Times New Roman" w:hAnsi="Times New Roman" w:cs="Times New Roman"/>
-                <w:sz w:val="24"/>
-                <w:szCs w:val="24"/>
-              </w:rPr>
-              <w:t>etc</w:t>
-            </w:r>
-            <w:proofErr w:type="spellEnd"/>
-            <w:r>
-              <w:rPr>
-                <w:rFonts w:ascii="Times New Roman" w:hAnsi="Times New Roman" w:cs="Times New Roman"/>
-                <w:sz w:val="24"/>
-                <w:szCs w:val="24"/>
-              </w:rPr>
-              <w:t xml:space="preserve">) but this can lead to issue about </w:t>
-            </w:r>
-            <w:proofErr w:type="spellStart"/>
-            <w:r>
-              <w:rPr>
-                <w:rFonts w:ascii="Times New Roman" w:hAnsi="Times New Roman" w:cs="Times New Roman"/>
-                <w:sz w:val="24"/>
-                <w:szCs w:val="24"/>
-              </w:rPr>
-              <w:t>desselect</w:t>
-            </w:r>
-            <w:proofErr w:type="spellEnd"/>
-            <w:r>
-              <w:rPr>
-                <w:rFonts w:ascii="Times New Roman" w:hAnsi="Times New Roman" w:cs="Times New Roman"/>
-                <w:sz w:val="24"/>
-                <w:szCs w:val="24"/>
-              </w:rPr>
-              <w:t xml:space="preserve"> the add-on before paying.</w:t>
+              <w:t>for dynamic/run-time reduced price and its content (lesser milk, suger and etc) but this can lead to issue about desselect the add-on before paying.</w:t>
             </w:r>
           </w:p>
           <w:p>
@@ -14574,25 +12909,7 @@
                 <w:sz w:val="24"/>
                 <w:szCs w:val="24"/>
               </w:rPr>
-              <w:t xml:space="preserve">that the system will know how to deselect the previous add-on. </w:t>
-            </w:r>
-            <w:proofErr w:type="gramStart"/>
-            <w:r>
-              <w:rPr>
-                <w:rFonts w:ascii="Times New Roman" w:hAnsi="Times New Roman" w:cs="Times New Roman"/>
-                <w:sz w:val="24"/>
-                <w:szCs w:val="24"/>
-              </w:rPr>
-              <w:t>However</w:t>
-            </w:r>
-            <w:proofErr w:type="gramEnd"/>
-            <w:r>
-              <w:rPr>
-                <w:rFonts w:ascii="Times New Roman" w:hAnsi="Times New Roman" w:cs="Times New Roman"/>
-                <w:sz w:val="24"/>
-                <w:szCs w:val="24"/>
-              </w:rPr>
-              <w:t xml:space="preserve"> this design is not friendly as a custome</w:t>
+              <w:t>that the system will know how to deselect the previous add-on. However this design is not friendly as a custome</w:t>
             </w:r>
             <w:r>
               <w:rPr>
@@ -14688,25 +13005,7 @@
                 <w:sz w:val="24"/>
                 <w:szCs w:val="24"/>
               </w:rPr>
-              <w:t xml:space="preserve">Drink like soft drink, milk does not need to have any add-on and using Decorator pattern might accidentally make the “Milk with less coffee”.  To prevent this scenario to happen, it is </w:t>
-            </w:r>
-            <w:proofErr w:type="gramStart"/>
-            <w:r>
-              <w:rPr>
-                <w:rFonts w:ascii="Times New Roman" w:hAnsi="Times New Roman" w:cs="Times New Roman"/>
-                <w:sz w:val="24"/>
-                <w:szCs w:val="24"/>
-              </w:rPr>
-              <w:t>decide</w:t>
-            </w:r>
-            <w:proofErr w:type="gramEnd"/>
-            <w:r>
-              <w:rPr>
-                <w:rFonts w:ascii="Times New Roman" w:hAnsi="Times New Roman" w:cs="Times New Roman"/>
-                <w:sz w:val="24"/>
-                <w:szCs w:val="24"/>
-              </w:rPr>
-              <w:t xml:space="preserve"> to add more validation on the GUI to prevent it from happening.</w:t>
+              <w:t>Drink like soft drink, milk does not need to have any add-on and using Decorator pattern might accidentally make the “Milk with less coffee”.  To prevent this scenario to happen, it is decide to add more validation on the GUI to prevent it from happening.</w:t>
             </w:r>
           </w:p>
         </w:tc>
@@ -14772,72 +13071,14 @@
           <w:szCs w:val="24"/>
         </w:rPr>
       </w:pPr>
-      <w:proofErr w:type="spellStart"/>
       <w:r>
         <w:rPr>
           <w:rFonts w:ascii="Times New Roman" w:hAnsi="Times New Roman" w:cs="Times New Roman"/>
           <w:sz w:val="24"/>
           <w:szCs w:val="24"/>
         </w:rPr>
-        <w:t>StoreController</w:t>
-      </w:r>
-      <w:proofErr w:type="spellEnd"/>
-      <w:r>
-        <w:rPr>
-          <w:rFonts w:ascii="Times New Roman" w:hAnsi="Times New Roman" w:cs="Times New Roman"/>
-          <w:sz w:val="24"/>
-          <w:szCs w:val="24"/>
-        </w:rPr>
-        <w:t xml:space="preserve"> has dependency to </w:t>
-      </w:r>
-      <w:proofErr w:type="spellStart"/>
-      <w:r>
-        <w:rPr>
-          <w:rFonts w:ascii="Times New Roman" w:hAnsi="Times New Roman" w:cs="Times New Roman"/>
-          <w:sz w:val="24"/>
-          <w:szCs w:val="24"/>
-        </w:rPr>
-        <w:t>DrinkPropertyLoader</w:t>
-      </w:r>
-      <w:proofErr w:type="spellEnd"/>
-      <w:r>
-        <w:rPr>
-          <w:rFonts w:ascii="Times New Roman" w:hAnsi="Times New Roman" w:cs="Times New Roman"/>
-          <w:sz w:val="24"/>
-          <w:szCs w:val="24"/>
-        </w:rPr>
-        <w:t xml:space="preserve">, </w:t>
-      </w:r>
-      <w:proofErr w:type="spellStart"/>
-      <w:proofErr w:type="gramStart"/>
-      <w:r>
-        <w:rPr>
-          <w:rFonts w:ascii="Times New Roman" w:hAnsi="Times New Roman" w:cs="Times New Roman"/>
-          <w:sz w:val="24"/>
-          <w:szCs w:val="24"/>
-        </w:rPr>
-        <w:t>CashPropertyLoader,CashStore</w:t>
-      </w:r>
-      <w:proofErr w:type="spellEnd"/>
-      <w:proofErr w:type="gramEnd"/>
-      <w:r>
-        <w:rPr>
-          <w:rFonts w:ascii="Times New Roman" w:hAnsi="Times New Roman" w:cs="Times New Roman"/>
-          <w:sz w:val="24"/>
-          <w:szCs w:val="24"/>
-        </w:rPr>
-        <w:t xml:space="preserve"> and </w:t>
-      </w:r>
-      <w:proofErr w:type="spellStart"/>
-      <w:r>
-        <w:rPr>
-          <w:rFonts w:ascii="Times New Roman" w:hAnsi="Times New Roman" w:cs="Times New Roman"/>
-          <w:sz w:val="24"/>
-          <w:szCs w:val="24"/>
-        </w:rPr>
-        <w:t>DrinkStore</w:t>
-      </w:r>
-      <w:proofErr w:type="spellEnd"/>
+        <w:t>StoreController has dependency to DrinkPropertyLoader, CashPropertyLoader,CashStore and DrinkStore</w:t>
+      </w:r>
     </w:p>
     <w:p>
       <w:pPr>
@@ -14854,23 +13095,13 @@
           <w:szCs w:val="24"/>
         </w:rPr>
       </w:pPr>
-      <w:proofErr w:type="spellStart"/>
       <w:r>
         <w:rPr>
           <w:rFonts w:ascii="Times New Roman" w:hAnsi="Times New Roman" w:cs="Times New Roman"/>
           <w:sz w:val="24"/>
           <w:szCs w:val="24"/>
         </w:rPr>
-        <w:t>StoreControlelr</w:t>
-      </w:r>
-      <w:proofErr w:type="spellEnd"/>
-      <w:r>
-        <w:rPr>
-          <w:rFonts w:ascii="Times New Roman" w:hAnsi="Times New Roman" w:cs="Times New Roman"/>
-          <w:sz w:val="24"/>
-          <w:szCs w:val="24"/>
-        </w:rPr>
-        <w:t xml:space="preserve"> implemented both Cash and Drink related methods:</w:t>
+        <w:t>StoreControlelr implemented both Cash and Drink related methods:</w:t>
       </w:r>
     </w:p>
     <w:p>
@@ -14912,33 +13143,13 @@
           <w:szCs w:val="24"/>
         </w:rPr>
       </w:pPr>
-      <w:proofErr w:type="spellStart"/>
-      <w:proofErr w:type="gramStart"/>
       <w:r>
         <w:rPr>
           <w:rFonts w:ascii="Times New Roman" w:hAnsi="Times New Roman" w:cs="Times New Roman"/>
           <w:sz w:val="24"/>
           <w:szCs w:val="24"/>
         </w:rPr>
-        <w:t>getTotalCash</w:t>
-      </w:r>
-      <w:proofErr w:type="spellEnd"/>
-      <w:r>
-        <w:rPr>
-          <w:rFonts w:ascii="Times New Roman" w:hAnsi="Times New Roman" w:cs="Times New Roman"/>
-          <w:sz w:val="24"/>
-          <w:szCs w:val="24"/>
-        </w:rPr>
-        <w:t>(</w:t>
-      </w:r>
-      <w:proofErr w:type="gramEnd"/>
-      <w:r>
-        <w:rPr>
-          <w:rFonts w:ascii="Times New Roman" w:hAnsi="Times New Roman" w:cs="Times New Roman"/>
-          <w:sz w:val="24"/>
-          <w:szCs w:val="24"/>
-        </w:rPr>
-        <w:t xml:space="preserve">) </w:t>
+        <w:t xml:space="preserve">getTotalCash() </w:t>
       </w:r>
     </w:p>
     <w:p>
@@ -14956,23 +13167,13 @@
           <w:szCs w:val="24"/>
         </w:rPr>
       </w:pPr>
-      <w:proofErr w:type="gramStart"/>
       <w:r>
         <w:rPr>
           <w:rFonts w:ascii="Times New Roman" w:hAnsi="Times New Roman" w:cs="Times New Roman"/>
           <w:sz w:val="24"/>
           <w:szCs w:val="24"/>
         </w:rPr>
-        <w:t>giveChange(</w:t>
-      </w:r>
-      <w:proofErr w:type="gramEnd"/>
-      <w:r>
-        <w:rPr>
-          <w:rFonts w:ascii="Times New Roman" w:hAnsi="Times New Roman" w:cs="Times New Roman"/>
-          <w:sz w:val="24"/>
-          <w:szCs w:val="24"/>
-        </w:rPr>
-        <w:t>)</w:t>
+        <w:t>giveChange()</w:t>
       </w:r>
     </w:p>
     <w:p>
@@ -14990,33 +13191,13 @@
           <w:szCs w:val="24"/>
         </w:rPr>
       </w:pPr>
-      <w:proofErr w:type="spellStart"/>
-      <w:proofErr w:type="gramStart"/>
       <w:r>
         <w:rPr>
           <w:rFonts w:ascii="Times New Roman" w:hAnsi="Times New Roman" w:cs="Times New Roman"/>
           <w:sz w:val="24"/>
           <w:szCs w:val="24"/>
         </w:rPr>
-        <w:t>storeCoins</w:t>
-      </w:r>
-      <w:proofErr w:type="spellEnd"/>
-      <w:r>
-        <w:rPr>
-          <w:rFonts w:ascii="Times New Roman" w:hAnsi="Times New Roman" w:cs="Times New Roman"/>
-          <w:sz w:val="24"/>
-          <w:szCs w:val="24"/>
-        </w:rPr>
-        <w:t>(</w:t>
-      </w:r>
-      <w:proofErr w:type="gramEnd"/>
-      <w:r>
-        <w:rPr>
-          <w:rFonts w:ascii="Times New Roman" w:hAnsi="Times New Roman" w:cs="Times New Roman"/>
-          <w:sz w:val="24"/>
-          <w:szCs w:val="24"/>
-        </w:rPr>
-        <w:t>)</w:t>
+        <w:t>storeCoins()</w:t>
       </w:r>
     </w:p>
     <w:p>
@@ -15034,33 +13215,13 @@
           <w:szCs w:val="24"/>
         </w:rPr>
       </w:pPr>
-      <w:proofErr w:type="spellStart"/>
-      <w:proofErr w:type="gramStart"/>
       <w:r>
         <w:rPr>
           <w:rFonts w:ascii="Times New Roman" w:hAnsi="Times New Roman" w:cs="Times New Roman"/>
           <w:sz w:val="24"/>
           <w:szCs w:val="24"/>
         </w:rPr>
-        <w:t>transferall</w:t>
-      </w:r>
-      <w:proofErr w:type="spellEnd"/>
-      <w:r>
-        <w:rPr>
-          <w:rFonts w:ascii="Times New Roman" w:hAnsi="Times New Roman" w:cs="Times New Roman"/>
-          <w:sz w:val="24"/>
-          <w:szCs w:val="24"/>
-        </w:rPr>
-        <w:t>(</w:t>
-      </w:r>
-      <w:proofErr w:type="gramEnd"/>
-      <w:r>
-        <w:rPr>
-          <w:rFonts w:ascii="Times New Roman" w:hAnsi="Times New Roman" w:cs="Times New Roman"/>
-          <w:sz w:val="24"/>
-          <w:szCs w:val="24"/>
-        </w:rPr>
-        <w:t>)</w:t>
+        <w:t>transferall()</w:t>
       </w:r>
     </w:p>
     <w:p>
@@ -15102,33 +13263,13 @@
           <w:szCs w:val="24"/>
         </w:rPr>
       </w:pPr>
-      <w:proofErr w:type="spellStart"/>
-      <w:proofErr w:type="gramStart"/>
       <w:r>
         <w:rPr>
           <w:rFonts w:ascii="Times New Roman" w:hAnsi="Times New Roman" w:cs="Times New Roman"/>
           <w:sz w:val="24"/>
           <w:szCs w:val="24"/>
         </w:rPr>
-        <w:t>dispenseDrink</w:t>
-      </w:r>
-      <w:proofErr w:type="spellEnd"/>
-      <w:r>
-        <w:rPr>
-          <w:rFonts w:ascii="Times New Roman" w:hAnsi="Times New Roman" w:cs="Times New Roman"/>
-          <w:sz w:val="24"/>
-          <w:szCs w:val="24"/>
-        </w:rPr>
-        <w:t>(</w:t>
-      </w:r>
-      <w:proofErr w:type="gramEnd"/>
-      <w:r>
-        <w:rPr>
-          <w:rFonts w:ascii="Times New Roman" w:hAnsi="Times New Roman" w:cs="Times New Roman"/>
-          <w:sz w:val="24"/>
-          <w:szCs w:val="24"/>
-        </w:rPr>
-        <w:t>)</w:t>
+        <w:t>dispenseDrink()</w:t>
       </w:r>
     </w:p>
     <w:p>
@@ -15146,33 +13287,13 @@
           <w:szCs w:val="24"/>
         </w:rPr>
       </w:pPr>
-      <w:proofErr w:type="spellStart"/>
-      <w:proofErr w:type="gramStart"/>
       <w:r>
         <w:rPr>
           <w:rFonts w:ascii="Times New Roman" w:hAnsi="Times New Roman" w:cs="Times New Roman"/>
           <w:sz w:val="24"/>
           <w:szCs w:val="24"/>
         </w:rPr>
-        <w:t>setPrice</w:t>
-      </w:r>
-      <w:proofErr w:type="spellEnd"/>
-      <w:r>
-        <w:rPr>
-          <w:rFonts w:ascii="Times New Roman" w:hAnsi="Times New Roman" w:cs="Times New Roman"/>
-          <w:sz w:val="24"/>
-          <w:szCs w:val="24"/>
-        </w:rPr>
-        <w:t>(</w:t>
-      </w:r>
-      <w:proofErr w:type="gramEnd"/>
-      <w:r>
-        <w:rPr>
-          <w:rFonts w:ascii="Times New Roman" w:hAnsi="Times New Roman" w:cs="Times New Roman"/>
-          <w:sz w:val="24"/>
-          <w:szCs w:val="24"/>
-        </w:rPr>
-        <w:t>)</w:t>
+        <w:t>setPrice()</w:t>
       </w:r>
     </w:p>
     <w:p>
@@ -15214,33 +13335,13 @@
           <w:szCs w:val="24"/>
         </w:rPr>
       </w:pPr>
-      <w:proofErr w:type="spellStart"/>
-      <w:proofErr w:type="gramStart"/>
       <w:r>
         <w:rPr>
           <w:rFonts w:ascii="Times New Roman" w:hAnsi="Times New Roman" w:cs="Times New Roman"/>
           <w:sz w:val="24"/>
           <w:szCs w:val="24"/>
         </w:rPr>
-        <w:t>saveProperties</w:t>
-      </w:r>
-      <w:proofErr w:type="spellEnd"/>
-      <w:r>
-        <w:rPr>
-          <w:rFonts w:ascii="Times New Roman" w:hAnsi="Times New Roman" w:cs="Times New Roman"/>
-          <w:sz w:val="24"/>
-          <w:szCs w:val="24"/>
-        </w:rPr>
-        <w:t>(</w:t>
-      </w:r>
-      <w:proofErr w:type="gramEnd"/>
-      <w:r>
-        <w:rPr>
-          <w:rFonts w:ascii="Times New Roman" w:hAnsi="Times New Roman" w:cs="Times New Roman"/>
-          <w:sz w:val="24"/>
-          <w:szCs w:val="24"/>
-        </w:rPr>
-        <w:t>)</w:t>
+        <w:t>saveProperties()</w:t>
       </w:r>
     </w:p>
     <w:p>
@@ -15258,33 +13359,13 @@
           <w:szCs w:val="24"/>
         </w:rPr>
       </w:pPr>
-      <w:proofErr w:type="spellStart"/>
-      <w:proofErr w:type="gramStart"/>
       <w:r>
         <w:rPr>
           <w:rFonts w:ascii="Times New Roman" w:hAnsi="Times New Roman" w:cs="Times New Roman"/>
           <w:sz w:val="24"/>
           <w:szCs w:val="24"/>
         </w:rPr>
-        <w:t>initializeStores</w:t>
-      </w:r>
-      <w:proofErr w:type="spellEnd"/>
-      <w:r>
-        <w:rPr>
-          <w:rFonts w:ascii="Times New Roman" w:hAnsi="Times New Roman" w:cs="Times New Roman"/>
-          <w:sz w:val="24"/>
-          <w:szCs w:val="24"/>
-        </w:rPr>
-        <w:t>(</w:t>
-      </w:r>
-      <w:proofErr w:type="gramEnd"/>
-      <w:r>
-        <w:rPr>
-          <w:rFonts w:ascii="Times New Roman" w:hAnsi="Times New Roman" w:cs="Times New Roman"/>
-          <w:sz w:val="24"/>
-          <w:szCs w:val="24"/>
-        </w:rPr>
-        <w:t>)</w:t>
+        <w:t>initializeStores()</w:t>
       </w:r>
     </w:p>
     <w:p>
@@ -15317,25 +13398,7 @@
           <w:sz w:val="24"/>
           <w:szCs w:val="24"/>
         </w:rPr>
-        <w:t xml:space="preserve">Anything changed in Store/Cash store, there will be impact to </w:t>
-      </w:r>
-      <w:proofErr w:type="spellStart"/>
-      <w:r>
-        <w:rPr>
-          <w:rFonts w:ascii="Times New Roman" w:hAnsi="Times New Roman" w:cs="Times New Roman"/>
-          <w:sz w:val="24"/>
-          <w:szCs w:val="24"/>
-        </w:rPr>
-        <w:t>StoreController</w:t>
-      </w:r>
-      <w:proofErr w:type="spellEnd"/>
-      <w:r>
-        <w:rPr>
-          <w:rFonts w:ascii="Times New Roman" w:hAnsi="Times New Roman" w:cs="Times New Roman"/>
-          <w:sz w:val="24"/>
-          <w:szCs w:val="24"/>
-        </w:rPr>
-        <w:t>.</w:t>
+        <w:t>Anything changed in Store/Cash store, there will be impact to StoreController.</w:t>
       </w:r>
     </w:p>
     <w:p>
@@ -15377,25 +13440,7 @@
           <w:sz w:val="24"/>
           <w:szCs w:val="24"/>
         </w:rPr>
-        <w:t xml:space="preserve">The identified design problem is a </w:t>
-      </w:r>
-      <w:proofErr w:type="spellStart"/>
-      <w:r>
-        <w:rPr>
-          <w:rFonts w:ascii="Times New Roman" w:hAnsi="Times New Roman" w:cs="Times New Roman"/>
-          <w:sz w:val="24"/>
-          <w:szCs w:val="24"/>
-        </w:rPr>
-        <w:t>Behavioural</w:t>
-      </w:r>
-      <w:proofErr w:type="spellEnd"/>
-      <w:r>
-        <w:rPr>
-          <w:rFonts w:ascii="Times New Roman" w:hAnsi="Times New Roman" w:cs="Times New Roman"/>
-          <w:sz w:val="24"/>
-          <w:szCs w:val="24"/>
-        </w:rPr>
-        <w:t xml:space="preserve"> issue therefore the following Candidate Design Pattern can be considered:</w:t>
+        <w:t>The identified design problem is a Behavioural issue therefore the following Candidate Design Pattern can be considered:</w:t>
       </w:r>
     </w:p>
     <w:tbl>
@@ -15663,25 +13708,7 @@
                 <w:sz w:val="24"/>
                 <w:szCs w:val="24"/>
               </w:rPr>
-              <w:t xml:space="preserve"> common behavior among subclasses should be factored and localized in a common class to avoid code duplication. This is a good example of "refactoring to generalize" as described by </w:t>
-            </w:r>
-            <w:proofErr w:type="spellStart"/>
-            <w:r>
-              <w:rPr>
-                <w:rFonts w:ascii="Times New Roman" w:hAnsi="Times New Roman" w:cs="Times New Roman"/>
-                <w:sz w:val="24"/>
-                <w:szCs w:val="24"/>
-              </w:rPr>
-              <w:t>Opdyke</w:t>
-            </w:r>
-            <w:proofErr w:type="spellEnd"/>
-            <w:r>
-              <w:rPr>
-                <w:rFonts w:ascii="Times New Roman" w:hAnsi="Times New Roman" w:cs="Times New Roman"/>
-                <w:sz w:val="24"/>
-                <w:szCs w:val="24"/>
-              </w:rPr>
-              <w:t xml:space="preserve"> and Johnson [OJ93].</w:t>
+              <w:t xml:space="preserve"> common behavior among subclasses should be factored and localized in a common class to avoid code duplication. This is a good example of "refactoring to generalize" as described by Opdyke and Johnson [OJ93].</w:t>
             </w:r>
           </w:p>
           <w:p>
@@ -15753,25 +13780,7 @@
                 <w:sz w:val="24"/>
                 <w:szCs w:val="24"/>
               </w:rPr>
-              <w:t xml:space="preserve"> control subclasses extensions. </w:t>
-            </w:r>
-            <w:proofErr w:type="gramStart"/>
-            <w:r>
-              <w:rPr>
-                <w:rFonts w:ascii="Times New Roman" w:hAnsi="Times New Roman" w:cs="Times New Roman"/>
-                <w:sz w:val="24"/>
-                <w:szCs w:val="24"/>
-              </w:rPr>
-              <w:t>You</w:t>
-            </w:r>
-            <w:proofErr w:type="gramEnd"/>
-            <w:r>
-              <w:rPr>
-                <w:rFonts w:ascii="Times New Roman" w:hAnsi="Times New Roman" w:cs="Times New Roman"/>
-                <w:sz w:val="24"/>
-                <w:szCs w:val="24"/>
-              </w:rPr>
-              <w:t xml:space="preserve"> ca n define a template method that calls</w:t>
+              <w:t xml:space="preserve"> control subclasses extensions. You ca n define a template method that calls</w:t>
             </w:r>
           </w:p>
           <w:p>
@@ -16042,47 +14051,7 @@
                 <w:sz w:val="24"/>
                 <w:szCs w:val="24"/>
               </w:rPr>
-              <w:t xml:space="preserve">After study the two candidate patterns, the decision is to use Template pattern. The reason for choosing Template pattern over Strategy pattern is because strategy pattern is more like to solve if else scenario, in this case both </w:t>
-            </w:r>
-            <w:proofErr w:type="spellStart"/>
-            <w:r>
-              <w:rPr>
-                <w:rFonts w:ascii="Times New Roman" w:hAnsi="Times New Roman" w:cs="Times New Roman"/>
-                <w:b/>
-                <w:sz w:val="24"/>
-                <w:szCs w:val="24"/>
-              </w:rPr>
-              <w:t>CashStoreController</w:t>
-            </w:r>
-            <w:proofErr w:type="spellEnd"/>
-            <w:r>
-              <w:rPr>
-                <w:rFonts w:ascii="Times New Roman" w:hAnsi="Times New Roman" w:cs="Times New Roman"/>
-                <w:b/>
-                <w:sz w:val="24"/>
-                <w:szCs w:val="24"/>
-              </w:rPr>
-              <w:t xml:space="preserve"> and </w:t>
-            </w:r>
-            <w:proofErr w:type="spellStart"/>
-            <w:r>
-              <w:rPr>
-                <w:rFonts w:ascii="Times New Roman" w:hAnsi="Times New Roman" w:cs="Times New Roman"/>
-                <w:b/>
-                <w:sz w:val="24"/>
-                <w:szCs w:val="24"/>
-              </w:rPr>
-              <w:t>DrinkStoreController</w:t>
-            </w:r>
-            <w:proofErr w:type="spellEnd"/>
-            <w:r>
-              <w:rPr>
-                <w:rFonts w:ascii="Times New Roman" w:hAnsi="Times New Roman" w:cs="Times New Roman"/>
-                <w:b/>
-                <w:sz w:val="24"/>
-                <w:szCs w:val="24"/>
-              </w:rPr>
-              <w:t xml:space="preserve"> to need </w:t>
+              <w:t xml:space="preserve">After study the two candidate patterns, the decision is to use Template pattern. The reason for choosing Template pattern over Strategy pattern is because strategy pattern is more like to solve if else scenario, in this case both CashStoreController and DrinkStoreController to need </w:t>
             </w:r>
             <w:r>
               <w:rPr>
@@ -16154,7 +14123,6 @@
           <w:lang w:eastAsia="en-GB"/>
         </w:rPr>
       </w:pPr>
-      <w:proofErr w:type="spellStart"/>
       <w:r>
         <w:rPr>
           <w:rFonts w:ascii="Times New Roman" w:eastAsia="Times New Roman" w:hAnsi="Times New Roman" w:cs="Times New Roman"/>
@@ -16164,43 +14132,7 @@
           <w:szCs w:val="24"/>
           <w:lang w:eastAsia="en-GB"/>
         </w:rPr>
-        <w:t>AbstractClass</w:t>
-      </w:r>
-      <w:proofErr w:type="spellEnd"/>
-      <w:r>
-        <w:rPr>
-          <w:rFonts w:ascii="Times New Roman" w:eastAsia="Times New Roman" w:hAnsi="Times New Roman" w:cs="Times New Roman"/>
-          <w:b/>
-          <w:bCs/>
-          <w:sz w:val="24"/>
-          <w:szCs w:val="24"/>
-          <w:lang w:eastAsia="en-GB"/>
-        </w:rPr>
-        <w:t xml:space="preserve"> (</w:t>
-      </w:r>
-      <w:proofErr w:type="spellStart"/>
-      <w:r>
-        <w:rPr>
-          <w:rFonts w:ascii="Times New Roman" w:eastAsia="Times New Roman" w:hAnsi="Times New Roman" w:cs="Times New Roman"/>
-          <w:b/>
-          <w:bCs/>
-          <w:sz w:val="24"/>
-          <w:szCs w:val="24"/>
-          <w:lang w:eastAsia="en-GB"/>
-        </w:rPr>
-        <w:t>StoreController</w:t>
-      </w:r>
-      <w:proofErr w:type="spellEnd"/>
-      <w:r>
-        <w:rPr>
-          <w:rFonts w:ascii="Times New Roman" w:eastAsia="Times New Roman" w:hAnsi="Times New Roman" w:cs="Times New Roman"/>
-          <w:b/>
-          <w:bCs/>
-          <w:sz w:val="24"/>
-          <w:szCs w:val="24"/>
-          <w:lang w:eastAsia="en-GB"/>
-        </w:rPr>
-        <w:t>)</w:t>
+        <w:t>AbstractClass (StoreController)</w:t>
       </w:r>
     </w:p>
     <w:p>
@@ -16242,7 +14174,6 @@
           <w:lang w:eastAsia="en-GB"/>
         </w:rPr>
       </w:pPr>
-      <w:proofErr w:type="spellStart"/>
       <w:r>
         <w:rPr>
           <w:rFonts w:ascii="Times New Roman" w:eastAsia="Times New Roman" w:hAnsi="Times New Roman" w:cs="Times New Roman"/>
@@ -16252,43 +14183,7 @@
           <w:szCs w:val="24"/>
           <w:lang w:eastAsia="en-GB"/>
         </w:rPr>
-        <w:t>ConcreteClass</w:t>
-      </w:r>
-      <w:proofErr w:type="spellEnd"/>
-      <w:r>
-        <w:rPr>
-          <w:rFonts w:ascii="Times New Roman" w:eastAsia="Times New Roman" w:hAnsi="Times New Roman" w:cs="Times New Roman"/>
-          <w:b/>
-          <w:bCs/>
-          <w:sz w:val="24"/>
-          <w:szCs w:val="24"/>
-          <w:lang w:eastAsia="en-GB"/>
-        </w:rPr>
-        <w:t xml:space="preserve"> (</w:t>
-      </w:r>
-      <w:proofErr w:type="spellStart"/>
-      <w:r>
-        <w:rPr>
-          <w:rFonts w:ascii="Times New Roman" w:eastAsia="Times New Roman" w:hAnsi="Times New Roman" w:cs="Times New Roman"/>
-          <w:b/>
-          <w:bCs/>
-          <w:sz w:val="24"/>
-          <w:szCs w:val="24"/>
-          <w:lang w:eastAsia="en-GB"/>
-        </w:rPr>
-        <w:t>CashStoreController</w:t>
-      </w:r>
-      <w:proofErr w:type="spellEnd"/>
-      <w:r>
-        <w:rPr>
-          <w:rFonts w:ascii="Times New Roman" w:eastAsia="Times New Roman" w:hAnsi="Times New Roman" w:cs="Times New Roman"/>
-          <w:b/>
-          <w:bCs/>
-          <w:sz w:val="24"/>
-          <w:szCs w:val="24"/>
-          <w:lang w:eastAsia="en-GB"/>
-        </w:rPr>
-        <w:t>)</w:t>
+        <w:t>ConcreteClass (CashStoreController)</w:t>
       </w:r>
     </w:p>
     <w:p>
@@ -16332,7 +14227,6 @@
           <w:lang w:eastAsia="en-GB"/>
         </w:rPr>
       </w:pPr>
-      <w:proofErr w:type="spellStart"/>
       <w:r>
         <w:rPr>
           <w:rFonts w:ascii="Times New Roman" w:eastAsia="Times New Roman" w:hAnsi="Times New Roman" w:cs="Times New Roman"/>
@@ -16342,33 +14236,8 @@
           <w:szCs w:val="24"/>
           <w:lang w:eastAsia="en-GB"/>
         </w:rPr>
-        <w:t>ConcreteClass</w:t>
-      </w:r>
-      <w:proofErr w:type="spellEnd"/>
-      <w:r>
-        <w:rPr>
-          <w:rFonts w:ascii="Times New Roman" w:eastAsia="Times New Roman" w:hAnsi="Times New Roman" w:cs="Times New Roman"/>
-          <w:b/>
-          <w:bCs/>
-          <w:sz w:val="24"/>
-          <w:szCs w:val="24"/>
-          <w:lang w:eastAsia="en-GB"/>
-        </w:rPr>
-        <w:t xml:space="preserve"> (</w:t>
-      </w:r>
-      <w:proofErr w:type="spellStart"/>
-      <w:r>
-        <w:rPr>
-          <w:rFonts w:ascii="Times New Roman" w:eastAsia="Times New Roman" w:hAnsi="Times New Roman" w:cs="Times New Roman"/>
-          <w:b/>
-          <w:bCs/>
-          <w:sz w:val="24"/>
-          <w:szCs w:val="24"/>
-          <w:lang w:eastAsia="en-GB"/>
-        </w:rPr>
-        <w:t>DrinkStoreController</w:t>
-      </w:r>
-      <w:proofErr w:type="spellEnd"/>
+        <w:t>ConcreteClass (DrinkStoreController</w:t>
+      </w:r>
       <w:r>
         <w:rPr>
           <w:rFonts w:ascii="Times New Roman" w:eastAsia="Times New Roman" w:hAnsi="Times New Roman" w:cs="Times New Roman"/>
@@ -16435,7 +14304,7 @@
         <w:rPr>
           <w:rFonts w:ascii="Helvetica" w:hAnsi="Helvetica" w:cs="Helvetica"/>
           <w:noProof/>
-          <w:lang w:eastAsia="en-US" w:bidi="ta-IN"/>
+          <w:lang w:val="en-SG" w:eastAsia="zh-CN"/>
         </w:rPr>
         <w:drawing>
           <wp:inline distT="0" distB="0" distL="0" distR="0" wp14:anchorId="3C804C5B" wp14:editId="20FE2171">
@@ -16532,13 +14401,8 @@
             <v:textbox style="mso-next-textbox:#Text Box 2;mso-fit-shape-to-text:t">
               <w:txbxContent>
                 <w:p>
-                  <w:proofErr w:type="spellStart"/>
                   <w:r>
-                    <w:t>StoreController</w:t>
-                  </w:r>
-                  <w:proofErr w:type="spellEnd"/>
-                  <w:r>
-                    <w:t xml:space="preserve"> has tight dependency with both Cash and Drink related classes</w:t>
+                    <w:t>StoreController has tight dependency with both Cash and Drink related classes</w:t>
                   </w:r>
                 </w:p>
               </w:txbxContent>
@@ -16564,7 +14428,7 @@
       <w:r>
         <w:rPr>
           <w:noProof/>
-          <w:lang w:eastAsia="en-US" w:bidi="ta-IN"/>
+          <w:lang w:val="en-SG" w:eastAsia="zh-CN"/>
         </w:rPr>
         <w:drawing>
           <wp:inline distT="0" distB="0" distL="0" distR="0" wp14:anchorId="5F2B148A" wp14:editId="12BFCC46">
@@ -16644,7 +14508,7 @@
       <w:r>
         <w:rPr>
           <w:noProof/>
-          <w:lang w:eastAsia="en-US" w:bidi="ta-IN"/>
+          <w:lang w:val="en-SG" w:eastAsia="zh-CN"/>
         </w:rPr>
         <w:drawing>
           <wp:inline distT="0" distB="0" distL="0" distR="0" wp14:anchorId="630C609C" wp14:editId="6CE32FF0">
@@ -16725,13 +14589,8 @@
             <v:textbox style="mso-next-textbox:#_x0000_s1060;mso-fit-shape-to-text:t">
               <w:txbxContent>
                 <w:p>
-                  <w:proofErr w:type="spellStart"/>
                   <w:r>
-                    <w:t>CashStoreController</w:t>
-                  </w:r>
-                  <w:proofErr w:type="spellEnd"/>
-                  <w:r>
-                    <w:t xml:space="preserve"> has dependency with both Cash related classes only</w:t>
+                    <w:t>CashStoreController has dependency with both Cash related classes only</w:t>
                   </w:r>
                 </w:p>
               </w:txbxContent>
@@ -16768,7 +14627,7 @@
       <w:r>
         <w:rPr>
           <w:noProof/>
-          <w:lang w:eastAsia="en-US" w:bidi="ta-IN"/>
+          <w:lang w:val="en-SG" w:eastAsia="zh-CN"/>
         </w:rPr>
         <w:drawing>
           <wp:inline distT="0" distB="0" distL="0" distR="0" wp14:anchorId="26F8442F" wp14:editId="1D5C7387">
@@ -16995,79 +14854,7 @@
                 <w:sz w:val="24"/>
                 <w:szCs w:val="24"/>
               </w:rPr>
-              <w:t xml:space="preserve">After consider the two options, the decision is to make </w:t>
-            </w:r>
-            <w:proofErr w:type="spellStart"/>
-            <w:r>
-              <w:rPr>
-                <w:rFonts w:ascii="Times New Roman" w:hAnsi="Times New Roman" w:cs="Times New Roman"/>
-                <w:sz w:val="24"/>
-                <w:szCs w:val="24"/>
-              </w:rPr>
-              <w:t>StoreController</w:t>
-            </w:r>
-            <w:proofErr w:type="spellEnd"/>
-            <w:r>
-              <w:rPr>
-                <w:rFonts w:ascii="Times New Roman" w:hAnsi="Times New Roman" w:cs="Times New Roman"/>
-                <w:sz w:val="24"/>
-                <w:szCs w:val="24"/>
-              </w:rPr>
-              <w:t xml:space="preserve"> as abstract class, because in the event current </w:t>
-            </w:r>
-            <w:proofErr w:type="spellStart"/>
-            <w:r>
-              <w:rPr>
-                <w:rFonts w:ascii="Times New Roman" w:hAnsi="Times New Roman" w:cs="Times New Roman"/>
-                <w:sz w:val="24"/>
-                <w:szCs w:val="24"/>
-              </w:rPr>
-              <w:t>StoreController</w:t>
-            </w:r>
-            <w:proofErr w:type="spellEnd"/>
-            <w:r>
-              <w:rPr>
-                <w:rFonts w:ascii="Times New Roman" w:hAnsi="Times New Roman" w:cs="Times New Roman"/>
-                <w:sz w:val="24"/>
-                <w:szCs w:val="24"/>
-              </w:rPr>
-              <w:t xml:space="preserve"> class has many methods </w:t>
-            </w:r>
-            <w:proofErr w:type="spellStart"/>
-            <w:r>
-              <w:rPr>
-                <w:rFonts w:ascii="Times New Roman" w:hAnsi="Times New Roman" w:cs="Times New Roman"/>
-                <w:sz w:val="24"/>
-                <w:szCs w:val="24"/>
-              </w:rPr>
-              <w:t>DrinkStoreController</w:t>
-            </w:r>
-            <w:proofErr w:type="spellEnd"/>
-            <w:r>
-              <w:rPr>
-                <w:rFonts w:ascii="Times New Roman" w:hAnsi="Times New Roman" w:cs="Times New Roman"/>
-                <w:sz w:val="24"/>
-                <w:szCs w:val="24"/>
-              </w:rPr>
-              <w:t>/</w:t>
-            </w:r>
-            <w:proofErr w:type="spellStart"/>
-            <w:r>
-              <w:rPr>
-                <w:rFonts w:ascii="Times New Roman" w:hAnsi="Times New Roman" w:cs="Times New Roman"/>
-                <w:sz w:val="24"/>
-                <w:szCs w:val="24"/>
-              </w:rPr>
-              <w:t>CashStoreController</w:t>
-            </w:r>
-            <w:proofErr w:type="spellEnd"/>
-            <w:r>
-              <w:rPr>
-                <w:rFonts w:ascii="Times New Roman" w:hAnsi="Times New Roman" w:cs="Times New Roman"/>
-                <w:sz w:val="24"/>
-                <w:szCs w:val="24"/>
-              </w:rPr>
-              <w:t xml:space="preserve"> do not need to customize. </w:t>
+              <w:t xml:space="preserve">After consider the two options, the decision is to make StoreController as abstract class, because in the event current StoreController class has many methods DrinkStoreController/CashStoreController do not need to customize. </w:t>
             </w:r>
           </w:p>
         </w:tc>
@@ -17115,79 +14902,7 @@
                 <w:sz w:val="24"/>
                 <w:szCs w:val="24"/>
               </w:rPr>
-              <w:t xml:space="preserve">Moved Drink related dependencies into </w:t>
-            </w:r>
-            <w:proofErr w:type="spellStart"/>
-            <w:r>
-              <w:rPr>
-                <w:rFonts w:ascii="Times New Roman" w:hAnsi="Times New Roman" w:cs="Times New Roman"/>
-                <w:sz w:val="24"/>
-                <w:szCs w:val="24"/>
-              </w:rPr>
-              <w:t>DrinkStoreController</w:t>
-            </w:r>
-            <w:proofErr w:type="spellEnd"/>
-            <w:r>
-              <w:rPr>
-                <w:rFonts w:ascii="Times New Roman" w:hAnsi="Times New Roman" w:cs="Times New Roman"/>
-                <w:sz w:val="24"/>
-                <w:szCs w:val="24"/>
-              </w:rPr>
-              <w:t xml:space="preserve">, and Cash related dependencies into </w:t>
-            </w:r>
-            <w:proofErr w:type="spellStart"/>
-            <w:r>
-              <w:rPr>
-                <w:rFonts w:ascii="Times New Roman" w:hAnsi="Times New Roman" w:cs="Times New Roman"/>
-                <w:sz w:val="24"/>
-                <w:szCs w:val="24"/>
-              </w:rPr>
-              <w:t>CashStoreController</w:t>
-            </w:r>
-            <w:proofErr w:type="spellEnd"/>
-            <w:r>
-              <w:rPr>
-                <w:rFonts w:ascii="Times New Roman" w:hAnsi="Times New Roman" w:cs="Times New Roman"/>
-                <w:sz w:val="24"/>
-                <w:szCs w:val="24"/>
-              </w:rPr>
-              <w:t xml:space="preserve">. Therefore, any changes in </w:t>
-            </w:r>
-            <w:proofErr w:type="spellStart"/>
-            <w:r>
-              <w:rPr>
-                <w:rFonts w:ascii="Times New Roman" w:hAnsi="Times New Roman" w:cs="Times New Roman"/>
-                <w:sz w:val="24"/>
-                <w:szCs w:val="24"/>
-              </w:rPr>
-              <w:t>DrinkStore</w:t>
-            </w:r>
-            <w:proofErr w:type="spellEnd"/>
-            <w:r>
-              <w:rPr>
-                <w:rFonts w:ascii="Times New Roman" w:hAnsi="Times New Roman" w:cs="Times New Roman"/>
-                <w:sz w:val="24"/>
-                <w:szCs w:val="24"/>
-              </w:rPr>
-              <w:t xml:space="preserve"> will not have impact to </w:t>
-            </w:r>
-            <w:proofErr w:type="spellStart"/>
-            <w:r>
-              <w:rPr>
-                <w:rFonts w:ascii="Times New Roman" w:hAnsi="Times New Roman" w:cs="Times New Roman"/>
-                <w:sz w:val="24"/>
-                <w:szCs w:val="24"/>
-              </w:rPr>
-              <w:t>CashStore</w:t>
-            </w:r>
-            <w:proofErr w:type="spellEnd"/>
-            <w:r>
-              <w:rPr>
-                <w:rFonts w:ascii="Times New Roman" w:hAnsi="Times New Roman" w:cs="Times New Roman"/>
-                <w:sz w:val="24"/>
-                <w:szCs w:val="24"/>
-              </w:rPr>
-              <w:t xml:space="preserve"> and vis-à-vis.</w:t>
+              <w:t>Moved Drink related dependencies into DrinkStoreController, and Cash related dependencies into CashStoreController. Therefore, any changes in DrinkStore will not have impact to CashStore and vis-à-vis.</w:t>
             </w:r>
           </w:p>
         </w:tc>
@@ -17313,13 +15028,8 @@
               <w:ind w:left="0"/>
             </w:pPr>
             <w:r>
-              <w:t xml:space="preserve">Koo Sheng </w:t>
-            </w:r>
-            <w:proofErr w:type="spellStart"/>
-            <w:r>
-              <w:t>Kiat</w:t>
-            </w:r>
-            <w:proofErr w:type="spellEnd"/>
+              <w:t>Koo Sheng Kiat</w:t>
+            </w:r>
           </w:p>
         </w:tc>
         <w:tc>
@@ -17350,6 +15060,9 @@
             <w:pPr>
               <w:ind w:left="0"/>
             </w:pPr>
+            <w:r>
+              <w:t>Zhao YuHeng</w:t>
+            </w:r>
           </w:p>
         </w:tc>
         <w:tc>
@@ -17361,6 +15074,9 @@
               <w:ind w:left="0"/>
               <w:cnfStyle w:val="000000100000" w:firstRow="0" w:lastRow="0" w:firstColumn="0" w:lastColumn="0" w:oddVBand="0" w:evenVBand="0" w:oddHBand="1" w:evenHBand="0" w:firstRowFirstColumn="0" w:firstRowLastColumn="0" w:lastRowFirstColumn="0" w:lastRowLastColumn="0"/>
             </w:pPr>
+            <w:r>
+              <w:t>Bridge Pattern</w:t>
+            </w:r>
           </w:p>
         </w:tc>
       </w:tr>
@@ -17445,6 +15161,8 @@
       <w:pPr>
         <w:ind w:left="0"/>
       </w:pPr>
+      <w:bookmarkStart w:id="0" w:name="_GoBack"/>
+      <w:bookmarkEnd w:id="0"/>
     </w:p>
     <w:p>
       <w:pPr>
@@ -17511,7 +15229,7 @@
 </file>
 
 <file path=word/endnotes.xml><?xml version="1.0" encoding="utf-8"?>
-<w:endnotes xmlns:wpc="http://schemas.microsoft.com/office/word/2010/wordprocessingCanvas" xmlns:mo="http://schemas.microsoft.com/office/mac/office/2008/main" xmlns:mc="http://schemas.openxmlformats.org/markup-compatibility/2006" xmlns:mv="urn:schemas-microsoft-com:mac:vml" xmlns:o="urn:schemas-microsoft-com:office:office" xmlns:r="http://schemas.openxmlformats.org/officeDocument/2006/relationships" xmlns:m="http://schemas.openxmlformats.org/officeDocument/2006/math" xmlns:v="urn:schemas-microsoft-com:vml" xmlns:wp14="http://schemas.microsoft.com/office/word/2010/wordprocessingDrawing" xmlns:wp="http://schemas.openxmlformats.org/drawingml/2006/wordprocessingDrawing" xmlns:w10="urn:schemas-microsoft-com:office:word" xmlns:w="http://schemas.openxmlformats.org/wordprocessingml/2006/main" xmlns:w14="http://schemas.microsoft.com/office/word/2010/wordml" xmlns:w15="http://schemas.microsoft.com/office/word/2012/wordml" xmlns:wpg="http://schemas.microsoft.com/office/word/2010/wordprocessingGroup" xmlns:wpi="http://schemas.microsoft.com/office/word/2010/wordprocessingInk" xmlns:wne="http://schemas.microsoft.com/office/word/2006/wordml" xmlns:wps="http://schemas.microsoft.com/office/word/2010/wordprocessingShape" mc:Ignorable="w14 w15 wp14 mv">
+<w:endnotes xmlns:wpc="http://schemas.microsoft.com/office/word/2010/wordprocessingCanvas" xmlns:mc="http://schemas.openxmlformats.org/markup-compatibility/2006" xmlns:o="urn:schemas-microsoft-com:office:office" xmlns:r="http://schemas.openxmlformats.org/officeDocument/2006/relationships" xmlns:m="http://schemas.openxmlformats.org/officeDocument/2006/math" xmlns:v="urn:schemas-microsoft-com:vml" xmlns:wp14="http://schemas.microsoft.com/office/word/2010/wordprocessingDrawing" xmlns:wp="http://schemas.openxmlformats.org/drawingml/2006/wordprocessingDrawing" xmlns:w10="urn:schemas-microsoft-com:office:word" xmlns:w="http://schemas.openxmlformats.org/wordprocessingml/2006/main" xmlns:w14="http://schemas.microsoft.com/office/word/2010/wordml" xmlns:w15="http://schemas.microsoft.com/office/word/2012/wordml" xmlns:wpg="http://schemas.microsoft.com/office/word/2010/wordprocessingGroup" xmlns:wpi="http://schemas.microsoft.com/office/word/2010/wordprocessingInk" xmlns:wne="http://schemas.microsoft.com/office/word/2006/wordml" xmlns:wps="http://schemas.microsoft.com/office/word/2010/wordprocessingShape" mc:Ignorable="w14 w15 wp14">
   <w:endnote w:type="separator" w:id="-1">
     <w:p>
       <w:r>
@@ -17532,7 +15250,7 @@
 </file>
 
 <file path=word/footer1.xml><?xml version="1.0" encoding="utf-8"?>
-<w:ftr xmlns:wpc="http://schemas.microsoft.com/office/word/2010/wordprocessingCanvas" xmlns:mo="http://schemas.microsoft.com/office/mac/office/2008/main" xmlns:mc="http://schemas.openxmlformats.org/markup-compatibility/2006" xmlns:mv="urn:schemas-microsoft-com:mac:vml" xmlns:o="urn:schemas-microsoft-com:office:office" xmlns:r="http://schemas.openxmlformats.org/officeDocument/2006/relationships" xmlns:m="http://schemas.openxmlformats.org/officeDocument/2006/math" xmlns:v="urn:schemas-microsoft-com:vml" xmlns:wp14="http://schemas.microsoft.com/office/word/2010/wordprocessingDrawing" xmlns:wp="http://schemas.openxmlformats.org/drawingml/2006/wordprocessingDrawing" xmlns:w10="urn:schemas-microsoft-com:office:word" xmlns:w="http://schemas.openxmlformats.org/wordprocessingml/2006/main" xmlns:w14="http://schemas.microsoft.com/office/word/2010/wordml" xmlns:w15="http://schemas.microsoft.com/office/word/2012/wordml" xmlns:wpg="http://schemas.microsoft.com/office/word/2010/wordprocessingGroup" xmlns:wpi="http://schemas.microsoft.com/office/word/2010/wordprocessingInk" xmlns:wne="http://schemas.microsoft.com/office/word/2006/wordml" xmlns:wps="http://schemas.microsoft.com/office/word/2010/wordprocessingShape" mc:Ignorable="w14 w15 wp14">
+<w:ftr xmlns:wpc="http://schemas.microsoft.com/office/word/2010/wordprocessingCanvas" xmlns:mc="http://schemas.openxmlformats.org/markup-compatibility/2006" xmlns:o="urn:schemas-microsoft-com:office:office" xmlns:r="http://schemas.openxmlformats.org/officeDocument/2006/relationships" xmlns:m="http://schemas.openxmlformats.org/officeDocument/2006/math" xmlns:v="urn:schemas-microsoft-com:vml" xmlns:wp14="http://schemas.microsoft.com/office/word/2010/wordprocessingDrawing" xmlns:wp="http://schemas.openxmlformats.org/drawingml/2006/wordprocessingDrawing" xmlns:w10="urn:schemas-microsoft-com:office:word" xmlns:w="http://schemas.openxmlformats.org/wordprocessingml/2006/main" xmlns:w14="http://schemas.microsoft.com/office/word/2010/wordml" xmlns:w15="http://schemas.microsoft.com/office/word/2012/wordml" xmlns:wpg="http://schemas.microsoft.com/office/word/2010/wordprocessingGroup" xmlns:wpi="http://schemas.microsoft.com/office/word/2010/wordprocessingInk" xmlns:wne="http://schemas.microsoft.com/office/word/2006/wordml" xmlns:wps="http://schemas.microsoft.com/office/word/2010/wordprocessingShape" mc:Ignorable="w14 w15 wp14">
   <w:tbl>
     <w:tblPr>
       <w:tblW w:w="5000" w:type="pct"/>
@@ -17561,6 +15279,7 @@
             <w:calendar w:val="gregorian"/>
           </w:date>
         </w:sdtPr>
+        <w:sdtEndPr/>
         <w:sdtContent>
           <w:tc>
             <w:tcPr>
@@ -17585,6 +15304,7 @@
           <w:dataBinding w:prefixMappings="xmlns:ns0='http://purl.org/dc/elements/1.1/' xmlns:ns1='http://schemas.openxmlformats.org/package/2006/metadata/core-properties' " w:xpath="/ns1:coreProperties[1]/ns0:title[1]" w:storeItemID="{6C3C8BC8-F283-45AE-878A-BAB7291924A1}"/>
           <w:text/>
         </w:sdtPr>
+        <w:sdtEndPr/>
         <w:sdtContent>
           <w:tc>
             <w:tcPr>
@@ -17627,7 +15347,7 @@
             <w:rPr>
               <w:noProof/>
             </w:rPr>
-            <w:t>17</w:t>
+            <w:t>51</w:t>
           </w:r>
           <w:r>
             <w:rPr>
@@ -17648,7 +15368,7 @@
 </file>
 
 <file path=word/footnotes.xml><?xml version="1.0" encoding="utf-8"?>
-<w:footnotes xmlns:wpc="http://schemas.microsoft.com/office/word/2010/wordprocessingCanvas" xmlns:mo="http://schemas.microsoft.com/office/mac/office/2008/main" xmlns:mc="http://schemas.openxmlformats.org/markup-compatibility/2006" xmlns:mv="urn:schemas-microsoft-com:mac:vml" xmlns:o="urn:schemas-microsoft-com:office:office" xmlns:r="http://schemas.openxmlformats.org/officeDocument/2006/relationships" xmlns:m="http://schemas.openxmlformats.org/officeDocument/2006/math" xmlns:v="urn:schemas-microsoft-com:vml" xmlns:wp14="http://schemas.microsoft.com/office/word/2010/wordprocessingDrawing" xmlns:wp="http://schemas.openxmlformats.org/drawingml/2006/wordprocessingDrawing" xmlns:w10="urn:schemas-microsoft-com:office:word" xmlns:w="http://schemas.openxmlformats.org/wordprocessingml/2006/main" xmlns:w14="http://schemas.microsoft.com/office/word/2010/wordml" xmlns:w15="http://schemas.microsoft.com/office/word/2012/wordml" xmlns:wpg="http://schemas.microsoft.com/office/word/2010/wordprocessingGroup" xmlns:wpi="http://schemas.microsoft.com/office/word/2010/wordprocessingInk" xmlns:wne="http://schemas.microsoft.com/office/word/2006/wordml" xmlns:wps="http://schemas.microsoft.com/office/word/2010/wordprocessingShape" mc:Ignorable="w14 w15 wp14 mv">
+<w:footnotes xmlns:wpc="http://schemas.microsoft.com/office/word/2010/wordprocessingCanvas" xmlns:mc="http://schemas.openxmlformats.org/markup-compatibility/2006" xmlns:o="urn:schemas-microsoft-com:office:office" xmlns:r="http://schemas.openxmlformats.org/officeDocument/2006/relationships" xmlns:m="http://schemas.openxmlformats.org/officeDocument/2006/math" xmlns:v="urn:schemas-microsoft-com:vml" xmlns:wp14="http://schemas.microsoft.com/office/word/2010/wordprocessingDrawing" xmlns:wp="http://schemas.openxmlformats.org/drawingml/2006/wordprocessingDrawing" xmlns:w10="urn:schemas-microsoft-com:office:word" xmlns:w="http://schemas.openxmlformats.org/wordprocessingml/2006/main" xmlns:w14="http://schemas.microsoft.com/office/word/2010/wordml" xmlns:w15="http://schemas.microsoft.com/office/word/2012/wordml" xmlns:wpg="http://schemas.microsoft.com/office/word/2010/wordprocessingGroup" xmlns:wpi="http://schemas.microsoft.com/office/word/2010/wordprocessingInk" xmlns:wne="http://schemas.microsoft.com/office/word/2006/wordml" xmlns:wps="http://schemas.microsoft.com/office/word/2010/wordprocessingShape" mc:Ignorable="w14 w15 wp14">
   <w:footnote w:type="separator" w:id="-1">
     <w:p>
       <w:r>
@@ -17669,7 +15389,7 @@
 </file>
 
 <file path=word/header1.xml><?xml version="1.0" encoding="utf-8"?>
-<w:hdr xmlns:wpc="http://schemas.microsoft.com/office/word/2010/wordprocessingCanvas" xmlns:mo="http://schemas.microsoft.com/office/mac/office/2008/main" xmlns:mc="http://schemas.openxmlformats.org/markup-compatibility/2006" xmlns:mv="urn:schemas-microsoft-com:mac:vml" xmlns:o="urn:schemas-microsoft-com:office:office" xmlns:r="http://schemas.openxmlformats.org/officeDocument/2006/relationships" xmlns:m="http://schemas.openxmlformats.org/officeDocument/2006/math" xmlns:v="urn:schemas-microsoft-com:vml" xmlns:wp14="http://schemas.microsoft.com/office/word/2010/wordprocessingDrawing" xmlns:wp="http://schemas.openxmlformats.org/drawingml/2006/wordprocessingDrawing" xmlns:w10="urn:schemas-microsoft-com:office:word" xmlns:w="http://schemas.openxmlformats.org/wordprocessingml/2006/main" xmlns:w14="http://schemas.microsoft.com/office/word/2010/wordml" xmlns:w15="http://schemas.microsoft.com/office/word/2012/wordml" xmlns:wpg="http://schemas.microsoft.com/office/word/2010/wordprocessingGroup" xmlns:wpi="http://schemas.microsoft.com/office/word/2010/wordprocessingInk" xmlns:wne="http://schemas.microsoft.com/office/word/2006/wordml" xmlns:wps="http://schemas.microsoft.com/office/word/2010/wordprocessingShape" mc:Ignorable="w14 w15 wp14">
+<w:hdr xmlns:wpc="http://schemas.microsoft.com/office/word/2010/wordprocessingCanvas" xmlns:mc="http://schemas.openxmlformats.org/markup-compatibility/2006" xmlns:o="urn:schemas-microsoft-com:office:office" xmlns:r="http://schemas.openxmlformats.org/officeDocument/2006/relationships" xmlns:m="http://schemas.openxmlformats.org/officeDocument/2006/math" xmlns:v="urn:schemas-microsoft-com:vml" xmlns:wp14="http://schemas.microsoft.com/office/word/2010/wordprocessingDrawing" xmlns:wp="http://schemas.openxmlformats.org/drawingml/2006/wordprocessingDrawing" xmlns:w10="urn:schemas-microsoft-com:office:word" xmlns:w="http://schemas.openxmlformats.org/wordprocessingml/2006/main" xmlns:w14="http://schemas.microsoft.com/office/word/2010/wordml" xmlns:w15="http://schemas.microsoft.com/office/word/2012/wordml" xmlns:wpg="http://schemas.microsoft.com/office/word/2010/wordprocessingGroup" xmlns:wpi="http://schemas.microsoft.com/office/word/2010/wordprocessingInk" xmlns:wne="http://schemas.microsoft.com/office/word/2006/wordml" xmlns:wps="http://schemas.microsoft.com/office/word/2010/wordprocessingShape" mc:Ignorable="w14 w15 wp14">
   <w:p>
     <w:pPr>
       <w:pStyle w:val="Header"/>
@@ -17682,7 +15402,7 @@
 </file>
 
 <file path=word/numbering.xml><?xml version="1.0" encoding="utf-8"?>
-<w:numbering xmlns:wpc="http://schemas.microsoft.com/office/word/2010/wordprocessingCanvas" xmlns:mo="http://schemas.microsoft.com/office/mac/office/2008/main" xmlns:mc="http://schemas.openxmlformats.org/markup-compatibility/2006" xmlns:mv="urn:schemas-microsoft-com:mac:vml" xmlns:o="urn:schemas-microsoft-com:office:office" xmlns:r="http://schemas.openxmlformats.org/officeDocument/2006/relationships" xmlns:m="http://schemas.openxmlformats.org/officeDocument/2006/math" xmlns:v="urn:schemas-microsoft-com:vml" xmlns:wp14="http://schemas.microsoft.com/office/word/2010/wordprocessingDrawing" xmlns:wp="http://schemas.openxmlformats.org/drawingml/2006/wordprocessingDrawing" xmlns:w10="urn:schemas-microsoft-com:office:word" xmlns:w="http://schemas.openxmlformats.org/wordprocessingml/2006/main" xmlns:w14="http://schemas.microsoft.com/office/word/2010/wordml" xmlns:w15="http://schemas.microsoft.com/office/word/2012/wordml" xmlns:wpg="http://schemas.microsoft.com/office/word/2010/wordprocessingGroup" xmlns:wpi="http://schemas.microsoft.com/office/word/2010/wordprocessingInk" xmlns:wne="http://schemas.microsoft.com/office/word/2006/wordml" xmlns:wps="http://schemas.microsoft.com/office/word/2010/wordprocessingShape" mc:Ignorable="w14 w15 wp14 mv">
+<w:numbering xmlns:wpc="http://schemas.microsoft.com/office/word/2010/wordprocessingCanvas" xmlns:mc="http://schemas.openxmlformats.org/markup-compatibility/2006" xmlns:o="urn:schemas-microsoft-com:office:office" xmlns:r="http://schemas.openxmlformats.org/officeDocument/2006/relationships" xmlns:m="http://schemas.openxmlformats.org/officeDocument/2006/math" xmlns:v="urn:schemas-microsoft-com:vml" xmlns:wp14="http://schemas.microsoft.com/office/word/2010/wordprocessingDrawing" xmlns:wp="http://schemas.openxmlformats.org/drawingml/2006/wordprocessingDrawing" xmlns:w10="urn:schemas-microsoft-com:office:word" xmlns:w="http://schemas.openxmlformats.org/wordprocessingml/2006/main" xmlns:w14="http://schemas.microsoft.com/office/word/2010/wordml" xmlns:w15="http://schemas.microsoft.com/office/word/2012/wordml" xmlns:wpg="http://schemas.microsoft.com/office/word/2010/wordprocessingGroup" xmlns:wpi="http://schemas.microsoft.com/office/word/2010/wordprocessingInk" xmlns:wne="http://schemas.microsoft.com/office/word/2006/wordml" xmlns:wps="http://schemas.microsoft.com/office/word/2010/wordprocessingShape" mc:Ignorable="w14 w15 wp14">
   <w:abstractNum w:abstractNumId="0">
     <w:nsid w:val="FFFFFF89"/>
     <w:multiLevelType w:val="singleLevel"/>
@@ -20610,7 +18330,7 @@
       </w:pPr>
     </w:pPrDefault>
   </w:docDefaults>
-  <w:latentStyles w:defLockedState="0" w:defUIPriority="99" w:defSemiHidden="0" w:defUnhideWhenUsed="0" w:defQFormat="0" w:count="382">
+  <w:latentStyles w:defLockedState="0" w:defUIPriority="99" w:defSemiHidden="0" w:defUnhideWhenUsed="0" w:defQFormat="0" w:count="371">
     <w:lsdException w:name="Normal" w:uiPriority="0" w:qFormat="1"/>
     <w:lsdException w:name="heading 1" w:uiPriority="9" w:qFormat="1"/>
     <w:lsdException w:name="heading 2" w:semiHidden="1" w:uiPriority="1" w:unhideWhenUsed="1" w:qFormat="1"/>
@@ -20767,15 +18487,6 @@
     <w:lsdException w:name="Balloon Text" w:semiHidden="1" w:unhideWhenUsed="1"/>
     <w:lsdException w:name="Table Grid" w:uiPriority="59"/>
     <w:lsdException w:name="Table Theme" w:semiHidden="1" w:unhideWhenUsed="1"/>
-    <w:lsdException w:name="Note Level 1" w:semiHidden="1" w:unhideWhenUsed="1"/>
-    <w:lsdException w:name="Note Level 2" w:semiHidden="1" w:unhideWhenUsed="1"/>
-    <w:lsdException w:name="Note Level 3" w:semiHidden="1" w:unhideWhenUsed="1"/>
-    <w:lsdException w:name="Note Level 4" w:semiHidden="1" w:unhideWhenUsed="1"/>
-    <w:lsdException w:name="Note Level 5" w:semiHidden="1" w:unhideWhenUsed="1"/>
-    <w:lsdException w:name="Note Level 6" w:semiHidden="1" w:unhideWhenUsed="1"/>
-    <w:lsdException w:name="Note Level 7" w:semiHidden="1" w:unhideWhenUsed="1"/>
-    <w:lsdException w:name="Note Level 8" w:semiHidden="1" w:unhideWhenUsed="1"/>
-    <w:lsdException w:name="Note Level 9" w:semiHidden="1" w:unhideWhenUsed="1"/>
     <w:lsdException w:name="Placeholder Text" w:semiHidden="1"/>
     <w:lsdException w:name="No Spacing" w:semiHidden="1" w:uiPriority="1" w:unhideWhenUsed="1"/>
     <w:lsdException w:name="Light Shading" w:uiPriority="60"/>
@@ -20991,8 +18702,6 @@
     <w:lsdException w:name="List Table 5 Dark Accent 6" w:uiPriority="50"/>
     <w:lsdException w:name="List Table 6 Colorful Accent 6" w:uiPriority="51"/>
     <w:lsdException w:name="List Table 7 Colorful Accent 6" w:uiPriority="52"/>
-    <w:lsdException w:name="Mention" w:semiHidden="1" w:unhideWhenUsed="1"/>
-    <w:lsdException w:name="Smart Hyperlink" w:semiHidden="1" w:unhideWhenUsed="1"/>
   </w:latentStyles>
   <w:style w:type="paragraph" w:default="1" w:styleId="Normal">
     <w:name w:val="Normal"/>
@@ -21492,7 +19201,6 @@
       <w:spacing w:after="0" w:line="240" w:lineRule="auto"/>
     </w:pPr>
     <w:tblPr>
-      <w:tblInd w:w="0" w:type="dxa"/>
       <w:tblBorders>
         <w:top w:val="single" w:sz="4" w:space="0" w:color="auto"/>
         <w:left w:val="single" w:sz="4" w:space="0" w:color="auto"/>
@@ -21501,12 +19209,6 @@
         <w:insideH w:val="single" w:sz="4" w:space="0" w:color="auto"/>
         <w:insideV w:val="single" w:sz="4" w:space="0" w:color="auto"/>
       </w:tblBorders>
-      <w:tblCellMar>
-        <w:top w:w="0" w:type="dxa"/>
-        <w:left w:w="108" w:type="dxa"/>
-        <w:bottom w:w="0" w:type="dxa"/>
-        <w:right w:w="108" w:type="dxa"/>
-      </w:tblCellMar>
     </w:tblPr>
   </w:style>
   <w:style w:type="table" w:customStyle="1" w:styleId="GridTable3-Accent11">
@@ -21520,7 +19222,6 @@
     <w:tblPr>
       <w:tblStyleRowBandSize w:val="1"/>
       <w:tblStyleColBandSize w:val="1"/>
-      <w:tblInd w:w="0" w:type="dxa"/>
       <w:tblBorders>
         <w:top w:val="single" w:sz="4" w:space="0" w:color="BED3E4" w:themeColor="accent1" w:themeTint="99"/>
         <w:left w:val="single" w:sz="4" w:space="0" w:color="BED3E4" w:themeColor="accent1" w:themeTint="99"/>
@@ -21531,9 +19232,7 @@
       </w:tblBorders>
       <w:tblCellMar>
         <w:top w:w="29" w:type="dxa"/>
-        <w:left w:w="108" w:type="dxa"/>
         <w:bottom w:w="29" w:type="dxa"/>
-        <w:right w:w="108" w:type="dxa"/>
       </w:tblCellMar>
     </w:tblPr>
     <w:tblStylePr w:type="firstRow">
@@ -21550,7 +19249,7 @@
           <w:insideH w:val="nil"/>
           <w:insideV w:val="nil"/>
         </w:tcBorders>
-        <w:shd w:val="clear" w:color="auto" w:fill="FFFFFF" w:themeFill="background1"/>
+        <w:shd w:val="clear" w:color="auto" w:fill="CCE8CF" w:themeFill="background1"/>
       </w:tcPr>
     </w:tblStylePr>
     <w:tblStylePr w:type="lastRow">
@@ -21567,7 +19266,7 @@
           <w:insideH w:val="nil"/>
           <w:insideV w:val="nil"/>
         </w:tcBorders>
-        <w:shd w:val="clear" w:color="auto" w:fill="FFFFFF" w:themeFill="background1"/>
+        <w:shd w:val="clear" w:color="auto" w:fill="CCE8CF" w:themeFill="background1"/>
       </w:tcPr>
     </w:tblStylePr>
     <w:tblStylePr w:type="firstCol">
@@ -21587,7 +19286,7 @@
           <w:insideH w:val="nil"/>
           <w:insideV w:val="nil"/>
         </w:tcBorders>
-        <w:shd w:val="clear" w:color="auto" w:fill="FFFFFF" w:themeFill="background1"/>
+        <w:shd w:val="clear" w:color="auto" w:fill="CCE8CF" w:themeFill="background1"/>
       </w:tcPr>
     </w:tblStylePr>
     <w:tblStylePr w:type="lastCol">
@@ -21604,7 +19303,7 @@
           <w:insideH w:val="nil"/>
           <w:insideV w:val="nil"/>
         </w:tcBorders>
-        <w:shd w:val="clear" w:color="auto" w:fill="FFFFFF" w:themeFill="background1"/>
+        <w:shd w:val="clear" w:color="auto" w:fill="CCE8CF" w:themeFill="background1"/>
       </w:tcPr>
     </w:tblStylePr>
     <w:tblStylePr w:type="band1Vert">
@@ -21666,12 +19365,9 @@
     <w:tblPr>
       <w:tblStyleRowBandSize w:val="1"/>
       <w:tblStyleColBandSize w:val="1"/>
-      <w:tblInd w:w="0" w:type="dxa"/>
       <w:tblCellMar>
         <w:top w:w="29" w:type="dxa"/>
-        <w:left w:w="108" w:type="dxa"/>
         <w:bottom w:w="29" w:type="dxa"/>
-        <w:right w:w="108" w:type="dxa"/>
       </w:tblCellMar>
     </w:tblPr>
     <w:tblStylePr w:type="firstRow">
@@ -21686,7 +19382,7 @@
         <w:tcBorders>
           <w:bottom w:val="single" w:sz="4" w:space="0" w:color="94B6D2" w:themeColor="accent1"/>
         </w:tcBorders>
-        <w:shd w:val="clear" w:color="auto" w:fill="FFFFFF" w:themeFill="background1"/>
+        <w:shd w:val="clear" w:color="auto" w:fill="CCE8CF" w:themeFill="background1"/>
       </w:tcPr>
     </w:tblStylePr>
     <w:tblStylePr w:type="lastRow">
@@ -21701,7 +19397,7 @@
         <w:tcBorders>
           <w:top w:val="single" w:sz="4" w:space="0" w:color="94B6D2" w:themeColor="accent1"/>
         </w:tcBorders>
-        <w:shd w:val="clear" w:color="auto" w:fill="FFFFFF" w:themeFill="background1"/>
+        <w:shd w:val="clear" w:color="auto" w:fill="CCE8CF" w:themeFill="background1"/>
       </w:tcPr>
     </w:tblStylePr>
     <w:tblStylePr w:type="firstCol">
@@ -21719,7 +19415,7 @@
         <w:tcBorders>
           <w:right w:val="single" w:sz="4" w:space="0" w:color="94B6D2" w:themeColor="accent1"/>
         </w:tcBorders>
-        <w:shd w:val="clear" w:color="auto" w:fill="FFFFFF" w:themeFill="background1"/>
+        <w:shd w:val="clear" w:color="auto" w:fill="CCE8CF" w:themeFill="background1"/>
       </w:tcPr>
     </w:tblStylePr>
     <w:tblStylePr w:type="lastCol">
@@ -21734,7 +19430,7 @@
         <w:tcBorders>
           <w:left w:val="single" w:sz="4" w:space="0" w:color="94B6D2" w:themeColor="accent1"/>
         </w:tcBorders>
-        <w:shd w:val="clear" w:color="auto" w:fill="FFFFFF" w:themeFill="background1"/>
+        <w:shd w:val="clear" w:color="auto" w:fill="CCE8CF" w:themeFill="background1"/>
       </w:tcPr>
     </w:tblStylePr>
     <w:tblStylePr w:type="band1Vert">
@@ -21793,20 +19489,17 @@
     <w:tblPr>
       <w:tblStyleRowBandSize w:val="1"/>
       <w:tblStyleColBandSize w:val="1"/>
-      <w:tblInd w:w="0" w:type="dxa"/>
       <w:tblBorders>
-        <w:top w:val="single" w:sz="4" w:space="0" w:color="FFFFFF" w:themeColor="background1"/>
-        <w:left w:val="single" w:sz="4" w:space="0" w:color="FFFFFF" w:themeColor="background1"/>
-        <w:bottom w:val="single" w:sz="4" w:space="0" w:color="FFFFFF" w:themeColor="background1"/>
-        <w:right w:val="single" w:sz="4" w:space="0" w:color="FFFFFF" w:themeColor="background1"/>
-        <w:insideH w:val="single" w:sz="4" w:space="0" w:color="FFFFFF" w:themeColor="background1"/>
-        <w:insideV w:val="single" w:sz="4" w:space="0" w:color="FFFFFF" w:themeColor="background1"/>
+        <w:top w:val="single" w:sz="4" w:space="0" w:color="CCE8CF" w:themeColor="background1"/>
+        <w:left w:val="single" w:sz="4" w:space="0" w:color="CCE8CF" w:themeColor="background1"/>
+        <w:bottom w:val="single" w:sz="4" w:space="0" w:color="CCE8CF" w:themeColor="background1"/>
+        <w:right w:val="single" w:sz="4" w:space="0" w:color="CCE8CF" w:themeColor="background1"/>
+        <w:insideH w:val="single" w:sz="4" w:space="0" w:color="CCE8CF" w:themeColor="background1"/>
+        <w:insideV w:val="single" w:sz="4" w:space="0" w:color="CCE8CF" w:themeColor="background1"/>
       </w:tblBorders>
       <w:tblCellMar>
         <w:top w:w="29" w:type="dxa"/>
-        <w:left w:w="108" w:type="dxa"/>
         <w:bottom w:w="29" w:type="dxa"/>
-        <w:right w:w="108" w:type="dxa"/>
       </w:tblCellMar>
     </w:tblPr>
     <w:tcPr>
@@ -21816,14 +19509,14 @@
       <w:rPr>
         <w:b/>
         <w:bCs/>
-        <w:color w:val="FFFFFF" w:themeColor="background1"/>
+        <w:color w:val="CCE8CF" w:themeColor="background1"/>
       </w:rPr>
       <w:tblPr/>
       <w:tcPr>
         <w:tcBorders>
-          <w:top w:val="single" w:sz="4" w:space="0" w:color="FFFFFF" w:themeColor="background1"/>
-          <w:left w:val="single" w:sz="4" w:space="0" w:color="FFFFFF" w:themeColor="background1"/>
-          <w:right w:val="single" w:sz="4" w:space="0" w:color="FFFFFF" w:themeColor="background1"/>
+          <w:top w:val="single" w:sz="4" w:space="0" w:color="CCE8CF" w:themeColor="background1"/>
+          <w:left w:val="single" w:sz="4" w:space="0" w:color="CCE8CF" w:themeColor="background1"/>
+          <w:right w:val="single" w:sz="4" w:space="0" w:color="CCE8CF" w:themeColor="background1"/>
           <w:insideH w:val="nil"/>
           <w:insideV w:val="nil"/>
         </w:tcBorders>
@@ -21834,14 +19527,14 @@
       <w:rPr>
         <w:b/>
         <w:bCs/>
-        <w:color w:val="FFFFFF" w:themeColor="background1"/>
+        <w:color w:val="CCE8CF" w:themeColor="background1"/>
       </w:rPr>
       <w:tblPr/>
       <w:tcPr>
         <w:tcBorders>
-          <w:left w:val="single" w:sz="4" w:space="0" w:color="FFFFFF" w:themeColor="background1"/>
-          <w:bottom w:val="single" w:sz="4" w:space="0" w:color="FFFFFF" w:themeColor="background1"/>
-          <w:right w:val="single" w:sz="4" w:space="0" w:color="FFFFFF" w:themeColor="background1"/>
+          <w:left w:val="single" w:sz="4" w:space="0" w:color="CCE8CF" w:themeColor="background1"/>
+          <w:bottom w:val="single" w:sz="4" w:space="0" w:color="CCE8CF" w:themeColor="background1"/>
+          <w:right w:val="single" w:sz="4" w:space="0" w:color="CCE8CF" w:themeColor="background1"/>
           <w:insideH w:val="nil"/>
           <w:insideV w:val="nil"/>
         </w:tcBorders>
@@ -21852,14 +19545,14 @@
       <w:rPr>
         <w:b/>
         <w:bCs/>
-        <w:color w:val="FFFFFF" w:themeColor="background1"/>
+        <w:color w:val="CCE8CF" w:themeColor="background1"/>
       </w:rPr>
       <w:tblPr/>
       <w:tcPr>
         <w:tcBorders>
-          <w:top w:val="single" w:sz="4" w:space="0" w:color="FFFFFF" w:themeColor="background1"/>
-          <w:left w:val="single" w:sz="4" w:space="0" w:color="FFFFFF" w:themeColor="background1"/>
-          <w:bottom w:val="single" w:sz="4" w:space="0" w:color="FFFFFF" w:themeColor="background1"/>
+          <w:top w:val="single" w:sz="4" w:space="0" w:color="CCE8CF" w:themeColor="background1"/>
+          <w:left w:val="single" w:sz="4" w:space="0" w:color="CCE8CF" w:themeColor="background1"/>
+          <w:bottom w:val="single" w:sz="4" w:space="0" w:color="CCE8CF" w:themeColor="background1"/>
           <w:insideV w:val="nil"/>
         </w:tcBorders>
         <w:shd w:val="clear" w:color="auto" w:fill="94B6D2" w:themeFill="accent1"/>
@@ -21869,14 +19562,14 @@
       <w:rPr>
         <w:b/>
         <w:bCs/>
-        <w:color w:val="FFFFFF" w:themeColor="background1"/>
+        <w:color w:val="CCE8CF" w:themeColor="background1"/>
       </w:rPr>
       <w:tblPr/>
       <w:tcPr>
         <w:tcBorders>
-          <w:top w:val="single" w:sz="4" w:space="0" w:color="FFFFFF" w:themeColor="background1"/>
-          <w:bottom w:val="single" w:sz="4" w:space="0" w:color="FFFFFF" w:themeColor="background1"/>
-          <w:right w:val="single" w:sz="4" w:space="0" w:color="FFFFFF" w:themeColor="background1"/>
+          <w:top w:val="single" w:sz="4" w:space="0" w:color="CCE8CF" w:themeColor="background1"/>
+          <w:bottom w:val="single" w:sz="4" w:space="0" w:color="CCE8CF" w:themeColor="background1"/>
+          <w:right w:val="single" w:sz="4" w:space="0" w:color="CCE8CF" w:themeColor="background1"/>
           <w:insideV w:val="nil"/>
         </w:tcBorders>
         <w:shd w:val="clear" w:color="auto" w:fill="94B6D2" w:themeFill="accent1"/>
@@ -21906,7 +19599,6 @@
     <w:tblPr>
       <w:tblStyleRowBandSize w:val="1"/>
       <w:tblStyleColBandSize w:val="1"/>
-      <w:tblInd w:w="0" w:type="dxa"/>
       <w:tblBorders>
         <w:top w:val="single" w:sz="4" w:space="0" w:color="C0BABA" w:themeColor="accent6" w:themeTint="99"/>
         <w:left w:val="single" w:sz="4" w:space="0" w:color="C0BABA" w:themeColor="accent6" w:themeTint="99"/>
@@ -21917,16 +19609,14 @@
       </w:tblBorders>
       <w:tblCellMar>
         <w:top w:w="29" w:type="dxa"/>
-        <w:left w:w="108" w:type="dxa"/>
         <w:bottom w:w="29" w:type="dxa"/>
-        <w:right w:w="108" w:type="dxa"/>
       </w:tblCellMar>
     </w:tblPr>
     <w:tblStylePr w:type="firstRow">
       <w:rPr>
         <w:b/>
         <w:bCs/>
-        <w:color w:val="FFFFFF" w:themeColor="background1"/>
+        <w:color w:val="CCE8CF" w:themeColor="background1"/>
       </w:rPr>
       <w:tblPr/>
       <w:tcPr>
@@ -21987,21 +19677,14 @@
       <w:spacing w:after="0" w:line="240" w:lineRule="auto"/>
     </w:pPr>
     <w:tblPr>
-      <w:tblInd w:w="0" w:type="dxa"/>
       <w:tblBorders>
-        <w:top w:val="single" w:sz="4" w:space="0" w:color="BFBFBF" w:themeColor="background1" w:themeShade="BF"/>
-        <w:left w:val="single" w:sz="4" w:space="0" w:color="BFBFBF" w:themeColor="background1" w:themeShade="BF"/>
-        <w:bottom w:val="single" w:sz="4" w:space="0" w:color="BFBFBF" w:themeColor="background1" w:themeShade="BF"/>
-        <w:right w:val="single" w:sz="4" w:space="0" w:color="BFBFBF" w:themeColor="background1" w:themeShade="BF"/>
-        <w:insideH w:val="single" w:sz="4" w:space="0" w:color="BFBFBF" w:themeColor="background1" w:themeShade="BF"/>
-        <w:insideV w:val="single" w:sz="4" w:space="0" w:color="BFBFBF" w:themeColor="background1" w:themeShade="BF"/>
+        <w:top w:val="single" w:sz="4" w:space="0" w:color="80C687" w:themeColor="background1" w:themeShade="BF"/>
+        <w:left w:val="single" w:sz="4" w:space="0" w:color="80C687" w:themeColor="background1" w:themeShade="BF"/>
+        <w:bottom w:val="single" w:sz="4" w:space="0" w:color="80C687" w:themeColor="background1" w:themeShade="BF"/>
+        <w:right w:val="single" w:sz="4" w:space="0" w:color="80C687" w:themeColor="background1" w:themeShade="BF"/>
+        <w:insideH w:val="single" w:sz="4" w:space="0" w:color="80C687" w:themeColor="background1" w:themeShade="BF"/>
+        <w:insideV w:val="single" w:sz="4" w:space="0" w:color="80C687" w:themeColor="background1" w:themeShade="BF"/>
       </w:tblBorders>
-      <w:tblCellMar>
-        <w:top w:w="0" w:type="dxa"/>
-        <w:left w:w="108" w:type="dxa"/>
-        <w:bottom w:w="0" w:type="dxa"/>
-        <w:right w:w="108" w:type="dxa"/>
-      </w:tblCellMar>
     </w:tblPr>
   </w:style>
   <w:style w:type="table" w:customStyle="1" w:styleId="PlainTable21">
@@ -22015,16 +19698,13 @@
     <w:tblPr>
       <w:tblStyleRowBandSize w:val="1"/>
       <w:tblStyleColBandSize w:val="1"/>
-      <w:tblInd w:w="0" w:type="dxa"/>
       <w:tblBorders>
         <w:top w:val="single" w:sz="4" w:space="0" w:color="7F7F7F" w:themeColor="text1" w:themeTint="80"/>
         <w:bottom w:val="single" w:sz="4" w:space="0" w:color="7F7F7F" w:themeColor="text1" w:themeTint="80"/>
       </w:tblBorders>
       <w:tblCellMar>
         <w:top w:w="29" w:type="dxa"/>
-        <w:left w:w="108" w:type="dxa"/>
         <w:bottom w:w="29" w:type="dxa"/>
-        <w:right w:w="108" w:type="dxa"/>
       </w:tblCellMar>
     </w:tblPr>
     <w:tblStylePr w:type="firstRow">
@@ -22102,7 +19782,6 @@
     <w:tblPr>
       <w:tblStyleRowBandSize w:val="1"/>
       <w:tblStyleColBandSize w:val="1"/>
-      <w:tblInd w:w="0" w:type="dxa"/>
       <w:tblBorders>
         <w:top w:val="single" w:sz="4" w:space="0" w:color="BED3E4" w:themeColor="accent1" w:themeTint="99"/>
         <w:bottom w:val="single" w:sz="4" w:space="0" w:color="BED3E4" w:themeColor="accent1" w:themeTint="99"/>
@@ -22110,9 +19789,7 @@
       </w:tblBorders>
       <w:tblCellMar>
         <w:top w:w="29" w:type="dxa"/>
-        <w:left w:w="108" w:type="dxa"/>
         <w:bottom w:w="29" w:type="dxa"/>
-        <w:right w:w="108" w:type="dxa"/>
       </w:tblCellMar>
     </w:tblPr>
     <w:tblStylePr w:type="firstRow">
@@ -22163,12 +19840,9 @@
     <w:tblPr>
       <w:tblStyleRowBandSize w:val="1"/>
       <w:tblStyleColBandSize w:val="1"/>
-      <w:tblInd w:w="0" w:type="dxa"/>
       <w:tblCellMar>
         <w:top w:w="29" w:type="dxa"/>
-        <w:left w:w="108" w:type="dxa"/>
         <w:bottom w:w="29" w:type="dxa"/>
-        <w:right w:w="108" w:type="dxa"/>
       </w:tblCellMar>
     </w:tblPr>
     <w:tblStylePr w:type="firstRow">
@@ -22241,7 +19915,6 @@
     <w:tblPr>
       <w:tblStyleRowBandSize w:val="1"/>
       <w:tblStyleColBandSize w:val="1"/>
-      <w:tblInd w:w="0" w:type="dxa"/>
       <w:tblBorders>
         <w:top w:val="single" w:sz="4" w:space="0" w:color="BED3E4" w:themeColor="accent1" w:themeTint="99"/>
         <w:left w:val="single" w:sz="4" w:space="0" w:color="BED3E4" w:themeColor="accent1" w:themeTint="99"/>
@@ -22252,16 +19925,14 @@
       </w:tblBorders>
       <w:tblCellMar>
         <w:top w:w="29" w:type="dxa"/>
-        <w:left w:w="108" w:type="dxa"/>
         <w:bottom w:w="29" w:type="dxa"/>
-        <w:right w:w="108" w:type="dxa"/>
       </w:tblCellMar>
     </w:tblPr>
     <w:tblStylePr w:type="firstRow">
       <w:rPr>
         <w:b/>
         <w:bCs/>
-        <w:color w:val="FFFFFF" w:themeColor="background1"/>
+        <w:color w:val="CCE8CF" w:themeColor="background1"/>
       </w:rPr>
       <w:tblPr/>
       <w:tcPr>
@@ -22324,7 +19995,6 @@
     <w:tblPr>
       <w:tblStyleRowBandSize w:val="1"/>
       <w:tblStyleColBandSize w:val="1"/>
-      <w:tblInd w:w="0" w:type="dxa"/>
       <w:tblBorders>
         <w:top w:val="single" w:sz="4" w:space="0" w:color="EAB290" w:themeColor="accent2" w:themeTint="99"/>
         <w:left w:val="single" w:sz="4" w:space="0" w:color="EAB290" w:themeColor="accent2" w:themeTint="99"/>
@@ -22335,16 +20005,14 @@
       </w:tblBorders>
       <w:tblCellMar>
         <w:top w:w="29" w:type="dxa"/>
-        <w:left w:w="108" w:type="dxa"/>
         <w:bottom w:w="29" w:type="dxa"/>
-        <w:right w:w="108" w:type="dxa"/>
       </w:tblCellMar>
     </w:tblPr>
     <w:tblStylePr w:type="firstRow">
       <w:rPr>
         <w:b/>
         <w:bCs/>
-        <w:color w:val="FFFFFF" w:themeColor="background1"/>
+        <w:color w:val="CCE8CF" w:themeColor="background1"/>
       </w:rPr>
       <w:tblPr/>
       <w:tcPr>
@@ -22407,12 +20075,9 @@
     <w:tblPr>
       <w:tblStyleRowBandSize w:val="1"/>
       <w:tblStyleColBandSize w:val="1"/>
-      <w:tblInd w:w="0" w:type="dxa"/>
       <w:tblCellMar>
         <w:top w:w="29" w:type="dxa"/>
-        <w:left w:w="108" w:type="dxa"/>
         <w:bottom w:w="29" w:type="dxa"/>
-        <w:right w:w="108" w:type="dxa"/>
       </w:tblCellMar>
     </w:tblPr>
     <w:tblStylePr w:type="firstRow">
@@ -22442,13 +20107,13 @@
     <w:tblStylePr w:type="band1Vert">
       <w:tblPr/>
       <w:tcPr>
-        <w:shd w:val="clear" w:color="auto" w:fill="F2F2F2" w:themeFill="background1" w:themeFillShade="F2"/>
+        <w:shd w:val="clear" w:color="auto" w:fill="BCE1C0" w:themeFill="background1" w:themeFillShade="F2"/>
       </w:tcPr>
     </w:tblStylePr>
     <w:tblStylePr w:type="band1Horz">
       <w:tblPr/>
       <w:tcPr>
-        <w:shd w:val="clear" w:color="auto" w:fill="F2F2F2" w:themeFill="background1" w:themeFillShade="F2"/>
+        <w:shd w:val="clear" w:color="auto" w:fill="BCE1C0" w:themeFill="background1" w:themeFillShade="F2"/>
       </w:tcPr>
     </w:tblStylePr>
   </w:style>
@@ -22463,7 +20128,6 @@
     <w:tblPr>
       <w:tblStyleRowBandSize w:val="1"/>
       <w:tblStyleColBandSize w:val="1"/>
-      <w:tblInd w:w="0" w:type="dxa"/>
       <w:tblBorders>
         <w:top w:val="single" w:sz="4" w:space="0" w:color="D5D1D1" w:themeColor="accent6" w:themeTint="66"/>
         <w:left w:val="single" w:sz="4" w:space="0" w:color="D5D1D1" w:themeColor="accent6" w:themeTint="66"/>
@@ -22474,9 +20138,7 @@
       </w:tblBorders>
       <w:tblCellMar>
         <w:top w:w="29" w:type="dxa"/>
-        <w:left w:w="108" w:type="dxa"/>
         <w:bottom w:w="29" w:type="dxa"/>
-        <w:right w:w="108" w:type="dxa"/>
       </w:tblCellMar>
     </w:tblPr>
     <w:tblStylePr w:type="firstRow">
@@ -22527,12 +20189,9 @@
     <w:tblPr>
       <w:tblStyleRowBandSize w:val="1"/>
       <w:tblStyleColBandSize w:val="1"/>
-      <w:tblInd w:w="0" w:type="dxa"/>
       <w:tblCellMar>
         <w:top w:w="29" w:type="dxa"/>
-        <w:left w:w="108" w:type="dxa"/>
         <w:bottom w:w="29" w:type="dxa"/>
-        <w:right w:w="108" w:type="dxa"/>
       </w:tblCellMar>
     </w:tblPr>
     <w:tblStylePr w:type="firstRow">
@@ -22629,15 +20288,7 @@
     <w:pPr>
       <w:spacing w:after="0" w:line="240" w:lineRule="auto"/>
     </w:pPr>
-    <w:tblPr>
-      <w:tblInd w:w="0" w:type="dxa"/>
-      <w:tblCellMar>
-        <w:top w:w="0" w:type="dxa"/>
-        <w:left w:w="108" w:type="dxa"/>
-        <w:bottom w:w="0" w:type="dxa"/>
-        <w:right w:w="108" w:type="dxa"/>
-      </w:tblCellMar>
-    </w:tblPr>
+    <w:tblPr/>
   </w:style>
   <w:style w:type="table" w:customStyle="1" w:styleId="GridTable1Light-Accent11">
     <w:name w:val="Grid Table 1 Light - Accent 11"/>
@@ -22651,15 +20302,12 @@
     <w:tblPr>
       <w:tblStyleRowBandSize w:val="1"/>
       <w:tblStyleColBandSize w:val="1"/>
-      <w:tblInd w:w="0" w:type="dxa"/>
       <w:tblBorders>
         <w:insideH w:val="single" w:sz="4" w:space="0" w:color="94B6D2" w:themeColor="accent1"/>
       </w:tblBorders>
       <w:tblCellMar>
         <w:top w:w="29" w:type="dxa"/>
-        <w:left w:w="108" w:type="dxa"/>
         <w:bottom w:w="29" w:type="dxa"/>
-        <w:right w:w="108" w:type="dxa"/>
       </w:tblCellMar>
     </w:tblPr>
     <w:tblStylePr w:type="firstRow">
@@ -22717,7 +20365,6 @@
     <w:tblPr>
       <w:tblStyleRowBandSize w:val="1"/>
       <w:tblStyleColBandSize w:val="1"/>
-      <w:tblInd w:w="0" w:type="dxa"/>
       <w:tblBorders>
         <w:top w:val="single" w:sz="2" w:space="0" w:color="BED3E4" w:themeColor="accent1" w:themeTint="99"/>
         <w:bottom w:val="single" w:sz="2" w:space="0" w:color="BED3E4" w:themeColor="accent1" w:themeTint="99"/>
@@ -22726,9 +20373,7 @@
       </w:tblBorders>
       <w:tblCellMar>
         <w:top w:w="29" w:type="dxa"/>
-        <w:left w:w="108" w:type="dxa"/>
         <w:bottom w:w="29" w:type="dxa"/>
-        <w:right w:w="108" w:type="dxa"/>
       </w:tblCellMar>
     </w:tblPr>
     <w:tblStylePr w:type="firstRow">
@@ -22744,7 +20389,7 @@
           <w:insideH w:val="nil"/>
           <w:insideV w:val="nil"/>
         </w:tcBorders>
-        <w:shd w:val="clear" w:color="auto" w:fill="FFFFFF" w:themeFill="background1"/>
+        <w:shd w:val="clear" w:color="auto" w:fill="CCE8CF" w:themeFill="background1"/>
       </w:tcPr>
     </w:tblStylePr>
     <w:tblStylePr w:type="lastRow">
@@ -22760,7 +20405,7 @@
           <w:insideH w:val="nil"/>
           <w:insideV w:val="nil"/>
         </w:tcBorders>
-        <w:shd w:val="clear" w:color="auto" w:fill="FFFFFF" w:themeFill="background1"/>
+        <w:shd w:val="clear" w:color="auto" w:fill="CCE8CF" w:themeFill="background1"/>
       </w:tcPr>
     </w:tblStylePr>
     <w:tblStylePr w:type="firstCol">
@@ -22906,7 +20551,6 @@
     <w:tblPr>
       <w:tblStyleRowBandSize w:val="1"/>
       <w:tblStyleColBandSize w:val="1"/>
-      <w:tblInd w:w="0" w:type="dxa"/>
       <w:tblBorders>
         <w:top w:val="single" w:sz="4" w:space="0" w:color="C8CCB3" w:themeColor="accent3" w:themeTint="99"/>
         <w:left w:val="single" w:sz="4" w:space="0" w:color="C8CCB3" w:themeColor="accent3" w:themeTint="99"/>
@@ -22915,12 +20559,6 @@
         <w:insideH w:val="single" w:sz="4" w:space="0" w:color="C8CCB3" w:themeColor="accent3" w:themeTint="99"/>
         <w:insideV w:val="single" w:sz="4" w:space="0" w:color="C8CCB3" w:themeColor="accent3" w:themeTint="99"/>
       </w:tblBorders>
-      <w:tblCellMar>
-        <w:top w:w="0" w:type="dxa"/>
-        <w:left w:w="108" w:type="dxa"/>
-        <w:bottom w:w="0" w:type="dxa"/>
-        <w:right w:w="108" w:type="dxa"/>
-      </w:tblCellMar>
     </w:tblPr>
     <w:tblStylePr w:type="firstRow">
       <w:rPr>
@@ -22936,7 +20574,7 @@
           <w:insideH w:val="nil"/>
           <w:insideV w:val="nil"/>
         </w:tcBorders>
-        <w:shd w:val="clear" w:color="auto" w:fill="FFFFFF" w:themeFill="background1"/>
+        <w:shd w:val="clear" w:color="auto" w:fill="CCE8CF" w:themeFill="background1"/>
       </w:tcPr>
     </w:tblStylePr>
     <w:tblStylePr w:type="lastRow">
@@ -22953,7 +20591,7 @@
           <w:insideH w:val="nil"/>
           <w:insideV w:val="nil"/>
         </w:tcBorders>
-        <w:shd w:val="clear" w:color="auto" w:fill="FFFFFF" w:themeFill="background1"/>
+        <w:shd w:val="clear" w:color="auto" w:fill="CCE8CF" w:themeFill="background1"/>
       </w:tcPr>
     </w:tblStylePr>
     <w:tblStylePr w:type="firstCol">
@@ -22973,7 +20611,7 @@
           <w:insideH w:val="nil"/>
           <w:insideV w:val="nil"/>
         </w:tcBorders>
-        <w:shd w:val="clear" w:color="auto" w:fill="FFFFFF" w:themeFill="background1"/>
+        <w:shd w:val="clear" w:color="auto" w:fill="CCE8CF" w:themeFill="background1"/>
       </w:tcPr>
     </w:tblStylePr>
     <w:tblStylePr w:type="lastCol">
@@ -22990,7 +20628,7 @@
           <w:insideH w:val="nil"/>
           <w:insideV w:val="nil"/>
         </w:tcBorders>
-        <w:shd w:val="clear" w:color="auto" w:fill="FFFFFF" w:themeFill="background1"/>
+        <w:shd w:val="clear" w:color="auto" w:fill="CCE8CF" w:themeFill="background1"/>
       </w:tcPr>
     </w:tblStylePr>
     <w:tblStylePr w:type="band1Vert">
@@ -23049,21 +20687,14 @@
     <w:tblPr>
       <w:tblStyleRowBandSize w:val="1"/>
       <w:tblStyleColBandSize w:val="1"/>
-      <w:tblInd w:w="0" w:type="dxa"/>
       <w:tblBorders>
-        <w:top w:val="single" w:sz="4" w:space="0" w:color="FFFFFF" w:themeColor="background1"/>
-        <w:left w:val="single" w:sz="4" w:space="0" w:color="FFFFFF" w:themeColor="background1"/>
-        <w:bottom w:val="single" w:sz="4" w:space="0" w:color="FFFFFF" w:themeColor="background1"/>
-        <w:right w:val="single" w:sz="4" w:space="0" w:color="FFFFFF" w:themeColor="background1"/>
-        <w:insideH w:val="single" w:sz="4" w:space="0" w:color="FFFFFF" w:themeColor="background1"/>
-        <w:insideV w:val="single" w:sz="4" w:space="0" w:color="FFFFFF" w:themeColor="background1"/>
+        <w:top w:val="single" w:sz="4" w:space="0" w:color="CCE8CF" w:themeColor="background1"/>
+        <w:left w:val="single" w:sz="4" w:space="0" w:color="CCE8CF" w:themeColor="background1"/>
+        <w:bottom w:val="single" w:sz="4" w:space="0" w:color="CCE8CF" w:themeColor="background1"/>
+        <w:right w:val="single" w:sz="4" w:space="0" w:color="CCE8CF" w:themeColor="background1"/>
+        <w:insideH w:val="single" w:sz="4" w:space="0" w:color="CCE8CF" w:themeColor="background1"/>
+        <w:insideV w:val="single" w:sz="4" w:space="0" w:color="CCE8CF" w:themeColor="background1"/>
       </w:tblBorders>
-      <w:tblCellMar>
-        <w:top w:w="0" w:type="dxa"/>
-        <w:left w:w="108" w:type="dxa"/>
-        <w:bottom w:w="0" w:type="dxa"/>
-        <w:right w:w="108" w:type="dxa"/>
-      </w:tblCellMar>
     </w:tblPr>
     <w:tcPr>
       <w:shd w:val="clear" w:color="auto" w:fill="EDEEE5" w:themeFill="accent3" w:themeFillTint="33"/>
@@ -23072,14 +20703,14 @@
       <w:rPr>
         <w:b/>
         <w:bCs/>
-        <w:color w:val="FFFFFF" w:themeColor="background1"/>
+        <w:color w:val="CCE8CF" w:themeColor="background1"/>
       </w:rPr>
       <w:tblPr/>
       <w:tcPr>
         <w:tcBorders>
-          <w:top w:val="single" w:sz="4" w:space="0" w:color="FFFFFF" w:themeColor="background1"/>
-          <w:left w:val="single" w:sz="4" w:space="0" w:color="FFFFFF" w:themeColor="background1"/>
-          <w:right w:val="single" w:sz="4" w:space="0" w:color="FFFFFF" w:themeColor="background1"/>
+          <w:top w:val="single" w:sz="4" w:space="0" w:color="CCE8CF" w:themeColor="background1"/>
+          <w:left w:val="single" w:sz="4" w:space="0" w:color="CCE8CF" w:themeColor="background1"/>
+          <w:right w:val="single" w:sz="4" w:space="0" w:color="CCE8CF" w:themeColor="background1"/>
           <w:insideH w:val="nil"/>
           <w:insideV w:val="nil"/>
         </w:tcBorders>
@@ -23090,14 +20721,14 @@
       <w:rPr>
         <w:b/>
         <w:bCs/>
-        <w:color w:val="FFFFFF" w:themeColor="background1"/>
+        <w:color w:val="CCE8CF" w:themeColor="background1"/>
       </w:rPr>
       <w:tblPr/>
       <w:tcPr>
         <w:tcBorders>
-          <w:left w:val="single" w:sz="4" w:space="0" w:color="FFFFFF" w:themeColor="background1"/>
-          <w:bottom w:val="single" w:sz="4" w:space="0" w:color="FFFFFF" w:themeColor="background1"/>
-          <w:right w:val="single" w:sz="4" w:space="0" w:color="FFFFFF" w:themeColor="background1"/>
+          <w:left w:val="single" w:sz="4" w:space="0" w:color="CCE8CF" w:themeColor="background1"/>
+          <w:bottom w:val="single" w:sz="4" w:space="0" w:color="CCE8CF" w:themeColor="background1"/>
+          <w:right w:val="single" w:sz="4" w:space="0" w:color="CCE8CF" w:themeColor="background1"/>
           <w:insideH w:val="nil"/>
           <w:insideV w:val="nil"/>
         </w:tcBorders>
@@ -23108,14 +20739,14 @@
       <w:rPr>
         <w:b/>
         <w:bCs/>
-        <w:color w:val="FFFFFF" w:themeColor="background1"/>
+        <w:color w:val="CCE8CF" w:themeColor="background1"/>
       </w:rPr>
       <w:tblPr/>
       <w:tcPr>
         <w:tcBorders>
-          <w:top w:val="single" w:sz="4" w:space="0" w:color="FFFFFF" w:themeColor="background1"/>
-          <w:left w:val="single" w:sz="4" w:space="0" w:color="FFFFFF" w:themeColor="background1"/>
-          <w:bottom w:val="single" w:sz="4" w:space="0" w:color="FFFFFF" w:themeColor="background1"/>
+          <w:top w:val="single" w:sz="4" w:space="0" w:color="CCE8CF" w:themeColor="background1"/>
+          <w:left w:val="single" w:sz="4" w:space="0" w:color="CCE8CF" w:themeColor="background1"/>
+          <w:bottom w:val="single" w:sz="4" w:space="0" w:color="CCE8CF" w:themeColor="background1"/>
           <w:insideV w:val="nil"/>
         </w:tcBorders>
         <w:shd w:val="clear" w:color="auto" w:fill="A5AB81" w:themeFill="accent3"/>
@@ -23125,14 +20756,14 @@
       <w:rPr>
         <w:b/>
         <w:bCs/>
-        <w:color w:val="FFFFFF" w:themeColor="background1"/>
+        <w:color w:val="CCE8CF" w:themeColor="background1"/>
       </w:rPr>
       <w:tblPr/>
       <w:tcPr>
         <w:tcBorders>
-          <w:top w:val="single" w:sz="4" w:space="0" w:color="FFFFFF" w:themeColor="background1"/>
-          <w:bottom w:val="single" w:sz="4" w:space="0" w:color="FFFFFF" w:themeColor="background1"/>
-          <w:right w:val="single" w:sz="4" w:space="0" w:color="FFFFFF" w:themeColor="background1"/>
+          <w:top w:val="single" w:sz="4" w:space="0" w:color="CCE8CF" w:themeColor="background1"/>
+          <w:bottom w:val="single" w:sz="4" w:space="0" w:color="CCE8CF" w:themeColor="background1"/>
+          <w:right w:val="single" w:sz="4" w:space="0" w:color="CCE8CF" w:themeColor="background1"/>
           <w:insideV w:val="nil"/>
         </w:tcBorders>
         <w:shd w:val="clear" w:color="auto" w:fill="A5AB81" w:themeFill="accent3"/>
@@ -23162,7 +20793,6 @@
     <w:tblPr>
       <w:tblStyleRowBandSize w:val="1"/>
       <w:tblStyleColBandSize w:val="1"/>
-      <w:tblInd w:w="0" w:type="dxa"/>
       <w:tblBorders>
         <w:top w:val="single" w:sz="4" w:space="0" w:color="DBDDCC" w:themeColor="accent3" w:themeTint="66"/>
         <w:left w:val="single" w:sz="4" w:space="0" w:color="DBDDCC" w:themeColor="accent3" w:themeTint="66"/>
@@ -23171,12 +20801,6 @@
         <w:insideH w:val="single" w:sz="4" w:space="0" w:color="DBDDCC" w:themeColor="accent3" w:themeTint="66"/>
         <w:insideV w:val="single" w:sz="4" w:space="0" w:color="DBDDCC" w:themeColor="accent3" w:themeTint="66"/>
       </w:tblBorders>
-      <w:tblCellMar>
-        <w:top w:w="0" w:type="dxa"/>
-        <w:left w:w="108" w:type="dxa"/>
-        <w:bottom w:w="0" w:type="dxa"/>
-        <w:right w:w="108" w:type="dxa"/>
-      </w:tblCellMar>
     </w:tblPr>
     <w:tblStylePr w:type="firstRow">
       <w:rPr>
@@ -23250,17 +20874,10 @@
     <w:tblPr>
       <w:tblStyleRowBandSize w:val="1"/>
       <w:tblStyleColBandSize w:val="1"/>
-      <w:tblInd w:w="0" w:type="dxa"/>
       <w:tblBorders>
         <w:top w:val="single" w:sz="4" w:space="0" w:color="DD8047" w:themeColor="accent2"/>
         <w:bottom w:val="single" w:sz="4" w:space="0" w:color="DD8047" w:themeColor="accent2"/>
       </w:tblBorders>
-      <w:tblCellMar>
-        <w:top w:w="0" w:type="dxa"/>
-        <w:left w:w="108" w:type="dxa"/>
-        <w:bottom w:w="0" w:type="dxa"/>
-        <w:right w:w="108" w:type="dxa"/>
-      </w:tblCellMar>
     </w:tblPr>
     <w:tblStylePr w:type="firstRow">
       <w:rPr>
@@ -23322,7 +20939,6 @@
     <w:tblPr>
       <w:tblStyleRowBandSize w:val="1"/>
       <w:tblStyleColBandSize w:val="1"/>
-      <w:tblInd w:w="0" w:type="dxa"/>
       <w:tblBorders>
         <w:top w:val="single" w:sz="4" w:space="0" w:color="F1CBB5" w:themeColor="accent2" w:themeTint="66"/>
         <w:left w:val="single" w:sz="4" w:space="0" w:color="F1CBB5" w:themeColor="accent2" w:themeTint="66"/>
@@ -23331,12 +20947,6 @@
         <w:insideH w:val="single" w:sz="4" w:space="0" w:color="F1CBB5" w:themeColor="accent2" w:themeTint="66"/>
         <w:insideV w:val="single" w:sz="4" w:space="0" w:color="F1CBB5" w:themeColor="accent2" w:themeTint="66"/>
       </w:tblBorders>
-      <w:tblCellMar>
-        <w:top w:w="0" w:type="dxa"/>
-        <w:left w:w="108" w:type="dxa"/>
-        <w:bottom w:w="0" w:type="dxa"/>
-        <w:right w:w="108" w:type="dxa"/>
-      </w:tblCellMar>
     </w:tblPr>
     <w:tblStylePr w:type="firstRow">
       <w:rPr>
@@ -23523,21 +21133,14 @@
     <w:tblPr>
       <w:tblStyleRowBandSize w:val="1"/>
       <w:tblStyleColBandSize w:val="1"/>
-      <w:tblInd w:w="0" w:type="dxa"/>
       <w:tblBorders>
-        <w:top w:val="single" w:sz="4" w:space="0" w:color="FFFFFF" w:themeColor="background1"/>
-        <w:left w:val="single" w:sz="4" w:space="0" w:color="FFFFFF" w:themeColor="background1"/>
-        <w:bottom w:val="single" w:sz="4" w:space="0" w:color="FFFFFF" w:themeColor="background1"/>
-        <w:right w:val="single" w:sz="4" w:space="0" w:color="FFFFFF" w:themeColor="background1"/>
-        <w:insideH w:val="single" w:sz="4" w:space="0" w:color="FFFFFF" w:themeColor="background1"/>
-        <w:insideV w:val="single" w:sz="4" w:space="0" w:color="FFFFFF" w:themeColor="background1"/>
+        <w:top w:val="single" w:sz="4" w:space="0" w:color="CCE8CF" w:themeColor="background1"/>
+        <w:left w:val="single" w:sz="4" w:space="0" w:color="CCE8CF" w:themeColor="background1"/>
+        <w:bottom w:val="single" w:sz="4" w:space="0" w:color="CCE8CF" w:themeColor="background1"/>
+        <w:right w:val="single" w:sz="4" w:space="0" w:color="CCE8CF" w:themeColor="background1"/>
+        <w:insideH w:val="single" w:sz="4" w:space="0" w:color="CCE8CF" w:themeColor="background1"/>
+        <w:insideV w:val="single" w:sz="4" w:space="0" w:color="CCE8CF" w:themeColor="background1"/>
       </w:tblBorders>
-      <w:tblCellMar>
-        <w:top w:w="0" w:type="dxa"/>
-        <w:left w:w="108" w:type="dxa"/>
-        <w:bottom w:w="0" w:type="dxa"/>
-        <w:right w:w="108" w:type="dxa"/>
-      </w:tblCellMar>
     </w:tblPr>
     <w:tcPr>
       <w:shd w:val="clear" w:color="auto" w:fill="EAE8E8" w:themeFill="accent6" w:themeFillTint="33"/>
@@ -23546,14 +21149,14 @@
       <w:rPr>
         <w:b/>
         <w:bCs/>
-        <w:color w:val="FFFFFF" w:themeColor="background1"/>
+        <w:color w:val="CCE8CF" w:themeColor="background1"/>
       </w:rPr>
       <w:tblPr/>
       <w:tcPr>
         <w:tcBorders>
-          <w:top w:val="single" w:sz="4" w:space="0" w:color="FFFFFF" w:themeColor="background1"/>
-          <w:left w:val="single" w:sz="4" w:space="0" w:color="FFFFFF" w:themeColor="background1"/>
-          <w:right w:val="single" w:sz="4" w:space="0" w:color="FFFFFF" w:themeColor="background1"/>
+          <w:top w:val="single" w:sz="4" w:space="0" w:color="CCE8CF" w:themeColor="background1"/>
+          <w:left w:val="single" w:sz="4" w:space="0" w:color="CCE8CF" w:themeColor="background1"/>
+          <w:right w:val="single" w:sz="4" w:space="0" w:color="CCE8CF" w:themeColor="background1"/>
           <w:insideH w:val="nil"/>
           <w:insideV w:val="nil"/>
         </w:tcBorders>
@@ -23564,14 +21167,14 @@
       <w:rPr>
         <w:b/>
         <w:bCs/>
-        <w:color w:val="FFFFFF" w:themeColor="background1"/>
+        <w:color w:val="CCE8CF" w:themeColor="background1"/>
       </w:rPr>
       <w:tblPr/>
       <w:tcPr>
         <w:tcBorders>
-          <w:left w:val="single" w:sz="4" w:space="0" w:color="FFFFFF" w:themeColor="background1"/>
-          <w:bottom w:val="single" w:sz="4" w:space="0" w:color="FFFFFF" w:themeColor="background1"/>
-          <w:right w:val="single" w:sz="4" w:space="0" w:color="FFFFFF" w:themeColor="background1"/>
+          <w:left w:val="single" w:sz="4" w:space="0" w:color="CCE8CF" w:themeColor="background1"/>
+          <w:bottom w:val="single" w:sz="4" w:space="0" w:color="CCE8CF" w:themeColor="background1"/>
+          <w:right w:val="single" w:sz="4" w:space="0" w:color="CCE8CF" w:themeColor="background1"/>
           <w:insideH w:val="nil"/>
           <w:insideV w:val="nil"/>
         </w:tcBorders>
@@ -23582,14 +21185,14 @@
       <w:rPr>
         <w:b/>
         <w:bCs/>
-        <w:color w:val="FFFFFF" w:themeColor="background1"/>
+        <w:color w:val="CCE8CF" w:themeColor="background1"/>
       </w:rPr>
       <w:tblPr/>
       <w:tcPr>
         <w:tcBorders>
-          <w:top w:val="single" w:sz="4" w:space="0" w:color="FFFFFF" w:themeColor="background1"/>
-          <w:left w:val="single" w:sz="4" w:space="0" w:color="FFFFFF" w:themeColor="background1"/>
-          <w:bottom w:val="single" w:sz="4" w:space="0" w:color="FFFFFF" w:themeColor="background1"/>
+          <w:top w:val="single" w:sz="4" w:space="0" w:color="CCE8CF" w:themeColor="background1"/>
+          <w:left w:val="single" w:sz="4" w:space="0" w:color="CCE8CF" w:themeColor="background1"/>
+          <w:bottom w:val="single" w:sz="4" w:space="0" w:color="CCE8CF" w:themeColor="background1"/>
           <w:insideV w:val="nil"/>
         </w:tcBorders>
         <w:shd w:val="clear" w:color="auto" w:fill="968C8C" w:themeFill="accent6"/>
@@ -23599,14 +21202,14 @@
       <w:rPr>
         <w:b/>
         <w:bCs/>
-        <w:color w:val="FFFFFF" w:themeColor="background1"/>
+        <w:color w:val="CCE8CF" w:themeColor="background1"/>
       </w:rPr>
       <w:tblPr/>
       <w:tcPr>
         <w:tcBorders>
-          <w:top w:val="single" w:sz="4" w:space="0" w:color="FFFFFF" w:themeColor="background1"/>
-          <w:bottom w:val="single" w:sz="4" w:space="0" w:color="FFFFFF" w:themeColor="background1"/>
-          <w:right w:val="single" w:sz="4" w:space="0" w:color="FFFFFF" w:themeColor="background1"/>
+          <w:top w:val="single" w:sz="4" w:space="0" w:color="CCE8CF" w:themeColor="background1"/>
+          <w:bottom w:val="single" w:sz="4" w:space="0" w:color="CCE8CF" w:themeColor="background1"/>
+          <w:right w:val="single" w:sz="4" w:space="0" w:color="CCE8CF" w:themeColor="background1"/>
           <w:insideV w:val="nil"/>
         </w:tcBorders>
         <w:shd w:val="clear" w:color="auto" w:fill="968C8C" w:themeFill="accent6"/>
@@ -23869,7 +21472,7 @@
         <a:sysClr val="windowText" lastClr="000000"/>
       </a:dk1>
       <a:lt1>
-        <a:sysClr val="window" lastClr="FFFFFF"/>
+        <a:sysClr val="window" lastClr="CCE8CF"/>
       </a:lt1>
       <a:dk2>
         <a:srgbClr val="775F55"/>
@@ -24146,7 +21749,7 @@
 </file>
 
 <file path=customXml/itemProps3.xml><?xml version="1.0" encoding="utf-8"?>
-<ds:datastoreItem xmlns:ds="http://schemas.openxmlformats.org/officeDocument/2006/customXml" ds:itemID="{A02447DB-C5D9-6948-BA6A-D9E738039A2B}">
+<ds:datastoreItem xmlns:ds="http://schemas.openxmlformats.org/officeDocument/2006/customXml" ds:itemID="{D3B53C9C-763C-40EA-976A-8BCCD9521A0C}">
   <ds:schemaRefs>
     <ds:schemaRef ds:uri="http://schemas.openxmlformats.org/officeDocument/2006/bibliography"/>
   </ds:schemaRefs>

</xml_diff>